<commit_message>
Modifications de la structure d'affichage des fichiers du TreeView dans le Content pas ok
</commit_message>
<xml_diff>
--- a/docs/Documentation fichier TreeView.docx
+++ b/docs/Documentation fichier TreeView.docx
@@ -1652,15 +1652,7 @@
           </w:pPr>
           <w:r>
             <w:tab/>
-          </w:r>
-          <w:r>
-            <w:t>3</w:t>
-          </w:r>
-          <w:r>
-            <w:t xml:space="preserve"> – </w:t>
-          </w:r>
-          <w:r>
-            <w:t>Format de données à respecter</w:t>
+            <w:t>3 – Format de données à respecter</w:t>
           </w:r>
           <w:r>
             <w:ptab w:relativeTo="margin" w:alignment="right" w:leader="dot"/>
@@ -2376,6 +2368,7 @@
         </w:rPr>
       </w:pPr>
       <w:proofErr w:type="spellStart"/>
+      <w:proofErr w:type="gramStart"/>
       <w:r>
         <w:rPr>
           <w:rFonts w:ascii="Consolas" w:eastAsia="Times New Roman" w:hAnsi="Consolas" w:cs="Times New Roman"/>
@@ -2395,7 +2388,18 @@
           <w:szCs w:val="21"/>
           <w:lang w:eastAsia="fr-FR"/>
         </w:rPr>
-        <w:t>() {</w:t>
+        <w:t>(</w:t>
+      </w:r>
+      <w:proofErr w:type="gramEnd"/>
+      <w:r>
+        <w:rPr>
+          <w:rFonts w:ascii="Consolas" w:eastAsia="Times New Roman" w:hAnsi="Consolas" w:cs="Times New Roman"/>
+          <w:color w:val="D4D4D4"/>
+          <w:sz w:val="21"/>
+          <w:szCs w:val="21"/>
+          <w:lang w:eastAsia="fr-FR"/>
+        </w:rPr>
+        <w:t>) {</w:t>
       </w:r>
     </w:p>
     <w:p>
@@ -2421,6 +2425,7 @@
         <w:t xml:space="preserve">        </w:t>
       </w:r>
       <w:proofErr w:type="spellStart"/>
+      <w:proofErr w:type="gramStart"/>
       <w:r>
         <w:rPr>
           <w:rFonts w:ascii="Consolas" w:eastAsia="Times New Roman" w:hAnsi="Consolas" w:cs="Times New Roman"/>
@@ -2432,6 +2437,7 @@
         <w:t>axios</w:t>
       </w:r>
       <w:proofErr w:type="spellEnd"/>
+      <w:proofErr w:type="gramEnd"/>
     </w:p>
     <w:p>
       <w:pPr>
@@ -2453,7 +2459,18 @@
           <w:szCs w:val="21"/>
           <w:lang w:eastAsia="fr-FR"/>
         </w:rPr>
-        <w:t>          .</w:t>
+        <w:t xml:space="preserve">          </w:t>
+      </w:r>
+      <w:proofErr w:type="gramStart"/>
+      <w:r>
+        <w:rPr>
+          <w:rFonts w:ascii="Consolas" w:eastAsia="Times New Roman" w:hAnsi="Consolas" w:cs="Times New Roman"/>
+          <w:color w:val="D4D4D4"/>
+          <w:sz w:val="21"/>
+          <w:szCs w:val="21"/>
+          <w:lang w:eastAsia="fr-FR"/>
+        </w:rPr>
+        <w:t>.</w:t>
       </w:r>
       <w:proofErr w:type="spellStart"/>
       <w:r>
@@ -2467,6 +2484,7 @@
         <w:t>get</w:t>
       </w:r>
       <w:proofErr w:type="spellEnd"/>
+      <w:proofErr w:type="gramEnd"/>
       <w:r>
         <w:rPr>
           <w:rFonts w:ascii="Consolas" w:eastAsia="Times New Roman" w:hAnsi="Consolas" w:cs="Times New Roman"/>
@@ -2518,7 +2536,18 @@
           <w:szCs w:val="21"/>
           <w:lang w:eastAsia="fr-FR"/>
         </w:rPr>
-        <w:t>          .</w:t>
+        <w:t xml:space="preserve">          </w:t>
+      </w:r>
+      <w:proofErr w:type="gramStart"/>
+      <w:r>
+        <w:rPr>
+          <w:rFonts w:ascii="Consolas" w:eastAsia="Times New Roman" w:hAnsi="Consolas" w:cs="Times New Roman"/>
+          <w:color w:val="D4D4D4"/>
+          <w:sz w:val="21"/>
+          <w:szCs w:val="21"/>
+          <w:lang w:eastAsia="fr-FR"/>
+        </w:rPr>
+        <w:t>.</w:t>
       </w:r>
       <w:proofErr w:type="spellStart"/>
       <w:r>
@@ -2532,6 +2561,7 @@
         <w:t>then</w:t>
       </w:r>
       <w:proofErr w:type="spellEnd"/>
+      <w:proofErr w:type="gramEnd"/>
       <w:r>
         <w:rPr>
           <w:rFonts w:ascii="Consolas" w:eastAsia="Times New Roman" w:hAnsi="Consolas" w:cs="Times New Roman"/>
@@ -2726,6 +2756,7 @@
         <w:t xml:space="preserve">            </w:t>
       </w:r>
       <w:proofErr w:type="spellStart"/>
+      <w:proofErr w:type="gramStart"/>
       <w:r>
         <w:rPr>
           <w:rFonts w:ascii="Consolas" w:eastAsia="Times New Roman" w:hAnsi="Consolas" w:cs="Times New Roman"/>
@@ -2757,6 +2788,7 @@
         <w:t>items</w:t>
       </w:r>
       <w:proofErr w:type="spellEnd"/>
+      <w:proofErr w:type="gramEnd"/>
       <w:r>
         <w:rPr>
           <w:rFonts w:ascii="Consolas" w:eastAsia="Times New Roman" w:hAnsi="Consolas" w:cs="Times New Roman"/>
@@ -2866,7 +2898,18 @@
           <w:szCs w:val="21"/>
           <w:lang w:eastAsia="fr-FR"/>
         </w:rPr>
-        <w:t>          .</w:t>
+        <w:t xml:space="preserve">          </w:t>
+      </w:r>
+      <w:proofErr w:type="gramStart"/>
+      <w:r>
+        <w:rPr>
+          <w:rFonts w:ascii="Consolas" w:eastAsia="Times New Roman" w:hAnsi="Consolas" w:cs="Times New Roman"/>
+          <w:color w:val="D4D4D4"/>
+          <w:sz w:val="21"/>
+          <w:szCs w:val="21"/>
+          <w:lang w:eastAsia="fr-FR"/>
+        </w:rPr>
+        <w:t>.</w:t>
       </w:r>
       <w:r>
         <w:rPr>
@@ -2878,6 +2921,7 @@
         </w:rPr>
         <w:t>catch</w:t>
       </w:r>
+      <w:proofErr w:type="gramEnd"/>
       <w:r>
         <w:rPr>
           <w:rFonts w:ascii="Consolas" w:eastAsia="Times New Roman" w:hAnsi="Consolas" w:cs="Times New Roman"/>
@@ -2953,6 +2997,7 @@
         </w:rPr>
         <w:t xml:space="preserve">            </w:t>
       </w:r>
+      <w:proofErr w:type="gramStart"/>
       <w:r>
         <w:rPr>
           <w:rFonts w:ascii="Consolas" w:eastAsia="Times New Roman" w:hAnsi="Consolas" w:cs="Times New Roman"/>
@@ -2993,6 +3038,7 @@
         </w:rPr>
         <w:t>(</w:t>
       </w:r>
+      <w:proofErr w:type="gramEnd"/>
       <w:r>
         <w:rPr>
           <w:rFonts w:ascii="Consolas" w:eastAsia="Times New Roman" w:hAnsi="Consolas" w:cs="Times New Roman"/>
@@ -3246,10 +3292,78 @@
         <w:jc w:val="both"/>
       </w:pPr>
       <w:r>
-        <w:t xml:space="preserve">Existant dans la </w:t>
-      </w:r>
-      <w:r>
-        <w:t xml:space="preserve">base de données, </w:t>
+        <w:t>Utilisé</w:t>
+      </w:r>
+      <w:r>
+        <w:t xml:space="preserve"> dans l</w:t>
+      </w:r>
+      <w:r>
+        <w:t>e projet</w:t>
+      </w:r>
+      <w:r>
+        <w:t>, il permet de définir des routes ainsi que le ou les composants à afficher en fonction d</w:t>
+      </w:r>
+      <w:r>
+        <w:t xml:space="preserve">e la route </w:t>
+      </w:r>
+      <w:r>
+        <w:t>défini</w:t>
+      </w:r>
+      <w:r>
+        <w:t>e</w:t>
+      </w:r>
+      <w:r>
+        <w:t xml:space="preserve">. </w:t>
+      </w:r>
+      <w:r>
+        <w:t>L</w:t>
+      </w:r>
+      <w:r>
+        <w:t xml:space="preserve">a route </w:t>
+      </w:r>
+      <w:r>
+        <w:t>/</w:t>
+      </w:r>
+      <w:proofErr w:type="spellStart"/>
+      <w:r>
+        <w:t>ged</w:t>
+      </w:r>
+      <w:proofErr w:type="spellEnd"/>
+      <w:r>
+        <w:t xml:space="preserve"> qui utilise comme composant </w:t>
+      </w:r>
+      <w:r>
+        <w:t xml:space="preserve">de </w:t>
+      </w:r>
+      <w:proofErr w:type="spellStart"/>
+      <w:r>
+        <w:t>sidepanel</w:t>
+      </w:r>
+      <w:proofErr w:type="spellEnd"/>
+      <w:r>
+        <w:t xml:space="preserve"> le</w:t>
+      </w:r>
+      <w:r>
+        <w:t xml:space="preserve"> </w:t>
+      </w:r>
+      <w:proofErr w:type="spellStart"/>
+      <w:r>
+        <w:t>TreeView</w:t>
+      </w:r>
+      <w:proofErr w:type="spellEnd"/>
+      <w:r>
+        <w:t xml:space="preserve"> (qui est compris dans le </w:t>
+      </w:r>
+      <w:proofErr w:type="spellStart"/>
+      <w:r>
+        <w:t>SideBar</w:t>
+      </w:r>
+      <w:proofErr w:type="spellEnd"/>
+      <w:r>
+        <w:t>.</w:t>
+      </w:r>
+      <w:r>
+        <w:t xml:space="preserve"> </w:t>
       </w:r>
     </w:p>
     <w:p>
@@ -3274,103 +3388,22 @@
         </w:rPr>
         <w:t xml:space="preserve">      </w:t>
       </w:r>
-      <w:proofErr w:type="spellStart"/>
-      <w:r>
-        <w:rPr>
-          <w:rFonts w:ascii="Consolas" w:eastAsia="Times New Roman" w:hAnsi="Consolas" w:cs="Times New Roman"/>
-          <w:color w:val="9CDCFE"/>
-          <w:sz w:val="21"/>
-          <w:szCs w:val="21"/>
-          <w:lang w:eastAsia="fr-FR"/>
-        </w:rPr>
-        <w:t>path</w:t>
-      </w:r>
-      <w:proofErr w:type="spellEnd"/>
-      <w:r>
-        <w:rPr>
-          <w:rFonts w:ascii="Consolas" w:eastAsia="Times New Roman" w:hAnsi="Consolas" w:cs="Times New Roman"/>
-          <w:color w:val="9CDCFE"/>
-          <w:sz w:val="21"/>
-          <w:szCs w:val="21"/>
-          <w:lang w:eastAsia="fr-FR"/>
-        </w:rPr>
-        <w:t>:</w:t>
-      </w:r>
-      <w:r>
-        <w:rPr>
-          <w:rFonts w:ascii="Consolas" w:eastAsia="Times New Roman" w:hAnsi="Consolas" w:cs="Times New Roman"/>
-          <w:color w:val="D4D4D4"/>
-          <w:sz w:val="21"/>
-          <w:szCs w:val="21"/>
-          <w:lang w:eastAsia="fr-FR"/>
-        </w:rPr>
-        <w:t xml:space="preserve"> </w:t>
-      </w:r>
-      <w:r>
-        <w:rPr>
-          <w:rFonts w:ascii="Consolas" w:eastAsia="Times New Roman" w:hAnsi="Consolas" w:cs="Times New Roman"/>
-          <w:color w:val="CE9178"/>
-          <w:sz w:val="21"/>
-          <w:szCs w:val="21"/>
-          <w:lang w:eastAsia="fr-FR"/>
-        </w:rPr>
-        <w:t>'/</w:t>
-      </w:r>
-      <w:proofErr w:type="spellStart"/>
-      <w:r>
-        <w:rPr>
-          <w:rFonts w:ascii="Consolas" w:eastAsia="Times New Roman" w:hAnsi="Consolas" w:cs="Times New Roman"/>
-          <w:color w:val="CE9178"/>
-          <w:sz w:val="21"/>
-          <w:szCs w:val="21"/>
-          <w:lang w:eastAsia="fr-FR"/>
-        </w:rPr>
-        <w:t>ged</w:t>
-      </w:r>
-      <w:proofErr w:type="spellEnd"/>
-      <w:r>
-        <w:rPr>
-          <w:rFonts w:ascii="Consolas" w:eastAsia="Times New Roman" w:hAnsi="Consolas" w:cs="Times New Roman"/>
-          <w:color w:val="CE9178"/>
-          <w:sz w:val="21"/>
-          <w:szCs w:val="21"/>
-          <w:lang w:eastAsia="fr-FR"/>
-        </w:rPr>
-        <w:t>'</w:t>
-      </w:r>
-      <w:r>
-        <w:rPr>
-          <w:rFonts w:ascii="Consolas" w:eastAsia="Times New Roman" w:hAnsi="Consolas" w:cs="Times New Roman"/>
-          <w:color w:val="D4D4D4"/>
-          <w:sz w:val="21"/>
-          <w:szCs w:val="21"/>
-          <w:lang w:eastAsia="fr-FR"/>
-        </w:rPr>
-        <w:t>,</w:t>
-      </w:r>
     </w:p>
     <w:p>
       <w:pPr>
         <w:shd w:val="clear" w:color="auto" w:fill="1E1E1E"/>
         <w:spacing w:after="0" w:line="285" w:lineRule="atLeast"/>
-        <w:rPr>
-          <w:rFonts w:ascii="Consolas" w:eastAsia="Times New Roman" w:hAnsi="Consolas" w:cs="Times New Roman"/>
-          <w:color w:val="D4D4D4"/>
-          <w:sz w:val="21"/>
-          <w:szCs w:val="21"/>
-          <w:lang w:eastAsia="fr-FR"/>
-        </w:rPr>
-      </w:pPr>
-      <w:r>
-        <w:rPr>
-          <w:rFonts w:ascii="Consolas" w:eastAsia="Times New Roman" w:hAnsi="Consolas" w:cs="Times New Roman"/>
-          <w:color w:val="D4D4D4"/>
-          <w:sz w:val="21"/>
-          <w:szCs w:val="21"/>
-          <w:lang w:eastAsia="fr-FR"/>
-        </w:rPr>
-        <w:t xml:space="preserve">      </w:t>
-      </w:r>
+        <w:ind w:firstLine="708"/>
+        <w:rPr>
+          <w:rFonts w:ascii="Consolas" w:eastAsia="Times New Roman" w:hAnsi="Consolas" w:cs="Times New Roman"/>
+          <w:color w:val="D4D4D4"/>
+          <w:sz w:val="21"/>
+          <w:szCs w:val="21"/>
+          <w:lang w:eastAsia="fr-FR"/>
+        </w:rPr>
+      </w:pPr>
+      <w:proofErr w:type="spellStart"/>
+      <w:proofErr w:type="gramStart"/>
       <w:r>
         <w:rPr>
           <w:rFonts w:ascii="Consolas" w:eastAsia="Times New Roman" w:hAnsi="Consolas" w:cs="Times New Roman"/>
@@ -3379,8 +3412,20 @@
           <w:szCs w:val="21"/>
           <w:lang w:eastAsia="fr-FR"/>
         </w:rPr>
-        <w:t>component:</w:t>
-      </w:r>
+        <w:t>path</w:t>
+      </w:r>
+      <w:proofErr w:type="spellEnd"/>
+      <w:r>
+        <w:rPr>
+          <w:rFonts w:ascii="Consolas" w:eastAsia="Times New Roman" w:hAnsi="Consolas" w:cs="Times New Roman"/>
+          <w:color w:val="9CDCFE"/>
+          <w:sz w:val="21"/>
+          <w:szCs w:val="21"/>
+          <w:lang w:eastAsia="fr-FR"/>
+        </w:rPr>
+        <w:t>:</w:t>
+      </w:r>
+      <w:proofErr w:type="gramEnd"/>
       <w:r>
         <w:rPr>
           <w:rFonts w:ascii="Consolas" w:eastAsia="Times New Roman" w:hAnsi="Consolas" w:cs="Times New Roman"/>
@@ -3391,18 +3436,38 @@
         </w:rPr>
         <w:t xml:space="preserve"> </w:t>
       </w:r>
+      <w:r>
+        <w:rPr>
+          <w:rFonts w:ascii="Consolas" w:eastAsia="Times New Roman" w:hAnsi="Consolas" w:cs="Times New Roman"/>
+          <w:color w:val="CE9178"/>
+          <w:sz w:val="21"/>
+          <w:szCs w:val="21"/>
+          <w:lang w:eastAsia="fr-FR"/>
+        </w:rPr>
+        <w:t>'/</w:t>
+      </w:r>
       <w:proofErr w:type="spellStart"/>
       <w:r>
         <w:rPr>
           <w:rFonts w:ascii="Consolas" w:eastAsia="Times New Roman" w:hAnsi="Consolas" w:cs="Times New Roman"/>
-          <w:color w:val="9CDCFE"/>
-          <w:sz w:val="21"/>
-          <w:szCs w:val="21"/>
-          <w:lang w:eastAsia="fr-FR"/>
-        </w:rPr>
-        <w:t>AppTemplateDefault</w:t>
+          <w:color w:val="CE9178"/>
+          <w:sz w:val="21"/>
+          <w:szCs w:val="21"/>
+          <w:lang w:eastAsia="fr-FR"/>
+        </w:rPr>
+        <w:t>ged</w:t>
       </w:r>
       <w:proofErr w:type="spellEnd"/>
+      <w:r>
+        <w:rPr>
+          <w:rFonts w:ascii="Consolas" w:eastAsia="Times New Roman" w:hAnsi="Consolas" w:cs="Times New Roman"/>
+          <w:color w:val="CE9178"/>
+          <w:sz w:val="21"/>
+          <w:szCs w:val="21"/>
+          <w:lang w:eastAsia="fr-FR"/>
+        </w:rPr>
+        <w:t>'</w:t>
+      </w:r>
       <w:r>
         <w:rPr>
           <w:rFonts w:ascii="Consolas" w:eastAsia="Times New Roman" w:hAnsi="Consolas" w:cs="Times New Roman"/>
@@ -3436,6 +3501,28 @@
         </w:rPr>
         <w:t xml:space="preserve">      </w:t>
       </w:r>
+      <w:proofErr w:type="gramStart"/>
+      <w:r>
+        <w:rPr>
+          <w:rFonts w:ascii="Consolas" w:eastAsia="Times New Roman" w:hAnsi="Consolas" w:cs="Times New Roman"/>
+          <w:color w:val="9CDCFE"/>
+          <w:sz w:val="21"/>
+          <w:szCs w:val="21"/>
+          <w:lang w:eastAsia="fr-FR"/>
+        </w:rPr>
+        <w:t>component:</w:t>
+      </w:r>
+      <w:proofErr w:type="gramEnd"/>
+      <w:r>
+        <w:rPr>
+          <w:rFonts w:ascii="Consolas" w:eastAsia="Times New Roman" w:hAnsi="Consolas" w:cs="Times New Roman"/>
+          <w:color w:val="D4D4D4"/>
+          <w:sz w:val="21"/>
+          <w:szCs w:val="21"/>
+          <w:lang w:eastAsia="fr-FR"/>
+        </w:rPr>
+        <w:t xml:space="preserve"> </w:t>
+      </w:r>
       <w:proofErr w:type="spellStart"/>
       <w:r>
         <w:rPr>
@@ -3445,28 +3532,18 @@
           <w:szCs w:val="21"/>
           <w:lang w:eastAsia="fr-FR"/>
         </w:rPr>
-        <w:t>children</w:t>
+        <w:t>AppTemplateDefault</w:t>
       </w:r>
       <w:proofErr w:type="spellEnd"/>
       <w:r>
         <w:rPr>
           <w:rFonts w:ascii="Consolas" w:eastAsia="Times New Roman" w:hAnsi="Consolas" w:cs="Times New Roman"/>
-          <w:color w:val="9CDCFE"/>
-          <w:sz w:val="21"/>
-          <w:szCs w:val="21"/>
-          <w:lang w:eastAsia="fr-FR"/>
-        </w:rPr>
-        <w:t>:</w:t>
-      </w:r>
-      <w:r>
-        <w:rPr>
-          <w:rFonts w:ascii="Consolas" w:eastAsia="Times New Roman" w:hAnsi="Consolas" w:cs="Times New Roman"/>
-          <w:color w:val="D4D4D4"/>
-          <w:sz w:val="21"/>
-          <w:szCs w:val="21"/>
-          <w:lang w:eastAsia="fr-FR"/>
-        </w:rPr>
-        <w:t xml:space="preserve"> [</w:t>
+          <w:color w:val="D4D4D4"/>
+          <w:sz w:val="21"/>
+          <w:szCs w:val="21"/>
+          <w:lang w:eastAsia="fr-FR"/>
+        </w:rPr>
+        <w:t>,</w:t>
       </w:r>
     </w:p>
     <w:p>
@@ -3489,7 +3566,41 @@
           <w:szCs w:val="21"/>
           <w:lang w:eastAsia="fr-FR"/>
         </w:rPr>
-        <w:t>        {</w:t>
+        <w:t xml:space="preserve">      </w:t>
+      </w:r>
+      <w:proofErr w:type="spellStart"/>
+      <w:proofErr w:type="gramStart"/>
+      <w:r>
+        <w:rPr>
+          <w:rFonts w:ascii="Consolas" w:eastAsia="Times New Roman" w:hAnsi="Consolas" w:cs="Times New Roman"/>
+          <w:color w:val="9CDCFE"/>
+          <w:sz w:val="21"/>
+          <w:szCs w:val="21"/>
+          <w:lang w:eastAsia="fr-FR"/>
+        </w:rPr>
+        <w:t>children</w:t>
+      </w:r>
+      <w:proofErr w:type="spellEnd"/>
+      <w:r>
+        <w:rPr>
+          <w:rFonts w:ascii="Consolas" w:eastAsia="Times New Roman" w:hAnsi="Consolas" w:cs="Times New Roman"/>
+          <w:color w:val="9CDCFE"/>
+          <w:sz w:val="21"/>
+          <w:szCs w:val="21"/>
+          <w:lang w:eastAsia="fr-FR"/>
+        </w:rPr>
+        <w:t>:</w:t>
+      </w:r>
+      <w:proofErr w:type="gramEnd"/>
+      <w:r>
+        <w:rPr>
+          <w:rFonts w:ascii="Consolas" w:eastAsia="Times New Roman" w:hAnsi="Consolas" w:cs="Times New Roman"/>
+          <w:color w:val="D4D4D4"/>
+          <w:sz w:val="21"/>
+          <w:szCs w:val="21"/>
+          <w:lang w:eastAsia="fr-FR"/>
+        </w:rPr>
+        <w:t xml:space="preserve"> [</w:t>
       </w:r>
     </w:p>
     <w:p>
@@ -3512,59 +3623,7 @@
           <w:szCs w:val="21"/>
           <w:lang w:eastAsia="fr-FR"/>
         </w:rPr>
-        <w:t xml:space="preserve">          </w:t>
-      </w:r>
-      <w:proofErr w:type="spellStart"/>
-      <w:r>
-        <w:rPr>
-          <w:rFonts w:ascii="Consolas" w:eastAsia="Times New Roman" w:hAnsi="Consolas" w:cs="Times New Roman"/>
-          <w:color w:val="9CDCFE"/>
-          <w:sz w:val="21"/>
-          <w:szCs w:val="21"/>
-          <w:lang w:eastAsia="fr-FR"/>
-        </w:rPr>
-        <w:t>path</w:t>
-      </w:r>
-      <w:proofErr w:type="spellEnd"/>
-      <w:r>
-        <w:rPr>
-          <w:rFonts w:ascii="Consolas" w:eastAsia="Times New Roman" w:hAnsi="Consolas" w:cs="Times New Roman"/>
-          <w:color w:val="9CDCFE"/>
-          <w:sz w:val="21"/>
-          <w:szCs w:val="21"/>
-          <w:lang w:eastAsia="fr-FR"/>
-        </w:rPr>
-        <w:t>:</w:t>
-      </w:r>
-      <w:r>
-        <w:rPr>
-          <w:rFonts w:ascii="Consolas" w:eastAsia="Times New Roman" w:hAnsi="Consolas" w:cs="Times New Roman"/>
-          <w:color w:val="D4D4D4"/>
-          <w:sz w:val="21"/>
-          <w:szCs w:val="21"/>
-          <w:lang w:eastAsia="fr-FR"/>
-        </w:rPr>
-        <w:t xml:space="preserve"> </w:t>
-      </w:r>
-      <w:r>
-        <w:rPr>
-          <w:rFonts w:ascii="Consolas" w:eastAsia="Times New Roman" w:hAnsi="Consolas" w:cs="Times New Roman"/>
-          <w:color w:val="CE9178"/>
-          <w:sz w:val="21"/>
-          <w:szCs w:val="21"/>
-          <w:lang w:eastAsia="fr-FR"/>
-        </w:rPr>
-        <w:t>''</w:t>
-      </w:r>
-      <w:r>
-        <w:rPr>
-          <w:rFonts w:ascii="Consolas" w:eastAsia="Times New Roman" w:hAnsi="Consolas" w:cs="Times New Roman"/>
-          <w:color w:val="D4D4D4"/>
-          <w:sz w:val="21"/>
-          <w:szCs w:val="21"/>
-          <w:lang w:eastAsia="fr-FR"/>
-        </w:rPr>
-        <w:t>,</w:t>
+        <w:t>        {</w:t>
       </w:r>
     </w:p>
     <w:p>
@@ -3589,6 +3648,8 @@
         </w:rPr>
         <w:t xml:space="preserve">          </w:t>
       </w:r>
+      <w:proofErr w:type="spellStart"/>
+      <w:proofErr w:type="gramStart"/>
       <w:r>
         <w:rPr>
           <w:rFonts w:ascii="Consolas" w:eastAsia="Times New Roman" w:hAnsi="Consolas" w:cs="Times New Roman"/>
@@ -3597,17 +3658,49 @@
           <w:szCs w:val="21"/>
           <w:lang w:eastAsia="fr-FR"/>
         </w:rPr>
-        <w:t>components:</w:t>
-      </w:r>
-      <w:r>
-        <w:rPr>
-          <w:rFonts w:ascii="Consolas" w:eastAsia="Times New Roman" w:hAnsi="Consolas" w:cs="Times New Roman"/>
-          <w:color w:val="D4D4D4"/>
-          <w:sz w:val="21"/>
-          <w:szCs w:val="21"/>
-          <w:lang w:eastAsia="fr-FR"/>
-        </w:rPr>
-        <w:t xml:space="preserve"> {</w:t>
+        <w:t>path</w:t>
+      </w:r>
+      <w:proofErr w:type="spellEnd"/>
+      <w:r>
+        <w:rPr>
+          <w:rFonts w:ascii="Consolas" w:eastAsia="Times New Roman" w:hAnsi="Consolas" w:cs="Times New Roman"/>
+          <w:color w:val="9CDCFE"/>
+          <w:sz w:val="21"/>
+          <w:szCs w:val="21"/>
+          <w:lang w:eastAsia="fr-FR"/>
+        </w:rPr>
+        <w:t>:</w:t>
+      </w:r>
+      <w:proofErr w:type="gramEnd"/>
+      <w:r>
+        <w:rPr>
+          <w:rFonts w:ascii="Consolas" w:eastAsia="Times New Roman" w:hAnsi="Consolas" w:cs="Times New Roman"/>
+          <w:color w:val="D4D4D4"/>
+          <w:sz w:val="21"/>
+          <w:szCs w:val="21"/>
+          <w:lang w:eastAsia="fr-FR"/>
+        </w:rPr>
+        <w:t xml:space="preserve"> </w:t>
+      </w:r>
+      <w:r>
+        <w:rPr>
+          <w:rFonts w:ascii="Consolas" w:eastAsia="Times New Roman" w:hAnsi="Consolas" w:cs="Times New Roman"/>
+          <w:color w:val="CE9178"/>
+          <w:sz w:val="21"/>
+          <w:szCs w:val="21"/>
+          <w:lang w:eastAsia="fr-FR"/>
+        </w:rPr>
+        <w:t>''</w:t>
+      </w:r>
+      <w:r>
+        <w:rPr>
+          <w:rFonts w:ascii="Consolas" w:eastAsia="Times New Roman" w:hAnsi="Consolas" w:cs="Times New Roman"/>
+          <w:color w:val="D4D4D4"/>
+          <w:sz w:val="21"/>
+          <w:szCs w:val="21"/>
+          <w:lang w:eastAsia="fr-FR"/>
+        </w:rPr>
+        <w:t>,</w:t>
       </w:r>
     </w:p>
     <w:p>
@@ -3630,18 +3723,9 @@
           <w:szCs w:val="21"/>
           <w:lang w:eastAsia="fr-FR"/>
         </w:rPr>
-        <w:t xml:space="preserve">            </w:t>
-      </w:r>
-      <w:r>
-        <w:rPr>
-          <w:rFonts w:ascii="Consolas" w:eastAsia="Times New Roman" w:hAnsi="Consolas" w:cs="Times New Roman"/>
-          <w:color w:val="DCDCAA"/>
-          <w:sz w:val="21"/>
-          <w:szCs w:val="21"/>
-          <w:lang w:eastAsia="fr-FR"/>
-        </w:rPr>
-        <w:t>header</w:t>
-      </w:r>
+        <w:t xml:space="preserve">          </w:t>
+      </w:r>
+      <w:proofErr w:type="gramStart"/>
       <w:r>
         <w:rPr>
           <w:rFonts w:ascii="Consolas" w:eastAsia="Times New Roman" w:hAnsi="Consolas" w:cs="Times New Roman"/>
@@ -3650,143 +3734,18 @@
           <w:szCs w:val="21"/>
           <w:lang w:eastAsia="fr-FR"/>
         </w:rPr>
-        <w:t>:</w:t>
-      </w:r>
-      <w:r>
-        <w:rPr>
-          <w:rFonts w:ascii="Consolas" w:eastAsia="Times New Roman" w:hAnsi="Consolas" w:cs="Times New Roman"/>
-          <w:color w:val="D4D4D4"/>
-          <w:sz w:val="21"/>
-          <w:szCs w:val="21"/>
-          <w:lang w:eastAsia="fr-FR"/>
-        </w:rPr>
-        <w:t xml:space="preserve"> () </w:t>
-      </w:r>
-      <w:r>
-        <w:rPr>
-          <w:rFonts w:ascii="Consolas" w:eastAsia="Times New Roman" w:hAnsi="Consolas" w:cs="Times New Roman"/>
-          <w:color w:val="569CD6"/>
-          <w:sz w:val="21"/>
-          <w:szCs w:val="21"/>
-          <w:lang w:eastAsia="fr-FR"/>
-        </w:rPr>
-        <w:t>=&gt;</w:t>
-      </w:r>
-      <w:r>
-        <w:rPr>
-          <w:rFonts w:ascii="Consolas" w:eastAsia="Times New Roman" w:hAnsi="Consolas" w:cs="Times New Roman"/>
-          <w:color w:val="D4D4D4"/>
-          <w:sz w:val="21"/>
-          <w:szCs w:val="21"/>
-          <w:lang w:eastAsia="fr-FR"/>
-        </w:rPr>
-        <w:t xml:space="preserve"> </w:t>
-      </w:r>
-      <w:r>
-        <w:rPr>
-          <w:rFonts w:ascii="Consolas" w:eastAsia="Times New Roman" w:hAnsi="Consolas" w:cs="Times New Roman"/>
-          <w:color w:val="569CD6"/>
-          <w:sz w:val="21"/>
-          <w:szCs w:val="21"/>
-          <w:lang w:eastAsia="fr-FR"/>
-        </w:rPr>
-        <w:t>import</w:t>
-      </w:r>
-      <w:r>
-        <w:rPr>
-          <w:rFonts w:ascii="Consolas" w:eastAsia="Times New Roman" w:hAnsi="Consolas" w:cs="Times New Roman"/>
-          <w:color w:val="D4D4D4"/>
-          <w:sz w:val="21"/>
-          <w:szCs w:val="21"/>
-          <w:lang w:eastAsia="fr-FR"/>
-        </w:rPr>
-        <w:t>(</w:t>
-      </w:r>
-      <w:r>
-        <w:rPr>
-          <w:rFonts w:ascii="Consolas" w:eastAsia="Times New Roman" w:hAnsi="Consolas" w:cs="Times New Roman"/>
-          <w:color w:val="CE9178"/>
-          <w:sz w:val="21"/>
-          <w:szCs w:val="21"/>
-          <w:lang w:eastAsia="fr-FR"/>
-        </w:rPr>
-        <w:t>'./</w:t>
-      </w:r>
-      <w:proofErr w:type="spellStart"/>
-      <w:r>
-        <w:rPr>
-          <w:rFonts w:ascii="Consolas" w:eastAsia="Times New Roman" w:hAnsi="Consolas" w:cs="Times New Roman"/>
-          <w:color w:val="CE9178"/>
-          <w:sz w:val="21"/>
-          <w:szCs w:val="21"/>
-          <w:lang w:eastAsia="fr-FR"/>
-        </w:rPr>
-        <w:t>views</w:t>
-      </w:r>
-      <w:proofErr w:type="spellEnd"/>
-      <w:r>
-        <w:rPr>
-          <w:rFonts w:ascii="Consolas" w:eastAsia="Times New Roman" w:hAnsi="Consolas" w:cs="Times New Roman"/>
-          <w:color w:val="CE9178"/>
-          <w:sz w:val="21"/>
-          <w:szCs w:val="21"/>
-          <w:lang w:eastAsia="fr-FR"/>
-        </w:rPr>
-        <w:t>/</w:t>
-      </w:r>
-      <w:proofErr w:type="spellStart"/>
-      <w:r>
-        <w:rPr>
-          <w:rFonts w:ascii="Consolas" w:eastAsia="Times New Roman" w:hAnsi="Consolas" w:cs="Times New Roman"/>
-          <w:color w:val="CE9178"/>
-          <w:sz w:val="21"/>
-          <w:szCs w:val="21"/>
-          <w:lang w:eastAsia="fr-FR"/>
-        </w:rPr>
-        <w:t>app.ged</w:t>
-      </w:r>
-      <w:proofErr w:type="spellEnd"/>
-      <w:r>
-        <w:rPr>
-          <w:rFonts w:ascii="Consolas" w:eastAsia="Times New Roman" w:hAnsi="Consolas" w:cs="Times New Roman"/>
-          <w:color w:val="CE9178"/>
-          <w:sz w:val="21"/>
-          <w:szCs w:val="21"/>
-          <w:lang w:eastAsia="fr-FR"/>
-        </w:rPr>
-        <w:t>/</w:t>
-      </w:r>
-      <w:proofErr w:type="spellStart"/>
-      <w:r>
-        <w:rPr>
-          <w:rFonts w:ascii="Consolas" w:eastAsia="Times New Roman" w:hAnsi="Consolas" w:cs="Times New Roman"/>
-          <w:color w:val="CE9178"/>
-          <w:sz w:val="21"/>
-          <w:szCs w:val="21"/>
-          <w:lang w:eastAsia="fr-FR"/>
-        </w:rPr>
-        <w:t>Header.vue</w:t>
-      </w:r>
-      <w:proofErr w:type="spellEnd"/>
-      <w:r>
-        <w:rPr>
-          <w:rFonts w:ascii="Consolas" w:eastAsia="Times New Roman" w:hAnsi="Consolas" w:cs="Times New Roman"/>
-          <w:color w:val="CE9178"/>
-          <w:sz w:val="21"/>
-          <w:szCs w:val="21"/>
-          <w:lang w:eastAsia="fr-FR"/>
-        </w:rPr>
-        <w:t>'</w:t>
-      </w:r>
-      <w:r>
-        <w:rPr>
-          <w:rFonts w:ascii="Consolas" w:eastAsia="Times New Roman" w:hAnsi="Consolas" w:cs="Times New Roman"/>
-          <w:color w:val="D4D4D4"/>
-          <w:sz w:val="21"/>
-          <w:szCs w:val="21"/>
-          <w:lang w:eastAsia="fr-FR"/>
-        </w:rPr>
-        <w:t>),</w:t>
+        <w:t>components:</w:t>
+      </w:r>
+      <w:proofErr w:type="gramEnd"/>
+      <w:r>
+        <w:rPr>
+          <w:rFonts w:ascii="Consolas" w:eastAsia="Times New Roman" w:hAnsi="Consolas" w:cs="Times New Roman"/>
+          <w:color w:val="D4D4D4"/>
+          <w:sz w:val="21"/>
+          <w:szCs w:val="21"/>
+          <w:lang w:eastAsia="fr-FR"/>
+        </w:rPr>
+        <w:t xml:space="preserve"> {</w:t>
       </w:r>
     </w:p>
     <w:p>
@@ -3811,87 +3770,109 @@
         </w:rPr>
         <w:t xml:space="preserve">            </w:t>
       </w:r>
+      <w:proofErr w:type="gramStart"/>
+      <w:r>
+        <w:rPr>
+          <w:rFonts w:ascii="Consolas" w:eastAsia="Times New Roman" w:hAnsi="Consolas" w:cs="Times New Roman"/>
+          <w:color w:val="DCDCAA"/>
+          <w:sz w:val="21"/>
+          <w:szCs w:val="21"/>
+          <w:lang w:eastAsia="fr-FR"/>
+        </w:rPr>
+        <w:t>header</w:t>
+      </w:r>
+      <w:r>
+        <w:rPr>
+          <w:rFonts w:ascii="Consolas" w:eastAsia="Times New Roman" w:hAnsi="Consolas" w:cs="Times New Roman"/>
+          <w:color w:val="9CDCFE"/>
+          <w:sz w:val="21"/>
+          <w:szCs w:val="21"/>
+          <w:lang w:eastAsia="fr-FR"/>
+        </w:rPr>
+        <w:t>:</w:t>
+      </w:r>
+      <w:proofErr w:type="gramEnd"/>
+      <w:r>
+        <w:rPr>
+          <w:rFonts w:ascii="Consolas" w:eastAsia="Times New Roman" w:hAnsi="Consolas" w:cs="Times New Roman"/>
+          <w:color w:val="D4D4D4"/>
+          <w:sz w:val="21"/>
+          <w:szCs w:val="21"/>
+          <w:lang w:eastAsia="fr-FR"/>
+        </w:rPr>
+        <w:t xml:space="preserve"> () </w:t>
+      </w:r>
+      <w:r>
+        <w:rPr>
+          <w:rFonts w:ascii="Consolas" w:eastAsia="Times New Roman" w:hAnsi="Consolas" w:cs="Times New Roman"/>
+          <w:color w:val="569CD6"/>
+          <w:sz w:val="21"/>
+          <w:szCs w:val="21"/>
+          <w:lang w:eastAsia="fr-FR"/>
+        </w:rPr>
+        <w:t>=&gt;</w:t>
+      </w:r>
+      <w:r>
+        <w:rPr>
+          <w:rFonts w:ascii="Consolas" w:eastAsia="Times New Roman" w:hAnsi="Consolas" w:cs="Times New Roman"/>
+          <w:color w:val="D4D4D4"/>
+          <w:sz w:val="21"/>
+          <w:szCs w:val="21"/>
+          <w:lang w:eastAsia="fr-FR"/>
+        </w:rPr>
+        <w:t xml:space="preserve"> </w:t>
+      </w:r>
+      <w:r>
+        <w:rPr>
+          <w:rFonts w:ascii="Consolas" w:eastAsia="Times New Roman" w:hAnsi="Consolas" w:cs="Times New Roman"/>
+          <w:color w:val="569CD6"/>
+          <w:sz w:val="21"/>
+          <w:szCs w:val="21"/>
+          <w:lang w:eastAsia="fr-FR"/>
+        </w:rPr>
+        <w:t>import</w:t>
+      </w:r>
+      <w:r>
+        <w:rPr>
+          <w:rFonts w:ascii="Consolas" w:eastAsia="Times New Roman" w:hAnsi="Consolas" w:cs="Times New Roman"/>
+          <w:color w:val="D4D4D4"/>
+          <w:sz w:val="21"/>
+          <w:szCs w:val="21"/>
+          <w:lang w:eastAsia="fr-FR"/>
+        </w:rPr>
+        <w:t>(</w:t>
+      </w:r>
+      <w:r>
+        <w:rPr>
+          <w:rFonts w:ascii="Consolas" w:eastAsia="Times New Roman" w:hAnsi="Consolas" w:cs="Times New Roman"/>
+          <w:color w:val="CE9178"/>
+          <w:sz w:val="21"/>
+          <w:szCs w:val="21"/>
+          <w:lang w:eastAsia="fr-FR"/>
+        </w:rPr>
+        <w:t>'./</w:t>
+      </w:r>
       <w:proofErr w:type="spellStart"/>
       <w:r>
         <w:rPr>
           <w:rFonts w:ascii="Consolas" w:eastAsia="Times New Roman" w:hAnsi="Consolas" w:cs="Times New Roman"/>
-          <w:color w:val="DCDCAA"/>
-          <w:sz w:val="21"/>
-          <w:szCs w:val="21"/>
-          <w:lang w:eastAsia="fr-FR"/>
-        </w:rPr>
-        <w:t>sidepanel</w:t>
+          <w:color w:val="CE9178"/>
+          <w:sz w:val="21"/>
+          <w:szCs w:val="21"/>
+          <w:lang w:eastAsia="fr-FR"/>
+        </w:rPr>
+        <w:t>views</w:t>
       </w:r>
       <w:proofErr w:type="spellEnd"/>
       <w:r>
         <w:rPr>
           <w:rFonts w:ascii="Consolas" w:eastAsia="Times New Roman" w:hAnsi="Consolas" w:cs="Times New Roman"/>
-          <w:color w:val="9CDCFE"/>
-          <w:sz w:val="21"/>
-          <w:szCs w:val="21"/>
-          <w:lang w:eastAsia="fr-FR"/>
-        </w:rPr>
-        <w:t>:</w:t>
-      </w:r>
-      <w:r>
-        <w:rPr>
-          <w:rFonts w:ascii="Consolas" w:eastAsia="Times New Roman" w:hAnsi="Consolas" w:cs="Times New Roman"/>
-          <w:color w:val="D4D4D4"/>
-          <w:sz w:val="21"/>
-          <w:szCs w:val="21"/>
-          <w:lang w:eastAsia="fr-FR"/>
-        </w:rPr>
-        <w:t xml:space="preserve"> () </w:t>
-      </w:r>
-      <w:r>
-        <w:rPr>
-          <w:rFonts w:ascii="Consolas" w:eastAsia="Times New Roman" w:hAnsi="Consolas" w:cs="Times New Roman"/>
-          <w:color w:val="569CD6"/>
-          <w:sz w:val="21"/>
-          <w:szCs w:val="21"/>
-          <w:lang w:eastAsia="fr-FR"/>
-        </w:rPr>
-        <w:t>=&gt;</w:t>
-      </w:r>
-      <w:r>
-        <w:rPr>
-          <w:rFonts w:ascii="Consolas" w:eastAsia="Times New Roman" w:hAnsi="Consolas" w:cs="Times New Roman"/>
-          <w:color w:val="D4D4D4"/>
-          <w:sz w:val="21"/>
-          <w:szCs w:val="21"/>
-          <w:lang w:eastAsia="fr-FR"/>
-        </w:rPr>
-        <w:t xml:space="preserve"> </w:t>
-      </w:r>
-      <w:r>
-        <w:rPr>
-          <w:rFonts w:ascii="Consolas" w:eastAsia="Times New Roman" w:hAnsi="Consolas" w:cs="Times New Roman"/>
-          <w:color w:val="569CD6"/>
-          <w:sz w:val="21"/>
-          <w:szCs w:val="21"/>
-          <w:lang w:eastAsia="fr-FR"/>
-        </w:rPr>
-        <w:t>import</w:t>
-      </w:r>
-      <w:r>
-        <w:rPr>
-          <w:rFonts w:ascii="Consolas" w:eastAsia="Times New Roman" w:hAnsi="Consolas" w:cs="Times New Roman"/>
-          <w:color w:val="D4D4D4"/>
-          <w:sz w:val="21"/>
-          <w:szCs w:val="21"/>
-          <w:lang w:eastAsia="fr-FR"/>
-        </w:rPr>
-        <w:t>(</w:t>
-      </w:r>
-      <w:r>
-        <w:rPr>
-          <w:rFonts w:ascii="Consolas" w:eastAsia="Times New Roman" w:hAnsi="Consolas" w:cs="Times New Roman"/>
           <w:color w:val="CE9178"/>
           <w:sz w:val="21"/>
           <w:szCs w:val="21"/>
           <w:lang w:eastAsia="fr-FR"/>
         </w:rPr>
-        <w:t>'./</w:t>
+        <w:t>/</w:t>
       </w:r>
       <w:proofErr w:type="spellStart"/>
       <w:r>
@@ -3902,7 +3883,7 @@
           <w:szCs w:val="21"/>
           <w:lang w:eastAsia="fr-FR"/>
         </w:rPr>
-        <w:t>views</w:t>
+        <w:t>app.ged</w:t>
       </w:r>
       <w:proofErr w:type="spellEnd"/>
       <w:r>
@@ -3924,29 +3905,7 @@
           <w:szCs w:val="21"/>
           <w:lang w:eastAsia="fr-FR"/>
         </w:rPr>
-        <w:t>app.ged</w:t>
-      </w:r>
-      <w:proofErr w:type="spellEnd"/>
-      <w:r>
-        <w:rPr>
-          <w:rFonts w:ascii="Consolas" w:eastAsia="Times New Roman" w:hAnsi="Consolas" w:cs="Times New Roman"/>
-          <w:color w:val="CE9178"/>
-          <w:sz w:val="21"/>
-          <w:szCs w:val="21"/>
-          <w:lang w:eastAsia="fr-FR"/>
-        </w:rPr>
-        <w:t>/</w:t>
-      </w:r>
-      <w:proofErr w:type="spellStart"/>
-      <w:r>
-        <w:rPr>
-          <w:rFonts w:ascii="Consolas" w:eastAsia="Times New Roman" w:hAnsi="Consolas" w:cs="Times New Roman"/>
-          <w:color w:val="CE9178"/>
-          <w:sz w:val="21"/>
-          <w:szCs w:val="21"/>
-          <w:lang w:eastAsia="fr-FR"/>
-        </w:rPr>
-        <w:t>SideBar.vue</w:t>
+        <w:t>Header.vue</w:t>
       </w:r>
       <w:proofErr w:type="spellEnd"/>
       <w:r>
@@ -3992,6 +3951,8 @@
         </w:rPr>
         <w:t xml:space="preserve">            </w:t>
       </w:r>
+      <w:proofErr w:type="spellStart"/>
+      <w:proofErr w:type="gramStart"/>
       <w:r>
         <w:rPr>
           <w:rFonts w:ascii="Consolas" w:eastAsia="Times New Roman" w:hAnsi="Consolas" w:cs="Times New Roman"/>
@@ -4000,8 +3961,9 @@
           <w:szCs w:val="21"/>
           <w:lang w:eastAsia="fr-FR"/>
         </w:rPr>
-        <w:t>content</w:t>
-      </w:r>
+        <w:t>sidepanel</w:t>
+      </w:r>
+      <w:proofErr w:type="spellEnd"/>
       <w:r>
         <w:rPr>
           <w:rFonts w:ascii="Consolas" w:eastAsia="Times New Roman" w:hAnsi="Consolas" w:cs="Times New Roman"/>
@@ -4012,6 +3974,7 @@
         </w:rPr>
         <w:t>:</w:t>
       </w:r>
+      <w:proofErr w:type="gramEnd"/>
       <w:r>
         <w:rPr>
           <w:rFonts w:ascii="Consolas" w:eastAsia="Times New Roman" w:hAnsi="Consolas" w:cs="Times New Roman"/>
@@ -4125,7 +4088,7 @@
           <w:szCs w:val="21"/>
           <w:lang w:eastAsia="fr-FR"/>
         </w:rPr>
-        <w:t>Content.vue</w:t>
+        <w:t>SideBar.vue</w:t>
       </w:r>
       <w:proofErr w:type="spellEnd"/>
       <w:r>
@@ -4169,7 +4132,165 @@
           <w:szCs w:val="21"/>
           <w:lang w:eastAsia="fr-FR"/>
         </w:rPr>
-        <w:t>          },</w:t>
+        <w:t xml:space="preserve">            </w:t>
+      </w:r>
+      <w:proofErr w:type="gramStart"/>
+      <w:r>
+        <w:rPr>
+          <w:rFonts w:ascii="Consolas" w:eastAsia="Times New Roman" w:hAnsi="Consolas" w:cs="Times New Roman"/>
+          <w:color w:val="DCDCAA"/>
+          <w:sz w:val="21"/>
+          <w:szCs w:val="21"/>
+          <w:lang w:eastAsia="fr-FR"/>
+        </w:rPr>
+        <w:t>content</w:t>
+      </w:r>
+      <w:r>
+        <w:rPr>
+          <w:rFonts w:ascii="Consolas" w:eastAsia="Times New Roman" w:hAnsi="Consolas" w:cs="Times New Roman"/>
+          <w:color w:val="9CDCFE"/>
+          <w:sz w:val="21"/>
+          <w:szCs w:val="21"/>
+          <w:lang w:eastAsia="fr-FR"/>
+        </w:rPr>
+        <w:t>:</w:t>
+      </w:r>
+      <w:proofErr w:type="gramEnd"/>
+      <w:r>
+        <w:rPr>
+          <w:rFonts w:ascii="Consolas" w:eastAsia="Times New Roman" w:hAnsi="Consolas" w:cs="Times New Roman"/>
+          <w:color w:val="D4D4D4"/>
+          <w:sz w:val="21"/>
+          <w:szCs w:val="21"/>
+          <w:lang w:eastAsia="fr-FR"/>
+        </w:rPr>
+        <w:t xml:space="preserve"> () </w:t>
+      </w:r>
+      <w:r>
+        <w:rPr>
+          <w:rFonts w:ascii="Consolas" w:eastAsia="Times New Roman" w:hAnsi="Consolas" w:cs="Times New Roman"/>
+          <w:color w:val="569CD6"/>
+          <w:sz w:val="21"/>
+          <w:szCs w:val="21"/>
+          <w:lang w:eastAsia="fr-FR"/>
+        </w:rPr>
+        <w:t>=&gt;</w:t>
+      </w:r>
+      <w:r>
+        <w:rPr>
+          <w:rFonts w:ascii="Consolas" w:eastAsia="Times New Roman" w:hAnsi="Consolas" w:cs="Times New Roman"/>
+          <w:color w:val="D4D4D4"/>
+          <w:sz w:val="21"/>
+          <w:szCs w:val="21"/>
+          <w:lang w:eastAsia="fr-FR"/>
+        </w:rPr>
+        <w:t xml:space="preserve"> </w:t>
+      </w:r>
+      <w:r>
+        <w:rPr>
+          <w:rFonts w:ascii="Consolas" w:eastAsia="Times New Roman" w:hAnsi="Consolas" w:cs="Times New Roman"/>
+          <w:color w:val="569CD6"/>
+          <w:sz w:val="21"/>
+          <w:szCs w:val="21"/>
+          <w:lang w:eastAsia="fr-FR"/>
+        </w:rPr>
+        <w:t>import</w:t>
+      </w:r>
+      <w:r>
+        <w:rPr>
+          <w:rFonts w:ascii="Consolas" w:eastAsia="Times New Roman" w:hAnsi="Consolas" w:cs="Times New Roman"/>
+          <w:color w:val="D4D4D4"/>
+          <w:sz w:val="21"/>
+          <w:szCs w:val="21"/>
+          <w:lang w:eastAsia="fr-FR"/>
+        </w:rPr>
+        <w:t>(</w:t>
+      </w:r>
+      <w:r>
+        <w:rPr>
+          <w:rFonts w:ascii="Consolas" w:eastAsia="Times New Roman" w:hAnsi="Consolas" w:cs="Times New Roman"/>
+          <w:color w:val="CE9178"/>
+          <w:sz w:val="21"/>
+          <w:szCs w:val="21"/>
+          <w:lang w:eastAsia="fr-FR"/>
+        </w:rPr>
+        <w:t>'./</w:t>
+      </w:r>
+      <w:proofErr w:type="spellStart"/>
+      <w:r>
+        <w:rPr>
+          <w:rFonts w:ascii="Consolas" w:eastAsia="Times New Roman" w:hAnsi="Consolas" w:cs="Times New Roman"/>
+          <w:color w:val="CE9178"/>
+          <w:sz w:val="21"/>
+          <w:szCs w:val="21"/>
+          <w:lang w:eastAsia="fr-FR"/>
+        </w:rPr>
+        <w:t>views</w:t>
+      </w:r>
+      <w:proofErr w:type="spellEnd"/>
+      <w:r>
+        <w:rPr>
+          <w:rFonts w:ascii="Consolas" w:eastAsia="Times New Roman" w:hAnsi="Consolas" w:cs="Times New Roman"/>
+          <w:color w:val="CE9178"/>
+          <w:sz w:val="21"/>
+          <w:szCs w:val="21"/>
+          <w:lang w:eastAsia="fr-FR"/>
+        </w:rPr>
+        <w:t>/</w:t>
+      </w:r>
+      <w:proofErr w:type="spellStart"/>
+      <w:r>
+        <w:rPr>
+          <w:rFonts w:ascii="Consolas" w:eastAsia="Times New Roman" w:hAnsi="Consolas" w:cs="Times New Roman"/>
+          <w:color w:val="CE9178"/>
+          <w:sz w:val="21"/>
+          <w:szCs w:val="21"/>
+          <w:lang w:eastAsia="fr-FR"/>
+        </w:rPr>
+        <w:t>app.ged</w:t>
+      </w:r>
+      <w:proofErr w:type="spellEnd"/>
+      <w:r>
+        <w:rPr>
+          <w:rFonts w:ascii="Consolas" w:eastAsia="Times New Roman" w:hAnsi="Consolas" w:cs="Times New Roman"/>
+          <w:color w:val="CE9178"/>
+          <w:sz w:val="21"/>
+          <w:szCs w:val="21"/>
+          <w:lang w:eastAsia="fr-FR"/>
+        </w:rPr>
+        <w:t>/</w:t>
+      </w:r>
+      <w:proofErr w:type="spellStart"/>
+      <w:r>
+        <w:rPr>
+          <w:rFonts w:ascii="Consolas" w:eastAsia="Times New Roman" w:hAnsi="Consolas" w:cs="Times New Roman"/>
+          <w:color w:val="CE9178"/>
+          <w:sz w:val="21"/>
+          <w:szCs w:val="21"/>
+          <w:lang w:eastAsia="fr-FR"/>
+        </w:rPr>
+        <w:t>Content.vue</w:t>
+      </w:r>
+      <w:proofErr w:type="spellEnd"/>
+      <w:r>
+        <w:rPr>
+          <w:rFonts w:ascii="Consolas" w:eastAsia="Times New Roman" w:hAnsi="Consolas" w:cs="Times New Roman"/>
+          <w:color w:val="CE9178"/>
+          <w:sz w:val="21"/>
+          <w:szCs w:val="21"/>
+          <w:lang w:eastAsia="fr-FR"/>
+        </w:rPr>
+        <w:t>'</w:t>
+      </w:r>
+      <w:r>
+        <w:rPr>
+          <w:rFonts w:ascii="Consolas" w:eastAsia="Times New Roman" w:hAnsi="Consolas" w:cs="Times New Roman"/>
+          <w:color w:val="D4D4D4"/>
+          <w:sz w:val="21"/>
+          <w:szCs w:val="21"/>
+          <w:lang w:eastAsia="fr-FR"/>
+        </w:rPr>
+        <w:t>),</w:t>
       </w:r>
     </w:p>
     <w:p>
@@ -4192,7 +4313,7 @@
           <w:szCs w:val="21"/>
           <w:lang w:eastAsia="fr-FR"/>
         </w:rPr>
-        <w:t>        },</w:t>
+        <w:t>          },</w:t>
       </w:r>
     </w:p>
     <w:p>
@@ -4215,7 +4336,7 @@
           <w:szCs w:val="21"/>
           <w:lang w:eastAsia="fr-FR"/>
         </w:rPr>
-        <w:t>      ],</w:t>
+        <w:t>        },</w:t>
       </w:r>
     </w:p>
     <w:p>
@@ -4238,22 +4359,96 @@
           <w:szCs w:val="21"/>
           <w:lang w:eastAsia="fr-FR"/>
         </w:rPr>
+        <w:t>      ],</w:t>
+      </w:r>
+    </w:p>
+    <w:p>
+      <w:pPr>
+        <w:shd w:val="clear" w:color="auto" w:fill="1E1E1E"/>
+        <w:spacing w:after="0" w:line="285" w:lineRule="atLeast"/>
+        <w:rPr>
+          <w:rFonts w:ascii="Consolas" w:eastAsia="Times New Roman" w:hAnsi="Consolas" w:cs="Times New Roman"/>
+          <w:color w:val="D4D4D4"/>
+          <w:sz w:val="21"/>
+          <w:szCs w:val="21"/>
+          <w:lang w:eastAsia="fr-FR"/>
+        </w:rPr>
+      </w:pPr>
+      <w:r>
+        <w:rPr>
+          <w:rFonts w:ascii="Consolas" w:eastAsia="Times New Roman" w:hAnsi="Consolas" w:cs="Times New Roman"/>
+          <w:color w:val="D4D4D4"/>
+          <w:sz w:val="21"/>
+          <w:szCs w:val="21"/>
+          <w:lang w:eastAsia="fr-FR"/>
+        </w:rPr>
         <w:t>    },</w:t>
       </w:r>
     </w:p>
     <w:p>
       <w:pPr>
+        <w:shd w:val="clear" w:color="auto" w:fill="1E1E1E"/>
+        <w:spacing w:after="0" w:line="285" w:lineRule="atLeast"/>
+        <w:rPr>
+          <w:rFonts w:ascii="Consolas" w:eastAsia="Times New Roman" w:hAnsi="Consolas" w:cs="Times New Roman"/>
+          <w:color w:val="D4D4D4"/>
+          <w:sz w:val="21"/>
+          <w:szCs w:val="21"/>
+          <w:lang w:eastAsia="fr-FR"/>
+        </w:rPr>
+      </w:pPr>
+    </w:p>
+    <w:p/>
+    <w:p>
+      <w:pPr>
+        <w:jc w:val="center"/>
+        <w:rPr>
+          <w:i/>
+          <w:iCs/>
+        </w:rPr>
+      </w:pPr>
+      <w:r>
+        <w:rPr>
+          <w:i/>
+          <w:iCs/>
+        </w:rPr>
+        <w:t>Utilisation de Vue Router pour le chemin /</w:t>
+      </w:r>
+      <w:proofErr w:type="spellStart"/>
+      <w:r>
+        <w:rPr>
+          <w:i/>
+          <w:iCs/>
+        </w:rPr>
+        <w:t>ged</w:t>
+      </w:r>
+      <w:proofErr w:type="spellEnd"/>
+      <w:r>
+        <w:rPr>
+          <w:i/>
+          <w:iCs/>
+        </w:rPr>
+        <w:t xml:space="preserve"> dans le projet</w:t>
+      </w:r>
+    </w:p>
+    <w:p>
+      <w:pPr>
         <w:jc w:val="both"/>
       </w:pPr>
-    </w:p>
-    <w:p>
-      <w:r>
-        <w:br w:type="page"/>
-      </w:r>
-    </w:p>
-    <w:p>
-      <w:pPr>
-        <w:ind w:firstLine="708"/>
+      <w:r>
+        <w:t>Nous retrouvons ainsi à la route /</w:t>
+      </w:r>
+      <w:proofErr w:type="spellStart"/>
+      <w:r>
+        <w:t>ged</w:t>
+      </w:r>
+      <w:proofErr w:type="spellEnd"/>
+      <w:r>
+        <w:t>, l’interface suivante :</w:t>
+      </w:r>
+    </w:p>
+    <w:p>
+      <w:pPr>
         <w:jc w:val="both"/>
         <w:rPr>
           <w:b/>
@@ -4262,16 +4457,104 @@
           <w:szCs w:val="24"/>
         </w:rPr>
       </w:pPr>
-      <w:bookmarkStart w:id="2" w:name="_Hlk106871290"/>
-      <w:r>
+      <w:r>
+        <w:rPr>
+          <w:noProof/>
+        </w:rPr>
+        <w:drawing>
+          <wp:inline distT="0" distB="0" distL="0" distR="0" wp14:anchorId="5388CB3E" wp14:editId="1E1B2C12">
+            <wp:extent cx="5760720" cy="2644140"/>
+            <wp:effectExtent l="0" t="0" r="0" b="3810"/>
+            <wp:docPr id="4" name="Image 4"/>
+            <wp:cNvGraphicFramePr>
+              <a:graphicFrameLocks xmlns:a="http://schemas.openxmlformats.org/drawingml/2006/main" noChangeAspect="1"/>
+            </wp:cNvGraphicFramePr>
+            <a:graphic xmlns:a="http://schemas.openxmlformats.org/drawingml/2006/main">
+              <a:graphicData uri="http://schemas.openxmlformats.org/drawingml/2006/picture">
+                <pic:pic xmlns:pic="http://schemas.openxmlformats.org/drawingml/2006/picture">
+                  <pic:nvPicPr>
+                    <pic:cNvPr id="1" name=""/>
+                    <pic:cNvPicPr/>
+                  </pic:nvPicPr>
+                  <pic:blipFill rotWithShape="1">
+                    <a:blip r:embed="rId8"/>
+                    <a:srcRect t="12228" b="6172"/>
+                    <a:stretch/>
+                  </pic:blipFill>
+                  <pic:spPr bwMode="auto">
+                    <a:xfrm>
+                      <a:off x="0" y="0"/>
+                      <a:ext cx="5760720" cy="2644140"/>
+                    </a:xfrm>
+                    <a:prstGeom prst="rect">
+                      <a:avLst/>
+                    </a:prstGeom>
+                    <a:ln>
+                      <a:noFill/>
+                    </a:ln>
+                    <a:extLst>
+                      <a:ext uri="{53640926-AAD7-44D8-BBD7-CCE9431645EC}">
+                        <a14:shadowObscured xmlns:a14="http://schemas.microsoft.com/office/drawing/2010/main"/>
+                      </a:ext>
+                    </a:extLst>
+                  </pic:spPr>
+                </pic:pic>
+              </a:graphicData>
+            </a:graphic>
+          </wp:inline>
+        </w:drawing>
+      </w:r>
+    </w:p>
+    <w:p>
+      <w:pPr>
+        <w:jc w:val="both"/>
         <w:rPr>
           <w:b/>
           <w:bCs/>
           <w:sz w:val="24"/>
           <w:szCs w:val="24"/>
         </w:rPr>
+      </w:pPr>
+      <w:r>
+        <w:rPr>
+          <w:noProof/>
+        </w:rPr>
         <w:lastRenderedPageBreak/>
-        <w:t>C</w:t>
+        <w:drawing>
+          <wp:inline distT="0" distB="0" distL="0" distR="0" wp14:anchorId="552CD58C" wp14:editId="29E4E7FF">
+            <wp:extent cx="5760720" cy="3240405"/>
+            <wp:effectExtent l="0" t="0" r="0" b="0"/>
+            <wp:docPr id="7" name="Image 7"/>
+            <wp:cNvGraphicFramePr>
+              <a:graphicFrameLocks xmlns:a="http://schemas.openxmlformats.org/drawingml/2006/main" noChangeAspect="1"/>
+            </wp:cNvGraphicFramePr>
+            <a:graphic xmlns:a="http://schemas.openxmlformats.org/drawingml/2006/main">
+              <a:graphicData uri="http://schemas.openxmlformats.org/drawingml/2006/picture">
+                <pic:pic xmlns:pic="http://schemas.openxmlformats.org/drawingml/2006/picture">
+                  <pic:nvPicPr>
+                    <pic:cNvPr id="1" name=""/>
+                    <pic:cNvPicPr/>
+                  </pic:nvPicPr>
+                  <pic:blipFill>
+                    <a:blip r:embed="rId9"/>
+                    <a:stretch>
+                      <a:fillRect/>
+                    </a:stretch>
+                  </pic:blipFill>
+                  <pic:spPr>
+                    <a:xfrm>
+                      <a:off x="0" y="0"/>
+                      <a:ext cx="5760720" cy="3240405"/>
+                    </a:xfrm>
+                    <a:prstGeom prst="rect">
+                      <a:avLst/>
+                    </a:prstGeom>
+                  </pic:spPr>
+                </pic:pic>
+              </a:graphicData>
+            </a:graphic>
+          </wp:inline>
+        </w:drawing>
       </w:r>
       <w:r>
         <w:rPr>
@@ -4280,46 +4563,31 @@
           <w:sz w:val="24"/>
           <w:szCs w:val="24"/>
         </w:rPr>
-        <w:t xml:space="preserve"> – </w:t>
-      </w:r>
-      <w:r>
+        <w:br w:type="page"/>
+      </w:r>
+    </w:p>
+    <w:p>
+      <w:pPr>
+        <w:ind w:firstLine="708"/>
+        <w:jc w:val="both"/>
         <w:rPr>
           <w:b/>
           <w:bCs/>
           <w:sz w:val="24"/>
           <w:szCs w:val="24"/>
         </w:rPr>
-        <w:t>Adaptations</w:t>
-      </w:r>
-    </w:p>
-    <w:bookmarkEnd w:id="2"/>
-    <w:p>
-      <w:pPr>
-        <w:jc w:val="both"/>
-      </w:pPr>
-      <w:r>
-        <w:t xml:space="preserve">Le composant n’étant pas, à l’heure actuelle, directement intégré au projet principal, </w:t>
-      </w:r>
-      <w:r>
-        <w:t xml:space="preserve">l’utilisation de certains outils aura été nécessaire afin de permettre le bon fonctionnement de ce dernier. Ces outils seront </w:t>
-      </w:r>
-      <w:r>
-        <w:t>potentiellement</w:t>
-      </w:r>
-      <w:r>
-        <w:t xml:space="preserve"> amenés à disparaître lorsque le composant aura été intégré au projet.</w:t>
-      </w:r>
-    </w:p>
-    <w:p>
-      <w:pPr>
-        <w:jc w:val="both"/>
+      </w:pPr>
+      <w:bookmarkStart w:id="2" w:name="_Hlk106871290"/>
+      <w:r>
         <w:rPr>
           <w:b/>
           <w:bCs/>
           <w:sz w:val="24"/>
           <w:szCs w:val="24"/>
         </w:rPr>
-      </w:pPr>
+        <w:lastRenderedPageBreak/>
+        <w:t>C</w:t>
+      </w:r>
       <w:r>
         <w:rPr>
           <w:b/>
@@ -4327,7 +4595,7 @@
           <w:sz w:val="24"/>
           <w:szCs w:val="24"/>
         </w:rPr>
-        <w:tab/>
+        <w:t xml:space="preserve"> – </w:t>
       </w:r>
       <w:r>
         <w:rPr>
@@ -4336,18 +4604,37 @@
           <w:sz w:val="24"/>
           <w:szCs w:val="24"/>
         </w:rPr>
-        <w:tab/>
-        <w:t>1</w:t>
-      </w:r>
-      <w:r>
+        <w:t>Adaptations</w:t>
+      </w:r>
+    </w:p>
+    <w:bookmarkEnd w:id="2"/>
+    <w:p>
+      <w:pPr>
+        <w:jc w:val="both"/>
+      </w:pPr>
+      <w:r>
+        <w:t xml:space="preserve">Le composant n’étant pas, à l’heure actuelle, directement intégré au projet principal, </w:t>
+      </w:r>
+      <w:r>
+        <w:t xml:space="preserve">l’utilisation de certains outils aura été nécessaire afin de permettre le bon fonctionnement de ce dernier. Ces outils seront </w:t>
+      </w:r>
+      <w:r>
+        <w:t>potentiellement</w:t>
+      </w:r>
+      <w:r>
+        <w:t xml:space="preserve"> amenés à disparaître lorsque le composant aura été intégré au projet.</w:t>
+      </w:r>
+    </w:p>
+    <w:p>
+      <w:pPr>
+        <w:jc w:val="both"/>
         <w:rPr>
           <w:b/>
           <w:bCs/>
           <w:sz w:val="24"/>
           <w:szCs w:val="24"/>
         </w:rPr>
-        <w:t xml:space="preserve"> – </w:t>
-      </w:r>
+      </w:pPr>
       <w:r>
         <w:rPr>
           <w:b/>
@@ -4355,7 +4642,7 @@
           <w:sz w:val="24"/>
           <w:szCs w:val="24"/>
         </w:rPr>
-        <w:t xml:space="preserve">Fausse </w:t>
+        <w:tab/>
       </w:r>
       <w:r>
         <w:rPr>
@@ -4364,7 +4651,8 @@
           <w:sz w:val="24"/>
           <w:szCs w:val="24"/>
         </w:rPr>
-        <w:t>API REST</w:t>
+        <w:tab/>
+        <w:t>1</w:t>
       </w:r>
       <w:r>
         <w:rPr>
@@ -4373,9 +4661,8 @@
           <w:sz w:val="24"/>
           <w:szCs w:val="24"/>
         </w:rPr>
-        <w:t xml:space="preserve"> : </w:t>
-      </w:r>
-      <w:proofErr w:type="spellStart"/>
+        <w:t xml:space="preserve"> – </w:t>
+      </w:r>
       <w:r>
         <w:rPr>
           <w:b/>
@@ -4383,9 +4670,8 @@
           <w:sz w:val="24"/>
           <w:szCs w:val="24"/>
         </w:rPr>
-        <w:t>json</w:t>
-      </w:r>
-      <w:proofErr w:type="spellEnd"/>
+        <w:t xml:space="preserve">Fausse </w:t>
+      </w:r>
       <w:r>
         <w:rPr>
           <w:b/>
@@ -4393,95 +4679,18 @@
           <w:sz w:val="24"/>
           <w:szCs w:val="24"/>
         </w:rPr>
-        <w:t>-server</w:t>
-      </w:r>
-    </w:p>
-    <w:p>
-      <w:pPr>
-        <w:jc w:val="both"/>
-      </w:pPr>
-      <w:r>
-        <w:t xml:space="preserve">Pour que le composant </w:t>
-      </w:r>
-      <w:r>
-        <w:t xml:space="preserve">se comporte de la manière dont on le souhaite, c’est-à-dire qu’il </w:t>
-      </w:r>
-      <w:r>
-        <w:t xml:space="preserve">puisse utiliser </w:t>
-      </w:r>
-      <w:r>
-        <w:rPr>
-          <w:b/>
-          <w:bCs/>
-        </w:rPr>
-        <w:t>Axios</w:t>
-      </w:r>
-      <w:r>
-        <w:t xml:space="preserve">, il était nécessaire de créer une fausse </w:t>
-      </w:r>
-      <w:bookmarkStart w:id="3" w:name="_Hlk106626546"/>
-      <w:r>
-        <w:t xml:space="preserve">API REST </w:t>
-      </w:r>
-      <w:bookmarkEnd w:id="3"/>
-      <w:r>
-        <w:t xml:space="preserve">renvoyant des données sur les dossiers/fichiers à afficher au format JSON. </w:t>
-      </w:r>
-      <w:proofErr w:type="spellStart"/>
-      <w:r>
-        <w:rPr>
-          <w:b/>
-          <w:bCs/>
-        </w:rPr>
-        <w:t>json</w:t>
-      </w:r>
-      <w:proofErr w:type="spellEnd"/>
-      <w:r>
-        <w:rPr>
-          <w:b/>
-          <w:bCs/>
-        </w:rPr>
-        <w:t>-server</w:t>
-      </w:r>
-      <w:r>
-        <w:t xml:space="preserve"> permet ainsi de créer </w:t>
-      </w:r>
-      <w:r>
-        <w:t>une</w:t>
-      </w:r>
-      <w:r>
-        <w:t xml:space="preserve"> fausse API sur laquelle on peut faire des appels pour récupérer des données</w:t>
-      </w:r>
-      <w:r>
-        <w:t xml:space="preserve"> au format JSON.</w:t>
-      </w:r>
-      <w:r>
-        <w:t xml:space="preserve"> </w:t>
-      </w:r>
-    </w:p>
-    <w:p>
-      <w:pPr>
-        <w:jc w:val="both"/>
-      </w:pPr>
-      <w:r>
-        <w:t>Ce serveur local ne sera alors plus nécessaire dès lors que le composant sera intégré au projet.</w:t>
-      </w:r>
-    </w:p>
-    <w:p>
-      <w:pPr>
-        <w:jc w:val="both"/>
-      </w:pPr>
-    </w:p>
-    <w:p>
-      <w:pPr>
-        <w:jc w:val="both"/>
+        <w:t>API REST</w:t>
+      </w:r>
+      <w:r>
         <w:rPr>
           <w:b/>
           <w:bCs/>
           <w:sz w:val="24"/>
           <w:szCs w:val="24"/>
         </w:rPr>
-      </w:pPr>
+        <w:t xml:space="preserve"> : </w:t>
+      </w:r>
+      <w:proofErr w:type="spellStart"/>
       <w:r>
         <w:rPr>
           <w:b/>
@@ -4489,8 +4698,9 @@
           <w:sz w:val="24"/>
           <w:szCs w:val="24"/>
         </w:rPr>
-        <w:tab/>
-      </w:r>
+        <w:t>json</w:t>
+      </w:r>
+      <w:proofErr w:type="spellEnd"/>
       <w:r>
         <w:rPr>
           <w:b/>
@@ -4498,18 +4708,97 @@
           <w:sz w:val="24"/>
           <w:szCs w:val="24"/>
         </w:rPr>
-        <w:tab/>
-        <w:t>2</w:t>
-      </w:r>
-      <w:r>
+        <w:t>-server</w:t>
+      </w:r>
+    </w:p>
+    <w:p>
+      <w:pPr>
+        <w:jc w:val="both"/>
+      </w:pPr>
+      <w:r>
+        <w:t xml:space="preserve">Pour que le composant </w:t>
+      </w:r>
+      <w:r>
+        <w:t xml:space="preserve">se comporte de la manière dont on le souhaite, c’est-à-dire qu’il </w:t>
+      </w:r>
+      <w:r>
+        <w:t xml:space="preserve">puisse utiliser </w:t>
+      </w:r>
+      <w:r>
+        <w:rPr>
+          <w:b/>
+          <w:bCs/>
+        </w:rPr>
+        <w:t>Axios</w:t>
+      </w:r>
+      <w:r>
+        <w:t xml:space="preserve">, il était nécessaire de créer une fausse </w:t>
+      </w:r>
+      <w:bookmarkStart w:id="3" w:name="_Hlk106626546"/>
+      <w:r>
+        <w:t xml:space="preserve">API REST </w:t>
+      </w:r>
+      <w:bookmarkEnd w:id="3"/>
+      <w:r>
+        <w:t xml:space="preserve">renvoyant des données sur les dossiers/fichiers à afficher au format JSON. </w:t>
+      </w:r>
+      <w:proofErr w:type="spellStart"/>
+      <w:proofErr w:type="gramStart"/>
+      <w:r>
+        <w:rPr>
+          <w:b/>
+          <w:bCs/>
+        </w:rPr>
+        <w:t>json</w:t>
+      </w:r>
+      <w:proofErr w:type="spellEnd"/>
+      <w:proofErr w:type="gramEnd"/>
+      <w:r>
+        <w:rPr>
+          <w:b/>
+          <w:bCs/>
+        </w:rPr>
+        <w:t>-server</w:t>
+      </w:r>
+      <w:r>
+        <w:t xml:space="preserve"> permet ainsi de créer </w:t>
+      </w:r>
+      <w:r>
+        <w:t>une</w:t>
+      </w:r>
+      <w:r>
+        <w:t xml:space="preserve"> fausse API sur laquelle on peut faire des appels pour récupérer des données</w:t>
+      </w:r>
+      <w:r>
+        <w:t xml:space="preserve"> au format JSON.</w:t>
+      </w:r>
+      <w:r>
+        <w:t xml:space="preserve"> </w:t>
+      </w:r>
+    </w:p>
+    <w:p>
+      <w:pPr>
+        <w:jc w:val="both"/>
+      </w:pPr>
+      <w:r>
+        <w:t>Ce serveur local ne sera alors plus nécessaire dès lors que le composant sera intégré au projet.</w:t>
+      </w:r>
+    </w:p>
+    <w:p>
+      <w:pPr>
+        <w:jc w:val="both"/>
+      </w:pPr>
+    </w:p>
+    <w:p>
+      <w:pPr>
+        <w:jc w:val="both"/>
         <w:rPr>
           <w:b/>
           <w:bCs/>
           <w:sz w:val="24"/>
           <w:szCs w:val="24"/>
         </w:rPr>
-        <w:t xml:space="preserve"> – </w:t>
-      </w:r>
+      </w:pPr>
       <w:r>
         <w:rPr>
           <w:b/>
@@ -4517,545 +4806,27 @@
           <w:sz w:val="24"/>
           <w:szCs w:val="24"/>
         </w:rPr>
-        <w:t>Détail des versions utilisées</w:t>
-      </w:r>
-    </w:p>
-    <w:p>
-      <w:pPr>
-        <w:jc w:val="both"/>
-      </w:pPr>
-      <w:r>
-        <w:t xml:space="preserve">Pour assurer une pleine compatibilité </w:t>
-      </w:r>
-      <w:r>
-        <w:t>entre le</w:t>
-      </w:r>
-      <w:r>
-        <w:t xml:space="preserve"> composant </w:t>
-      </w:r>
-      <w:proofErr w:type="spellStart"/>
-      <w:r>
-        <w:t>TreeView</w:t>
-      </w:r>
-      <w:proofErr w:type="spellEnd"/>
-      <w:r>
-        <w:t xml:space="preserve"> </w:t>
-      </w:r>
-      <w:r>
-        <w:t>et</w:t>
-      </w:r>
-      <w:r>
-        <w:t xml:space="preserve"> </w:t>
-      </w:r>
-      <w:r>
-        <w:t>le</w:t>
-      </w:r>
-      <w:r>
-        <w:t xml:space="preserve"> projet principal, les mêmes versions de dépendances ont été utilisées, soit pour les principales :</w:t>
-      </w:r>
-    </w:p>
-    <w:p>
-      <w:pPr>
-        <w:shd w:val="clear" w:color="auto" w:fill="1E1E1E"/>
-        <w:spacing w:after="0" w:line="285" w:lineRule="atLeast"/>
-        <w:jc w:val="center"/>
-        <w:rPr>
-          <w:rFonts w:ascii="Consolas" w:eastAsia="Times New Roman" w:hAnsi="Consolas" w:cs="Times New Roman"/>
-          <w:color w:val="9CDCFE"/>
-          <w:sz w:val="21"/>
-          <w:szCs w:val="21"/>
-          <w:lang w:eastAsia="fr-FR"/>
-        </w:rPr>
-      </w:pPr>
-    </w:p>
-    <w:p>
-      <w:pPr>
-        <w:shd w:val="clear" w:color="auto" w:fill="1E1E1E"/>
-        <w:spacing w:after="0" w:line="285" w:lineRule="atLeast"/>
-        <w:rPr>
-          <w:rFonts w:ascii="Consolas" w:eastAsia="Times New Roman" w:hAnsi="Consolas" w:cs="Times New Roman"/>
-          <w:color w:val="D4D4D4"/>
-          <w:sz w:val="21"/>
-          <w:szCs w:val="21"/>
-          <w:lang w:eastAsia="fr-FR"/>
-        </w:rPr>
-      </w:pPr>
-      <w:r>
-        <w:rPr>
-          <w:rFonts w:ascii="Consolas" w:eastAsia="Times New Roman" w:hAnsi="Consolas" w:cs="Times New Roman"/>
-          <w:color w:val="9CDCFE"/>
-          <w:sz w:val="21"/>
-          <w:szCs w:val="21"/>
-          <w:lang w:eastAsia="fr-FR"/>
-        </w:rPr>
-        <w:t>"vue"</w:t>
-      </w:r>
-      <w:r>
-        <w:rPr>
-          <w:rFonts w:ascii="Consolas" w:eastAsia="Times New Roman" w:hAnsi="Consolas" w:cs="Times New Roman"/>
-          <w:color w:val="D4D4D4"/>
-          <w:sz w:val="21"/>
-          <w:szCs w:val="21"/>
-          <w:lang w:eastAsia="fr-FR"/>
-        </w:rPr>
-        <w:t xml:space="preserve">: </w:t>
-      </w:r>
-      <w:r>
-        <w:rPr>
-          <w:rFonts w:ascii="Consolas" w:eastAsia="Times New Roman" w:hAnsi="Consolas" w:cs="Times New Roman"/>
-          <w:color w:val="CE9178"/>
-          <w:sz w:val="21"/>
-          <w:szCs w:val="21"/>
-          <w:lang w:eastAsia="fr-FR"/>
-        </w:rPr>
-        <w:t>"^2.6.11"</w:t>
-      </w:r>
-      <w:r>
-        <w:rPr>
-          <w:rFonts w:ascii="Consolas" w:eastAsia="Times New Roman" w:hAnsi="Consolas" w:cs="Times New Roman"/>
-          <w:color w:val="D4D4D4"/>
-          <w:sz w:val="21"/>
-          <w:szCs w:val="21"/>
-          <w:lang w:eastAsia="fr-FR"/>
-        </w:rPr>
-        <w:t>,</w:t>
-      </w:r>
-    </w:p>
-    <w:p>
-      <w:pPr>
-        <w:shd w:val="clear" w:color="auto" w:fill="1E1E1E"/>
-        <w:spacing w:after="0" w:line="285" w:lineRule="atLeast"/>
-        <w:rPr>
-          <w:rFonts w:ascii="Consolas" w:eastAsia="Times New Roman" w:hAnsi="Consolas" w:cs="Times New Roman"/>
-          <w:color w:val="D4D4D4"/>
-          <w:sz w:val="21"/>
-          <w:szCs w:val="21"/>
-          <w:lang w:eastAsia="fr-FR"/>
-        </w:rPr>
-      </w:pPr>
-      <w:r>
-        <w:rPr>
-          <w:rFonts w:ascii="Consolas" w:eastAsia="Times New Roman" w:hAnsi="Consolas" w:cs="Times New Roman"/>
-          <w:color w:val="9CDCFE"/>
-          <w:sz w:val="21"/>
-          <w:szCs w:val="21"/>
-          <w:lang w:eastAsia="fr-FR"/>
-        </w:rPr>
-        <w:t>"vue-</w:t>
-      </w:r>
-      <w:proofErr w:type="spellStart"/>
-      <w:r>
-        <w:rPr>
-          <w:rFonts w:ascii="Consolas" w:eastAsia="Times New Roman" w:hAnsi="Consolas" w:cs="Times New Roman"/>
-          <w:color w:val="9CDCFE"/>
-          <w:sz w:val="21"/>
-          <w:szCs w:val="21"/>
-          <w:lang w:eastAsia="fr-FR"/>
-        </w:rPr>
-        <w:t>json</w:t>
-      </w:r>
-      <w:proofErr w:type="spellEnd"/>
-      <w:r>
-        <w:rPr>
-          <w:rFonts w:ascii="Consolas" w:eastAsia="Times New Roman" w:hAnsi="Consolas" w:cs="Times New Roman"/>
-          <w:color w:val="9CDCFE"/>
-          <w:sz w:val="21"/>
-          <w:szCs w:val="21"/>
-          <w:lang w:eastAsia="fr-FR"/>
-        </w:rPr>
-        <w:t>-</w:t>
-      </w:r>
-      <w:proofErr w:type="spellStart"/>
-      <w:r>
-        <w:rPr>
-          <w:rFonts w:ascii="Consolas" w:eastAsia="Times New Roman" w:hAnsi="Consolas" w:cs="Times New Roman"/>
-          <w:color w:val="9CDCFE"/>
-          <w:sz w:val="21"/>
-          <w:szCs w:val="21"/>
-          <w:lang w:eastAsia="fr-FR"/>
-        </w:rPr>
-        <w:t>tree-view</w:t>
-      </w:r>
-      <w:proofErr w:type="spellEnd"/>
-      <w:r>
-        <w:rPr>
-          <w:rFonts w:ascii="Consolas" w:eastAsia="Times New Roman" w:hAnsi="Consolas" w:cs="Times New Roman"/>
-          <w:color w:val="9CDCFE"/>
-          <w:sz w:val="21"/>
-          <w:szCs w:val="21"/>
-          <w:lang w:eastAsia="fr-FR"/>
-        </w:rPr>
-        <w:t>"</w:t>
-      </w:r>
-      <w:r>
-        <w:rPr>
-          <w:rFonts w:ascii="Consolas" w:eastAsia="Times New Roman" w:hAnsi="Consolas" w:cs="Times New Roman"/>
-          <w:color w:val="D4D4D4"/>
-          <w:sz w:val="21"/>
-          <w:szCs w:val="21"/>
-          <w:lang w:eastAsia="fr-FR"/>
-        </w:rPr>
-        <w:t xml:space="preserve">: </w:t>
-      </w:r>
-      <w:r>
-        <w:rPr>
-          <w:rFonts w:ascii="Consolas" w:eastAsia="Times New Roman" w:hAnsi="Consolas" w:cs="Times New Roman"/>
-          <w:color w:val="CE9178"/>
-          <w:sz w:val="21"/>
-          <w:szCs w:val="21"/>
-          <w:lang w:eastAsia="fr-FR"/>
-        </w:rPr>
-        <w:t>"^2.1.6"</w:t>
-      </w:r>
-      <w:r>
-        <w:rPr>
-          <w:rFonts w:ascii="Consolas" w:eastAsia="Times New Roman" w:hAnsi="Consolas" w:cs="Times New Roman"/>
-          <w:color w:val="D4D4D4"/>
-          <w:sz w:val="21"/>
-          <w:szCs w:val="21"/>
-          <w:lang w:eastAsia="fr-FR"/>
-        </w:rPr>
-        <w:t>,</w:t>
-      </w:r>
-    </w:p>
-    <w:p>
-      <w:pPr>
-        <w:shd w:val="clear" w:color="auto" w:fill="1E1E1E"/>
-        <w:spacing w:after="0" w:line="285" w:lineRule="atLeast"/>
-        <w:rPr>
-          <w:rFonts w:ascii="Consolas" w:eastAsia="Times New Roman" w:hAnsi="Consolas" w:cs="Times New Roman"/>
-          <w:color w:val="D4D4D4"/>
-          <w:sz w:val="21"/>
-          <w:szCs w:val="21"/>
-          <w:lang w:eastAsia="fr-FR"/>
-        </w:rPr>
-      </w:pPr>
-      <w:r>
-        <w:rPr>
-          <w:rFonts w:ascii="Consolas" w:eastAsia="Times New Roman" w:hAnsi="Consolas" w:cs="Times New Roman"/>
-          <w:color w:val="9CDCFE"/>
-          <w:sz w:val="21"/>
-          <w:szCs w:val="21"/>
-          <w:lang w:eastAsia="fr-FR"/>
-        </w:rPr>
-        <w:t>"vue-loader"</w:t>
-      </w:r>
-      <w:r>
-        <w:rPr>
-          <w:rFonts w:ascii="Consolas" w:eastAsia="Times New Roman" w:hAnsi="Consolas" w:cs="Times New Roman"/>
-          <w:color w:val="D4D4D4"/>
-          <w:sz w:val="21"/>
-          <w:szCs w:val="21"/>
-          <w:lang w:eastAsia="fr-FR"/>
-        </w:rPr>
-        <w:t xml:space="preserve">: </w:t>
-      </w:r>
-      <w:r>
-        <w:rPr>
-          <w:rFonts w:ascii="Consolas" w:eastAsia="Times New Roman" w:hAnsi="Consolas" w:cs="Times New Roman"/>
-          <w:color w:val="CE9178"/>
-          <w:sz w:val="21"/>
-          <w:szCs w:val="21"/>
-          <w:lang w:eastAsia="fr-FR"/>
-        </w:rPr>
-        <w:t>"^15.7.0"</w:t>
-      </w:r>
-      <w:r>
-        <w:rPr>
-          <w:rFonts w:ascii="Consolas" w:eastAsia="Times New Roman" w:hAnsi="Consolas" w:cs="Times New Roman"/>
-          <w:color w:val="D4D4D4"/>
-          <w:sz w:val="21"/>
-          <w:szCs w:val="21"/>
-          <w:lang w:eastAsia="fr-FR"/>
-        </w:rPr>
-        <w:t>,</w:t>
-      </w:r>
-    </w:p>
-    <w:p>
-      <w:pPr>
-        <w:shd w:val="clear" w:color="auto" w:fill="1E1E1E"/>
-        <w:spacing w:after="0" w:line="285" w:lineRule="atLeast"/>
-        <w:rPr>
-          <w:rFonts w:ascii="Consolas" w:eastAsia="Times New Roman" w:hAnsi="Consolas" w:cs="Times New Roman"/>
-          <w:color w:val="D4D4D4"/>
-          <w:sz w:val="21"/>
-          <w:szCs w:val="21"/>
-          <w:lang w:eastAsia="fr-FR"/>
-        </w:rPr>
-      </w:pPr>
-      <w:r>
-        <w:rPr>
-          <w:rFonts w:ascii="Consolas" w:eastAsia="Times New Roman" w:hAnsi="Consolas" w:cs="Times New Roman"/>
-          <w:color w:val="9CDCFE"/>
-          <w:sz w:val="21"/>
-          <w:szCs w:val="21"/>
-          <w:lang w:eastAsia="fr-FR"/>
-        </w:rPr>
-        <w:t>"vue-</w:t>
-      </w:r>
-      <w:proofErr w:type="spellStart"/>
-      <w:r>
-        <w:rPr>
-          <w:rFonts w:ascii="Consolas" w:eastAsia="Times New Roman" w:hAnsi="Consolas" w:cs="Times New Roman"/>
-          <w:color w:val="9CDCFE"/>
-          <w:sz w:val="21"/>
-          <w:szCs w:val="21"/>
-          <w:lang w:eastAsia="fr-FR"/>
-        </w:rPr>
-        <w:t>property</w:t>
-      </w:r>
-      <w:proofErr w:type="spellEnd"/>
-      <w:r>
-        <w:rPr>
-          <w:rFonts w:ascii="Consolas" w:eastAsia="Times New Roman" w:hAnsi="Consolas" w:cs="Times New Roman"/>
-          <w:color w:val="9CDCFE"/>
-          <w:sz w:val="21"/>
-          <w:szCs w:val="21"/>
-          <w:lang w:eastAsia="fr-FR"/>
-        </w:rPr>
-        <w:t>-</w:t>
-      </w:r>
-      <w:proofErr w:type="spellStart"/>
-      <w:r>
-        <w:rPr>
-          <w:rFonts w:ascii="Consolas" w:eastAsia="Times New Roman" w:hAnsi="Consolas" w:cs="Times New Roman"/>
-          <w:color w:val="9CDCFE"/>
-          <w:sz w:val="21"/>
-          <w:szCs w:val="21"/>
-          <w:lang w:eastAsia="fr-FR"/>
-        </w:rPr>
-        <w:t>decorator</w:t>
-      </w:r>
-      <w:proofErr w:type="spellEnd"/>
-      <w:r>
-        <w:rPr>
-          <w:rFonts w:ascii="Consolas" w:eastAsia="Times New Roman" w:hAnsi="Consolas" w:cs="Times New Roman"/>
-          <w:color w:val="9CDCFE"/>
-          <w:sz w:val="21"/>
-          <w:szCs w:val="21"/>
-          <w:lang w:eastAsia="fr-FR"/>
-        </w:rPr>
-        <w:t>"</w:t>
-      </w:r>
-      <w:r>
-        <w:rPr>
-          <w:rFonts w:ascii="Consolas" w:eastAsia="Times New Roman" w:hAnsi="Consolas" w:cs="Times New Roman"/>
-          <w:color w:val="D4D4D4"/>
-          <w:sz w:val="21"/>
-          <w:szCs w:val="21"/>
-          <w:lang w:eastAsia="fr-FR"/>
-        </w:rPr>
-        <w:t xml:space="preserve">: </w:t>
-      </w:r>
-      <w:r>
-        <w:rPr>
-          <w:rFonts w:ascii="Consolas" w:eastAsia="Times New Roman" w:hAnsi="Consolas" w:cs="Times New Roman"/>
-          <w:color w:val="CE9178"/>
-          <w:sz w:val="21"/>
-          <w:szCs w:val="21"/>
-          <w:lang w:eastAsia="fr-FR"/>
-        </w:rPr>
-        <w:t>"^8.4.0"</w:t>
-      </w:r>
-    </w:p>
-    <w:p>
-      <w:pPr>
-        <w:shd w:val="clear" w:color="auto" w:fill="1E1E1E"/>
-        <w:spacing w:after="0" w:line="285" w:lineRule="atLeast"/>
-        <w:rPr>
-          <w:rFonts w:ascii="Consolas" w:eastAsia="Times New Roman" w:hAnsi="Consolas" w:cs="Times New Roman"/>
-          <w:color w:val="D4D4D4"/>
-          <w:sz w:val="21"/>
-          <w:szCs w:val="21"/>
-          <w:lang w:eastAsia="fr-FR"/>
-        </w:rPr>
-      </w:pPr>
-      <w:r>
-        <w:rPr>
-          <w:rFonts w:ascii="Consolas" w:eastAsia="Times New Roman" w:hAnsi="Consolas" w:cs="Times New Roman"/>
-          <w:color w:val="9CDCFE"/>
-          <w:sz w:val="21"/>
-          <w:szCs w:val="21"/>
-          <w:lang w:eastAsia="fr-FR"/>
-        </w:rPr>
-        <w:t>"</w:t>
-      </w:r>
-      <w:proofErr w:type="spellStart"/>
-      <w:r>
-        <w:rPr>
-          <w:rFonts w:ascii="Consolas" w:eastAsia="Times New Roman" w:hAnsi="Consolas" w:cs="Times New Roman"/>
-          <w:color w:val="9CDCFE"/>
-          <w:sz w:val="21"/>
-          <w:szCs w:val="21"/>
-          <w:lang w:eastAsia="fr-FR"/>
-        </w:rPr>
-        <w:t>axios</w:t>
-      </w:r>
-      <w:proofErr w:type="spellEnd"/>
-      <w:r>
-        <w:rPr>
-          <w:rFonts w:ascii="Consolas" w:eastAsia="Times New Roman" w:hAnsi="Consolas" w:cs="Times New Roman"/>
-          <w:color w:val="9CDCFE"/>
-          <w:sz w:val="21"/>
-          <w:szCs w:val="21"/>
-          <w:lang w:eastAsia="fr-FR"/>
-        </w:rPr>
-        <w:t>"</w:t>
-      </w:r>
-      <w:r>
-        <w:rPr>
-          <w:rFonts w:ascii="Consolas" w:eastAsia="Times New Roman" w:hAnsi="Consolas" w:cs="Times New Roman"/>
-          <w:color w:val="D4D4D4"/>
-          <w:sz w:val="21"/>
-          <w:szCs w:val="21"/>
-          <w:lang w:eastAsia="fr-FR"/>
-        </w:rPr>
-        <w:t xml:space="preserve">: </w:t>
-      </w:r>
-      <w:r>
-        <w:rPr>
-          <w:rFonts w:ascii="Consolas" w:eastAsia="Times New Roman" w:hAnsi="Consolas" w:cs="Times New Roman"/>
-          <w:color w:val="CE9178"/>
-          <w:sz w:val="21"/>
-          <w:szCs w:val="21"/>
-          <w:lang w:eastAsia="fr-FR"/>
-        </w:rPr>
-        <w:t>"^0.18.0"</w:t>
-      </w:r>
-      <w:r>
-        <w:rPr>
-          <w:rFonts w:ascii="Consolas" w:eastAsia="Times New Roman" w:hAnsi="Consolas" w:cs="Times New Roman"/>
-          <w:color w:val="D4D4D4"/>
-          <w:sz w:val="21"/>
-          <w:szCs w:val="21"/>
-          <w:lang w:eastAsia="fr-FR"/>
-        </w:rPr>
-        <w:t>,</w:t>
-      </w:r>
-    </w:p>
-    <w:p>
-      <w:pPr>
-        <w:shd w:val="clear" w:color="auto" w:fill="1E1E1E"/>
-        <w:spacing w:after="0" w:line="285" w:lineRule="atLeast"/>
-        <w:rPr>
-          <w:rFonts w:ascii="Consolas" w:eastAsia="Times New Roman" w:hAnsi="Consolas" w:cs="Times New Roman"/>
-          <w:color w:val="D4D4D4"/>
-          <w:sz w:val="21"/>
-          <w:szCs w:val="21"/>
-          <w:lang w:eastAsia="fr-FR"/>
-        </w:rPr>
-      </w:pPr>
-      <w:r>
-        <w:rPr>
-          <w:rFonts w:ascii="Consolas" w:eastAsia="Times New Roman" w:hAnsi="Consolas" w:cs="Times New Roman"/>
-          <w:color w:val="9CDCFE"/>
-          <w:sz w:val="21"/>
-          <w:szCs w:val="21"/>
-          <w:lang w:eastAsia="fr-FR"/>
-        </w:rPr>
-        <w:t>"vue-router"</w:t>
-      </w:r>
-      <w:r>
-        <w:rPr>
-          <w:rFonts w:ascii="Consolas" w:eastAsia="Times New Roman" w:hAnsi="Consolas" w:cs="Times New Roman"/>
-          <w:color w:val="D4D4D4"/>
-          <w:sz w:val="21"/>
-          <w:szCs w:val="21"/>
-          <w:lang w:eastAsia="fr-FR"/>
-        </w:rPr>
-        <w:t xml:space="preserve">: </w:t>
-      </w:r>
-      <w:r>
-        <w:rPr>
-          <w:rFonts w:ascii="Consolas" w:eastAsia="Times New Roman" w:hAnsi="Consolas" w:cs="Times New Roman"/>
-          <w:color w:val="CE9178"/>
-          <w:sz w:val="21"/>
-          <w:szCs w:val="21"/>
-          <w:lang w:eastAsia="fr-FR"/>
-        </w:rPr>
-        <w:t>"^3.1.6"</w:t>
-      </w:r>
-      <w:r>
-        <w:rPr>
-          <w:rFonts w:ascii="Consolas" w:eastAsia="Times New Roman" w:hAnsi="Consolas" w:cs="Times New Roman"/>
-          <w:color w:val="D4D4D4"/>
-          <w:sz w:val="21"/>
-          <w:szCs w:val="21"/>
-          <w:lang w:eastAsia="fr-FR"/>
-        </w:rPr>
-        <w:t>,</w:t>
-      </w:r>
-    </w:p>
-    <w:p>
-      <w:pPr>
-        <w:shd w:val="clear" w:color="auto" w:fill="1E1E1E"/>
-        <w:spacing w:after="0" w:line="285" w:lineRule="atLeast"/>
-        <w:jc w:val="center"/>
-        <w:rPr>
-          <w:rFonts w:ascii="Consolas" w:eastAsia="Times New Roman" w:hAnsi="Consolas" w:cs="Times New Roman"/>
-          <w:color w:val="D4D4D4"/>
-          <w:sz w:val="21"/>
-          <w:szCs w:val="21"/>
-          <w:lang w:eastAsia="fr-FR"/>
-        </w:rPr>
-      </w:pPr>
-    </w:p>
-    <w:p>
-      <w:pPr>
-        <w:jc w:val="both"/>
-      </w:pPr>
-    </w:p>
-    <w:p>
-      <w:pPr>
-        <w:jc w:val="both"/>
-      </w:pPr>
-      <w:r>
-        <w:t>L’ensemble des versions utilisées est disponible dans les fichiers package-</w:t>
-      </w:r>
-      <w:proofErr w:type="spellStart"/>
-      <w:r>
-        <w:t>lock.json</w:t>
-      </w:r>
-      <w:proofErr w:type="spellEnd"/>
-      <w:r>
-        <w:t xml:space="preserve"> et </w:t>
-      </w:r>
-      <w:proofErr w:type="spellStart"/>
-      <w:r>
-        <w:t>package.json</w:t>
-      </w:r>
-      <w:proofErr w:type="spellEnd"/>
-      <w:r>
-        <w:t xml:space="preserve"> </w:t>
-      </w:r>
-      <w:r>
-        <w:t xml:space="preserve">situés </w:t>
-      </w:r>
-      <w:r>
-        <w:t>à la racine du projet.</w:t>
-      </w:r>
-    </w:p>
-    <w:p>
-      <w:pPr>
-        <w:jc w:val="both"/>
+        <w:tab/>
+      </w:r>
+      <w:r>
         <w:rPr>
           <w:b/>
           <w:bCs/>
           <w:sz w:val="24"/>
           <w:szCs w:val="24"/>
         </w:rPr>
-      </w:pPr>
-    </w:p>
-    <w:p>
-      <w:pPr>
-        <w:jc w:val="both"/>
+        <w:tab/>
+        <w:t>2</w:t>
+      </w:r>
+      <w:r>
         <w:rPr>
           <w:b/>
           <w:bCs/>
           <w:sz w:val="24"/>
           <w:szCs w:val="24"/>
         </w:rPr>
-      </w:pPr>
+        <w:t xml:space="preserve"> – </w:t>
+      </w:r>
       <w:r>
         <w:rPr>
           <w:b/>
@@ -5063,24 +4834,666 @@
           <w:sz w:val="24"/>
           <w:szCs w:val="24"/>
         </w:rPr>
-        <w:tab/>
-      </w:r>
-      <w:r>
+        <w:t>Détail des versions utilisées</w:t>
+      </w:r>
+    </w:p>
+    <w:p>
+      <w:pPr>
+        <w:jc w:val="both"/>
+      </w:pPr>
+      <w:r>
+        <w:t xml:space="preserve">Pour assurer une pleine compatibilité </w:t>
+      </w:r>
+      <w:r>
+        <w:t>entre le</w:t>
+      </w:r>
+      <w:r>
+        <w:t xml:space="preserve"> composant </w:t>
+      </w:r>
+      <w:proofErr w:type="spellStart"/>
+      <w:r>
+        <w:t>TreeView</w:t>
+      </w:r>
+      <w:proofErr w:type="spellEnd"/>
+      <w:r>
+        <w:t xml:space="preserve"> </w:t>
+      </w:r>
+      <w:r>
+        <w:t>et</w:t>
+      </w:r>
+      <w:r>
+        <w:t xml:space="preserve"> </w:t>
+      </w:r>
+      <w:r>
+        <w:t>le</w:t>
+      </w:r>
+      <w:r>
+        <w:t xml:space="preserve"> projet principal, les mêmes versions de dépendances ont été utilisées, soit pour les principales :</w:t>
+      </w:r>
+    </w:p>
+    <w:p>
+      <w:pPr>
+        <w:shd w:val="clear" w:color="auto" w:fill="1E1E1E"/>
+        <w:spacing w:after="0" w:line="285" w:lineRule="atLeast"/>
+        <w:jc w:val="center"/>
+        <w:rPr>
+          <w:rFonts w:ascii="Consolas" w:eastAsia="Times New Roman" w:hAnsi="Consolas" w:cs="Times New Roman"/>
+          <w:color w:val="9CDCFE"/>
+          <w:sz w:val="21"/>
+          <w:szCs w:val="21"/>
+          <w:lang w:eastAsia="fr-FR"/>
+        </w:rPr>
+      </w:pPr>
+    </w:p>
+    <w:p>
+      <w:pPr>
+        <w:shd w:val="clear" w:color="auto" w:fill="1E1E1E"/>
+        <w:spacing w:after="0" w:line="285" w:lineRule="atLeast"/>
+        <w:rPr>
+          <w:rFonts w:ascii="Consolas" w:eastAsia="Times New Roman" w:hAnsi="Consolas" w:cs="Times New Roman"/>
+          <w:color w:val="D4D4D4"/>
+          <w:sz w:val="21"/>
+          <w:szCs w:val="21"/>
+          <w:lang w:eastAsia="fr-FR"/>
+        </w:rPr>
+      </w:pPr>
+      <w:r>
+        <w:rPr>
+          <w:rFonts w:ascii="Consolas" w:eastAsia="Times New Roman" w:hAnsi="Consolas" w:cs="Times New Roman"/>
+          <w:color w:val="9CDCFE"/>
+          <w:sz w:val="21"/>
+          <w:szCs w:val="21"/>
+          <w:lang w:eastAsia="fr-FR"/>
+        </w:rPr>
+        <w:t>"vue</w:t>
+      </w:r>
+      <w:proofErr w:type="gramStart"/>
+      <w:r>
+        <w:rPr>
+          <w:rFonts w:ascii="Consolas" w:eastAsia="Times New Roman" w:hAnsi="Consolas" w:cs="Times New Roman"/>
+          <w:color w:val="9CDCFE"/>
+          <w:sz w:val="21"/>
+          <w:szCs w:val="21"/>
+          <w:lang w:eastAsia="fr-FR"/>
+        </w:rPr>
+        <w:t>"</w:t>
+      </w:r>
+      <w:r>
+        <w:rPr>
+          <w:rFonts w:ascii="Consolas" w:eastAsia="Times New Roman" w:hAnsi="Consolas" w:cs="Times New Roman"/>
+          <w:color w:val="D4D4D4"/>
+          <w:sz w:val="21"/>
+          <w:szCs w:val="21"/>
+          <w:lang w:eastAsia="fr-FR"/>
+        </w:rPr>
+        <w:t>:</w:t>
+      </w:r>
+      <w:proofErr w:type="gramEnd"/>
+      <w:r>
+        <w:rPr>
+          <w:rFonts w:ascii="Consolas" w:eastAsia="Times New Roman" w:hAnsi="Consolas" w:cs="Times New Roman"/>
+          <w:color w:val="D4D4D4"/>
+          <w:sz w:val="21"/>
+          <w:szCs w:val="21"/>
+          <w:lang w:eastAsia="fr-FR"/>
+        </w:rPr>
+        <w:t xml:space="preserve"> </w:t>
+      </w:r>
+      <w:r>
+        <w:rPr>
+          <w:rFonts w:ascii="Consolas" w:eastAsia="Times New Roman" w:hAnsi="Consolas" w:cs="Times New Roman"/>
+          <w:color w:val="CE9178"/>
+          <w:sz w:val="21"/>
+          <w:szCs w:val="21"/>
+          <w:lang w:eastAsia="fr-FR"/>
+        </w:rPr>
+        <w:t>"^2.6.11"</w:t>
+      </w:r>
+      <w:r>
+        <w:rPr>
+          <w:rFonts w:ascii="Consolas" w:eastAsia="Times New Roman" w:hAnsi="Consolas" w:cs="Times New Roman"/>
+          <w:color w:val="D4D4D4"/>
+          <w:sz w:val="21"/>
+          <w:szCs w:val="21"/>
+          <w:lang w:eastAsia="fr-FR"/>
+        </w:rPr>
+        <w:t>,</w:t>
+      </w:r>
+    </w:p>
+    <w:p>
+      <w:pPr>
+        <w:shd w:val="clear" w:color="auto" w:fill="1E1E1E"/>
+        <w:spacing w:after="0" w:line="285" w:lineRule="atLeast"/>
+        <w:rPr>
+          <w:rFonts w:ascii="Consolas" w:eastAsia="Times New Roman" w:hAnsi="Consolas" w:cs="Times New Roman"/>
+          <w:color w:val="D4D4D4"/>
+          <w:sz w:val="21"/>
+          <w:szCs w:val="21"/>
+          <w:lang w:eastAsia="fr-FR"/>
+        </w:rPr>
+      </w:pPr>
+      <w:r>
+        <w:rPr>
+          <w:rFonts w:ascii="Consolas" w:eastAsia="Times New Roman" w:hAnsi="Consolas" w:cs="Times New Roman"/>
+          <w:color w:val="9CDCFE"/>
+          <w:sz w:val="21"/>
+          <w:szCs w:val="21"/>
+          <w:lang w:eastAsia="fr-FR"/>
+        </w:rPr>
+        <w:t>"vue-</w:t>
+      </w:r>
+      <w:proofErr w:type="spellStart"/>
+      <w:r>
+        <w:rPr>
+          <w:rFonts w:ascii="Consolas" w:eastAsia="Times New Roman" w:hAnsi="Consolas" w:cs="Times New Roman"/>
+          <w:color w:val="9CDCFE"/>
+          <w:sz w:val="21"/>
+          <w:szCs w:val="21"/>
+          <w:lang w:eastAsia="fr-FR"/>
+        </w:rPr>
+        <w:t>json</w:t>
+      </w:r>
+      <w:proofErr w:type="spellEnd"/>
+      <w:r>
+        <w:rPr>
+          <w:rFonts w:ascii="Consolas" w:eastAsia="Times New Roman" w:hAnsi="Consolas" w:cs="Times New Roman"/>
+          <w:color w:val="9CDCFE"/>
+          <w:sz w:val="21"/>
+          <w:szCs w:val="21"/>
+          <w:lang w:eastAsia="fr-FR"/>
+        </w:rPr>
+        <w:t>-</w:t>
+      </w:r>
+      <w:proofErr w:type="spellStart"/>
+      <w:r>
+        <w:rPr>
+          <w:rFonts w:ascii="Consolas" w:eastAsia="Times New Roman" w:hAnsi="Consolas" w:cs="Times New Roman"/>
+          <w:color w:val="9CDCFE"/>
+          <w:sz w:val="21"/>
+          <w:szCs w:val="21"/>
+          <w:lang w:eastAsia="fr-FR"/>
+        </w:rPr>
+        <w:t>tree-view</w:t>
+      </w:r>
+      <w:proofErr w:type="spellEnd"/>
+      <w:proofErr w:type="gramStart"/>
+      <w:r>
+        <w:rPr>
+          <w:rFonts w:ascii="Consolas" w:eastAsia="Times New Roman" w:hAnsi="Consolas" w:cs="Times New Roman"/>
+          <w:color w:val="9CDCFE"/>
+          <w:sz w:val="21"/>
+          <w:szCs w:val="21"/>
+          <w:lang w:eastAsia="fr-FR"/>
+        </w:rPr>
+        <w:t>"</w:t>
+      </w:r>
+      <w:r>
+        <w:rPr>
+          <w:rFonts w:ascii="Consolas" w:eastAsia="Times New Roman" w:hAnsi="Consolas" w:cs="Times New Roman"/>
+          <w:color w:val="D4D4D4"/>
+          <w:sz w:val="21"/>
+          <w:szCs w:val="21"/>
+          <w:lang w:eastAsia="fr-FR"/>
+        </w:rPr>
+        <w:t>:</w:t>
+      </w:r>
+      <w:proofErr w:type="gramEnd"/>
+      <w:r>
+        <w:rPr>
+          <w:rFonts w:ascii="Consolas" w:eastAsia="Times New Roman" w:hAnsi="Consolas" w:cs="Times New Roman"/>
+          <w:color w:val="D4D4D4"/>
+          <w:sz w:val="21"/>
+          <w:szCs w:val="21"/>
+          <w:lang w:eastAsia="fr-FR"/>
+        </w:rPr>
+        <w:t xml:space="preserve"> </w:t>
+      </w:r>
+      <w:r>
+        <w:rPr>
+          <w:rFonts w:ascii="Consolas" w:eastAsia="Times New Roman" w:hAnsi="Consolas" w:cs="Times New Roman"/>
+          <w:color w:val="CE9178"/>
+          <w:sz w:val="21"/>
+          <w:szCs w:val="21"/>
+          <w:lang w:eastAsia="fr-FR"/>
+        </w:rPr>
+        <w:t>"^2.1.6"</w:t>
+      </w:r>
+      <w:r>
+        <w:rPr>
+          <w:rFonts w:ascii="Consolas" w:eastAsia="Times New Roman" w:hAnsi="Consolas" w:cs="Times New Roman"/>
+          <w:color w:val="D4D4D4"/>
+          <w:sz w:val="21"/>
+          <w:szCs w:val="21"/>
+          <w:lang w:eastAsia="fr-FR"/>
+        </w:rPr>
+        <w:t>,</w:t>
+      </w:r>
+    </w:p>
+    <w:p>
+      <w:pPr>
+        <w:shd w:val="clear" w:color="auto" w:fill="1E1E1E"/>
+        <w:spacing w:after="0" w:line="285" w:lineRule="atLeast"/>
+        <w:rPr>
+          <w:rFonts w:ascii="Consolas" w:eastAsia="Times New Roman" w:hAnsi="Consolas" w:cs="Times New Roman"/>
+          <w:color w:val="D4D4D4"/>
+          <w:sz w:val="21"/>
+          <w:szCs w:val="21"/>
+          <w:lang w:eastAsia="fr-FR"/>
+        </w:rPr>
+      </w:pPr>
+      <w:r>
+        <w:rPr>
+          <w:rFonts w:ascii="Consolas" w:eastAsia="Times New Roman" w:hAnsi="Consolas" w:cs="Times New Roman"/>
+          <w:color w:val="9CDCFE"/>
+          <w:sz w:val="21"/>
+          <w:szCs w:val="21"/>
+          <w:lang w:eastAsia="fr-FR"/>
+        </w:rPr>
+        <w:t>"vue-loader</w:t>
+      </w:r>
+      <w:proofErr w:type="gramStart"/>
+      <w:r>
+        <w:rPr>
+          <w:rFonts w:ascii="Consolas" w:eastAsia="Times New Roman" w:hAnsi="Consolas" w:cs="Times New Roman"/>
+          <w:color w:val="9CDCFE"/>
+          <w:sz w:val="21"/>
+          <w:szCs w:val="21"/>
+          <w:lang w:eastAsia="fr-FR"/>
+        </w:rPr>
+        <w:t>"</w:t>
+      </w:r>
+      <w:r>
+        <w:rPr>
+          <w:rFonts w:ascii="Consolas" w:eastAsia="Times New Roman" w:hAnsi="Consolas" w:cs="Times New Roman"/>
+          <w:color w:val="D4D4D4"/>
+          <w:sz w:val="21"/>
+          <w:szCs w:val="21"/>
+          <w:lang w:eastAsia="fr-FR"/>
+        </w:rPr>
+        <w:t>:</w:t>
+      </w:r>
+      <w:proofErr w:type="gramEnd"/>
+      <w:r>
+        <w:rPr>
+          <w:rFonts w:ascii="Consolas" w:eastAsia="Times New Roman" w:hAnsi="Consolas" w:cs="Times New Roman"/>
+          <w:color w:val="D4D4D4"/>
+          <w:sz w:val="21"/>
+          <w:szCs w:val="21"/>
+          <w:lang w:eastAsia="fr-FR"/>
+        </w:rPr>
+        <w:t xml:space="preserve"> </w:t>
+      </w:r>
+      <w:r>
+        <w:rPr>
+          <w:rFonts w:ascii="Consolas" w:eastAsia="Times New Roman" w:hAnsi="Consolas" w:cs="Times New Roman"/>
+          <w:color w:val="CE9178"/>
+          <w:sz w:val="21"/>
+          <w:szCs w:val="21"/>
+          <w:lang w:eastAsia="fr-FR"/>
+        </w:rPr>
+        <w:t>"^15.7.0"</w:t>
+      </w:r>
+      <w:r>
+        <w:rPr>
+          <w:rFonts w:ascii="Consolas" w:eastAsia="Times New Roman" w:hAnsi="Consolas" w:cs="Times New Roman"/>
+          <w:color w:val="D4D4D4"/>
+          <w:sz w:val="21"/>
+          <w:szCs w:val="21"/>
+          <w:lang w:eastAsia="fr-FR"/>
+        </w:rPr>
+        <w:t>,</w:t>
+      </w:r>
+    </w:p>
+    <w:p>
+      <w:pPr>
+        <w:shd w:val="clear" w:color="auto" w:fill="1E1E1E"/>
+        <w:spacing w:after="0" w:line="285" w:lineRule="atLeast"/>
+        <w:rPr>
+          <w:rFonts w:ascii="Consolas" w:eastAsia="Times New Roman" w:hAnsi="Consolas" w:cs="Times New Roman"/>
+          <w:color w:val="D4D4D4"/>
+          <w:sz w:val="21"/>
+          <w:szCs w:val="21"/>
+          <w:lang w:eastAsia="fr-FR"/>
+        </w:rPr>
+      </w:pPr>
+      <w:r>
+        <w:rPr>
+          <w:rFonts w:ascii="Consolas" w:eastAsia="Times New Roman" w:hAnsi="Consolas" w:cs="Times New Roman"/>
+          <w:color w:val="9CDCFE"/>
+          <w:sz w:val="21"/>
+          <w:szCs w:val="21"/>
+          <w:lang w:eastAsia="fr-FR"/>
+        </w:rPr>
+        <w:t>"vue-</w:t>
+      </w:r>
+      <w:proofErr w:type="spellStart"/>
+      <w:r>
+        <w:rPr>
+          <w:rFonts w:ascii="Consolas" w:eastAsia="Times New Roman" w:hAnsi="Consolas" w:cs="Times New Roman"/>
+          <w:color w:val="9CDCFE"/>
+          <w:sz w:val="21"/>
+          <w:szCs w:val="21"/>
+          <w:lang w:eastAsia="fr-FR"/>
+        </w:rPr>
+        <w:t>property</w:t>
+      </w:r>
+      <w:proofErr w:type="spellEnd"/>
+      <w:r>
+        <w:rPr>
+          <w:rFonts w:ascii="Consolas" w:eastAsia="Times New Roman" w:hAnsi="Consolas" w:cs="Times New Roman"/>
+          <w:color w:val="9CDCFE"/>
+          <w:sz w:val="21"/>
+          <w:szCs w:val="21"/>
+          <w:lang w:eastAsia="fr-FR"/>
+        </w:rPr>
+        <w:t>-</w:t>
+      </w:r>
+      <w:proofErr w:type="spellStart"/>
+      <w:r>
+        <w:rPr>
+          <w:rFonts w:ascii="Consolas" w:eastAsia="Times New Roman" w:hAnsi="Consolas" w:cs="Times New Roman"/>
+          <w:color w:val="9CDCFE"/>
+          <w:sz w:val="21"/>
+          <w:szCs w:val="21"/>
+          <w:lang w:eastAsia="fr-FR"/>
+        </w:rPr>
+        <w:t>decorator</w:t>
+      </w:r>
+      <w:proofErr w:type="spellEnd"/>
+      <w:proofErr w:type="gramStart"/>
+      <w:r>
+        <w:rPr>
+          <w:rFonts w:ascii="Consolas" w:eastAsia="Times New Roman" w:hAnsi="Consolas" w:cs="Times New Roman"/>
+          <w:color w:val="9CDCFE"/>
+          <w:sz w:val="21"/>
+          <w:szCs w:val="21"/>
+          <w:lang w:eastAsia="fr-FR"/>
+        </w:rPr>
+        <w:t>"</w:t>
+      </w:r>
+      <w:r>
+        <w:rPr>
+          <w:rFonts w:ascii="Consolas" w:eastAsia="Times New Roman" w:hAnsi="Consolas" w:cs="Times New Roman"/>
+          <w:color w:val="D4D4D4"/>
+          <w:sz w:val="21"/>
+          <w:szCs w:val="21"/>
+          <w:lang w:eastAsia="fr-FR"/>
+        </w:rPr>
+        <w:t>:</w:t>
+      </w:r>
+      <w:proofErr w:type="gramEnd"/>
+      <w:r>
+        <w:rPr>
+          <w:rFonts w:ascii="Consolas" w:eastAsia="Times New Roman" w:hAnsi="Consolas" w:cs="Times New Roman"/>
+          <w:color w:val="D4D4D4"/>
+          <w:sz w:val="21"/>
+          <w:szCs w:val="21"/>
+          <w:lang w:eastAsia="fr-FR"/>
+        </w:rPr>
+        <w:t xml:space="preserve"> </w:t>
+      </w:r>
+      <w:r>
+        <w:rPr>
+          <w:rFonts w:ascii="Consolas" w:eastAsia="Times New Roman" w:hAnsi="Consolas" w:cs="Times New Roman"/>
+          <w:color w:val="CE9178"/>
+          <w:sz w:val="21"/>
+          <w:szCs w:val="21"/>
+          <w:lang w:eastAsia="fr-FR"/>
+        </w:rPr>
+        <w:t>"^8.4.0"</w:t>
+      </w:r>
+    </w:p>
+    <w:p>
+      <w:pPr>
+        <w:shd w:val="clear" w:color="auto" w:fill="1E1E1E"/>
+        <w:spacing w:after="0" w:line="285" w:lineRule="atLeast"/>
+        <w:rPr>
+          <w:rFonts w:ascii="Consolas" w:eastAsia="Times New Roman" w:hAnsi="Consolas" w:cs="Times New Roman"/>
+          <w:color w:val="D4D4D4"/>
+          <w:sz w:val="21"/>
+          <w:szCs w:val="21"/>
+          <w:lang w:eastAsia="fr-FR"/>
+        </w:rPr>
+      </w:pPr>
+      <w:r>
+        <w:rPr>
+          <w:rFonts w:ascii="Consolas" w:eastAsia="Times New Roman" w:hAnsi="Consolas" w:cs="Times New Roman"/>
+          <w:color w:val="9CDCFE"/>
+          <w:sz w:val="21"/>
+          <w:szCs w:val="21"/>
+          <w:lang w:eastAsia="fr-FR"/>
+        </w:rPr>
+        <w:t>"</w:t>
+      </w:r>
+      <w:proofErr w:type="spellStart"/>
+      <w:r>
+        <w:rPr>
+          <w:rFonts w:ascii="Consolas" w:eastAsia="Times New Roman" w:hAnsi="Consolas" w:cs="Times New Roman"/>
+          <w:color w:val="9CDCFE"/>
+          <w:sz w:val="21"/>
+          <w:szCs w:val="21"/>
+          <w:lang w:eastAsia="fr-FR"/>
+        </w:rPr>
+        <w:t>axios</w:t>
+      </w:r>
+      <w:proofErr w:type="spellEnd"/>
+      <w:proofErr w:type="gramStart"/>
+      <w:r>
+        <w:rPr>
+          <w:rFonts w:ascii="Consolas" w:eastAsia="Times New Roman" w:hAnsi="Consolas" w:cs="Times New Roman"/>
+          <w:color w:val="9CDCFE"/>
+          <w:sz w:val="21"/>
+          <w:szCs w:val="21"/>
+          <w:lang w:eastAsia="fr-FR"/>
+        </w:rPr>
+        <w:t>"</w:t>
+      </w:r>
+      <w:r>
+        <w:rPr>
+          <w:rFonts w:ascii="Consolas" w:eastAsia="Times New Roman" w:hAnsi="Consolas" w:cs="Times New Roman"/>
+          <w:color w:val="D4D4D4"/>
+          <w:sz w:val="21"/>
+          <w:szCs w:val="21"/>
+          <w:lang w:eastAsia="fr-FR"/>
+        </w:rPr>
+        <w:t>:</w:t>
+      </w:r>
+      <w:proofErr w:type="gramEnd"/>
+      <w:r>
+        <w:rPr>
+          <w:rFonts w:ascii="Consolas" w:eastAsia="Times New Roman" w:hAnsi="Consolas" w:cs="Times New Roman"/>
+          <w:color w:val="D4D4D4"/>
+          <w:sz w:val="21"/>
+          <w:szCs w:val="21"/>
+          <w:lang w:eastAsia="fr-FR"/>
+        </w:rPr>
+        <w:t xml:space="preserve"> </w:t>
+      </w:r>
+      <w:r>
+        <w:rPr>
+          <w:rFonts w:ascii="Consolas" w:eastAsia="Times New Roman" w:hAnsi="Consolas" w:cs="Times New Roman"/>
+          <w:color w:val="CE9178"/>
+          <w:sz w:val="21"/>
+          <w:szCs w:val="21"/>
+          <w:lang w:eastAsia="fr-FR"/>
+        </w:rPr>
+        <w:t>"^0.18.0"</w:t>
+      </w:r>
+      <w:r>
+        <w:rPr>
+          <w:rFonts w:ascii="Consolas" w:eastAsia="Times New Roman" w:hAnsi="Consolas" w:cs="Times New Roman"/>
+          <w:color w:val="D4D4D4"/>
+          <w:sz w:val="21"/>
+          <w:szCs w:val="21"/>
+          <w:lang w:eastAsia="fr-FR"/>
+        </w:rPr>
+        <w:t>,</w:t>
+      </w:r>
+    </w:p>
+    <w:p>
+      <w:pPr>
+        <w:shd w:val="clear" w:color="auto" w:fill="1E1E1E"/>
+        <w:spacing w:after="0" w:line="285" w:lineRule="atLeast"/>
+        <w:rPr>
+          <w:rFonts w:ascii="Consolas" w:eastAsia="Times New Roman" w:hAnsi="Consolas" w:cs="Times New Roman"/>
+          <w:color w:val="D4D4D4"/>
+          <w:sz w:val="21"/>
+          <w:szCs w:val="21"/>
+          <w:lang w:eastAsia="fr-FR"/>
+        </w:rPr>
+      </w:pPr>
+      <w:r>
+        <w:rPr>
+          <w:rFonts w:ascii="Consolas" w:eastAsia="Times New Roman" w:hAnsi="Consolas" w:cs="Times New Roman"/>
+          <w:color w:val="9CDCFE"/>
+          <w:sz w:val="21"/>
+          <w:szCs w:val="21"/>
+          <w:lang w:eastAsia="fr-FR"/>
+        </w:rPr>
+        <w:t>"vue-router</w:t>
+      </w:r>
+      <w:proofErr w:type="gramStart"/>
+      <w:r>
+        <w:rPr>
+          <w:rFonts w:ascii="Consolas" w:eastAsia="Times New Roman" w:hAnsi="Consolas" w:cs="Times New Roman"/>
+          <w:color w:val="9CDCFE"/>
+          <w:sz w:val="21"/>
+          <w:szCs w:val="21"/>
+          <w:lang w:eastAsia="fr-FR"/>
+        </w:rPr>
+        <w:t>"</w:t>
+      </w:r>
+      <w:r>
+        <w:rPr>
+          <w:rFonts w:ascii="Consolas" w:eastAsia="Times New Roman" w:hAnsi="Consolas" w:cs="Times New Roman"/>
+          <w:color w:val="D4D4D4"/>
+          <w:sz w:val="21"/>
+          <w:szCs w:val="21"/>
+          <w:lang w:eastAsia="fr-FR"/>
+        </w:rPr>
+        <w:t>:</w:t>
+      </w:r>
+      <w:proofErr w:type="gramEnd"/>
+      <w:r>
+        <w:rPr>
+          <w:rFonts w:ascii="Consolas" w:eastAsia="Times New Roman" w:hAnsi="Consolas" w:cs="Times New Roman"/>
+          <w:color w:val="D4D4D4"/>
+          <w:sz w:val="21"/>
+          <w:szCs w:val="21"/>
+          <w:lang w:eastAsia="fr-FR"/>
+        </w:rPr>
+        <w:t xml:space="preserve"> </w:t>
+      </w:r>
+      <w:r>
+        <w:rPr>
+          <w:rFonts w:ascii="Consolas" w:eastAsia="Times New Roman" w:hAnsi="Consolas" w:cs="Times New Roman"/>
+          <w:color w:val="CE9178"/>
+          <w:sz w:val="21"/>
+          <w:szCs w:val="21"/>
+          <w:lang w:eastAsia="fr-FR"/>
+        </w:rPr>
+        <w:t>"^3.1.6"</w:t>
+      </w:r>
+      <w:r>
+        <w:rPr>
+          <w:rFonts w:ascii="Consolas" w:eastAsia="Times New Roman" w:hAnsi="Consolas" w:cs="Times New Roman"/>
+          <w:color w:val="D4D4D4"/>
+          <w:sz w:val="21"/>
+          <w:szCs w:val="21"/>
+          <w:lang w:eastAsia="fr-FR"/>
+        </w:rPr>
+        <w:t>,</w:t>
+      </w:r>
+    </w:p>
+    <w:p>
+      <w:pPr>
+        <w:shd w:val="clear" w:color="auto" w:fill="1E1E1E"/>
+        <w:spacing w:after="0" w:line="285" w:lineRule="atLeast"/>
+        <w:jc w:val="center"/>
+        <w:rPr>
+          <w:rFonts w:ascii="Consolas" w:eastAsia="Times New Roman" w:hAnsi="Consolas" w:cs="Times New Roman"/>
+          <w:color w:val="D4D4D4"/>
+          <w:sz w:val="21"/>
+          <w:szCs w:val="21"/>
+          <w:lang w:eastAsia="fr-FR"/>
+        </w:rPr>
+      </w:pPr>
+    </w:p>
+    <w:p>
+      <w:pPr>
+        <w:jc w:val="both"/>
+      </w:pPr>
+    </w:p>
+    <w:p>
+      <w:pPr>
+        <w:jc w:val="both"/>
+      </w:pPr>
+      <w:r>
+        <w:t>L’ensemble des versions utilisées est disponible dans les fichiers package-</w:t>
+      </w:r>
+      <w:proofErr w:type="spellStart"/>
+      <w:proofErr w:type="gramStart"/>
+      <w:r>
+        <w:t>lock.json</w:t>
+      </w:r>
+      <w:proofErr w:type="spellEnd"/>
+      <w:proofErr w:type="gramEnd"/>
+      <w:r>
+        <w:t xml:space="preserve"> et </w:t>
+      </w:r>
+      <w:proofErr w:type="spellStart"/>
+      <w:r>
+        <w:t>package.json</w:t>
+      </w:r>
+      <w:proofErr w:type="spellEnd"/>
+      <w:r>
+        <w:t xml:space="preserve"> </w:t>
+      </w:r>
+      <w:r>
+        <w:t xml:space="preserve">situés </w:t>
+      </w:r>
+      <w:r>
+        <w:t>à la racine du projet.</w:t>
+      </w:r>
+    </w:p>
+    <w:p>
+      <w:pPr>
+        <w:jc w:val="both"/>
         <w:rPr>
           <w:b/>
           <w:bCs/>
           <w:sz w:val="24"/>
           <w:szCs w:val="24"/>
         </w:rPr>
-        <w:tab/>
-      </w:r>
-      <w:r>
+      </w:pPr>
+    </w:p>
+    <w:p>
+      <w:pPr>
+        <w:jc w:val="both"/>
         <w:rPr>
           <w:b/>
           <w:bCs/>
           <w:sz w:val="24"/>
           <w:szCs w:val="24"/>
         </w:rPr>
+      </w:pPr>
+      <w:r>
+        <w:rPr>
+          <w:b/>
+          <w:bCs/>
+          <w:sz w:val="24"/>
+          <w:szCs w:val="24"/>
+        </w:rPr>
+        <w:tab/>
+      </w:r>
+      <w:r>
+        <w:rPr>
+          <w:b/>
+          <w:bCs/>
+          <w:sz w:val="24"/>
+          <w:szCs w:val="24"/>
+        </w:rPr>
+        <w:tab/>
         <w:t>3</w:t>
       </w:r>
       <w:r>
@@ -5285,8 +5698,13 @@
       <w:pPr>
         <w:jc w:val="center"/>
       </w:pPr>
-      <w:r>
-        <w:t xml:space="preserve">vue </w:t>
+      <w:proofErr w:type="gramStart"/>
+      <w:r>
+        <w:t>vue</w:t>
+      </w:r>
+      <w:proofErr w:type="gramEnd"/>
+      <w:r>
+        <w:t xml:space="preserve"> </w:t>
       </w:r>
       <w:proofErr w:type="spellStart"/>
       <w:r>
@@ -5328,7 +5746,15 @@
         <w:jc w:val="center"/>
       </w:pPr>
       <w:r>
-        <w:t>(correspond à la version d’Axios installé sur le projet)</w:t>
+        <w:t>(</w:t>
+      </w:r>
+      <w:proofErr w:type="gramStart"/>
+      <w:r>
+        <w:t>correspond</w:t>
+      </w:r>
+      <w:proofErr w:type="gramEnd"/>
+      <w:r>
+        <w:t xml:space="preserve"> à la version d’Axios installé sur le projet)</w:t>
       </w:r>
     </w:p>
     <w:p>
@@ -5357,10 +5783,12 @@
         <w:jc w:val="center"/>
       </w:pPr>
       <w:proofErr w:type="spellStart"/>
+      <w:proofErr w:type="gramStart"/>
       <w:r>
         <w:t>npm</w:t>
       </w:r>
       <w:proofErr w:type="spellEnd"/>
+      <w:proofErr w:type="gramEnd"/>
       <w:r>
         <w:t xml:space="preserve"> </w:t>
       </w:r>
@@ -5407,10 +5835,12 @@
         <w:jc w:val="center"/>
       </w:pPr>
       <w:proofErr w:type="spellStart"/>
+      <w:proofErr w:type="gramStart"/>
       <w:r>
         <w:t>json</w:t>
       </w:r>
       <w:proofErr w:type="spellEnd"/>
+      <w:proofErr w:type="gramEnd"/>
       <w:r>
         <w:t>-server --</w:t>
       </w:r>
@@ -5463,7 +5893,15 @@
         <w:jc w:val="center"/>
       </w:pPr>
       <w:r>
-        <w:t>(nom du fichier contenant les données au format JSON)</w:t>
+        <w:t>(</w:t>
+      </w:r>
+      <w:proofErr w:type="gramStart"/>
+      <w:r>
+        <w:t>nom</w:t>
+      </w:r>
+      <w:proofErr w:type="gramEnd"/>
+      <w:r>
+        <w:t xml:space="preserve"> du fichier contenant les données au format JSON)</w:t>
       </w:r>
     </w:p>
     <w:p>
@@ -5487,10 +5925,12 @@
         <w:jc w:val="center"/>
       </w:pPr>
       <w:proofErr w:type="spellStart"/>
+      <w:proofErr w:type="gramStart"/>
       <w:r>
         <w:t>npm</w:t>
       </w:r>
       <w:proofErr w:type="spellEnd"/>
+      <w:proofErr w:type="gramEnd"/>
       <w:r>
         <w:t xml:space="preserve"> run serve</w:t>
       </w:r>
@@ -5596,7 +6036,7 @@
                     <pic:cNvPicPr/>
                   </pic:nvPicPr>
                   <pic:blipFill rotWithShape="1">
-                    <a:blip r:embed="rId8"/>
+                    <a:blip r:embed="rId10"/>
                     <a:srcRect t="10818" b="5938"/>
                     <a:stretch/>
                   </pic:blipFill>
@@ -5652,7 +6092,7 @@
                     <pic:cNvPicPr/>
                   </pic:nvPicPr>
                   <pic:blipFill rotWithShape="1">
-                    <a:blip r:embed="rId9"/>
+                    <a:blip r:embed="rId11"/>
                     <a:srcRect t="11052" b="5468"/>
                     <a:stretch/>
                   </pic:blipFill>
@@ -5763,7 +6203,7 @@
                     </pic:cNvPicPr>
                   </pic:nvPicPr>
                   <pic:blipFill>
-                    <a:blip r:embed="rId10" cstate="print">
+                    <a:blip r:embed="rId12" cstate="print">
                       <a:extLst>
                         <a:ext uri="{28A0092B-C50C-407E-A947-70E740481C1C}">
                           <a14:useLocalDpi xmlns:a14="http://schemas.microsoft.com/office/drawing/2010/main" val="0"/>
@@ -5830,7 +6270,7 @@
                     </pic:cNvPicPr>
                   </pic:nvPicPr>
                   <pic:blipFill>
-                    <a:blip r:embed="rId11" cstate="print">
+                    <a:blip r:embed="rId13" cstate="print">
                       <a:extLst>
                         <a:ext uri="{28A0092B-C50C-407E-A947-70E740481C1C}">
                           <a14:useLocalDpi xmlns:a14="http://schemas.microsoft.com/office/drawing/2010/main" val="0"/>
@@ -5963,7 +6403,7 @@
                     </pic:cNvPicPr>
                   </pic:nvPicPr>
                   <pic:blipFill>
-                    <a:blip r:embed="rId12" cstate="print">
+                    <a:blip r:embed="rId14" cstate="print">
                       <a:extLst>
                         <a:ext uri="{28A0092B-C50C-407E-A947-70E740481C1C}">
                           <a14:useLocalDpi xmlns:a14="http://schemas.microsoft.com/office/drawing/2010/main" val="0"/>
@@ -6115,17 +6555,39 @@
           <w:szCs w:val="21"/>
           <w:lang w:eastAsia="fr-FR"/>
         </w:rPr>
-        <w:t>"items"</w:t>
-      </w:r>
-      <w:r>
-        <w:rPr>
-          <w:rFonts w:ascii="Consolas" w:eastAsia="Times New Roman" w:hAnsi="Consolas" w:cs="Times New Roman"/>
-          <w:color w:val="D4D4D4"/>
-          <w:sz w:val="21"/>
-          <w:szCs w:val="21"/>
-          <w:lang w:eastAsia="fr-FR"/>
-        </w:rPr>
-        <w:t xml:space="preserve">: </w:t>
+        <w:t>"items</w:t>
+      </w:r>
+      <w:proofErr w:type="gramStart"/>
+      <w:r>
+        <w:rPr>
+          <w:rFonts w:ascii="Consolas" w:eastAsia="Times New Roman" w:hAnsi="Consolas" w:cs="Times New Roman"/>
+          <w:color w:val="9CDCFE"/>
+          <w:sz w:val="21"/>
+          <w:szCs w:val="21"/>
+          <w:lang w:eastAsia="fr-FR"/>
+        </w:rPr>
+        <w:t>"</w:t>
+      </w:r>
+      <w:r>
+        <w:rPr>
+          <w:rFonts w:ascii="Consolas" w:eastAsia="Times New Roman" w:hAnsi="Consolas" w:cs="Times New Roman"/>
+          <w:color w:val="D4D4D4"/>
+          <w:sz w:val="21"/>
+          <w:szCs w:val="21"/>
+          <w:lang w:eastAsia="fr-FR"/>
+        </w:rPr>
+        <w:t>:</w:t>
+      </w:r>
+      <w:proofErr w:type="gramEnd"/>
+      <w:r>
+        <w:rPr>
+          <w:rFonts w:ascii="Consolas" w:eastAsia="Times New Roman" w:hAnsi="Consolas" w:cs="Times New Roman"/>
+          <w:color w:val="D4D4D4"/>
+          <w:sz w:val="21"/>
+          <w:szCs w:val="21"/>
+          <w:lang w:eastAsia="fr-FR"/>
+        </w:rPr>
+        <w:t xml:space="preserve"> </w:t>
       </w:r>
       <w:bookmarkEnd w:id="4"/>
       <w:r>
@@ -6206,6 +6668,7 @@
         <w:t>name</w:t>
       </w:r>
       <w:proofErr w:type="spellEnd"/>
+      <w:proofErr w:type="gramStart"/>
       <w:r>
         <w:rPr>
           <w:rFonts w:ascii="Consolas" w:eastAsia="Times New Roman" w:hAnsi="Consolas" w:cs="Times New Roman"/>
@@ -6224,7 +6687,18 @@
           <w:szCs w:val="21"/>
           <w:lang w:eastAsia="fr-FR"/>
         </w:rPr>
-        <w:t xml:space="preserve">: </w:t>
+        <w:t>:</w:t>
+      </w:r>
+      <w:proofErr w:type="gramEnd"/>
+      <w:r>
+        <w:rPr>
+          <w:rFonts w:ascii="Consolas" w:eastAsia="Times New Roman" w:hAnsi="Consolas" w:cs="Times New Roman"/>
+          <w:color w:val="D4D4D4"/>
+          <w:sz w:val="21"/>
+          <w:szCs w:val="21"/>
+          <w:lang w:eastAsia="fr-FR"/>
+        </w:rPr>
+        <w:t xml:space="preserve"> </w:t>
       </w:r>
       <w:r>
         <w:rPr>
@@ -6327,6 +6801,7 @@
         <w:t>name</w:t>
       </w:r>
       <w:proofErr w:type="spellEnd"/>
+      <w:proofErr w:type="gramStart"/>
       <w:r>
         <w:rPr>
           <w:rFonts w:ascii="Consolas" w:eastAsia="Times New Roman" w:hAnsi="Consolas" w:cs="Times New Roman"/>
@@ -6345,7 +6820,18 @@
           <w:szCs w:val="21"/>
           <w:lang w:eastAsia="fr-FR"/>
         </w:rPr>
-        <w:t xml:space="preserve">: </w:t>
+        <w:t>:</w:t>
+      </w:r>
+      <w:proofErr w:type="gramEnd"/>
+      <w:r>
+        <w:rPr>
+          <w:rFonts w:ascii="Consolas" w:eastAsia="Times New Roman" w:hAnsi="Consolas" w:cs="Times New Roman"/>
+          <w:color w:val="D4D4D4"/>
+          <w:sz w:val="21"/>
+          <w:szCs w:val="21"/>
+          <w:lang w:eastAsia="fr-FR"/>
+        </w:rPr>
+        <w:t xml:space="preserve"> </w:t>
       </w:r>
       <w:r>
         <w:rPr>
@@ -6470,6 +6956,7 @@
         <w:t>name</w:t>
       </w:r>
       <w:proofErr w:type="spellEnd"/>
+      <w:proofErr w:type="gramStart"/>
       <w:r>
         <w:rPr>
           <w:rFonts w:ascii="Consolas" w:eastAsia="Times New Roman" w:hAnsi="Consolas" w:cs="Times New Roman"/>
@@ -6488,7 +6975,18 @@
           <w:szCs w:val="21"/>
           <w:lang w:eastAsia="fr-FR"/>
         </w:rPr>
-        <w:t xml:space="preserve">: </w:t>
+        <w:t>:</w:t>
+      </w:r>
+      <w:proofErr w:type="gramEnd"/>
+      <w:r>
+        <w:rPr>
+          <w:rFonts w:ascii="Consolas" w:eastAsia="Times New Roman" w:hAnsi="Consolas" w:cs="Times New Roman"/>
+          <w:color w:val="D4D4D4"/>
+          <w:sz w:val="21"/>
+          <w:szCs w:val="21"/>
+          <w:lang w:eastAsia="fr-FR"/>
+        </w:rPr>
+        <w:t xml:space="preserve"> </w:t>
       </w:r>
       <w:r>
         <w:rPr>
@@ -6555,6 +7053,7 @@
         <w:t>children</w:t>
       </w:r>
       <w:proofErr w:type="spellEnd"/>
+      <w:proofErr w:type="gramStart"/>
       <w:r>
         <w:rPr>
           <w:rFonts w:ascii="Consolas" w:eastAsia="Times New Roman" w:hAnsi="Consolas" w:cs="Times New Roman"/>
@@ -6573,7 +7072,18 @@
           <w:szCs w:val="21"/>
           <w:lang w:eastAsia="fr-FR"/>
         </w:rPr>
-        <w:t>: [</w:t>
+        <w:t>:</w:t>
+      </w:r>
+      <w:proofErr w:type="gramEnd"/>
+      <w:r>
+        <w:rPr>
+          <w:rFonts w:ascii="Consolas" w:eastAsia="Times New Roman" w:hAnsi="Consolas" w:cs="Times New Roman"/>
+          <w:color w:val="D4D4D4"/>
+          <w:sz w:val="21"/>
+          <w:szCs w:val="21"/>
+          <w:lang w:eastAsia="fr-FR"/>
+        </w:rPr>
+        <w:t xml:space="preserve"> [</w:t>
       </w:r>
     </w:p>
     <w:p>
@@ -6643,6 +7153,7 @@
         <w:t>name</w:t>
       </w:r>
       <w:proofErr w:type="spellEnd"/>
+      <w:proofErr w:type="gramStart"/>
       <w:r>
         <w:rPr>
           <w:rFonts w:ascii="Consolas" w:eastAsia="Times New Roman" w:hAnsi="Consolas" w:cs="Times New Roman"/>
@@ -6661,7 +7172,18 @@
           <w:szCs w:val="21"/>
           <w:lang w:eastAsia="fr-FR"/>
         </w:rPr>
-        <w:t xml:space="preserve">: </w:t>
+        <w:t>:</w:t>
+      </w:r>
+      <w:proofErr w:type="gramEnd"/>
+      <w:r>
+        <w:rPr>
+          <w:rFonts w:ascii="Consolas" w:eastAsia="Times New Roman" w:hAnsi="Consolas" w:cs="Times New Roman"/>
+          <w:color w:val="D4D4D4"/>
+          <w:sz w:val="21"/>
+          <w:szCs w:val="21"/>
+          <w:lang w:eastAsia="fr-FR"/>
+        </w:rPr>
+        <w:t xml:space="preserve"> </w:t>
       </w:r>
       <w:r>
         <w:rPr>
@@ -6750,6 +7272,7 @@
         <w:t>children</w:t>
       </w:r>
       <w:proofErr w:type="spellEnd"/>
+      <w:proofErr w:type="gramStart"/>
       <w:r>
         <w:rPr>
           <w:rFonts w:ascii="Consolas" w:eastAsia="Times New Roman" w:hAnsi="Consolas" w:cs="Times New Roman"/>
@@ -6768,7 +7291,18 @@
           <w:szCs w:val="21"/>
           <w:lang w:eastAsia="fr-FR"/>
         </w:rPr>
-        <w:t>: [</w:t>
+        <w:t>:</w:t>
+      </w:r>
+      <w:proofErr w:type="gramEnd"/>
+      <w:r>
+        <w:rPr>
+          <w:rFonts w:ascii="Consolas" w:eastAsia="Times New Roman" w:hAnsi="Consolas" w:cs="Times New Roman"/>
+          <w:color w:val="D4D4D4"/>
+          <w:sz w:val="21"/>
+          <w:szCs w:val="21"/>
+          <w:lang w:eastAsia="fr-FR"/>
+        </w:rPr>
+        <w:t xml:space="preserve"> [</w:t>
       </w:r>
     </w:p>
     <w:p>
@@ -6838,6 +7372,7 @@
         <w:t>name</w:t>
       </w:r>
       <w:proofErr w:type="spellEnd"/>
+      <w:proofErr w:type="gramStart"/>
       <w:r>
         <w:rPr>
           <w:rFonts w:ascii="Consolas" w:eastAsia="Times New Roman" w:hAnsi="Consolas" w:cs="Times New Roman"/>
@@ -6856,7 +7391,18 @@
           <w:szCs w:val="21"/>
           <w:lang w:eastAsia="fr-FR"/>
         </w:rPr>
-        <w:t xml:space="preserve">: </w:t>
+        <w:t>:</w:t>
+      </w:r>
+      <w:proofErr w:type="gramEnd"/>
+      <w:r>
+        <w:rPr>
+          <w:rFonts w:ascii="Consolas" w:eastAsia="Times New Roman" w:hAnsi="Consolas" w:cs="Times New Roman"/>
+          <w:color w:val="D4D4D4"/>
+          <w:sz w:val="21"/>
+          <w:szCs w:val="21"/>
+          <w:lang w:eastAsia="fr-FR"/>
+        </w:rPr>
+        <w:t xml:space="preserve"> </w:t>
       </w:r>
       <w:r>
         <w:rPr>
@@ -6909,17 +7455,39 @@
           <w:szCs w:val="21"/>
           <w:lang w:eastAsia="fr-FR"/>
         </w:rPr>
-        <w:t>"file"</w:t>
-      </w:r>
-      <w:r>
-        <w:rPr>
-          <w:rFonts w:ascii="Consolas" w:eastAsia="Times New Roman" w:hAnsi="Consolas" w:cs="Times New Roman"/>
-          <w:color w:val="D4D4D4"/>
-          <w:sz w:val="21"/>
-          <w:szCs w:val="21"/>
-          <w:lang w:eastAsia="fr-FR"/>
-        </w:rPr>
-        <w:t xml:space="preserve">: </w:t>
+        <w:t>"file</w:t>
+      </w:r>
+      <w:proofErr w:type="gramStart"/>
+      <w:r>
+        <w:rPr>
+          <w:rFonts w:ascii="Consolas" w:eastAsia="Times New Roman" w:hAnsi="Consolas" w:cs="Times New Roman"/>
+          <w:color w:val="9CDCFE"/>
+          <w:sz w:val="21"/>
+          <w:szCs w:val="21"/>
+          <w:lang w:eastAsia="fr-FR"/>
+        </w:rPr>
+        <w:t>"</w:t>
+      </w:r>
+      <w:r>
+        <w:rPr>
+          <w:rFonts w:ascii="Consolas" w:eastAsia="Times New Roman" w:hAnsi="Consolas" w:cs="Times New Roman"/>
+          <w:color w:val="D4D4D4"/>
+          <w:sz w:val="21"/>
+          <w:szCs w:val="21"/>
+          <w:lang w:eastAsia="fr-FR"/>
+        </w:rPr>
+        <w:t>:</w:t>
+      </w:r>
+      <w:proofErr w:type="gramEnd"/>
+      <w:r>
+        <w:rPr>
+          <w:rFonts w:ascii="Consolas" w:eastAsia="Times New Roman" w:hAnsi="Consolas" w:cs="Times New Roman"/>
+          <w:color w:val="D4D4D4"/>
+          <w:sz w:val="21"/>
+          <w:szCs w:val="21"/>
+          <w:lang w:eastAsia="fr-FR"/>
+        </w:rPr>
+        <w:t xml:space="preserve"> </w:t>
       </w:r>
       <w:r>
         <w:rPr>
@@ -7088,6 +7656,7 @@
         <w:t>name</w:t>
       </w:r>
       <w:proofErr w:type="spellEnd"/>
+      <w:proofErr w:type="gramStart"/>
       <w:r>
         <w:rPr>
           <w:rFonts w:ascii="Consolas" w:eastAsia="Times New Roman" w:hAnsi="Consolas" w:cs="Times New Roman"/>
@@ -7106,7 +7675,18 @@
           <w:szCs w:val="21"/>
           <w:lang w:eastAsia="fr-FR"/>
         </w:rPr>
-        <w:t xml:space="preserve">: </w:t>
+        <w:t>:</w:t>
+      </w:r>
+      <w:proofErr w:type="gramEnd"/>
+      <w:r>
+        <w:rPr>
+          <w:rFonts w:ascii="Consolas" w:eastAsia="Times New Roman" w:hAnsi="Consolas" w:cs="Times New Roman"/>
+          <w:color w:val="D4D4D4"/>
+          <w:sz w:val="21"/>
+          <w:szCs w:val="21"/>
+          <w:lang w:eastAsia="fr-FR"/>
+        </w:rPr>
+        <w:t xml:space="preserve"> </w:t>
       </w:r>
       <w:r>
         <w:rPr>
@@ -7159,17 +7739,39 @@
           <w:szCs w:val="21"/>
           <w:lang w:eastAsia="fr-FR"/>
         </w:rPr>
-        <w:t>"file"</w:t>
-      </w:r>
-      <w:r>
-        <w:rPr>
-          <w:rFonts w:ascii="Consolas" w:eastAsia="Times New Roman" w:hAnsi="Consolas" w:cs="Times New Roman"/>
-          <w:color w:val="D4D4D4"/>
-          <w:sz w:val="21"/>
-          <w:szCs w:val="21"/>
-          <w:lang w:eastAsia="fr-FR"/>
-        </w:rPr>
-        <w:t xml:space="preserve">: </w:t>
+        <w:t>"file</w:t>
+      </w:r>
+      <w:proofErr w:type="gramStart"/>
+      <w:r>
+        <w:rPr>
+          <w:rFonts w:ascii="Consolas" w:eastAsia="Times New Roman" w:hAnsi="Consolas" w:cs="Times New Roman"/>
+          <w:color w:val="9CDCFE"/>
+          <w:sz w:val="21"/>
+          <w:szCs w:val="21"/>
+          <w:lang w:eastAsia="fr-FR"/>
+        </w:rPr>
+        <w:t>"</w:t>
+      </w:r>
+      <w:r>
+        <w:rPr>
+          <w:rFonts w:ascii="Consolas" w:eastAsia="Times New Roman" w:hAnsi="Consolas" w:cs="Times New Roman"/>
+          <w:color w:val="D4D4D4"/>
+          <w:sz w:val="21"/>
+          <w:szCs w:val="21"/>
+          <w:lang w:eastAsia="fr-FR"/>
+        </w:rPr>
+        <w:t>:</w:t>
+      </w:r>
+      <w:proofErr w:type="gramEnd"/>
+      <w:r>
+        <w:rPr>
+          <w:rFonts w:ascii="Consolas" w:eastAsia="Times New Roman" w:hAnsi="Consolas" w:cs="Times New Roman"/>
+          <w:color w:val="D4D4D4"/>
+          <w:sz w:val="21"/>
+          <w:szCs w:val="21"/>
+          <w:lang w:eastAsia="fr-FR"/>
+        </w:rPr>
+        <w:t xml:space="preserve"> </w:t>
       </w:r>
       <w:r>
         <w:rPr>
@@ -7318,6 +7920,7 @@
         <w:t>name</w:t>
       </w:r>
       <w:proofErr w:type="spellEnd"/>
+      <w:proofErr w:type="gramStart"/>
       <w:r>
         <w:rPr>
           <w:rFonts w:ascii="Consolas" w:eastAsia="Times New Roman" w:hAnsi="Consolas" w:cs="Times New Roman"/>
@@ -7336,7 +7939,18 @@
           <w:szCs w:val="21"/>
           <w:lang w:eastAsia="fr-FR"/>
         </w:rPr>
-        <w:t xml:space="preserve">: </w:t>
+        <w:t>:</w:t>
+      </w:r>
+      <w:proofErr w:type="gramEnd"/>
+      <w:r>
+        <w:rPr>
+          <w:rFonts w:ascii="Consolas" w:eastAsia="Times New Roman" w:hAnsi="Consolas" w:cs="Times New Roman"/>
+          <w:color w:val="D4D4D4"/>
+          <w:sz w:val="21"/>
+          <w:szCs w:val="21"/>
+          <w:lang w:eastAsia="fr-FR"/>
+        </w:rPr>
+        <w:t xml:space="preserve"> </w:t>
       </w:r>
       <w:r>
         <w:rPr>
@@ -7411,17 +8025,39 @@
           <w:szCs w:val="21"/>
           <w:lang w:eastAsia="fr-FR"/>
         </w:rPr>
-        <w:t>"file"</w:t>
-      </w:r>
-      <w:r>
-        <w:rPr>
-          <w:rFonts w:ascii="Consolas" w:eastAsia="Times New Roman" w:hAnsi="Consolas" w:cs="Times New Roman"/>
-          <w:color w:val="D4D4D4"/>
-          <w:sz w:val="21"/>
-          <w:szCs w:val="21"/>
-          <w:lang w:eastAsia="fr-FR"/>
-        </w:rPr>
-        <w:t xml:space="preserve">: </w:t>
+        <w:t>"file</w:t>
+      </w:r>
+      <w:proofErr w:type="gramStart"/>
+      <w:r>
+        <w:rPr>
+          <w:rFonts w:ascii="Consolas" w:eastAsia="Times New Roman" w:hAnsi="Consolas" w:cs="Times New Roman"/>
+          <w:color w:val="9CDCFE"/>
+          <w:sz w:val="21"/>
+          <w:szCs w:val="21"/>
+          <w:lang w:eastAsia="fr-FR"/>
+        </w:rPr>
+        <w:t>"</w:t>
+      </w:r>
+      <w:r>
+        <w:rPr>
+          <w:rFonts w:ascii="Consolas" w:eastAsia="Times New Roman" w:hAnsi="Consolas" w:cs="Times New Roman"/>
+          <w:color w:val="D4D4D4"/>
+          <w:sz w:val="21"/>
+          <w:szCs w:val="21"/>
+          <w:lang w:eastAsia="fr-FR"/>
+        </w:rPr>
+        <w:t>:</w:t>
+      </w:r>
+      <w:proofErr w:type="gramEnd"/>
+      <w:r>
+        <w:rPr>
+          <w:rFonts w:ascii="Consolas" w:eastAsia="Times New Roman" w:hAnsi="Consolas" w:cs="Times New Roman"/>
+          <w:color w:val="D4D4D4"/>
+          <w:sz w:val="21"/>
+          <w:szCs w:val="21"/>
+          <w:lang w:eastAsia="fr-FR"/>
+        </w:rPr>
+        <w:t xml:space="preserve"> </w:t>
       </w:r>
       <w:r>
         <w:rPr>
@@ -7524,6 +8160,7 @@
         <w:t>name</w:t>
       </w:r>
       <w:proofErr w:type="spellEnd"/>
+      <w:proofErr w:type="gramStart"/>
       <w:r>
         <w:rPr>
           <w:rFonts w:ascii="Consolas" w:eastAsia="Times New Roman" w:hAnsi="Consolas" w:cs="Times New Roman"/>
@@ -7542,7 +8179,18 @@
           <w:szCs w:val="21"/>
           <w:lang w:eastAsia="fr-FR"/>
         </w:rPr>
-        <w:t xml:space="preserve">: </w:t>
+        <w:t>:</w:t>
+      </w:r>
+      <w:proofErr w:type="gramEnd"/>
+      <w:r>
+        <w:rPr>
+          <w:rFonts w:ascii="Consolas" w:eastAsia="Times New Roman" w:hAnsi="Consolas" w:cs="Times New Roman"/>
+          <w:color w:val="D4D4D4"/>
+          <w:sz w:val="21"/>
+          <w:szCs w:val="21"/>
+          <w:lang w:eastAsia="fr-FR"/>
+        </w:rPr>
+        <w:t xml:space="preserve"> </w:t>
       </w:r>
       <w:r>
         <w:rPr>
@@ -7595,17 +8243,39 @@
           <w:szCs w:val="21"/>
           <w:lang w:eastAsia="fr-FR"/>
         </w:rPr>
-        <w:t>"file"</w:t>
-      </w:r>
-      <w:r>
-        <w:rPr>
-          <w:rFonts w:ascii="Consolas" w:eastAsia="Times New Roman" w:hAnsi="Consolas" w:cs="Times New Roman"/>
-          <w:color w:val="D4D4D4"/>
-          <w:sz w:val="21"/>
-          <w:szCs w:val="21"/>
-          <w:lang w:eastAsia="fr-FR"/>
-        </w:rPr>
-        <w:t xml:space="preserve">: </w:t>
+        <w:t>"file</w:t>
+      </w:r>
+      <w:proofErr w:type="gramStart"/>
+      <w:r>
+        <w:rPr>
+          <w:rFonts w:ascii="Consolas" w:eastAsia="Times New Roman" w:hAnsi="Consolas" w:cs="Times New Roman"/>
+          <w:color w:val="9CDCFE"/>
+          <w:sz w:val="21"/>
+          <w:szCs w:val="21"/>
+          <w:lang w:eastAsia="fr-FR"/>
+        </w:rPr>
+        <w:t>"</w:t>
+      </w:r>
+      <w:r>
+        <w:rPr>
+          <w:rFonts w:ascii="Consolas" w:eastAsia="Times New Roman" w:hAnsi="Consolas" w:cs="Times New Roman"/>
+          <w:color w:val="D4D4D4"/>
+          <w:sz w:val="21"/>
+          <w:szCs w:val="21"/>
+          <w:lang w:eastAsia="fr-FR"/>
+        </w:rPr>
+        <w:t>:</w:t>
+      </w:r>
+      <w:proofErr w:type="gramEnd"/>
+      <w:r>
+        <w:rPr>
+          <w:rFonts w:ascii="Consolas" w:eastAsia="Times New Roman" w:hAnsi="Consolas" w:cs="Times New Roman"/>
+          <w:color w:val="D4D4D4"/>
+          <w:sz w:val="21"/>
+          <w:szCs w:val="21"/>
+          <w:lang w:eastAsia="fr-FR"/>
+        </w:rPr>
+        <w:t xml:space="preserve"> </w:t>
       </w:r>
       <w:r>
         <w:rPr>
@@ -7730,6 +8400,7 @@
         <w:t>name</w:t>
       </w:r>
       <w:proofErr w:type="spellEnd"/>
+      <w:proofErr w:type="gramStart"/>
       <w:r>
         <w:rPr>
           <w:rFonts w:ascii="Consolas" w:eastAsia="Times New Roman" w:hAnsi="Consolas" w:cs="Times New Roman"/>
@@ -7748,7 +8419,18 @@
           <w:szCs w:val="21"/>
           <w:lang w:eastAsia="fr-FR"/>
         </w:rPr>
-        <w:t xml:space="preserve">: </w:t>
+        <w:t>:</w:t>
+      </w:r>
+      <w:proofErr w:type="gramEnd"/>
+      <w:r>
+        <w:rPr>
+          <w:rFonts w:ascii="Consolas" w:eastAsia="Times New Roman" w:hAnsi="Consolas" w:cs="Times New Roman"/>
+          <w:color w:val="D4D4D4"/>
+          <w:sz w:val="21"/>
+          <w:szCs w:val="21"/>
+          <w:lang w:eastAsia="fr-FR"/>
+        </w:rPr>
+        <w:t xml:space="preserve"> </w:t>
       </w:r>
       <w:r>
         <w:rPr>
@@ -7823,17 +8505,39 @@
           <w:szCs w:val="21"/>
           <w:lang w:eastAsia="fr-FR"/>
         </w:rPr>
-        <w:t>"file"</w:t>
-      </w:r>
-      <w:r>
-        <w:rPr>
-          <w:rFonts w:ascii="Consolas" w:eastAsia="Times New Roman" w:hAnsi="Consolas" w:cs="Times New Roman"/>
-          <w:color w:val="D4D4D4"/>
-          <w:sz w:val="21"/>
-          <w:szCs w:val="21"/>
-          <w:lang w:eastAsia="fr-FR"/>
-        </w:rPr>
-        <w:t xml:space="preserve">: </w:t>
+        <w:t>"file</w:t>
+      </w:r>
+      <w:proofErr w:type="gramStart"/>
+      <w:r>
+        <w:rPr>
+          <w:rFonts w:ascii="Consolas" w:eastAsia="Times New Roman" w:hAnsi="Consolas" w:cs="Times New Roman"/>
+          <w:color w:val="9CDCFE"/>
+          <w:sz w:val="21"/>
+          <w:szCs w:val="21"/>
+          <w:lang w:eastAsia="fr-FR"/>
+        </w:rPr>
+        <w:t>"</w:t>
+      </w:r>
+      <w:r>
+        <w:rPr>
+          <w:rFonts w:ascii="Consolas" w:eastAsia="Times New Roman" w:hAnsi="Consolas" w:cs="Times New Roman"/>
+          <w:color w:val="D4D4D4"/>
+          <w:sz w:val="21"/>
+          <w:szCs w:val="21"/>
+          <w:lang w:eastAsia="fr-FR"/>
+        </w:rPr>
+        <w:t>:</w:t>
+      </w:r>
+      <w:proofErr w:type="gramEnd"/>
+      <w:r>
+        <w:rPr>
+          <w:rFonts w:ascii="Consolas" w:eastAsia="Times New Roman" w:hAnsi="Consolas" w:cs="Times New Roman"/>
+          <w:color w:val="D4D4D4"/>
+          <w:sz w:val="21"/>
+          <w:szCs w:val="21"/>
+          <w:lang w:eastAsia="fr-FR"/>
+        </w:rPr>
+        <w:t xml:space="preserve"> </w:t>
       </w:r>
       <w:r>
         <w:rPr>
@@ -7958,6 +8662,7 @@
         <w:t>name</w:t>
       </w:r>
       <w:proofErr w:type="spellEnd"/>
+      <w:proofErr w:type="gramStart"/>
       <w:r>
         <w:rPr>
           <w:rFonts w:ascii="Consolas" w:eastAsia="Times New Roman" w:hAnsi="Consolas" w:cs="Times New Roman"/>
@@ -7976,7 +8681,18 @@
           <w:szCs w:val="21"/>
           <w:lang w:eastAsia="fr-FR"/>
         </w:rPr>
-        <w:t xml:space="preserve">: </w:t>
+        <w:t>:</w:t>
+      </w:r>
+      <w:proofErr w:type="gramEnd"/>
+      <w:r>
+        <w:rPr>
+          <w:rFonts w:ascii="Consolas" w:eastAsia="Times New Roman" w:hAnsi="Consolas" w:cs="Times New Roman"/>
+          <w:color w:val="D4D4D4"/>
+          <w:sz w:val="21"/>
+          <w:szCs w:val="21"/>
+          <w:lang w:eastAsia="fr-FR"/>
+        </w:rPr>
+        <w:t xml:space="preserve"> </w:t>
       </w:r>
       <w:r>
         <w:rPr>
@@ -8029,17 +8745,39 @@
           <w:szCs w:val="21"/>
           <w:lang w:eastAsia="fr-FR"/>
         </w:rPr>
-        <w:t>"file"</w:t>
-      </w:r>
-      <w:r>
-        <w:rPr>
-          <w:rFonts w:ascii="Consolas" w:eastAsia="Times New Roman" w:hAnsi="Consolas" w:cs="Times New Roman"/>
-          <w:color w:val="D4D4D4"/>
-          <w:sz w:val="21"/>
-          <w:szCs w:val="21"/>
-          <w:lang w:eastAsia="fr-FR"/>
-        </w:rPr>
-        <w:t xml:space="preserve">: </w:t>
+        <w:t>"file</w:t>
+      </w:r>
+      <w:proofErr w:type="gramStart"/>
+      <w:r>
+        <w:rPr>
+          <w:rFonts w:ascii="Consolas" w:eastAsia="Times New Roman" w:hAnsi="Consolas" w:cs="Times New Roman"/>
+          <w:color w:val="9CDCFE"/>
+          <w:sz w:val="21"/>
+          <w:szCs w:val="21"/>
+          <w:lang w:eastAsia="fr-FR"/>
+        </w:rPr>
+        <w:t>"</w:t>
+      </w:r>
+      <w:r>
+        <w:rPr>
+          <w:rFonts w:ascii="Consolas" w:eastAsia="Times New Roman" w:hAnsi="Consolas" w:cs="Times New Roman"/>
+          <w:color w:val="D4D4D4"/>
+          <w:sz w:val="21"/>
+          <w:szCs w:val="21"/>
+          <w:lang w:eastAsia="fr-FR"/>
+        </w:rPr>
+        <w:t>:</w:t>
+      </w:r>
+      <w:proofErr w:type="gramEnd"/>
+      <w:r>
+        <w:rPr>
+          <w:rFonts w:ascii="Consolas" w:eastAsia="Times New Roman" w:hAnsi="Consolas" w:cs="Times New Roman"/>
+          <w:color w:val="D4D4D4"/>
+          <w:sz w:val="21"/>
+          <w:szCs w:val="21"/>
+          <w:lang w:eastAsia="fr-FR"/>
+        </w:rPr>
+        <w:t xml:space="preserve"> </w:t>
       </w:r>
       <w:r>
         <w:rPr>
@@ -8204,7 +8942,7 @@
       <w:pPr>
         <w:jc w:val="both"/>
       </w:pPr>
-      <w:hyperlink r:id="rId13" w:history="1">
+      <w:hyperlink r:id="rId15" w:history="1">
         <w:r>
           <w:rPr>
             <w:rStyle w:val="Lienhypertexte"/>
@@ -8226,7 +8964,7 @@
           <w:rStyle w:val="Lienhypertexte"/>
         </w:rPr>
       </w:pPr>
-      <w:hyperlink r:id="rId14" w:history="1">
+      <w:hyperlink r:id="rId16" w:history="1">
         <w:r>
           <w:rPr>
             <w:rStyle w:val="Lienhypertexte"/>
@@ -8239,7 +8977,7 @@
       <w:pPr>
         <w:jc w:val="both"/>
       </w:pPr>
-      <w:hyperlink r:id="rId15" w:history="1">
+      <w:hyperlink r:id="rId17" w:history="1">
         <w:r>
           <w:rPr>
             <w:rStyle w:val="Lienhypertexte"/>
@@ -8293,7 +9031,7 @@
       <w:pPr>
         <w:jc w:val="both"/>
       </w:pPr>
-      <w:hyperlink r:id="rId16" w:history="1">
+      <w:hyperlink r:id="rId18" w:history="1">
         <w:r>
           <w:rPr>
             <w:rStyle w:val="Lienhypertexte"/>
@@ -8306,7 +9044,7 @@
       <w:pPr>
         <w:jc w:val="both"/>
       </w:pPr>
-      <w:hyperlink r:id="rId17" w:history="1">
+      <w:hyperlink r:id="rId19" w:history="1">
         <w:r>
           <w:rPr>
             <w:rStyle w:val="Lienhypertexte"/>
@@ -8319,7 +9057,7 @@
       <w:pPr>
         <w:jc w:val="both"/>
       </w:pPr>
-      <w:hyperlink r:id="rId18" w:history="1">
+      <w:hyperlink r:id="rId20" w:history="1">
         <w:r>
           <w:rPr>
             <w:rStyle w:val="Lienhypertexte"/>
@@ -8353,7 +9091,7 @@
       <w:pPr>
         <w:jc w:val="both"/>
       </w:pPr>
-      <w:hyperlink r:id="rId19" w:history="1">
+      <w:hyperlink r:id="rId21" w:history="1">
         <w:r>
           <w:rPr>
             <w:rStyle w:val="Lienhypertexte"/>
@@ -8366,7 +9104,7 @@
       <w:pPr>
         <w:jc w:val="both"/>
       </w:pPr>
-      <w:hyperlink r:id="rId20" w:history="1">
+      <w:hyperlink r:id="rId22" w:history="1">
         <w:r>
           <w:rPr>
             <w:rStyle w:val="Lienhypertexte"/>
@@ -8379,7 +9117,7 @@
       <w:pPr>
         <w:jc w:val="both"/>
       </w:pPr>
-      <w:hyperlink r:id="rId21" w:history="1">
+      <w:hyperlink r:id="rId23" w:history="1">
         <w:r>
           <w:rPr>
             <w:rStyle w:val="Lienhypertexte"/>
@@ -8405,7 +9143,7 @@
       <w:pPr>
         <w:jc w:val="both"/>
       </w:pPr>
-      <w:hyperlink r:id="rId22" w:history="1">
+      <w:hyperlink r:id="rId24" w:history="1">
         <w:r>
           <w:rPr>
             <w:rStyle w:val="Lienhypertexte"/>
@@ -8423,7 +9161,7 @@
       </w:r>
     </w:p>
     <w:p>
-      <w:hyperlink r:id="rId23" w:history="1">
+      <w:hyperlink r:id="rId25" w:history="1">
         <w:r>
           <w:rPr>
             <w:rStyle w:val="Lienhypertexte"/>
@@ -8440,7 +9178,7 @@
       </w:r>
     </w:p>
     <w:p>
-      <w:hyperlink r:id="rId24" w:history="1">
+      <w:hyperlink r:id="rId26" w:history="1">
         <w:r>
           <w:rPr>
             <w:rStyle w:val="Lienhypertexte"/>
@@ -8449,8 +9187,6 @@
         </w:r>
       </w:hyperlink>
     </w:p>
-    <w:p/>
-    <w:p/>
     <w:p/>
     <w:p/>
     <w:p/>

</xml_diff>

<commit_message>
Mmise à jour du rapport de stage
</commit_message>
<xml_diff>
--- a/docs/Documentation fichier TreeView.docx
+++ b/docs/Documentation fichier TreeView.docx
@@ -2364,42 +2364,28 @@
           <w:color w:val="D4D4D4"/>
           <w:sz w:val="21"/>
           <w:szCs w:val="21"/>
-          <w:lang w:eastAsia="fr-FR"/>
-        </w:rPr>
-      </w:pPr>
-      <w:proofErr w:type="spellStart"/>
-      <w:proofErr w:type="gramStart"/>
+          <w:lang w:val="en-US" w:eastAsia="fr-FR"/>
+        </w:rPr>
+      </w:pPr>
       <w:r>
         <w:rPr>
           <w:rFonts w:ascii="Consolas" w:eastAsia="Times New Roman" w:hAnsi="Consolas" w:cs="Times New Roman"/>
           <w:color w:val="DCDCAA"/>
           <w:sz w:val="21"/>
           <w:szCs w:val="21"/>
-          <w:lang w:eastAsia="fr-FR"/>
+          <w:lang w:val="en-US" w:eastAsia="fr-FR"/>
         </w:rPr>
         <w:t>created</w:t>
       </w:r>
-      <w:proofErr w:type="spellEnd"/>
-      <w:r>
-        <w:rPr>
-          <w:rFonts w:ascii="Consolas" w:eastAsia="Times New Roman" w:hAnsi="Consolas" w:cs="Times New Roman"/>
-          <w:color w:val="D4D4D4"/>
-          <w:sz w:val="21"/>
-          <w:szCs w:val="21"/>
-          <w:lang w:eastAsia="fr-FR"/>
-        </w:rPr>
-        <w:t>(</w:t>
-      </w:r>
-      <w:proofErr w:type="gramEnd"/>
-      <w:r>
-        <w:rPr>
-          <w:rFonts w:ascii="Consolas" w:eastAsia="Times New Roman" w:hAnsi="Consolas" w:cs="Times New Roman"/>
-          <w:color w:val="D4D4D4"/>
-          <w:sz w:val="21"/>
-          <w:szCs w:val="21"/>
-          <w:lang w:eastAsia="fr-FR"/>
-        </w:rPr>
-        <w:t>) {</w:t>
+      <w:r>
+        <w:rPr>
+          <w:rFonts w:ascii="Consolas" w:eastAsia="Times New Roman" w:hAnsi="Consolas" w:cs="Times New Roman"/>
+          <w:color w:val="D4D4D4"/>
+          <w:sz w:val="21"/>
+          <w:szCs w:val="21"/>
+          <w:lang w:val="en-US" w:eastAsia="fr-FR"/>
+        </w:rPr>
+        <w:t>() {</w:t>
       </w:r>
     </w:p>
     <w:p>
@@ -2411,33 +2397,31 @@
           <w:color w:val="D4D4D4"/>
           <w:sz w:val="21"/>
           <w:szCs w:val="21"/>
-          <w:lang w:eastAsia="fr-FR"/>
-        </w:rPr>
-      </w:pPr>
-      <w:r>
-        <w:rPr>
-          <w:rFonts w:ascii="Consolas" w:eastAsia="Times New Roman" w:hAnsi="Consolas" w:cs="Times New Roman"/>
-          <w:color w:val="D4D4D4"/>
-          <w:sz w:val="21"/>
-          <w:szCs w:val="21"/>
-          <w:lang w:eastAsia="fr-FR"/>
+          <w:lang w:val="en-US" w:eastAsia="fr-FR"/>
+        </w:rPr>
+      </w:pPr>
+      <w:r>
+        <w:rPr>
+          <w:rFonts w:ascii="Consolas" w:eastAsia="Times New Roman" w:hAnsi="Consolas" w:cs="Times New Roman"/>
+          <w:color w:val="D4D4D4"/>
+          <w:sz w:val="21"/>
+          <w:szCs w:val="21"/>
+          <w:lang w:val="en-US" w:eastAsia="fr-FR"/>
         </w:rPr>
         <w:t xml:space="preserve">        </w:t>
       </w:r>
       <w:proofErr w:type="spellStart"/>
-      <w:proofErr w:type="gramStart"/>
       <w:r>
         <w:rPr>
           <w:rFonts w:ascii="Consolas" w:eastAsia="Times New Roman" w:hAnsi="Consolas" w:cs="Times New Roman"/>
           <w:color w:val="4FC1FF"/>
           <w:sz w:val="21"/>
           <w:szCs w:val="21"/>
-          <w:lang w:eastAsia="fr-FR"/>
+          <w:lang w:val="en-US" w:eastAsia="fr-FR"/>
         </w:rPr>
         <w:t>axios</w:t>
       </w:r>
       <w:proofErr w:type="spellEnd"/>
-      <w:proofErr w:type="gramEnd"/>
     </w:p>
     <w:p>
       <w:pPr>
@@ -2448,50 +2432,36 @@
           <w:color w:val="D4D4D4"/>
           <w:sz w:val="21"/>
           <w:szCs w:val="21"/>
-          <w:lang w:eastAsia="fr-FR"/>
-        </w:rPr>
-      </w:pPr>
-      <w:r>
-        <w:rPr>
-          <w:rFonts w:ascii="Consolas" w:eastAsia="Times New Roman" w:hAnsi="Consolas" w:cs="Times New Roman"/>
-          <w:color w:val="D4D4D4"/>
-          <w:sz w:val="21"/>
-          <w:szCs w:val="21"/>
-          <w:lang w:eastAsia="fr-FR"/>
-        </w:rPr>
-        <w:t xml:space="preserve">          </w:t>
-      </w:r>
-      <w:proofErr w:type="gramStart"/>
-      <w:r>
-        <w:rPr>
-          <w:rFonts w:ascii="Consolas" w:eastAsia="Times New Roman" w:hAnsi="Consolas" w:cs="Times New Roman"/>
-          <w:color w:val="D4D4D4"/>
-          <w:sz w:val="21"/>
-          <w:szCs w:val="21"/>
-          <w:lang w:eastAsia="fr-FR"/>
-        </w:rPr>
-        <w:t>.</w:t>
-      </w:r>
-      <w:proofErr w:type="spellStart"/>
+          <w:lang w:val="en-US" w:eastAsia="fr-FR"/>
+        </w:rPr>
+      </w:pPr>
+      <w:r>
+        <w:rPr>
+          <w:rFonts w:ascii="Consolas" w:eastAsia="Times New Roman" w:hAnsi="Consolas" w:cs="Times New Roman"/>
+          <w:color w:val="D4D4D4"/>
+          <w:sz w:val="21"/>
+          <w:szCs w:val="21"/>
+          <w:lang w:val="en-US" w:eastAsia="fr-FR"/>
+        </w:rPr>
+        <w:t>          .</w:t>
+      </w:r>
       <w:r>
         <w:rPr>
           <w:rFonts w:ascii="Consolas" w:eastAsia="Times New Roman" w:hAnsi="Consolas" w:cs="Times New Roman"/>
           <w:color w:val="DCDCAA"/>
           <w:sz w:val="21"/>
           <w:szCs w:val="21"/>
-          <w:lang w:eastAsia="fr-FR"/>
+          <w:lang w:val="en-US" w:eastAsia="fr-FR"/>
         </w:rPr>
         <w:t>get</w:t>
       </w:r>
-      <w:proofErr w:type="spellEnd"/>
-      <w:proofErr w:type="gramEnd"/>
-      <w:r>
-        <w:rPr>
-          <w:rFonts w:ascii="Consolas" w:eastAsia="Times New Roman" w:hAnsi="Consolas" w:cs="Times New Roman"/>
-          <w:color w:val="D4D4D4"/>
-          <w:sz w:val="21"/>
-          <w:szCs w:val="21"/>
-          <w:lang w:eastAsia="fr-FR"/>
+      <w:r>
+        <w:rPr>
+          <w:rFonts w:ascii="Consolas" w:eastAsia="Times New Roman" w:hAnsi="Consolas" w:cs="Times New Roman"/>
+          <w:color w:val="D4D4D4"/>
+          <w:sz w:val="21"/>
+          <w:szCs w:val="21"/>
+          <w:lang w:val="en-US" w:eastAsia="fr-FR"/>
         </w:rPr>
         <w:t>(</w:t>
       </w:r>
@@ -2501,7 +2471,7 @@
           <w:color w:val="CE9178"/>
           <w:sz w:val="21"/>
           <w:szCs w:val="21"/>
-          <w:lang w:eastAsia="fr-FR"/>
+          <w:lang w:val="en-US" w:eastAsia="fr-FR"/>
         </w:rPr>
         <w:t>'http://localhost:3000/items'</w:t>
       </w:r>
@@ -2511,7 +2481,7 @@
           <w:color w:val="D4D4D4"/>
           <w:sz w:val="21"/>
           <w:szCs w:val="21"/>
-          <w:lang w:eastAsia="fr-FR"/>
+          <w:lang w:val="en-US" w:eastAsia="fr-FR"/>
         </w:rPr>
         <w:t xml:space="preserve">) </w:t>
       </w:r>
@@ -2525,72 +2495,56 @@
           <w:color w:val="D4D4D4"/>
           <w:sz w:val="21"/>
           <w:szCs w:val="21"/>
-          <w:lang w:eastAsia="fr-FR"/>
-        </w:rPr>
-      </w:pPr>
-      <w:r>
-        <w:rPr>
-          <w:rFonts w:ascii="Consolas" w:eastAsia="Times New Roman" w:hAnsi="Consolas" w:cs="Times New Roman"/>
-          <w:color w:val="D4D4D4"/>
-          <w:sz w:val="21"/>
-          <w:szCs w:val="21"/>
-          <w:lang w:eastAsia="fr-FR"/>
-        </w:rPr>
-        <w:t xml:space="preserve">          </w:t>
-      </w:r>
-      <w:proofErr w:type="gramStart"/>
-      <w:r>
-        <w:rPr>
-          <w:rFonts w:ascii="Consolas" w:eastAsia="Times New Roman" w:hAnsi="Consolas" w:cs="Times New Roman"/>
-          <w:color w:val="D4D4D4"/>
-          <w:sz w:val="21"/>
-          <w:szCs w:val="21"/>
-          <w:lang w:eastAsia="fr-FR"/>
-        </w:rPr>
-        <w:t>.</w:t>
-      </w:r>
-      <w:proofErr w:type="spellStart"/>
+          <w:lang w:val="en-US" w:eastAsia="fr-FR"/>
+        </w:rPr>
+      </w:pPr>
+      <w:r>
+        <w:rPr>
+          <w:rFonts w:ascii="Consolas" w:eastAsia="Times New Roman" w:hAnsi="Consolas" w:cs="Times New Roman"/>
+          <w:color w:val="D4D4D4"/>
+          <w:sz w:val="21"/>
+          <w:szCs w:val="21"/>
+          <w:lang w:val="en-US" w:eastAsia="fr-FR"/>
+        </w:rPr>
+        <w:t>          .</w:t>
+      </w:r>
       <w:r>
         <w:rPr>
           <w:rFonts w:ascii="Consolas" w:eastAsia="Times New Roman" w:hAnsi="Consolas" w:cs="Times New Roman"/>
           <w:color w:val="DCDCAA"/>
           <w:sz w:val="21"/>
           <w:szCs w:val="21"/>
-          <w:lang w:eastAsia="fr-FR"/>
+          <w:lang w:val="en-US" w:eastAsia="fr-FR"/>
         </w:rPr>
         <w:t>then</w:t>
       </w:r>
-      <w:proofErr w:type="spellEnd"/>
-      <w:proofErr w:type="gramEnd"/>
-      <w:r>
-        <w:rPr>
-          <w:rFonts w:ascii="Consolas" w:eastAsia="Times New Roman" w:hAnsi="Consolas" w:cs="Times New Roman"/>
-          <w:color w:val="D4D4D4"/>
-          <w:sz w:val="21"/>
-          <w:szCs w:val="21"/>
-          <w:lang w:eastAsia="fr-FR"/>
+      <w:r>
+        <w:rPr>
+          <w:rFonts w:ascii="Consolas" w:eastAsia="Times New Roman" w:hAnsi="Consolas" w:cs="Times New Roman"/>
+          <w:color w:val="D4D4D4"/>
+          <w:sz w:val="21"/>
+          <w:szCs w:val="21"/>
+          <w:lang w:val="en-US" w:eastAsia="fr-FR"/>
         </w:rPr>
         <w:t>(</w:t>
       </w:r>
-      <w:proofErr w:type="spellStart"/>
       <w:r>
         <w:rPr>
           <w:rFonts w:ascii="Consolas" w:eastAsia="Times New Roman" w:hAnsi="Consolas" w:cs="Times New Roman"/>
           <w:color w:val="9CDCFE"/>
           <w:sz w:val="21"/>
           <w:szCs w:val="21"/>
-          <w:lang w:eastAsia="fr-FR"/>
+          <w:lang w:val="en-US" w:eastAsia="fr-FR"/>
         </w:rPr>
         <w:t>response</w:t>
       </w:r>
-      <w:proofErr w:type="spellEnd"/>
-      <w:r>
-        <w:rPr>
-          <w:rFonts w:ascii="Consolas" w:eastAsia="Times New Roman" w:hAnsi="Consolas" w:cs="Times New Roman"/>
-          <w:color w:val="D4D4D4"/>
-          <w:sz w:val="21"/>
-          <w:szCs w:val="21"/>
-          <w:lang w:eastAsia="fr-FR"/>
+      <w:r>
+        <w:rPr>
+          <w:rFonts w:ascii="Consolas" w:eastAsia="Times New Roman" w:hAnsi="Consolas" w:cs="Times New Roman"/>
+          <w:color w:val="D4D4D4"/>
+          <w:sz w:val="21"/>
+          <w:szCs w:val="21"/>
+          <w:lang w:val="en-US" w:eastAsia="fr-FR"/>
         </w:rPr>
         <w:t xml:space="preserve"> </w:t>
       </w:r>
@@ -2600,7 +2554,7 @@
           <w:color w:val="569CD6"/>
           <w:sz w:val="21"/>
           <w:szCs w:val="21"/>
-          <w:lang w:eastAsia="fr-FR"/>
+          <w:lang w:val="en-US" w:eastAsia="fr-FR"/>
         </w:rPr>
         <w:t>=&gt;</w:t>
       </w:r>
@@ -2610,7 +2564,7 @@
           <w:color w:val="D4D4D4"/>
           <w:sz w:val="21"/>
           <w:szCs w:val="21"/>
-          <w:lang w:eastAsia="fr-FR"/>
+          <w:lang w:val="en-US" w:eastAsia="fr-FR"/>
         </w:rPr>
         <w:t xml:space="preserve"> {</w:t>
       </w:r>
@@ -2624,7 +2578,7 @@
           <w:color w:val="D4D4D4"/>
           <w:sz w:val="21"/>
           <w:szCs w:val="21"/>
-          <w:lang w:eastAsia="fr-FR"/>
+          <w:lang w:val="en-US" w:eastAsia="fr-FR"/>
         </w:rPr>
       </w:pPr>
     </w:p>
@@ -2637,16 +2591,16 @@
           <w:color w:val="D4D4D4"/>
           <w:sz w:val="21"/>
           <w:szCs w:val="21"/>
-          <w:lang w:eastAsia="fr-FR"/>
-        </w:rPr>
-      </w:pPr>
-      <w:r>
-        <w:rPr>
-          <w:rFonts w:ascii="Consolas" w:eastAsia="Times New Roman" w:hAnsi="Consolas" w:cs="Times New Roman"/>
-          <w:color w:val="D4D4D4"/>
-          <w:sz w:val="21"/>
-          <w:szCs w:val="21"/>
-          <w:lang w:eastAsia="fr-FR"/>
+          <w:lang w:val="en-US" w:eastAsia="fr-FR"/>
+        </w:rPr>
+      </w:pPr>
+      <w:r>
+        <w:rPr>
+          <w:rFonts w:ascii="Consolas" w:eastAsia="Times New Roman" w:hAnsi="Consolas" w:cs="Times New Roman"/>
+          <w:color w:val="D4D4D4"/>
+          <w:sz w:val="21"/>
+          <w:szCs w:val="21"/>
+          <w:lang w:val="en-US" w:eastAsia="fr-FR"/>
         </w:rPr>
         <w:t xml:space="preserve">            </w:t>
       </w:r>
@@ -2656,7 +2610,7 @@
           <w:color w:val="9CDCFE"/>
           <w:sz w:val="21"/>
           <w:szCs w:val="21"/>
-          <w:lang w:eastAsia="fr-FR"/>
+          <w:lang w:val="en-US" w:eastAsia="fr-FR"/>
         </w:rPr>
         <w:t>console</w:t>
       </w:r>
@@ -2666,7 +2620,7 @@
           <w:color w:val="D4D4D4"/>
           <w:sz w:val="21"/>
           <w:szCs w:val="21"/>
-          <w:lang w:eastAsia="fr-FR"/>
+          <w:lang w:val="en-US" w:eastAsia="fr-FR"/>
         </w:rPr>
         <w:t>.</w:t>
       </w:r>
@@ -2676,7 +2630,7 @@
           <w:color w:val="DCDCAA"/>
           <w:sz w:val="21"/>
           <w:szCs w:val="21"/>
-          <w:lang w:eastAsia="fr-FR"/>
+          <w:lang w:val="en-US" w:eastAsia="fr-FR"/>
         </w:rPr>
         <w:t>log</w:t>
       </w:r>
@@ -2686,7 +2640,7 @@
           <w:color w:val="D4D4D4"/>
           <w:sz w:val="21"/>
           <w:szCs w:val="21"/>
-          <w:lang w:eastAsia="fr-FR"/>
+          <w:lang w:val="en-US" w:eastAsia="fr-FR"/>
         </w:rPr>
         <w:t>(</w:t>
       </w:r>
@@ -2697,7 +2651,7 @@
           <w:color w:val="9CDCFE"/>
           <w:sz w:val="21"/>
           <w:szCs w:val="21"/>
-          <w:lang w:eastAsia="fr-FR"/>
+          <w:lang w:val="en-US" w:eastAsia="fr-FR"/>
         </w:rPr>
         <w:t>response</w:t>
       </w:r>
@@ -2707,7 +2661,7 @@
           <w:color w:val="D4D4D4"/>
           <w:sz w:val="21"/>
           <w:szCs w:val="21"/>
-          <w:lang w:eastAsia="fr-FR"/>
+          <w:lang w:val="en-US" w:eastAsia="fr-FR"/>
         </w:rPr>
         <w:t>.</w:t>
       </w:r>
@@ -2717,7 +2671,7 @@
           <w:color w:val="9CDCFE"/>
           <w:sz w:val="21"/>
           <w:szCs w:val="21"/>
-          <w:lang w:eastAsia="fr-FR"/>
+          <w:lang w:val="en-US" w:eastAsia="fr-FR"/>
         </w:rPr>
         <w:t>data</w:t>
       </w:r>
@@ -2728,7 +2682,7 @@
           <w:color w:val="D4D4D4"/>
           <w:sz w:val="21"/>
           <w:szCs w:val="21"/>
-          <w:lang w:eastAsia="fr-FR"/>
+          <w:lang w:val="en-US" w:eastAsia="fr-FR"/>
         </w:rPr>
         <w:t>)</w:t>
       </w:r>
@@ -2742,28 +2696,27 @@
           <w:color w:val="D4D4D4"/>
           <w:sz w:val="21"/>
           <w:szCs w:val="21"/>
-          <w:lang w:eastAsia="fr-FR"/>
-        </w:rPr>
-      </w:pPr>
-      <w:r>
-        <w:rPr>
-          <w:rFonts w:ascii="Consolas" w:eastAsia="Times New Roman" w:hAnsi="Consolas" w:cs="Times New Roman"/>
-          <w:color w:val="D4D4D4"/>
-          <w:sz w:val="21"/>
-          <w:szCs w:val="21"/>
-          <w:lang w:eastAsia="fr-FR"/>
+          <w:lang w:val="en-US" w:eastAsia="fr-FR"/>
+        </w:rPr>
+      </w:pPr>
+      <w:r>
+        <w:rPr>
+          <w:rFonts w:ascii="Consolas" w:eastAsia="Times New Roman" w:hAnsi="Consolas" w:cs="Times New Roman"/>
+          <w:color w:val="D4D4D4"/>
+          <w:sz w:val="21"/>
+          <w:szCs w:val="21"/>
+          <w:lang w:val="en-US" w:eastAsia="fr-FR"/>
         </w:rPr>
         <w:t xml:space="preserve">            </w:t>
       </w:r>
       <w:proofErr w:type="spellStart"/>
-      <w:proofErr w:type="gramStart"/>
       <w:r>
         <w:rPr>
           <w:rFonts w:ascii="Consolas" w:eastAsia="Times New Roman" w:hAnsi="Consolas" w:cs="Times New Roman"/>
           <w:color w:val="569CD6"/>
           <w:sz w:val="21"/>
           <w:szCs w:val="21"/>
-          <w:lang w:eastAsia="fr-FR"/>
+          <w:lang w:val="en-US" w:eastAsia="fr-FR"/>
         </w:rPr>
         <w:t>this</w:t>
       </w:r>
@@ -2773,7 +2726,7 @@
           <w:color w:val="D4D4D4"/>
           <w:sz w:val="21"/>
           <w:szCs w:val="21"/>
-          <w:lang w:eastAsia="fr-FR"/>
+          <w:lang w:val="en-US" w:eastAsia="fr-FR"/>
         </w:rPr>
         <w:t>.</w:t>
       </w:r>
@@ -2783,19 +2736,18 @@
           <w:color w:val="9CDCFE"/>
           <w:sz w:val="21"/>
           <w:szCs w:val="21"/>
-          <w:lang w:eastAsia="fr-FR"/>
+          <w:lang w:val="en-US" w:eastAsia="fr-FR"/>
         </w:rPr>
         <w:t>items</w:t>
       </w:r>
       <w:proofErr w:type="spellEnd"/>
-      <w:proofErr w:type="gramEnd"/>
-      <w:r>
-        <w:rPr>
-          <w:rFonts w:ascii="Consolas" w:eastAsia="Times New Roman" w:hAnsi="Consolas" w:cs="Times New Roman"/>
-          <w:color w:val="D4D4D4"/>
-          <w:sz w:val="21"/>
-          <w:szCs w:val="21"/>
-          <w:lang w:eastAsia="fr-FR"/>
+      <w:r>
+        <w:rPr>
+          <w:rFonts w:ascii="Consolas" w:eastAsia="Times New Roman" w:hAnsi="Consolas" w:cs="Times New Roman"/>
+          <w:color w:val="D4D4D4"/>
+          <w:sz w:val="21"/>
+          <w:szCs w:val="21"/>
+          <w:lang w:val="en-US" w:eastAsia="fr-FR"/>
         </w:rPr>
         <w:t xml:space="preserve"> = </w:t>
       </w:r>
@@ -2806,7 +2758,7 @@
           <w:color w:val="9CDCFE"/>
           <w:sz w:val="21"/>
           <w:szCs w:val="21"/>
-          <w:lang w:eastAsia="fr-FR"/>
+          <w:lang w:val="en-US" w:eastAsia="fr-FR"/>
         </w:rPr>
         <w:t>response</w:t>
       </w:r>
@@ -2816,7 +2768,7 @@
           <w:color w:val="D4D4D4"/>
           <w:sz w:val="21"/>
           <w:szCs w:val="21"/>
-          <w:lang w:eastAsia="fr-FR"/>
+          <w:lang w:val="en-US" w:eastAsia="fr-FR"/>
         </w:rPr>
         <w:t>.</w:t>
       </w:r>
@@ -2826,7 +2778,7 @@
           <w:color w:val="9CDCFE"/>
           <w:sz w:val="21"/>
           <w:szCs w:val="21"/>
-          <w:lang w:eastAsia="fr-FR"/>
+          <w:lang w:val="en-US" w:eastAsia="fr-FR"/>
         </w:rPr>
         <w:t>data</w:t>
       </w:r>
@@ -2837,7 +2789,7 @@
           <w:color w:val="D4D4D4"/>
           <w:sz w:val="21"/>
           <w:szCs w:val="21"/>
-          <w:lang w:eastAsia="fr-FR"/>
+          <w:lang w:val="en-US" w:eastAsia="fr-FR"/>
         </w:rPr>
         <w:t xml:space="preserve"> </w:t>
       </w:r>
@@ -2851,7 +2803,7 @@
           <w:color w:val="D4D4D4"/>
           <w:sz w:val="21"/>
           <w:szCs w:val="21"/>
-          <w:lang w:eastAsia="fr-FR"/>
+          <w:lang w:val="en-US" w:eastAsia="fr-FR"/>
         </w:rPr>
       </w:pPr>
     </w:p>
@@ -2864,16 +2816,16 @@
           <w:color w:val="D4D4D4"/>
           <w:sz w:val="21"/>
           <w:szCs w:val="21"/>
-          <w:lang w:eastAsia="fr-FR"/>
-        </w:rPr>
-      </w:pPr>
-      <w:r>
-        <w:rPr>
-          <w:rFonts w:ascii="Consolas" w:eastAsia="Times New Roman" w:hAnsi="Consolas" w:cs="Times New Roman"/>
-          <w:color w:val="D4D4D4"/>
-          <w:sz w:val="21"/>
-          <w:szCs w:val="21"/>
-          <w:lang w:eastAsia="fr-FR"/>
+          <w:lang w:val="en-US" w:eastAsia="fr-FR"/>
+        </w:rPr>
+      </w:pPr>
+      <w:r>
+        <w:rPr>
+          <w:rFonts w:ascii="Consolas" w:eastAsia="Times New Roman" w:hAnsi="Consolas" w:cs="Times New Roman"/>
+          <w:color w:val="D4D4D4"/>
+          <w:sz w:val="21"/>
+          <w:szCs w:val="21"/>
+          <w:lang w:val="en-US" w:eastAsia="fr-FR"/>
         </w:rPr>
         <w:t>          })</w:t>
       </w:r>
@@ -2896,11 +2848,10 @@
           <w:color w:val="D4D4D4"/>
           <w:sz w:val="21"/>
           <w:szCs w:val="21"/>
-          <w:lang w:eastAsia="fr-FR"/>
+          <w:lang w:val="en-US" w:eastAsia="fr-FR"/>
         </w:rPr>
         <w:t xml:space="preserve">          </w:t>
       </w:r>
-      <w:proofErr w:type="gramStart"/>
       <w:r>
         <w:rPr>
           <w:rFonts w:ascii="Consolas" w:eastAsia="Times New Roman" w:hAnsi="Consolas" w:cs="Times New Roman"/>
@@ -2921,7 +2872,6 @@
         </w:rPr>
         <w:t>catch</w:t>
       </w:r>
-      <w:proofErr w:type="gramEnd"/>
       <w:r>
         <w:rPr>
           <w:rFonts w:ascii="Consolas" w:eastAsia="Times New Roman" w:hAnsi="Consolas" w:cs="Times New Roman"/>
@@ -2997,7 +2947,6 @@
         </w:rPr>
         <w:t xml:space="preserve">            </w:t>
       </w:r>
-      <w:proofErr w:type="gramStart"/>
       <w:r>
         <w:rPr>
           <w:rFonts w:ascii="Consolas" w:eastAsia="Times New Roman" w:hAnsi="Consolas" w:cs="Times New Roman"/>
@@ -3038,7 +2987,6 @@
         </w:rPr>
         <w:t>(</w:t>
       </w:r>
-      <w:proofErr w:type="gramEnd"/>
       <w:r>
         <w:rPr>
           <w:rFonts w:ascii="Consolas" w:eastAsia="Times New Roman" w:hAnsi="Consolas" w:cs="Times New Roman"/>
@@ -3399,72 +3347,58 @@
           <w:color w:val="D4D4D4"/>
           <w:sz w:val="21"/>
           <w:szCs w:val="21"/>
-          <w:lang w:eastAsia="fr-FR"/>
-        </w:rPr>
-      </w:pPr>
+          <w:lang w:val="en-US" w:eastAsia="fr-FR"/>
+        </w:rPr>
+      </w:pPr>
+      <w:r>
+        <w:rPr>
+          <w:rFonts w:ascii="Consolas" w:eastAsia="Times New Roman" w:hAnsi="Consolas" w:cs="Times New Roman"/>
+          <w:color w:val="9CDCFE"/>
+          <w:sz w:val="21"/>
+          <w:szCs w:val="21"/>
+          <w:lang w:val="en-US" w:eastAsia="fr-FR"/>
+        </w:rPr>
+        <w:t>path:</w:t>
+      </w:r>
+      <w:r>
+        <w:rPr>
+          <w:rFonts w:ascii="Consolas" w:eastAsia="Times New Roman" w:hAnsi="Consolas" w:cs="Times New Roman"/>
+          <w:color w:val="D4D4D4"/>
+          <w:sz w:val="21"/>
+          <w:szCs w:val="21"/>
+          <w:lang w:val="en-US" w:eastAsia="fr-FR"/>
+        </w:rPr>
+        <w:t xml:space="preserve"> </w:t>
+      </w:r>
+      <w:r>
+        <w:rPr>
+          <w:rFonts w:ascii="Consolas" w:eastAsia="Times New Roman" w:hAnsi="Consolas" w:cs="Times New Roman"/>
+          <w:color w:val="CE9178"/>
+          <w:sz w:val="21"/>
+          <w:szCs w:val="21"/>
+          <w:lang w:val="en-US" w:eastAsia="fr-FR"/>
+        </w:rPr>
+        <w:t>'/</w:t>
+      </w:r>
       <w:proofErr w:type="spellStart"/>
-      <w:proofErr w:type="gramStart"/>
-      <w:r>
-        <w:rPr>
-          <w:rFonts w:ascii="Consolas" w:eastAsia="Times New Roman" w:hAnsi="Consolas" w:cs="Times New Roman"/>
-          <w:color w:val="9CDCFE"/>
-          <w:sz w:val="21"/>
-          <w:szCs w:val="21"/>
-          <w:lang w:eastAsia="fr-FR"/>
-        </w:rPr>
-        <w:t>path</w:t>
+      <w:r>
+        <w:rPr>
+          <w:rFonts w:ascii="Consolas" w:eastAsia="Times New Roman" w:hAnsi="Consolas" w:cs="Times New Roman"/>
+          <w:color w:val="CE9178"/>
+          <w:sz w:val="21"/>
+          <w:szCs w:val="21"/>
+          <w:lang w:val="en-US" w:eastAsia="fr-FR"/>
+        </w:rPr>
+        <w:t>ged</w:t>
       </w:r>
       <w:proofErr w:type="spellEnd"/>
       <w:r>
         <w:rPr>
           <w:rFonts w:ascii="Consolas" w:eastAsia="Times New Roman" w:hAnsi="Consolas" w:cs="Times New Roman"/>
-          <w:color w:val="9CDCFE"/>
-          <w:sz w:val="21"/>
-          <w:szCs w:val="21"/>
-          <w:lang w:eastAsia="fr-FR"/>
-        </w:rPr>
-        <w:t>:</w:t>
-      </w:r>
-      <w:proofErr w:type="gramEnd"/>
-      <w:r>
-        <w:rPr>
-          <w:rFonts w:ascii="Consolas" w:eastAsia="Times New Roman" w:hAnsi="Consolas" w:cs="Times New Roman"/>
-          <w:color w:val="D4D4D4"/>
-          <w:sz w:val="21"/>
-          <w:szCs w:val="21"/>
-          <w:lang w:eastAsia="fr-FR"/>
-        </w:rPr>
-        <w:t xml:space="preserve"> </w:t>
-      </w:r>
-      <w:r>
-        <w:rPr>
-          <w:rFonts w:ascii="Consolas" w:eastAsia="Times New Roman" w:hAnsi="Consolas" w:cs="Times New Roman"/>
           <w:color w:val="CE9178"/>
           <w:sz w:val="21"/>
           <w:szCs w:val="21"/>
-          <w:lang w:eastAsia="fr-FR"/>
-        </w:rPr>
-        <w:t>'/</w:t>
-      </w:r>
-      <w:proofErr w:type="spellStart"/>
-      <w:r>
-        <w:rPr>
-          <w:rFonts w:ascii="Consolas" w:eastAsia="Times New Roman" w:hAnsi="Consolas" w:cs="Times New Roman"/>
-          <w:color w:val="CE9178"/>
-          <w:sz w:val="21"/>
-          <w:szCs w:val="21"/>
-          <w:lang w:eastAsia="fr-FR"/>
-        </w:rPr>
-        <w:t>ged</w:t>
-      </w:r>
-      <w:proofErr w:type="spellEnd"/>
-      <w:r>
-        <w:rPr>
-          <w:rFonts w:ascii="Consolas" w:eastAsia="Times New Roman" w:hAnsi="Consolas" w:cs="Times New Roman"/>
-          <w:color w:val="CE9178"/>
-          <w:sz w:val="21"/>
-          <w:szCs w:val="21"/>
-          <w:lang w:eastAsia="fr-FR"/>
+          <w:lang w:val="en-US" w:eastAsia="fr-FR"/>
         </w:rPr>
         <w:t>'</w:t>
       </w:r>
@@ -3474,7 +3408,7 @@
           <w:color w:val="D4D4D4"/>
           <w:sz w:val="21"/>
           <w:szCs w:val="21"/>
-          <w:lang w:eastAsia="fr-FR"/>
+          <w:lang w:val="en-US" w:eastAsia="fr-FR"/>
         </w:rPr>
         <w:t>,</w:t>
       </w:r>
@@ -3488,38 +3422,36 @@
           <w:color w:val="D4D4D4"/>
           <w:sz w:val="21"/>
           <w:szCs w:val="21"/>
-          <w:lang w:eastAsia="fr-FR"/>
-        </w:rPr>
-      </w:pPr>
-      <w:r>
-        <w:rPr>
-          <w:rFonts w:ascii="Consolas" w:eastAsia="Times New Roman" w:hAnsi="Consolas" w:cs="Times New Roman"/>
-          <w:color w:val="D4D4D4"/>
-          <w:sz w:val="21"/>
-          <w:szCs w:val="21"/>
-          <w:lang w:eastAsia="fr-FR"/>
+          <w:lang w:val="en-US" w:eastAsia="fr-FR"/>
+        </w:rPr>
+      </w:pPr>
+      <w:r>
+        <w:rPr>
+          <w:rFonts w:ascii="Consolas" w:eastAsia="Times New Roman" w:hAnsi="Consolas" w:cs="Times New Roman"/>
+          <w:color w:val="D4D4D4"/>
+          <w:sz w:val="21"/>
+          <w:szCs w:val="21"/>
+          <w:lang w:val="en-US" w:eastAsia="fr-FR"/>
         </w:rPr>
         <w:t xml:space="preserve">      </w:t>
       </w:r>
-      <w:proofErr w:type="gramStart"/>
       <w:r>
         <w:rPr>
           <w:rFonts w:ascii="Consolas" w:eastAsia="Times New Roman" w:hAnsi="Consolas" w:cs="Times New Roman"/>
           <w:color w:val="9CDCFE"/>
           <w:sz w:val="21"/>
           <w:szCs w:val="21"/>
-          <w:lang w:eastAsia="fr-FR"/>
+          <w:lang w:val="en-US" w:eastAsia="fr-FR"/>
         </w:rPr>
         <w:t>component:</w:t>
       </w:r>
-      <w:proofErr w:type="gramEnd"/>
-      <w:r>
-        <w:rPr>
-          <w:rFonts w:ascii="Consolas" w:eastAsia="Times New Roman" w:hAnsi="Consolas" w:cs="Times New Roman"/>
-          <w:color w:val="D4D4D4"/>
-          <w:sz w:val="21"/>
-          <w:szCs w:val="21"/>
-          <w:lang w:eastAsia="fr-FR"/>
+      <w:r>
+        <w:rPr>
+          <w:rFonts w:ascii="Consolas" w:eastAsia="Times New Roman" w:hAnsi="Consolas" w:cs="Times New Roman"/>
+          <w:color w:val="D4D4D4"/>
+          <w:sz w:val="21"/>
+          <w:szCs w:val="21"/>
+          <w:lang w:val="en-US" w:eastAsia="fr-FR"/>
         </w:rPr>
         <w:t xml:space="preserve"> </w:t>
       </w:r>
@@ -3530,7 +3462,7 @@
           <w:color w:val="9CDCFE"/>
           <w:sz w:val="21"/>
           <w:szCs w:val="21"/>
-          <w:lang w:eastAsia="fr-FR"/>
+          <w:lang w:val="en-US" w:eastAsia="fr-FR"/>
         </w:rPr>
         <w:t>AppTemplateDefault</w:t>
       </w:r>
@@ -3541,7 +3473,7 @@
           <w:color w:val="D4D4D4"/>
           <w:sz w:val="21"/>
           <w:szCs w:val="21"/>
-          <w:lang w:eastAsia="fr-FR"/>
+          <w:lang w:val="en-US" w:eastAsia="fr-FR"/>
         </w:rPr>
         <w:t>,</w:t>
       </w:r>
@@ -3564,12 +3496,11 @@
           <w:color w:val="D4D4D4"/>
           <w:sz w:val="21"/>
           <w:szCs w:val="21"/>
-          <w:lang w:eastAsia="fr-FR"/>
+          <w:lang w:val="en-US" w:eastAsia="fr-FR"/>
         </w:rPr>
         <w:t xml:space="preserve">      </w:t>
       </w:r>
       <w:proofErr w:type="spellStart"/>
-      <w:proofErr w:type="gramStart"/>
       <w:r>
         <w:rPr>
           <w:rFonts w:ascii="Consolas" w:eastAsia="Times New Roman" w:hAnsi="Consolas" w:cs="Times New Roman"/>
@@ -3591,7 +3522,6 @@
         </w:rPr>
         <w:t>:</w:t>
       </w:r>
-      <w:proofErr w:type="gramEnd"/>
       <w:r>
         <w:rPr>
           <w:rFonts w:ascii="Consolas" w:eastAsia="Times New Roman" w:hAnsi="Consolas" w:cs="Times New Roman"/>
@@ -3635,7 +3565,7 @@
           <w:color w:val="D4D4D4"/>
           <w:sz w:val="21"/>
           <w:szCs w:val="21"/>
-          <w:lang w:eastAsia="fr-FR"/>
+          <w:lang w:val="en-US" w:eastAsia="fr-FR"/>
         </w:rPr>
       </w:pPr>
       <w:r>
@@ -3648,37 +3578,23 @@
         </w:rPr>
         <w:t xml:space="preserve">          </w:t>
       </w:r>
-      <w:proofErr w:type="spellStart"/>
-      <w:proofErr w:type="gramStart"/>
       <w:r>
         <w:rPr>
           <w:rFonts w:ascii="Consolas" w:eastAsia="Times New Roman" w:hAnsi="Consolas" w:cs="Times New Roman"/>
           <w:color w:val="9CDCFE"/>
           <w:sz w:val="21"/>
           <w:szCs w:val="21"/>
-          <w:lang w:eastAsia="fr-FR"/>
-        </w:rPr>
-        <w:t>path</w:t>
-      </w:r>
-      <w:proofErr w:type="spellEnd"/>
-      <w:r>
-        <w:rPr>
-          <w:rFonts w:ascii="Consolas" w:eastAsia="Times New Roman" w:hAnsi="Consolas" w:cs="Times New Roman"/>
-          <w:color w:val="9CDCFE"/>
-          <w:sz w:val="21"/>
-          <w:szCs w:val="21"/>
-          <w:lang w:eastAsia="fr-FR"/>
-        </w:rPr>
-        <w:t>:</w:t>
-      </w:r>
-      <w:proofErr w:type="gramEnd"/>
-      <w:r>
-        <w:rPr>
-          <w:rFonts w:ascii="Consolas" w:eastAsia="Times New Roman" w:hAnsi="Consolas" w:cs="Times New Roman"/>
-          <w:color w:val="D4D4D4"/>
-          <w:sz w:val="21"/>
-          <w:szCs w:val="21"/>
-          <w:lang w:eastAsia="fr-FR"/>
+          <w:lang w:val="en-US" w:eastAsia="fr-FR"/>
+        </w:rPr>
+        <w:t>path:</w:t>
+      </w:r>
+      <w:r>
+        <w:rPr>
+          <w:rFonts w:ascii="Consolas" w:eastAsia="Times New Roman" w:hAnsi="Consolas" w:cs="Times New Roman"/>
+          <w:color w:val="D4D4D4"/>
+          <w:sz w:val="21"/>
+          <w:szCs w:val="21"/>
+          <w:lang w:val="en-US" w:eastAsia="fr-FR"/>
         </w:rPr>
         <w:t xml:space="preserve"> </w:t>
       </w:r>
@@ -3688,7 +3604,7 @@
           <w:color w:val="CE9178"/>
           <w:sz w:val="21"/>
           <w:szCs w:val="21"/>
-          <w:lang w:eastAsia="fr-FR"/>
+          <w:lang w:val="en-US" w:eastAsia="fr-FR"/>
         </w:rPr>
         <w:t>''</w:t>
       </w:r>
@@ -3698,7 +3614,7 @@
           <w:color w:val="D4D4D4"/>
           <w:sz w:val="21"/>
           <w:szCs w:val="21"/>
-          <w:lang w:eastAsia="fr-FR"/>
+          <w:lang w:val="en-US" w:eastAsia="fr-FR"/>
         </w:rPr>
         <w:t>,</w:t>
       </w:r>
@@ -3712,38 +3628,36 @@
           <w:color w:val="D4D4D4"/>
           <w:sz w:val="21"/>
           <w:szCs w:val="21"/>
-          <w:lang w:eastAsia="fr-FR"/>
-        </w:rPr>
-      </w:pPr>
-      <w:r>
-        <w:rPr>
-          <w:rFonts w:ascii="Consolas" w:eastAsia="Times New Roman" w:hAnsi="Consolas" w:cs="Times New Roman"/>
-          <w:color w:val="D4D4D4"/>
-          <w:sz w:val="21"/>
-          <w:szCs w:val="21"/>
-          <w:lang w:eastAsia="fr-FR"/>
+          <w:lang w:val="en-US" w:eastAsia="fr-FR"/>
+        </w:rPr>
+      </w:pPr>
+      <w:r>
+        <w:rPr>
+          <w:rFonts w:ascii="Consolas" w:eastAsia="Times New Roman" w:hAnsi="Consolas" w:cs="Times New Roman"/>
+          <w:color w:val="D4D4D4"/>
+          <w:sz w:val="21"/>
+          <w:szCs w:val="21"/>
+          <w:lang w:val="en-US" w:eastAsia="fr-FR"/>
         </w:rPr>
         <w:t xml:space="preserve">          </w:t>
       </w:r>
-      <w:proofErr w:type="gramStart"/>
       <w:r>
         <w:rPr>
           <w:rFonts w:ascii="Consolas" w:eastAsia="Times New Roman" w:hAnsi="Consolas" w:cs="Times New Roman"/>
           <w:color w:val="9CDCFE"/>
           <w:sz w:val="21"/>
           <w:szCs w:val="21"/>
-          <w:lang w:eastAsia="fr-FR"/>
+          <w:lang w:val="en-US" w:eastAsia="fr-FR"/>
         </w:rPr>
         <w:t>components:</w:t>
       </w:r>
-      <w:proofErr w:type="gramEnd"/>
-      <w:r>
-        <w:rPr>
-          <w:rFonts w:ascii="Consolas" w:eastAsia="Times New Roman" w:hAnsi="Consolas" w:cs="Times New Roman"/>
-          <w:color w:val="D4D4D4"/>
-          <w:sz w:val="21"/>
-          <w:szCs w:val="21"/>
-          <w:lang w:eastAsia="fr-FR"/>
+      <w:r>
+        <w:rPr>
+          <w:rFonts w:ascii="Consolas" w:eastAsia="Times New Roman" w:hAnsi="Consolas" w:cs="Times New Roman"/>
+          <w:color w:val="D4D4D4"/>
+          <w:sz w:val="21"/>
+          <w:szCs w:val="21"/>
+          <w:lang w:val="en-US" w:eastAsia="fr-FR"/>
         </w:rPr>
         <w:t xml:space="preserve"> {</w:t>
       </w:r>
@@ -3757,27 +3671,26 @@
           <w:color w:val="D4D4D4"/>
           <w:sz w:val="21"/>
           <w:szCs w:val="21"/>
-          <w:lang w:eastAsia="fr-FR"/>
-        </w:rPr>
-      </w:pPr>
-      <w:r>
-        <w:rPr>
-          <w:rFonts w:ascii="Consolas" w:eastAsia="Times New Roman" w:hAnsi="Consolas" w:cs="Times New Roman"/>
-          <w:color w:val="D4D4D4"/>
-          <w:sz w:val="21"/>
-          <w:szCs w:val="21"/>
-          <w:lang w:eastAsia="fr-FR"/>
+          <w:lang w:val="en-US" w:eastAsia="fr-FR"/>
+        </w:rPr>
+      </w:pPr>
+      <w:r>
+        <w:rPr>
+          <w:rFonts w:ascii="Consolas" w:eastAsia="Times New Roman" w:hAnsi="Consolas" w:cs="Times New Roman"/>
+          <w:color w:val="D4D4D4"/>
+          <w:sz w:val="21"/>
+          <w:szCs w:val="21"/>
+          <w:lang w:val="en-US" w:eastAsia="fr-FR"/>
         </w:rPr>
         <w:t xml:space="preserve">            </w:t>
       </w:r>
-      <w:proofErr w:type="gramStart"/>
       <w:r>
         <w:rPr>
           <w:rFonts w:ascii="Consolas" w:eastAsia="Times New Roman" w:hAnsi="Consolas" w:cs="Times New Roman"/>
           <w:color w:val="DCDCAA"/>
           <w:sz w:val="21"/>
           <w:szCs w:val="21"/>
-          <w:lang w:eastAsia="fr-FR"/>
+          <w:lang w:val="en-US" w:eastAsia="fr-FR"/>
         </w:rPr>
         <w:t>header</w:t>
       </w:r>
@@ -3787,18 +3700,17 @@
           <w:color w:val="9CDCFE"/>
           <w:sz w:val="21"/>
           <w:szCs w:val="21"/>
-          <w:lang w:eastAsia="fr-FR"/>
+          <w:lang w:val="en-US" w:eastAsia="fr-FR"/>
         </w:rPr>
         <w:t>:</w:t>
       </w:r>
-      <w:proofErr w:type="gramEnd"/>
-      <w:r>
-        <w:rPr>
-          <w:rFonts w:ascii="Consolas" w:eastAsia="Times New Roman" w:hAnsi="Consolas" w:cs="Times New Roman"/>
-          <w:color w:val="D4D4D4"/>
-          <w:sz w:val="21"/>
-          <w:szCs w:val="21"/>
-          <w:lang w:eastAsia="fr-FR"/>
+      <w:r>
+        <w:rPr>
+          <w:rFonts w:ascii="Consolas" w:eastAsia="Times New Roman" w:hAnsi="Consolas" w:cs="Times New Roman"/>
+          <w:color w:val="D4D4D4"/>
+          <w:sz w:val="21"/>
+          <w:szCs w:val="21"/>
+          <w:lang w:val="en-US" w:eastAsia="fr-FR"/>
         </w:rPr>
         <w:t xml:space="preserve"> () </w:t>
       </w:r>
@@ -3808,7 +3720,7 @@
           <w:color w:val="569CD6"/>
           <w:sz w:val="21"/>
           <w:szCs w:val="21"/>
-          <w:lang w:eastAsia="fr-FR"/>
+          <w:lang w:val="en-US" w:eastAsia="fr-FR"/>
         </w:rPr>
         <w:t>=&gt;</w:t>
       </w:r>
@@ -3818,7 +3730,7 @@
           <w:color w:val="D4D4D4"/>
           <w:sz w:val="21"/>
           <w:szCs w:val="21"/>
-          <w:lang w:eastAsia="fr-FR"/>
+          <w:lang w:val="en-US" w:eastAsia="fr-FR"/>
         </w:rPr>
         <w:t xml:space="preserve"> </w:t>
       </w:r>
@@ -3828,7 +3740,7 @@
           <w:color w:val="569CD6"/>
           <w:sz w:val="21"/>
           <w:szCs w:val="21"/>
-          <w:lang w:eastAsia="fr-FR"/>
+          <w:lang w:val="en-US" w:eastAsia="fr-FR"/>
         </w:rPr>
         <w:t>import</w:t>
       </w:r>
@@ -3838,7 +3750,7 @@
           <w:color w:val="D4D4D4"/>
           <w:sz w:val="21"/>
           <w:szCs w:val="21"/>
-          <w:lang w:eastAsia="fr-FR"/>
+          <w:lang w:val="en-US" w:eastAsia="fr-FR"/>
         </w:rPr>
         <w:t>(</w:t>
       </w:r>
@@ -3848,9 +3760,9 @@
           <w:color w:val="CE9178"/>
           <w:sz w:val="21"/>
           <w:szCs w:val="21"/>
-          <w:lang w:eastAsia="fr-FR"/>
-        </w:rPr>
-        <w:t>'./</w:t>
+          <w:lang w:val="en-US" w:eastAsia="fr-FR"/>
+        </w:rPr>
+        <w:t>'./views/</w:t>
       </w:r>
       <w:proofErr w:type="spellStart"/>
       <w:r>
@@ -3859,9 +3771,9 @@
           <w:color w:val="CE9178"/>
           <w:sz w:val="21"/>
           <w:szCs w:val="21"/>
-          <w:lang w:eastAsia="fr-FR"/>
-        </w:rPr>
-        <w:t>views</w:t>
+          <w:lang w:val="en-US" w:eastAsia="fr-FR"/>
+        </w:rPr>
+        <w:t>app.ged</w:t>
       </w:r>
       <w:proofErr w:type="spellEnd"/>
       <w:r>
@@ -3870,7 +3782,7 @@
           <w:color w:val="CE9178"/>
           <w:sz w:val="21"/>
           <w:szCs w:val="21"/>
-          <w:lang w:eastAsia="fr-FR"/>
+          <w:lang w:val="en-US" w:eastAsia="fr-FR"/>
         </w:rPr>
         <w:t>/</w:t>
       </w:r>
@@ -3881,9 +3793,9 @@
           <w:color w:val="CE9178"/>
           <w:sz w:val="21"/>
           <w:szCs w:val="21"/>
-          <w:lang w:eastAsia="fr-FR"/>
-        </w:rPr>
-        <w:t>app.ged</w:t>
+          <w:lang w:val="en-US" w:eastAsia="fr-FR"/>
+        </w:rPr>
+        <w:t>Header.vue</w:t>
       </w:r>
       <w:proofErr w:type="spellEnd"/>
       <w:r>
@@ -3892,29 +3804,7 @@
           <w:color w:val="CE9178"/>
           <w:sz w:val="21"/>
           <w:szCs w:val="21"/>
-          <w:lang w:eastAsia="fr-FR"/>
-        </w:rPr>
-        <w:t>/</w:t>
-      </w:r>
-      <w:proofErr w:type="spellStart"/>
-      <w:r>
-        <w:rPr>
-          <w:rFonts w:ascii="Consolas" w:eastAsia="Times New Roman" w:hAnsi="Consolas" w:cs="Times New Roman"/>
-          <w:color w:val="CE9178"/>
-          <w:sz w:val="21"/>
-          <w:szCs w:val="21"/>
-          <w:lang w:eastAsia="fr-FR"/>
-        </w:rPr>
-        <w:t>Header.vue</w:t>
-      </w:r>
-      <w:proofErr w:type="spellEnd"/>
-      <w:r>
-        <w:rPr>
-          <w:rFonts w:ascii="Consolas" w:eastAsia="Times New Roman" w:hAnsi="Consolas" w:cs="Times New Roman"/>
-          <w:color w:val="CE9178"/>
-          <w:sz w:val="21"/>
-          <w:szCs w:val="21"/>
-          <w:lang w:eastAsia="fr-FR"/>
+          <w:lang w:val="en-US" w:eastAsia="fr-FR"/>
         </w:rPr>
         <w:t>'</w:t>
       </w:r>
@@ -3924,7 +3814,7 @@
           <w:color w:val="D4D4D4"/>
           <w:sz w:val="21"/>
           <w:szCs w:val="21"/>
-          <w:lang w:eastAsia="fr-FR"/>
+          <w:lang w:val="en-US" w:eastAsia="fr-FR"/>
         </w:rPr>
         <w:t>),</w:t>
       </w:r>
@@ -3938,28 +3828,27 @@
           <w:color w:val="D4D4D4"/>
           <w:sz w:val="21"/>
           <w:szCs w:val="21"/>
-          <w:lang w:eastAsia="fr-FR"/>
-        </w:rPr>
-      </w:pPr>
-      <w:r>
-        <w:rPr>
-          <w:rFonts w:ascii="Consolas" w:eastAsia="Times New Roman" w:hAnsi="Consolas" w:cs="Times New Roman"/>
-          <w:color w:val="D4D4D4"/>
-          <w:sz w:val="21"/>
-          <w:szCs w:val="21"/>
-          <w:lang w:eastAsia="fr-FR"/>
+          <w:lang w:val="en-US" w:eastAsia="fr-FR"/>
+        </w:rPr>
+      </w:pPr>
+      <w:r>
+        <w:rPr>
+          <w:rFonts w:ascii="Consolas" w:eastAsia="Times New Roman" w:hAnsi="Consolas" w:cs="Times New Roman"/>
+          <w:color w:val="D4D4D4"/>
+          <w:sz w:val="21"/>
+          <w:szCs w:val="21"/>
+          <w:lang w:val="en-US" w:eastAsia="fr-FR"/>
         </w:rPr>
         <w:t xml:space="preserve">            </w:t>
       </w:r>
       <w:proofErr w:type="spellStart"/>
-      <w:proofErr w:type="gramStart"/>
       <w:r>
         <w:rPr>
           <w:rFonts w:ascii="Consolas" w:eastAsia="Times New Roman" w:hAnsi="Consolas" w:cs="Times New Roman"/>
           <w:color w:val="DCDCAA"/>
           <w:sz w:val="21"/>
           <w:szCs w:val="21"/>
-          <w:lang w:eastAsia="fr-FR"/>
+          <w:lang w:val="en-US" w:eastAsia="fr-FR"/>
         </w:rPr>
         <w:t>sidepanel</w:t>
       </w:r>
@@ -3970,18 +3859,17 @@
           <w:color w:val="9CDCFE"/>
           <w:sz w:val="21"/>
           <w:szCs w:val="21"/>
-          <w:lang w:eastAsia="fr-FR"/>
+          <w:lang w:val="en-US" w:eastAsia="fr-FR"/>
         </w:rPr>
         <w:t>:</w:t>
       </w:r>
-      <w:proofErr w:type="gramEnd"/>
-      <w:r>
-        <w:rPr>
-          <w:rFonts w:ascii="Consolas" w:eastAsia="Times New Roman" w:hAnsi="Consolas" w:cs="Times New Roman"/>
-          <w:color w:val="D4D4D4"/>
-          <w:sz w:val="21"/>
-          <w:szCs w:val="21"/>
-          <w:lang w:eastAsia="fr-FR"/>
+      <w:r>
+        <w:rPr>
+          <w:rFonts w:ascii="Consolas" w:eastAsia="Times New Roman" w:hAnsi="Consolas" w:cs="Times New Roman"/>
+          <w:color w:val="D4D4D4"/>
+          <w:sz w:val="21"/>
+          <w:szCs w:val="21"/>
+          <w:lang w:val="en-US" w:eastAsia="fr-FR"/>
         </w:rPr>
         <w:t xml:space="preserve"> () </w:t>
       </w:r>
@@ -3991,7 +3879,7 @@
           <w:color w:val="569CD6"/>
           <w:sz w:val="21"/>
           <w:szCs w:val="21"/>
-          <w:lang w:eastAsia="fr-FR"/>
+          <w:lang w:val="en-US" w:eastAsia="fr-FR"/>
         </w:rPr>
         <w:t>=&gt;</w:t>
       </w:r>
@@ -4001,7 +3889,7 @@
           <w:color w:val="D4D4D4"/>
           <w:sz w:val="21"/>
           <w:szCs w:val="21"/>
-          <w:lang w:eastAsia="fr-FR"/>
+          <w:lang w:val="en-US" w:eastAsia="fr-FR"/>
         </w:rPr>
         <w:t xml:space="preserve"> </w:t>
       </w:r>
@@ -4011,7 +3899,7 @@
           <w:color w:val="569CD6"/>
           <w:sz w:val="21"/>
           <w:szCs w:val="21"/>
-          <w:lang w:eastAsia="fr-FR"/>
+          <w:lang w:val="en-US" w:eastAsia="fr-FR"/>
         </w:rPr>
         <w:t>import</w:t>
       </w:r>
@@ -4021,7 +3909,7 @@
           <w:color w:val="D4D4D4"/>
           <w:sz w:val="21"/>
           <w:szCs w:val="21"/>
-          <w:lang w:eastAsia="fr-FR"/>
+          <w:lang w:val="en-US" w:eastAsia="fr-FR"/>
         </w:rPr>
         <w:t>(</w:t>
       </w:r>
@@ -4031,9 +3919,9 @@
           <w:color w:val="CE9178"/>
           <w:sz w:val="21"/>
           <w:szCs w:val="21"/>
-          <w:lang w:eastAsia="fr-FR"/>
-        </w:rPr>
-        <w:t>'./</w:t>
+          <w:lang w:val="en-US" w:eastAsia="fr-FR"/>
+        </w:rPr>
+        <w:t>'./views/</w:t>
       </w:r>
       <w:proofErr w:type="spellStart"/>
       <w:r>
@@ -4042,9 +3930,9 @@
           <w:color w:val="CE9178"/>
           <w:sz w:val="21"/>
           <w:szCs w:val="21"/>
-          <w:lang w:eastAsia="fr-FR"/>
-        </w:rPr>
-        <w:t>views</w:t>
+          <w:lang w:val="en-US" w:eastAsia="fr-FR"/>
+        </w:rPr>
+        <w:t>app.ged</w:t>
       </w:r>
       <w:proofErr w:type="spellEnd"/>
       <w:r>
@@ -4053,7 +3941,7 @@
           <w:color w:val="CE9178"/>
           <w:sz w:val="21"/>
           <w:szCs w:val="21"/>
-          <w:lang w:eastAsia="fr-FR"/>
+          <w:lang w:val="en-US" w:eastAsia="fr-FR"/>
         </w:rPr>
         <w:t>/</w:t>
       </w:r>
@@ -4064,9 +3952,9 @@
           <w:color w:val="CE9178"/>
           <w:sz w:val="21"/>
           <w:szCs w:val="21"/>
-          <w:lang w:eastAsia="fr-FR"/>
-        </w:rPr>
-        <w:t>app.ged</w:t>
+          <w:lang w:val="en-US" w:eastAsia="fr-FR"/>
+        </w:rPr>
+        <w:t>SideBar.vue</w:t>
       </w:r>
       <w:proofErr w:type="spellEnd"/>
       <w:r>
@@ -4075,29 +3963,7 @@
           <w:color w:val="CE9178"/>
           <w:sz w:val="21"/>
           <w:szCs w:val="21"/>
-          <w:lang w:eastAsia="fr-FR"/>
-        </w:rPr>
-        <w:t>/</w:t>
-      </w:r>
-      <w:proofErr w:type="spellStart"/>
-      <w:r>
-        <w:rPr>
-          <w:rFonts w:ascii="Consolas" w:eastAsia="Times New Roman" w:hAnsi="Consolas" w:cs="Times New Roman"/>
-          <w:color w:val="CE9178"/>
-          <w:sz w:val="21"/>
-          <w:szCs w:val="21"/>
-          <w:lang w:eastAsia="fr-FR"/>
-        </w:rPr>
-        <w:t>SideBar.vue</w:t>
-      </w:r>
-      <w:proofErr w:type="spellEnd"/>
-      <w:r>
-        <w:rPr>
-          <w:rFonts w:ascii="Consolas" w:eastAsia="Times New Roman" w:hAnsi="Consolas" w:cs="Times New Roman"/>
-          <w:color w:val="CE9178"/>
-          <w:sz w:val="21"/>
-          <w:szCs w:val="21"/>
-          <w:lang w:eastAsia="fr-FR"/>
+          <w:lang w:val="en-US" w:eastAsia="fr-FR"/>
         </w:rPr>
         <w:t>'</w:t>
       </w:r>
@@ -4107,7 +3973,7 @@
           <w:color w:val="D4D4D4"/>
           <w:sz w:val="21"/>
           <w:szCs w:val="21"/>
-          <w:lang w:eastAsia="fr-FR"/>
+          <w:lang w:val="en-US" w:eastAsia="fr-FR"/>
         </w:rPr>
         <w:t>),</w:t>
       </w:r>
@@ -4130,11 +3996,10 @@
           <w:color w:val="D4D4D4"/>
           <w:sz w:val="21"/>
           <w:szCs w:val="21"/>
-          <w:lang w:eastAsia="fr-FR"/>
+          <w:lang w:val="en-US" w:eastAsia="fr-FR"/>
         </w:rPr>
         <w:t xml:space="preserve">            </w:t>
       </w:r>
-      <w:proofErr w:type="gramStart"/>
       <w:r>
         <w:rPr>
           <w:rFonts w:ascii="Consolas" w:eastAsia="Times New Roman" w:hAnsi="Consolas" w:cs="Times New Roman"/>
@@ -4155,7 +4020,6 @@
         </w:rPr>
         <w:t>:</w:t>
       </w:r>
-      <w:proofErr w:type="gramEnd"/>
       <w:r>
         <w:rPr>
           <w:rFonts w:ascii="Consolas" w:eastAsia="Times New Roman" w:hAnsi="Consolas" w:cs="Times New Roman"/>
@@ -4743,7 +4607,6 @@
         <w:t xml:space="preserve">renvoyant des données sur les dossiers/fichiers à afficher au format JSON. </w:t>
       </w:r>
       <w:proofErr w:type="spellStart"/>
-      <w:proofErr w:type="gramStart"/>
       <w:r>
         <w:rPr>
           <w:b/>
@@ -4752,7 +4615,6 @@
         <w:t>json</w:t>
       </w:r>
       <w:proofErr w:type="spellEnd"/>
-      <w:proofErr w:type="gramEnd"/>
       <w:r>
         <w:rPr>
           <w:b/>
@@ -4905,39 +4767,17 @@
           <w:szCs w:val="21"/>
           <w:lang w:eastAsia="fr-FR"/>
         </w:rPr>
-        <w:t>"vue</w:t>
-      </w:r>
-      <w:proofErr w:type="gramStart"/>
-      <w:r>
-        <w:rPr>
-          <w:rFonts w:ascii="Consolas" w:eastAsia="Times New Roman" w:hAnsi="Consolas" w:cs="Times New Roman"/>
-          <w:color w:val="9CDCFE"/>
-          <w:sz w:val="21"/>
-          <w:szCs w:val="21"/>
-          <w:lang w:eastAsia="fr-FR"/>
-        </w:rPr>
-        <w:t>"</w:t>
-      </w:r>
-      <w:r>
-        <w:rPr>
-          <w:rFonts w:ascii="Consolas" w:eastAsia="Times New Roman" w:hAnsi="Consolas" w:cs="Times New Roman"/>
-          <w:color w:val="D4D4D4"/>
-          <w:sz w:val="21"/>
-          <w:szCs w:val="21"/>
-          <w:lang w:eastAsia="fr-FR"/>
-        </w:rPr>
-        <w:t>:</w:t>
-      </w:r>
-      <w:proofErr w:type="gramEnd"/>
-      <w:r>
-        <w:rPr>
-          <w:rFonts w:ascii="Consolas" w:eastAsia="Times New Roman" w:hAnsi="Consolas" w:cs="Times New Roman"/>
-          <w:color w:val="D4D4D4"/>
-          <w:sz w:val="21"/>
-          <w:szCs w:val="21"/>
-          <w:lang w:eastAsia="fr-FR"/>
-        </w:rPr>
-        <w:t xml:space="preserve"> </w:t>
+        <w:t>"vue"</w:t>
+      </w:r>
+      <w:r>
+        <w:rPr>
+          <w:rFonts w:ascii="Consolas" w:eastAsia="Times New Roman" w:hAnsi="Consolas" w:cs="Times New Roman"/>
+          <w:color w:val="D4D4D4"/>
+          <w:sz w:val="21"/>
+          <w:szCs w:val="21"/>
+          <w:lang w:eastAsia="fr-FR"/>
+        </w:rPr>
+        <w:t xml:space="preserve">: </w:t>
       </w:r>
       <w:r>
         <w:rPr>
@@ -5016,7 +4856,6 @@
         <w:t>tree-view</w:t>
       </w:r>
       <w:proofErr w:type="spellEnd"/>
-      <w:proofErr w:type="gramStart"/>
       <w:r>
         <w:rPr>
           <w:rFonts w:ascii="Consolas" w:eastAsia="Times New Roman" w:hAnsi="Consolas" w:cs="Times New Roman"/>
@@ -5035,18 +4874,7 @@
           <w:szCs w:val="21"/>
           <w:lang w:eastAsia="fr-FR"/>
         </w:rPr>
-        <w:t>:</w:t>
-      </w:r>
-      <w:proofErr w:type="gramEnd"/>
-      <w:r>
-        <w:rPr>
-          <w:rFonts w:ascii="Consolas" w:eastAsia="Times New Roman" w:hAnsi="Consolas" w:cs="Times New Roman"/>
-          <w:color w:val="D4D4D4"/>
-          <w:sz w:val="21"/>
-          <w:szCs w:val="21"/>
-          <w:lang w:eastAsia="fr-FR"/>
-        </w:rPr>
-        <w:t xml:space="preserve"> </w:t>
+        <w:t xml:space="preserve">: </w:t>
       </w:r>
       <w:r>
         <w:rPr>
@@ -5078,7 +4906,7 @@
           <w:color w:val="D4D4D4"/>
           <w:sz w:val="21"/>
           <w:szCs w:val="21"/>
-          <w:lang w:eastAsia="fr-FR"/>
+          <w:lang w:val="en-US" w:eastAsia="fr-FR"/>
         </w:rPr>
       </w:pPr>
       <w:r>
@@ -5087,41 +4915,41 @@
           <w:color w:val="9CDCFE"/>
           <w:sz w:val="21"/>
           <w:szCs w:val="21"/>
-          <w:lang w:eastAsia="fr-FR"/>
-        </w:rPr>
-        <w:t>"vue-loader</w:t>
-      </w:r>
-      <w:proofErr w:type="gramStart"/>
+          <w:lang w:val="en-US" w:eastAsia="fr-FR"/>
+        </w:rPr>
+        <w:t>"</w:t>
+      </w:r>
+      <w:proofErr w:type="spellStart"/>
       <w:r>
         <w:rPr>
           <w:rFonts w:ascii="Consolas" w:eastAsia="Times New Roman" w:hAnsi="Consolas" w:cs="Times New Roman"/>
           <w:color w:val="9CDCFE"/>
           <w:sz w:val="21"/>
           <w:szCs w:val="21"/>
-          <w:lang w:eastAsia="fr-FR"/>
-        </w:rPr>
-        <w:t>"</w:t>
-      </w:r>
-      <w:r>
-        <w:rPr>
-          <w:rFonts w:ascii="Consolas" w:eastAsia="Times New Roman" w:hAnsi="Consolas" w:cs="Times New Roman"/>
-          <w:color w:val="D4D4D4"/>
-          <w:sz w:val="21"/>
-          <w:szCs w:val="21"/>
-          <w:lang w:eastAsia="fr-FR"/>
-        </w:rPr>
-        <w:t>:</w:t>
-      </w:r>
-      <w:proofErr w:type="gramEnd"/>
-      <w:r>
-        <w:rPr>
-          <w:rFonts w:ascii="Consolas" w:eastAsia="Times New Roman" w:hAnsi="Consolas" w:cs="Times New Roman"/>
-          <w:color w:val="D4D4D4"/>
-          <w:sz w:val="21"/>
-          <w:szCs w:val="21"/>
-          <w:lang w:eastAsia="fr-FR"/>
-        </w:rPr>
-        <w:t xml:space="preserve"> </w:t>
+          <w:lang w:val="en-US" w:eastAsia="fr-FR"/>
+        </w:rPr>
+        <w:t>vue</w:t>
+      </w:r>
+      <w:proofErr w:type="spellEnd"/>
+      <w:r>
+        <w:rPr>
+          <w:rFonts w:ascii="Consolas" w:eastAsia="Times New Roman" w:hAnsi="Consolas" w:cs="Times New Roman"/>
+          <w:color w:val="9CDCFE"/>
+          <w:sz w:val="21"/>
+          <w:szCs w:val="21"/>
+          <w:lang w:val="en-US" w:eastAsia="fr-FR"/>
+        </w:rPr>
+        <w:t>-loader"</w:t>
+      </w:r>
+      <w:r>
+        <w:rPr>
+          <w:rFonts w:ascii="Consolas" w:eastAsia="Times New Roman" w:hAnsi="Consolas" w:cs="Times New Roman"/>
+          <w:color w:val="D4D4D4"/>
+          <w:sz w:val="21"/>
+          <w:szCs w:val="21"/>
+          <w:lang w:val="en-US" w:eastAsia="fr-FR"/>
+        </w:rPr>
+        <w:t xml:space="preserve">: </w:t>
       </w:r>
       <w:r>
         <w:rPr>
@@ -5129,7 +4957,7 @@
           <w:color w:val="CE9178"/>
           <w:sz w:val="21"/>
           <w:szCs w:val="21"/>
-          <w:lang w:eastAsia="fr-FR"/>
+          <w:lang w:val="en-US" w:eastAsia="fr-FR"/>
         </w:rPr>
         <w:t>"^15.7.0"</w:t>
       </w:r>
@@ -5139,7 +4967,7 @@
           <w:color w:val="D4D4D4"/>
           <w:sz w:val="21"/>
           <w:szCs w:val="21"/>
-          <w:lang w:eastAsia="fr-FR"/>
+          <w:lang w:val="en-US" w:eastAsia="fr-FR"/>
         </w:rPr>
         <w:t>,</w:t>
       </w:r>
@@ -5153,7 +4981,7 @@
           <w:color w:val="D4D4D4"/>
           <w:sz w:val="21"/>
           <w:szCs w:val="21"/>
-          <w:lang w:eastAsia="fr-FR"/>
+          <w:lang w:val="en-US" w:eastAsia="fr-FR"/>
         </w:rPr>
       </w:pPr>
       <w:r>
@@ -5162,9 +4990,9 @@
           <w:color w:val="9CDCFE"/>
           <w:sz w:val="21"/>
           <w:szCs w:val="21"/>
-          <w:lang w:eastAsia="fr-FR"/>
-        </w:rPr>
-        <w:t>"vue-</w:t>
+          <w:lang w:val="en-US" w:eastAsia="fr-FR"/>
+        </w:rPr>
+        <w:t>"</w:t>
       </w:r>
       <w:proofErr w:type="spellStart"/>
       <w:r>
@@ -5173,9 +5001,9 @@
           <w:color w:val="9CDCFE"/>
           <w:sz w:val="21"/>
           <w:szCs w:val="21"/>
-          <w:lang w:eastAsia="fr-FR"/>
-        </w:rPr>
-        <w:t>property</w:t>
+          <w:lang w:val="en-US" w:eastAsia="fr-FR"/>
+        </w:rPr>
+        <w:t>vue</w:t>
       </w:r>
       <w:proofErr w:type="spellEnd"/>
       <w:r>
@@ -5184,53 +5012,19 @@
           <w:color w:val="9CDCFE"/>
           <w:sz w:val="21"/>
           <w:szCs w:val="21"/>
-          <w:lang w:eastAsia="fr-FR"/>
-        </w:rPr>
-        <w:t>-</w:t>
-      </w:r>
-      <w:proofErr w:type="spellStart"/>
-      <w:r>
-        <w:rPr>
-          <w:rFonts w:ascii="Consolas" w:eastAsia="Times New Roman" w:hAnsi="Consolas" w:cs="Times New Roman"/>
-          <w:color w:val="9CDCFE"/>
-          <w:sz w:val="21"/>
-          <w:szCs w:val="21"/>
-          <w:lang w:eastAsia="fr-FR"/>
-        </w:rPr>
-        <w:t>decorator</w:t>
-      </w:r>
-      <w:proofErr w:type="spellEnd"/>
-      <w:proofErr w:type="gramStart"/>
-      <w:r>
-        <w:rPr>
-          <w:rFonts w:ascii="Consolas" w:eastAsia="Times New Roman" w:hAnsi="Consolas" w:cs="Times New Roman"/>
-          <w:color w:val="9CDCFE"/>
-          <w:sz w:val="21"/>
-          <w:szCs w:val="21"/>
-          <w:lang w:eastAsia="fr-FR"/>
-        </w:rPr>
-        <w:t>"</w:t>
-      </w:r>
-      <w:r>
-        <w:rPr>
-          <w:rFonts w:ascii="Consolas" w:eastAsia="Times New Roman" w:hAnsi="Consolas" w:cs="Times New Roman"/>
-          <w:color w:val="D4D4D4"/>
-          <w:sz w:val="21"/>
-          <w:szCs w:val="21"/>
-          <w:lang w:eastAsia="fr-FR"/>
-        </w:rPr>
-        <w:t>:</w:t>
-      </w:r>
-      <w:proofErr w:type="gramEnd"/>
-      <w:r>
-        <w:rPr>
-          <w:rFonts w:ascii="Consolas" w:eastAsia="Times New Roman" w:hAnsi="Consolas" w:cs="Times New Roman"/>
-          <w:color w:val="D4D4D4"/>
-          <w:sz w:val="21"/>
-          <w:szCs w:val="21"/>
-          <w:lang w:eastAsia="fr-FR"/>
-        </w:rPr>
-        <w:t xml:space="preserve"> </w:t>
+          <w:lang w:val="en-US" w:eastAsia="fr-FR"/>
+        </w:rPr>
+        <w:t>-property-decorator"</w:t>
+      </w:r>
+      <w:r>
+        <w:rPr>
+          <w:rFonts w:ascii="Consolas" w:eastAsia="Times New Roman" w:hAnsi="Consolas" w:cs="Times New Roman"/>
+          <w:color w:val="D4D4D4"/>
+          <w:sz w:val="21"/>
+          <w:szCs w:val="21"/>
+          <w:lang w:val="en-US" w:eastAsia="fr-FR"/>
+        </w:rPr>
+        <w:t xml:space="preserve">: </w:t>
       </w:r>
       <w:r>
         <w:rPr>
@@ -5238,7 +5032,7 @@
           <w:color w:val="CE9178"/>
           <w:sz w:val="21"/>
           <w:szCs w:val="21"/>
-          <w:lang w:eastAsia="fr-FR"/>
+          <w:lang w:val="en-US" w:eastAsia="fr-FR"/>
         </w:rPr>
         <w:t>"^8.4.0"</w:t>
       </w:r>
@@ -5277,7 +5071,6 @@
         <w:t>axios</w:t>
       </w:r>
       <w:proofErr w:type="spellEnd"/>
-      <w:proofErr w:type="gramStart"/>
       <w:r>
         <w:rPr>
           <w:rFonts w:ascii="Consolas" w:eastAsia="Times New Roman" w:hAnsi="Consolas" w:cs="Times New Roman"/>
@@ -5296,18 +5089,7 @@
           <w:szCs w:val="21"/>
           <w:lang w:eastAsia="fr-FR"/>
         </w:rPr>
-        <w:t>:</w:t>
-      </w:r>
-      <w:proofErr w:type="gramEnd"/>
-      <w:r>
-        <w:rPr>
-          <w:rFonts w:ascii="Consolas" w:eastAsia="Times New Roman" w:hAnsi="Consolas" w:cs="Times New Roman"/>
-          <w:color w:val="D4D4D4"/>
-          <w:sz w:val="21"/>
-          <w:szCs w:val="21"/>
-          <w:lang w:eastAsia="fr-FR"/>
-        </w:rPr>
-        <w:t xml:space="preserve"> </w:t>
+        <w:t xml:space="preserve">: </w:t>
       </w:r>
       <w:r>
         <w:rPr>
@@ -5350,39 +5132,17 @@
           <w:szCs w:val="21"/>
           <w:lang w:eastAsia="fr-FR"/>
         </w:rPr>
-        <w:t>"vue-router</w:t>
-      </w:r>
-      <w:proofErr w:type="gramStart"/>
-      <w:r>
-        <w:rPr>
-          <w:rFonts w:ascii="Consolas" w:eastAsia="Times New Roman" w:hAnsi="Consolas" w:cs="Times New Roman"/>
-          <w:color w:val="9CDCFE"/>
-          <w:sz w:val="21"/>
-          <w:szCs w:val="21"/>
-          <w:lang w:eastAsia="fr-FR"/>
-        </w:rPr>
-        <w:t>"</w:t>
-      </w:r>
-      <w:r>
-        <w:rPr>
-          <w:rFonts w:ascii="Consolas" w:eastAsia="Times New Roman" w:hAnsi="Consolas" w:cs="Times New Roman"/>
-          <w:color w:val="D4D4D4"/>
-          <w:sz w:val="21"/>
-          <w:szCs w:val="21"/>
-          <w:lang w:eastAsia="fr-FR"/>
-        </w:rPr>
-        <w:t>:</w:t>
-      </w:r>
-      <w:proofErr w:type="gramEnd"/>
-      <w:r>
-        <w:rPr>
-          <w:rFonts w:ascii="Consolas" w:eastAsia="Times New Roman" w:hAnsi="Consolas" w:cs="Times New Roman"/>
-          <w:color w:val="D4D4D4"/>
-          <w:sz w:val="21"/>
-          <w:szCs w:val="21"/>
-          <w:lang w:eastAsia="fr-FR"/>
-        </w:rPr>
-        <w:t xml:space="preserve"> </w:t>
+        <w:t>"vue-router"</w:t>
+      </w:r>
+      <w:r>
+        <w:rPr>
+          <w:rFonts w:ascii="Consolas" w:eastAsia="Times New Roman" w:hAnsi="Consolas" w:cs="Times New Roman"/>
+          <w:color w:val="D4D4D4"/>
+          <w:sz w:val="21"/>
+          <w:szCs w:val="21"/>
+          <w:lang w:eastAsia="fr-FR"/>
+        </w:rPr>
+        <w:t xml:space="preserve">: </w:t>
       </w:r>
       <w:r>
         <w:rPr>
@@ -5432,12 +5192,10 @@
         <w:t>L’ensemble des versions utilisées est disponible dans les fichiers package-</w:t>
       </w:r>
       <w:proofErr w:type="spellStart"/>
-      <w:proofErr w:type="gramStart"/>
       <w:r>
         <w:t>lock.json</w:t>
       </w:r>
       <w:proofErr w:type="spellEnd"/>
-      <w:proofErr w:type="gramEnd"/>
       <w:r>
         <w:t xml:space="preserve"> et </w:t>
       </w:r>
@@ -5698,13 +5456,8 @@
       <w:pPr>
         <w:jc w:val="center"/>
       </w:pPr>
-      <w:proofErr w:type="gramStart"/>
-      <w:r>
-        <w:t>vue</w:t>
-      </w:r>
-      <w:proofErr w:type="gramEnd"/>
-      <w:r>
-        <w:t xml:space="preserve"> </w:t>
+      <w:r>
+        <w:t xml:space="preserve">vue </w:t>
       </w:r>
       <w:proofErr w:type="spellStart"/>
       <w:r>
@@ -5746,15 +5499,7 @@
         <w:jc w:val="center"/>
       </w:pPr>
       <w:r>
-        <w:t>(</w:t>
-      </w:r>
-      <w:proofErr w:type="gramStart"/>
-      <w:r>
-        <w:t>correspond</w:t>
-      </w:r>
-      <w:proofErr w:type="gramEnd"/>
-      <w:r>
-        <w:t xml:space="preserve"> à la version d’Axios installé sur le projet)</w:t>
+        <w:t>(correspond à la version d’Axios installé sur le projet)</w:t>
       </w:r>
     </w:p>
     <w:p>
@@ -5783,12 +5528,10 @@
         <w:jc w:val="center"/>
       </w:pPr>
       <w:proofErr w:type="spellStart"/>
-      <w:proofErr w:type="gramStart"/>
       <w:r>
         <w:t>npm</w:t>
       </w:r>
       <w:proofErr w:type="spellEnd"/>
-      <w:proofErr w:type="gramEnd"/>
       <w:r>
         <w:t xml:space="preserve"> </w:t>
       </w:r>
@@ -5799,6 +5542,9 @@
       <w:proofErr w:type="spellEnd"/>
       <w:r>
         <w:t xml:space="preserve"> </w:t>
+      </w:r>
+      <w:r>
+        <w:t xml:space="preserve">-g </w:t>
       </w:r>
       <w:proofErr w:type="spellStart"/>
       <w:r>
@@ -5835,12 +5581,10 @@
         <w:jc w:val="center"/>
       </w:pPr>
       <w:proofErr w:type="spellStart"/>
-      <w:proofErr w:type="gramStart"/>
       <w:r>
         <w:t>json</w:t>
       </w:r>
       <w:proofErr w:type="spellEnd"/>
-      <w:proofErr w:type="gramEnd"/>
       <w:r>
         <w:t>-server --</w:t>
       </w:r>
@@ -5893,15 +5637,7 @@
         <w:jc w:val="center"/>
       </w:pPr>
       <w:r>
-        <w:t>(</w:t>
-      </w:r>
-      <w:proofErr w:type="gramStart"/>
-      <w:r>
-        <w:t>nom</w:t>
-      </w:r>
-      <w:proofErr w:type="gramEnd"/>
-      <w:r>
-        <w:t xml:space="preserve"> du fichier contenant les données au format JSON)</w:t>
+        <w:t>(nom du fichier contenant les données au format JSON)</w:t>
       </w:r>
     </w:p>
     <w:p>
@@ -5925,12 +5661,10 @@
         <w:jc w:val="center"/>
       </w:pPr>
       <w:proofErr w:type="spellStart"/>
-      <w:proofErr w:type="gramStart"/>
       <w:r>
         <w:t>npm</w:t>
       </w:r>
       <w:proofErr w:type="spellEnd"/>
-      <w:proofErr w:type="gramEnd"/>
       <w:r>
         <w:t xml:space="preserve"> run serve</w:t>
       </w:r>
@@ -6510,16 +6244,16 @@
           <w:color w:val="D4D4D4"/>
           <w:sz w:val="21"/>
           <w:szCs w:val="21"/>
-          <w:lang w:eastAsia="fr-FR"/>
-        </w:rPr>
-      </w:pPr>
-      <w:r>
-        <w:rPr>
-          <w:rFonts w:ascii="Consolas" w:eastAsia="Times New Roman" w:hAnsi="Consolas" w:cs="Times New Roman"/>
-          <w:color w:val="D4D4D4"/>
-          <w:sz w:val="21"/>
-          <w:szCs w:val="21"/>
-          <w:lang w:eastAsia="fr-FR"/>
+          <w:lang w:val="en-US" w:eastAsia="fr-FR"/>
+        </w:rPr>
+      </w:pPr>
+      <w:r>
+        <w:rPr>
+          <w:rFonts w:ascii="Consolas" w:eastAsia="Times New Roman" w:hAnsi="Consolas" w:cs="Times New Roman"/>
+          <w:color w:val="D4D4D4"/>
+          <w:sz w:val="21"/>
+          <w:szCs w:val="21"/>
+          <w:lang w:val="en-US" w:eastAsia="fr-FR"/>
         </w:rPr>
         <w:t>{</w:t>
       </w:r>
@@ -6533,16 +6267,16 @@
           <w:color w:val="D4D4D4"/>
           <w:sz w:val="21"/>
           <w:szCs w:val="21"/>
-          <w:lang w:eastAsia="fr-FR"/>
-        </w:rPr>
-      </w:pPr>
-      <w:r>
-        <w:rPr>
-          <w:rFonts w:ascii="Consolas" w:eastAsia="Times New Roman" w:hAnsi="Consolas" w:cs="Times New Roman"/>
-          <w:color w:val="D4D4D4"/>
-          <w:sz w:val="21"/>
-          <w:szCs w:val="21"/>
-          <w:lang w:eastAsia="fr-FR"/>
+          <w:lang w:val="en-US" w:eastAsia="fr-FR"/>
+        </w:rPr>
+      </w:pPr>
+      <w:r>
+        <w:rPr>
+          <w:rFonts w:ascii="Consolas" w:eastAsia="Times New Roman" w:hAnsi="Consolas" w:cs="Times New Roman"/>
+          <w:color w:val="D4D4D4"/>
+          <w:sz w:val="21"/>
+          <w:szCs w:val="21"/>
+          <w:lang w:val="en-US" w:eastAsia="fr-FR"/>
         </w:rPr>
         <w:t xml:space="preserve">  </w:t>
       </w:r>
@@ -6553,41 +6287,19 @@
           <w:color w:val="9CDCFE"/>
           <w:sz w:val="21"/>
           <w:szCs w:val="21"/>
-          <w:lang w:eastAsia="fr-FR"/>
-        </w:rPr>
-        <w:t>"items</w:t>
-      </w:r>
-      <w:proofErr w:type="gramStart"/>
-      <w:r>
-        <w:rPr>
-          <w:rFonts w:ascii="Consolas" w:eastAsia="Times New Roman" w:hAnsi="Consolas" w:cs="Times New Roman"/>
-          <w:color w:val="9CDCFE"/>
-          <w:sz w:val="21"/>
-          <w:szCs w:val="21"/>
-          <w:lang w:eastAsia="fr-FR"/>
-        </w:rPr>
-        <w:t>"</w:t>
-      </w:r>
-      <w:r>
-        <w:rPr>
-          <w:rFonts w:ascii="Consolas" w:eastAsia="Times New Roman" w:hAnsi="Consolas" w:cs="Times New Roman"/>
-          <w:color w:val="D4D4D4"/>
-          <w:sz w:val="21"/>
-          <w:szCs w:val="21"/>
-          <w:lang w:eastAsia="fr-FR"/>
-        </w:rPr>
-        <w:t>:</w:t>
-      </w:r>
-      <w:proofErr w:type="gramEnd"/>
-      <w:r>
-        <w:rPr>
-          <w:rFonts w:ascii="Consolas" w:eastAsia="Times New Roman" w:hAnsi="Consolas" w:cs="Times New Roman"/>
-          <w:color w:val="D4D4D4"/>
-          <w:sz w:val="21"/>
-          <w:szCs w:val="21"/>
-          <w:lang w:eastAsia="fr-FR"/>
-        </w:rPr>
-        <w:t xml:space="preserve"> </w:t>
+          <w:lang w:val="en-US" w:eastAsia="fr-FR"/>
+        </w:rPr>
+        <w:t>"items"</w:t>
+      </w:r>
+      <w:r>
+        <w:rPr>
+          <w:rFonts w:ascii="Consolas" w:eastAsia="Times New Roman" w:hAnsi="Consolas" w:cs="Times New Roman"/>
+          <w:color w:val="D4D4D4"/>
+          <w:sz w:val="21"/>
+          <w:szCs w:val="21"/>
+          <w:lang w:val="en-US" w:eastAsia="fr-FR"/>
+        </w:rPr>
+        <w:t xml:space="preserve">: </w:t>
       </w:r>
       <w:bookmarkEnd w:id="4"/>
       <w:r>
@@ -6596,7 +6308,7 @@
           <w:color w:val="D4D4D4"/>
           <w:sz w:val="21"/>
           <w:szCs w:val="21"/>
-          <w:lang w:eastAsia="fr-FR"/>
+          <w:lang w:val="en-US" w:eastAsia="fr-FR"/>
         </w:rPr>
         <w:t>[</w:t>
       </w:r>
@@ -6610,16 +6322,16 @@
           <w:color w:val="D4D4D4"/>
           <w:sz w:val="21"/>
           <w:szCs w:val="21"/>
-          <w:lang w:eastAsia="fr-FR"/>
-        </w:rPr>
-      </w:pPr>
-      <w:r>
-        <w:rPr>
-          <w:rFonts w:ascii="Consolas" w:eastAsia="Times New Roman" w:hAnsi="Consolas" w:cs="Times New Roman"/>
-          <w:color w:val="D4D4D4"/>
-          <w:sz w:val="21"/>
-          <w:szCs w:val="21"/>
-          <w:lang w:eastAsia="fr-FR"/>
+          <w:lang w:val="en-US" w:eastAsia="fr-FR"/>
+        </w:rPr>
+      </w:pPr>
+      <w:r>
+        <w:rPr>
+          <w:rFonts w:ascii="Consolas" w:eastAsia="Times New Roman" w:hAnsi="Consolas" w:cs="Times New Roman"/>
+          <w:color w:val="D4D4D4"/>
+          <w:sz w:val="21"/>
+          <w:szCs w:val="21"/>
+          <w:lang w:val="en-US" w:eastAsia="fr-FR"/>
         </w:rPr>
         <w:t>  {</w:t>
       </w:r>
@@ -6633,16 +6345,16 @@
           <w:color w:val="D4D4D4"/>
           <w:sz w:val="21"/>
           <w:szCs w:val="21"/>
-          <w:lang w:eastAsia="fr-FR"/>
-        </w:rPr>
-      </w:pPr>
-      <w:r>
-        <w:rPr>
-          <w:rFonts w:ascii="Consolas" w:eastAsia="Times New Roman" w:hAnsi="Consolas" w:cs="Times New Roman"/>
-          <w:color w:val="D4D4D4"/>
-          <w:sz w:val="21"/>
-          <w:szCs w:val="21"/>
-          <w:lang w:eastAsia="fr-FR"/>
+          <w:lang w:val="en-US" w:eastAsia="fr-FR"/>
+        </w:rPr>
+      </w:pPr>
+      <w:r>
+        <w:rPr>
+          <w:rFonts w:ascii="Consolas" w:eastAsia="Times New Roman" w:hAnsi="Consolas" w:cs="Times New Roman"/>
+          <w:color w:val="D4D4D4"/>
+          <w:sz w:val="21"/>
+          <w:szCs w:val="21"/>
+          <w:lang w:val="en-US" w:eastAsia="fr-FR"/>
         </w:rPr>
         <w:t xml:space="preserve">    </w:t>
       </w:r>
@@ -6652,53 +6364,19 @@
           <w:color w:val="9CDCFE"/>
           <w:sz w:val="21"/>
           <w:szCs w:val="21"/>
-          <w:lang w:eastAsia="fr-FR"/>
-        </w:rPr>
-        <w:t>"</w:t>
-      </w:r>
-      <w:proofErr w:type="spellStart"/>
-      <w:r>
-        <w:rPr>
-          <w:rFonts w:ascii="Consolas" w:eastAsia="Times New Roman" w:hAnsi="Consolas" w:cs="Times New Roman"/>
-          <w:color w:val="9CDCFE"/>
-          <w:sz w:val="21"/>
-          <w:szCs w:val="21"/>
-          <w:lang w:eastAsia="fr-FR"/>
-        </w:rPr>
-        <w:t>name</w:t>
-      </w:r>
-      <w:proofErr w:type="spellEnd"/>
-      <w:proofErr w:type="gramStart"/>
-      <w:r>
-        <w:rPr>
-          <w:rFonts w:ascii="Consolas" w:eastAsia="Times New Roman" w:hAnsi="Consolas" w:cs="Times New Roman"/>
-          <w:color w:val="9CDCFE"/>
-          <w:sz w:val="21"/>
-          <w:szCs w:val="21"/>
-          <w:lang w:eastAsia="fr-FR"/>
-        </w:rPr>
-        <w:t>"</w:t>
-      </w:r>
-      <w:r>
-        <w:rPr>
-          <w:rFonts w:ascii="Consolas" w:eastAsia="Times New Roman" w:hAnsi="Consolas" w:cs="Times New Roman"/>
-          <w:color w:val="D4D4D4"/>
-          <w:sz w:val="21"/>
-          <w:szCs w:val="21"/>
-          <w:lang w:eastAsia="fr-FR"/>
-        </w:rPr>
-        <w:t>:</w:t>
-      </w:r>
-      <w:proofErr w:type="gramEnd"/>
-      <w:r>
-        <w:rPr>
-          <w:rFonts w:ascii="Consolas" w:eastAsia="Times New Roman" w:hAnsi="Consolas" w:cs="Times New Roman"/>
-          <w:color w:val="D4D4D4"/>
-          <w:sz w:val="21"/>
-          <w:szCs w:val="21"/>
-          <w:lang w:eastAsia="fr-FR"/>
-        </w:rPr>
-        <w:t xml:space="preserve"> </w:t>
+          <w:lang w:val="en-US" w:eastAsia="fr-FR"/>
+        </w:rPr>
+        <w:t>"name"</w:t>
+      </w:r>
+      <w:r>
+        <w:rPr>
+          <w:rFonts w:ascii="Consolas" w:eastAsia="Times New Roman" w:hAnsi="Consolas" w:cs="Times New Roman"/>
+          <w:color w:val="D4D4D4"/>
+          <w:sz w:val="21"/>
+          <w:szCs w:val="21"/>
+          <w:lang w:val="en-US" w:eastAsia="fr-FR"/>
+        </w:rPr>
+        <w:t xml:space="preserve">: </w:t>
       </w:r>
       <w:r>
         <w:rPr>
@@ -6706,7 +6384,7 @@
           <w:color w:val="CE9178"/>
           <w:sz w:val="21"/>
           <w:szCs w:val="21"/>
-          <w:lang w:eastAsia="fr-FR"/>
+          <w:lang w:val="en-US" w:eastAsia="fr-FR"/>
         </w:rPr>
         <w:t>".git"</w:t>
       </w:r>
@@ -6720,16 +6398,16 @@
           <w:color w:val="D4D4D4"/>
           <w:sz w:val="21"/>
           <w:szCs w:val="21"/>
-          <w:lang w:eastAsia="fr-FR"/>
-        </w:rPr>
-      </w:pPr>
-      <w:r>
-        <w:rPr>
-          <w:rFonts w:ascii="Consolas" w:eastAsia="Times New Roman" w:hAnsi="Consolas" w:cs="Times New Roman"/>
-          <w:color w:val="D4D4D4"/>
-          <w:sz w:val="21"/>
-          <w:szCs w:val="21"/>
-          <w:lang w:eastAsia="fr-FR"/>
+          <w:lang w:val="en-US" w:eastAsia="fr-FR"/>
+        </w:rPr>
+      </w:pPr>
+      <w:r>
+        <w:rPr>
+          <w:rFonts w:ascii="Consolas" w:eastAsia="Times New Roman" w:hAnsi="Consolas" w:cs="Times New Roman"/>
+          <w:color w:val="D4D4D4"/>
+          <w:sz w:val="21"/>
+          <w:szCs w:val="21"/>
+          <w:lang w:val="en-US" w:eastAsia="fr-FR"/>
         </w:rPr>
         <w:t>  },</w:t>
       </w:r>
@@ -6743,16 +6421,16 @@
           <w:color w:val="D4D4D4"/>
           <w:sz w:val="21"/>
           <w:szCs w:val="21"/>
-          <w:lang w:eastAsia="fr-FR"/>
-        </w:rPr>
-      </w:pPr>
-      <w:r>
-        <w:rPr>
-          <w:rFonts w:ascii="Consolas" w:eastAsia="Times New Roman" w:hAnsi="Consolas" w:cs="Times New Roman"/>
-          <w:color w:val="D4D4D4"/>
-          <w:sz w:val="21"/>
-          <w:szCs w:val="21"/>
-          <w:lang w:eastAsia="fr-FR"/>
+          <w:lang w:val="en-US" w:eastAsia="fr-FR"/>
+        </w:rPr>
+      </w:pPr>
+      <w:r>
+        <w:rPr>
+          <w:rFonts w:ascii="Consolas" w:eastAsia="Times New Roman" w:hAnsi="Consolas" w:cs="Times New Roman"/>
+          <w:color w:val="D4D4D4"/>
+          <w:sz w:val="21"/>
+          <w:szCs w:val="21"/>
+          <w:lang w:val="en-US" w:eastAsia="fr-FR"/>
         </w:rPr>
         <w:t>  {</w:t>
       </w:r>
@@ -6766,16 +6444,16 @@
           <w:color w:val="D4D4D4"/>
           <w:sz w:val="21"/>
           <w:szCs w:val="21"/>
-          <w:lang w:eastAsia="fr-FR"/>
-        </w:rPr>
-      </w:pPr>
-      <w:r>
-        <w:rPr>
-          <w:rFonts w:ascii="Consolas" w:eastAsia="Times New Roman" w:hAnsi="Consolas" w:cs="Times New Roman"/>
-          <w:color w:val="D4D4D4"/>
-          <w:sz w:val="21"/>
-          <w:szCs w:val="21"/>
-          <w:lang w:eastAsia="fr-FR"/>
+          <w:lang w:val="en-US" w:eastAsia="fr-FR"/>
+        </w:rPr>
+      </w:pPr>
+      <w:r>
+        <w:rPr>
+          <w:rFonts w:ascii="Consolas" w:eastAsia="Times New Roman" w:hAnsi="Consolas" w:cs="Times New Roman"/>
+          <w:color w:val="D4D4D4"/>
+          <w:sz w:val="21"/>
+          <w:szCs w:val="21"/>
+          <w:lang w:val="en-US" w:eastAsia="fr-FR"/>
         </w:rPr>
         <w:t xml:space="preserve">    </w:t>
       </w:r>
@@ -6785,7 +6463,27 @@
           <w:color w:val="9CDCFE"/>
           <w:sz w:val="21"/>
           <w:szCs w:val="21"/>
-          <w:lang w:eastAsia="fr-FR"/>
+          <w:lang w:val="en-US" w:eastAsia="fr-FR"/>
+        </w:rPr>
+        <w:t>"name"</w:t>
+      </w:r>
+      <w:r>
+        <w:rPr>
+          <w:rFonts w:ascii="Consolas" w:eastAsia="Times New Roman" w:hAnsi="Consolas" w:cs="Times New Roman"/>
+          <w:color w:val="D4D4D4"/>
+          <w:sz w:val="21"/>
+          <w:szCs w:val="21"/>
+          <w:lang w:val="en-US" w:eastAsia="fr-FR"/>
+        </w:rPr>
+        <w:t xml:space="preserve">: </w:t>
+      </w:r>
+      <w:r>
+        <w:rPr>
+          <w:rFonts w:ascii="Consolas" w:eastAsia="Times New Roman" w:hAnsi="Consolas" w:cs="Times New Roman"/>
+          <w:color w:val="CE9178"/>
+          <w:sz w:val="21"/>
+          <w:szCs w:val="21"/>
+          <w:lang w:val="en-US" w:eastAsia="fr-FR"/>
         </w:rPr>
         <w:t>"</w:t>
       </w:r>
@@ -6793,75 +6491,21 @@
       <w:r>
         <w:rPr>
           <w:rFonts w:ascii="Consolas" w:eastAsia="Times New Roman" w:hAnsi="Consolas" w:cs="Times New Roman"/>
-          <w:color w:val="9CDCFE"/>
-          <w:sz w:val="21"/>
-          <w:szCs w:val="21"/>
-          <w:lang w:eastAsia="fr-FR"/>
-        </w:rPr>
-        <w:t>name</w:t>
+          <w:color w:val="CE9178"/>
+          <w:sz w:val="21"/>
+          <w:szCs w:val="21"/>
+          <w:lang w:val="en-US" w:eastAsia="fr-FR"/>
+        </w:rPr>
+        <w:t>node_modules</w:t>
       </w:r>
       <w:proofErr w:type="spellEnd"/>
-      <w:proofErr w:type="gramStart"/>
-      <w:r>
-        <w:rPr>
-          <w:rFonts w:ascii="Consolas" w:eastAsia="Times New Roman" w:hAnsi="Consolas" w:cs="Times New Roman"/>
-          <w:color w:val="9CDCFE"/>
-          <w:sz w:val="21"/>
-          <w:szCs w:val="21"/>
-          <w:lang w:eastAsia="fr-FR"/>
-        </w:rPr>
-        <w:t>"</w:t>
-      </w:r>
-      <w:r>
-        <w:rPr>
-          <w:rFonts w:ascii="Consolas" w:eastAsia="Times New Roman" w:hAnsi="Consolas" w:cs="Times New Roman"/>
-          <w:color w:val="D4D4D4"/>
-          <w:sz w:val="21"/>
-          <w:szCs w:val="21"/>
-          <w:lang w:eastAsia="fr-FR"/>
-        </w:rPr>
-        <w:t>:</w:t>
-      </w:r>
-      <w:proofErr w:type="gramEnd"/>
-      <w:r>
-        <w:rPr>
-          <w:rFonts w:ascii="Consolas" w:eastAsia="Times New Roman" w:hAnsi="Consolas" w:cs="Times New Roman"/>
-          <w:color w:val="D4D4D4"/>
-          <w:sz w:val="21"/>
-          <w:szCs w:val="21"/>
-          <w:lang w:eastAsia="fr-FR"/>
-        </w:rPr>
-        <w:t xml:space="preserve"> </w:t>
-      </w:r>
       <w:r>
         <w:rPr>
           <w:rFonts w:ascii="Consolas" w:eastAsia="Times New Roman" w:hAnsi="Consolas" w:cs="Times New Roman"/>
           <w:color w:val="CE9178"/>
           <w:sz w:val="21"/>
           <w:szCs w:val="21"/>
-          <w:lang w:eastAsia="fr-FR"/>
-        </w:rPr>
-        <w:t>"</w:t>
-      </w:r>
-      <w:proofErr w:type="spellStart"/>
-      <w:r>
-        <w:rPr>
-          <w:rFonts w:ascii="Consolas" w:eastAsia="Times New Roman" w:hAnsi="Consolas" w:cs="Times New Roman"/>
-          <w:color w:val="CE9178"/>
-          <w:sz w:val="21"/>
-          <w:szCs w:val="21"/>
-          <w:lang w:eastAsia="fr-FR"/>
-        </w:rPr>
-        <w:t>node_modules</w:t>
-      </w:r>
-      <w:proofErr w:type="spellEnd"/>
-      <w:r>
-        <w:rPr>
-          <w:rFonts w:ascii="Consolas" w:eastAsia="Times New Roman" w:hAnsi="Consolas" w:cs="Times New Roman"/>
-          <w:color w:val="CE9178"/>
-          <w:sz w:val="21"/>
-          <w:szCs w:val="21"/>
-          <w:lang w:eastAsia="fr-FR"/>
+          <w:lang w:val="en-US" w:eastAsia="fr-FR"/>
         </w:rPr>
         <w:t>"</w:t>
       </w:r>
@@ -6875,16 +6519,16 @@
           <w:color w:val="D4D4D4"/>
           <w:sz w:val="21"/>
           <w:szCs w:val="21"/>
-          <w:lang w:eastAsia="fr-FR"/>
-        </w:rPr>
-      </w:pPr>
-      <w:r>
-        <w:rPr>
-          <w:rFonts w:ascii="Consolas" w:eastAsia="Times New Roman" w:hAnsi="Consolas" w:cs="Times New Roman"/>
-          <w:color w:val="D4D4D4"/>
-          <w:sz w:val="21"/>
-          <w:szCs w:val="21"/>
-          <w:lang w:eastAsia="fr-FR"/>
+          <w:lang w:val="en-US" w:eastAsia="fr-FR"/>
+        </w:rPr>
+      </w:pPr>
+      <w:r>
+        <w:rPr>
+          <w:rFonts w:ascii="Consolas" w:eastAsia="Times New Roman" w:hAnsi="Consolas" w:cs="Times New Roman"/>
+          <w:color w:val="D4D4D4"/>
+          <w:sz w:val="21"/>
+          <w:szCs w:val="21"/>
+          <w:lang w:val="en-US" w:eastAsia="fr-FR"/>
         </w:rPr>
         <w:t>  },</w:t>
       </w:r>
@@ -6898,16 +6542,16 @@
           <w:color w:val="D4D4D4"/>
           <w:sz w:val="21"/>
           <w:szCs w:val="21"/>
-          <w:lang w:eastAsia="fr-FR"/>
-        </w:rPr>
-      </w:pPr>
-      <w:r>
-        <w:rPr>
-          <w:rFonts w:ascii="Consolas" w:eastAsia="Times New Roman" w:hAnsi="Consolas" w:cs="Times New Roman"/>
-          <w:color w:val="D4D4D4"/>
-          <w:sz w:val="21"/>
-          <w:szCs w:val="21"/>
-          <w:lang w:eastAsia="fr-FR"/>
+          <w:lang w:val="en-US" w:eastAsia="fr-FR"/>
+        </w:rPr>
+      </w:pPr>
+      <w:r>
+        <w:rPr>
+          <w:rFonts w:ascii="Consolas" w:eastAsia="Times New Roman" w:hAnsi="Consolas" w:cs="Times New Roman"/>
+          <w:color w:val="D4D4D4"/>
+          <w:sz w:val="21"/>
+          <w:szCs w:val="21"/>
+          <w:lang w:val="en-US" w:eastAsia="fr-FR"/>
         </w:rPr>
         <w:t>  {</w:t>
       </w:r>
@@ -6921,16 +6565,16 @@
           <w:color w:val="D4D4D4"/>
           <w:sz w:val="21"/>
           <w:szCs w:val="21"/>
-          <w:lang w:eastAsia="fr-FR"/>
-        </w:rPr>
-      </w:pPr>
-      <w:r>
-        <w:rPr>
-          <w:rFonts w:ascii="Consolas" w:eastAsia="Times New Roman" w:hAnsi="Consolas" w:cs="Times New Roman"/>
-          <w:color w:val="D4D4D4"/>
-          <w:sz w:val="21"/>
-          <w:szCs w:val="21"/>
-          <w:lang w:eastAsia="fr-FR"/>
+          <w:lang w:val="en-US" w:eastAsia="fr-FR"/>
+        </w:rPr>
+      </w:pPr>
+      <w:r>
+        <w:rPr>
+          <w:rFonts w:ascii="Consolas" w:eastAsia="Times New Roman" w:hAnsi="Consolas" w:cs="Times New Roman"/>
+          <w:color w:val="D4D4D4"/>
+          <w:sz w:val="21"/>
+          <w:szCs w:val="21"/>
+          <w:lang w:val="en-US" w:eastAsia="fr-FR"/>
         </w:rPr>
         <w:t xml:space="preserve">    </w:t>
       </w:r>
@@ -6940,53 +6584,19 @@
           <w:color w:val="9CDCFE"/>
           <w:sz w:val="21"/>
           <w:szCs w:val="21"/>
-          <w:lang w:eastAsia="fr-FR"/>
-        </w:rPr>
-        <w:t>"</w:t>
-      </w:r>
-      <w:proofErr w:type="spellStart"/>
-      <w:r>
-        <w:rPr>
-          <w:rFonts w:ascii="Consolas" w:eastAsia="Times New Roman" w:hAnsi="Consolas" w:cs="Times New Roman"/>
-          <w:color w:val="9CDCFE"/>
-          <w:sz w:val="21"/>
-          <w:szCs w:val="21"/>
-          <w:lang w:eastAsia="fr-FR"/>
-        </w:rPr>
-        <w:t>name</w:t>
-      </w:r>
-      <w:proofErr w:type="spellEnd"/>
-      <w:proofErr w:type="gramStart"/>
-      <w:r>
-        <w:rPr>
-          <w:rFonts w:ascii="Consolas" w:eastAsia="Times New Roman" w:hAnsi="Consolas" w:cs="Times New Roman"/>
-          <w:color w:val="9CDCFE"/>
-          <w:sz w:val="21"/>
-          <w:szCs w:val="21"/>
-          <w:lang w:eastAsia="fr-FR"/>
-        </w:rPr>
-        <w:t>"</w:t>
-      </w:r>
-      <w:r>
-        <w:rPr>
-          <w:rFonts w:ascii="Consolas" w:eastAsia="Times New Roman" w:hAnsi="Consolas" w:cs="Times New Roman"/>
-          <w:color w:val="D4D4D4"/>
-          <w:sz w:val="21"/>
-          <w:szCs w:val="21"/>
-          <w:lang w:eastAsia="fr-FR"/>
-        </w:rPr>
-        <w:t>:</w:t>
-      </w:r>
-      <w:proofErr w:type="gramEnd"/>
-      <w:r>
-        <w:rPr>
-          <w:rFonts w:ascii="Consolas" w:eastAsia="Times New Roman" w:hAnsi="Consolas" w:cs="Times New Roman"/>
-          <w:color w:val="D4D4D4"/>
-          <w:sz w:val="21"/>
-          <w:szCs w:val="21"/>
-          <w:lang w:eastAsia="fr-FR"/>
-        </w:rPr>
-        <w:t xml:space="preserve"> </w:t>
+          <w:lang w:val="en-US" w:eastAsia="fr-FR"/>
+        </w:rPr>
+        <w:t>"name"</w:t>
+      </w:r>
+      <w:r>
+        <w:rPr>
+          <w:rFonts w:ascii="Consolas" w:eastAsia="Times New Roman" w:hAnsi="Consolas" w:cs="Times New Roman"/>
+          <w:color w:val="D4D4D4"/>
+          <w:sz w:val="21"/>
+          <w:szCs w:val="21"/>
+          <w:lang w:val="en-US" w:eastAsia="fr-FR"/>
+        </w:rPr>
+        <w:t xml:space="preserve">: </w:t>
       </w:r>
       <w:r>
         <w:rPr>
@@ -6994,7 +6604,7 @@
           <w:color w:val="CE9178"/>
           <w:sz w:val="21"/>
           <w:szCs w:val="21"/>
-          <w:lang w:eastAsia="fr-FR"/>
+          <w:lang w:val="en-US" w:eastAsia="fr-FR"/>
         </w:rPr>
         <w:t>"public"</w:t>
       </w:r>
@@ -7004,7 +6614,7 @@
           <w:color w:val="D4D4D4"/>
           <w:sz w:val="21"/>
           <w:szCs w:val="21"/>
-          <w:lang w:eastAsia="fr-FR"/>
+          <w:lang w:val="en-US" w:eastAsia="fr-FR"/>
         </w:rPr>
         <w:t>,</w:t>
       </w:r>
@@ -7018,16 +6628,16 @@
           <w:color w:val="D4D4D4"/>
           <w:sz w:val="21"/>
           <w:szCs w:val="21"/>
-          <w:lang w:eastAsia="fr-FR"/>
-        </w:rPr>
-      </w:pPr>
-      <w:r>
-        <w:rPr>
-          <w:rFonts w:ascii="Consolas" w:eastAsia="Times New Roman" w:hAnsi="Consolas" w:cs="Times New Roman"/>
-          <w:color w:val="D4D4D4"/>
-          <w:sz w:val="21"/>
-          <w:szCs w:val="21"/>
-          <w:lang w:eastAsia="fr-FR"/>
+          <w:lang w:val="en-US" w:eastAsia="fr-FR"/>
+        </w:rPr>
+      </w:pPr>
+      <w:r>
+        <w:rPr>
+          <w:rFonts w:ascii="Consolas" w:eastAsia="Times New Roman" w:hAnsi="Consolas" w:cs="Times New Roman"/>
+          <w:color w:val="D4D4D4"/>
+          <w:sz w:val="21"/>
+          <w:szCs w:val="21"/>
+          <w:lang w:val="en-US" w:eastAsia="fr-FR"/>
         </w:rPr>
         <w:t xml:space="preserve">    </w:t>
       </w:r>
@@ -7037,53 +6647,19 @@
           <w:color w:val="9CDCFE"/>
           <w:sz w:val="21"/>
           <w:szCs w:val="21"/>
-          <w:lang w:eastAsia="fr-FR"/>
-        </w:rPr>
-        <w:t>"</w:t>
-      </w:r>
-      <w:proofErr w:type="spellStart"/>
-      <w:r>
-        <w:rPr>
-          <w:rFonts w:ascii="Consolas" w:eastAsia="Times New Roman" w:hAnsi="Consolas" w:cs="Times New Roman"/>
-          <w:color w:val="9CDCFE"/>
-          <w:sz w:val="21"/>
-          <w:szCs w:val="21"/>
-          <w:lang w:eastAsia="fr-FR"/>
-        </w:rPr>
-        <w:t>children</w:t>
-      </w:r>
-      <w:proofErr w:type="spellEnd"/>
-      <w:proofErr w:type="gramStart"/>
-      <w:r>
-        <w:rPr>
-          <w:rFonts w:ascii="Consolas" w:eastAsia="Times New Roman" w:hAnsi="Consolas" w:cs="Times New Roman"/>
-          <w:color w:val="9CDCFE"/>
-          <w:sz w:val="21"/>
-          <w:szCs w:val="21"/>
-          <w:lang w:eastAsia="fr-FR"/>
-        </w:rPr>
-        <w:t>"</w:t>
-      </w:r>
-      <w:r>
-        <w:rPr>
-          <w:rFonts w:ascii="Consolas" w:eastAsia="Times New Roman" w:hAnsi="Consolas" w:cs="Times New Roman"/>
-          <w:color w:val="D4D4D4"/>
-          <w:sz w:val="21"/>
-          <w:szCs w:val="21"/>
-          <w:lang w:eastAsia="fr-FR"/>
-        </w:rPr>
-        <w:t>:</w:t>
-      </w:r>
-      <w:proofErr w:type="gramEnd"/>
-      <w:r>
-        <w:rPr>
-          <w:rFonts w:ascii="Consolas" w:eastAsia="Times New Roman" w:hAnsi="Consolas" w:cs="Times New Roman"/>
-          <w:color w:val="D4D4D4"/>
-          <w:sz w:val="21"/>
-          <w:szCs w:val="21"/>
-          <w:lang w:eastAsia="fr-FR"/>
-        </w:rPr>
-        <w:t xml:space="preserve"> [</w:t>
+          <w:lang w:val="en-US" w:eastAsia="fr-FR"/>
+        </w:rPr>
+        <w:t>"children"</w:t>
+      </w:r>
+      <w:r>
+        <w:rPr>
+          <w:rFonts w:ascii="Consolas" w:eastAsia="Times New Roman" w:hAnsi="Consolas" w:cs="Times New Roman"/>
+          <w:color w:val="D4D4D4"/>
+          <w:sz w:val="21"/>
+          <w:szCs w:val="21"/>
+          <w:lang w:val="en-US" w:eastAsia="fr-FR"/>
+        </w:rPr>
+        <w:t>: [</w:t>
       </w:r>
     </w:p>
     <w:p>
@@ -7095,16 +6671,16 @@
           <w:color w:val="D4D4D4"/>
           <w:sz w:val="21"/>
           <w:szCs w:val="21"/>
-          <w:lang w:eastAsia="fr-FR"/>
-        </w:rPr>
-      </w:pPr>
-      <w:r>
-        <w:rPr>
-          <w:rFonts w:ascii="Consolas" w:eastAsia="Times New Roman" w:hAnsi="Consolas" w:cs="Times New Roman"/>
-          <w:color w:val="D4D4D4"/>
-          <w:sz w:val="21"/>
-          <w:szCs w:val="21"/>
-          <w:lang w:eastAsia="fr-FR"/>
+          <w:lang w:val="en-US" w:eastAsia="fr-FR"/>
+        </w:rPr>
+      </w:pPr>
+      <w:r>
+        <w:rPr>
+          <w:rFonts w:ascii="Consolas" w:eastAsia="Times New Roman" w:hAnsi="Consolas" w:cs="Times New Roman"/>
+          <w:color w:val="D4D4D4"/>
+          <w:sz w:val="21"/>
+          <w:szCs w:val="21"/>
+          <w:lang w:val="en-US" w:eastAsia="fr-FR"/>
         </w:rPr>
         <w:t>      {</w:t>
       </w:r>
@@ -7118,16 +6694,16 @@
           <w:color w:val="D4D4D4"/>
           <w:sz w:val="21"/>
           <w:szCs w:val="21"/>
-          <w:lang w:eastAsia="fr-FR"/>
-        </w:rPr>
-      </w:pPr>
-      <w:r>
-        <w:rPr>
-          <w:rFonts w:ascii="Consolas" w:eastAsia="Times New Roman" w:hAnsi="Consolas" w:cs="Times New Roman"/>
-          <w:color w:val="D4D4D4"/>
-          <w:sz w:val="21"/>
-          <w:szCs w:val="21"/>
-          <w:lang w:eastAsia="fr-FR"/>
+          <w:lang w:val="en-US" w:eastAsia="fr-FR"/>
+        </w:rPr>
+      </w:pPr>
+      <w:r>
+        <w:rPr>
+          <w:rFonts w:ascii="Consolas" w:eastAsia="Times New Roman" w:hAnsi="Consolas" w:cs="Times New Roman"/>
+          <w:color w:val="D4D4D4"/>
+          <w:sz w:val="21"/>
+          <w:szCs w:val="21"/>
+          <w:lang w:val="en-US" w:eastAsia="fr-FR"/>
         </w:rPr>
         <w:t xml:space="preserve">        </w:t>
       </w:r>
@@ -7137,53 +6713,19 @@
           <w:color w:val="9CDCFE"/>
           <w:sz w:val="21"/>
           <w:szCs w:val="21"/>
-          <w:lang w:eastAsia="fr-FR"/>
-        </w:rPr>
-        <w:t>"</w:t>
-      </w:r>
-      <w:proofErr w:type="spellStart"/>
-      <w:r>
-        <w:rPr>
-          <w:rFonts w:ascii="Consolas" w:eastAsia="Times New Roman" w:hAnsi="Consolas" w:cs="Times New Roman"/>
-          <w:color w:val="9CDCFE"/>
-          <w:sz w:val="21"/>
-          <w:szCs w:val="21"/>
-          <w:lang w:eastAsia="fr-FR"/>
-        </w:rPr>
-        <w:t>name</w:t>
-      </w:r>
-      <w:proofErr w:type="spellEnd"/>
-      <w:proofErr w:type="gramStart"/>
-      <w:r>
-        <w:rPr>
-          <w:rFonts w:ascii="Consolas" w:eastAsia="Times New Roman" w:hAnsi="Consolas" w:cs="Times New Roman"/>
-          <w:color w:val="9CDCFE"/>
-          <w:sz w:val="21"/>
-          <w:szCs w:val="21"/>
-          <w:lang w:eastAsia="fr-FR"/>
-        </w:rPr>
-        <w:t>"</w:t>
-      </w:r>
-      <w:r>
-        <w:rPr>
-          <w:rFonts w:ascii="Consolas" w:eastAsia="Times New Roman" w:hAnsi="Consolas" w:cs="Times New Roman"/>
-          <w:color w:val="D4D4D4"/>
-          <w:sz w:val="21"/>
-          <w:szCs w:val="21"/>
-          <w:lang w:eastAsia="fr-FR"/>
-        </w:rPr>
-        <w:t>:</w:t>
-      </w:r>
-      <w:proofErr w:type="gramEnd"/>
-      <w:r>
-        <w:rPr>
-          <w:rFonts w:ascii="Consolas" w:eastAsia="Times New Roman" w:hAnsi="Consolas" w:cs="Times New Roman"/>
-          <w:color w:val="D4D4D4"/>
-          <w:sz w:val="21"/>
-          <w:szCs w:val="21"/>
-          <w:lang w:eastAsia="fr-FR"/>
-        </w:rPr>
-        <w:t xml:space="preserve"> </w:t>
+          <w:lang w:val="en-US" w:eastAsia="fr-FR"/>
+        </w:rPr>
+        <w:t>"name"</w:t>
+      </w:r>
+      <w:r>
+        <w:rPr>
+          <w:rFonts w:ascii="Consolas" w:eastAsia="Times New Roman" w:hAnsi="Consolas" w:cs="Times New Roman"/>
+          <w:color w:val="D4D4D4"/>
+          <w:sz w:val="21"/>
+          <w:szCs w:val="21"/>
+          <w:lang w:val="en-US" w:eastAsia="fr-FR"/>
+        </w:rPr>
+        <w:t xml:space="preserve">: </w:t>
       </w:r>
       <w:r>
         <w:rPr>
@@ -7191,39 +6733,17 @@
           <w:color w:val="CE9178"/>
           <w:sz w:val="21"/>
           <w:szCs w:val="21"/>
-          <w:lang w:eastAsia="fr-FR"/>
-        </w:rPr>
-        <w:t>"</w:t>
-      </w:r>
-      <w:proofErr w:type="spellStart"/>
-      <w:r>
-        <w:rPr>
-          <w:rFonts w:ascii="Consolas" w:eastAsia="Times New Roman" w:hAnsi="Consolas" w:cs="Times New Roman"/>
-          <w:color w:val="CE9178"/>
-          <w:sz w:val="21"/>
-          <w:szCs w:val="21"/>
-          <w:lang w:eastAsia="fr-FR"/>
-        </w:rPr>
-        <w:t>static</w:t>
-      </w:r>
-      <w:proofErr w:type="spellEnd"/>
-      <w:r>
-        <w:rPr>
-          <w:rFonts w:ascii="Consolas" w:eastAsia="Times New Roman" w:hAnsi="Consolas" w:cs="Times New Roman"/>
-          <w:color w:val="CE9178"/>
-          <w:sz w:val="21"/>
-          <w:szCs w:val="21"/>
-          <w:lang w:eastAsia="fr-FR"/>
-        </w:rPr>
-        <w:t>"</w:t>
-      </w:r>
-      <w:r>
-        <w:rPr>
-          <w:rFonts w:ascii="Consolas" w:eastAsia="Times New Roman" w:hAnsi="Consolas" w:cs="Times New Roman"/>
-          <w:color w:val="D4D4D4"/>
-          <w:sz w:val="21"/>
-          <w:szCs w:val="21"/>
-          <w:lang w:eastAsia="fr-FR"/>
+          <w:lang w:val="en-US" w:eastAsia="fr-FR"/>
+        </w:rPr>
+        <w:t>"static"</w:t>
+      </w:r>
+      <w:r>
+        <w:rPr>
+          <w:rFonts w:ascii="Consolas" w:eastAsia="Times New Roman" w:hAnsi="Consolas" w:cs="Times New Roman"/>
+          <w:color w:val="D4D4D4"/>
+          <w:sz w:val="21"/>
+          <w:szCs w:val="21"/>
+          <w:lang w:val="en-US" w:eastAsia="fr-FR"/>
         </w:rPr>
         <w:t>,</w:t>
       </w:r>
@@ -7237,16 +6757,16 @@
           <w:color w:val="D4D4D4"/>
           <w:sz w:val="21"/>
           <w:szCs w:val="21"/>
-          <w:lang w:eastAsia="fr-FR"/>
-        </w:rPr>
-      </w:pPr>
-      <w:r>
-        <w:rPr>
-          <w:rFonts w:ascii="Consolas" w:eastAsia="Times New Roman" w:hAnsi="Consolas" w:cs="Times New Roman"/>
-          <w:color w:val="D4D4D4"/>
-          <w:sz w:val="21"/>
-          <w:szCs w:val="21"/>
-          <w:lang w:eastAsia="fr-FR"/>
+          <w:lang w:val="en-US" w:eastAsia="fr-FR"/>
+        </w:rPr>
+      </w:pPr>
+      <w:r>
+        <w:rPr>
+          <w:rFonts w:ascii="Consolas" w:eastAsia="Times New Roman" w:hAnsi="Consolas" w:cs="Times New Roman"/>
+          <w:color w:val="D4D4D4"/>
+          <w:sz w:val="21"/>
+          <w:szCs w:val="21"/>
+          <w:lang w:val="en-US" w:eastAsia="fr-FR"/>
         </w:rPr>
         <w:t xml:space="preserve">        </w:t>
       </w:r>
@@ -7256,53 +6776,19 @@
           <w:color w:val="9CDCFE"/>
           <w:sz w:val="21"/>
           <w:szCs w:val="21"/>
-          <w:lang w:eastAsia="fr-FR"/>
-        </w:rPr>
-        <w:t>"</w:t>
-      </w:r>
-      <w:proofErr w:type="spellStart"/>
-      <w:r>
-        <w:rPr>
-          <w:rFonts w:ascii="Consolas" w:eastAsia="Times New Roman" w:hAnsi="Consolas" w:cs="Times New Roman"/>
-          <w:color w:val="9CDCFE"/>
-          <w:sz w:val="21"/>
-          <w:szCs w:val="21"/>
-          <w:lang w:eastAsia="fr-FR"/>
-        </w:rPr>
-        <w:t>children</w:t>
-      </w:r>
-      <w:proofErr w:type="spellEnd"/>
-      <w:proofErr w:type="gramStart"/>
-      <w:r>
-        <w:rPr>
-          <w:rFonts w:ascii="Consolas" w:eastAsia="Times New Roman" w:hAnsi="Consolas" w:cs="Times New Roman"/>
-          <w:color w:val="9CDCFE"/>
-          <w:sz w:val="21"/>
-          <w:szCs w:val="21"/>
-          <w:lang w:eastAsia="fr-FR"/>
-        </w:rPr>
-        <w:t>"</w:t>
-      </w:r>
-      <w:r>
-        <w:rPr>
-          <w:rFonts w:ascii="Consolas" w:eastAsia="Times New Roman" w:hAnsi="Consolas" w:cs="Times New Roman"/>
-          <w:color w:val="D4D4D4"/>
-          <w:sz w:val="21"/>
-          <w:szCs w:val="21"/>
-          <w:lang w:eastAsia="fr-FR"/>
-        </w:rPr>
-        <w:t>:</w:t>
-      </w:r>
-      <w:proofErr w:type="gramEnd"/>
-      <w:r>
-        <w:rPr>
-          <w:rFonts w:ascii="Consolas" w:eastAsia="Times New Roman" w:hAnsi="Consolas" w:cs="Times New Roman"/>
-          <w:color w:val="D4D4D4"/>
-          <w:sz w:val="21"/>
-          <w:szCs w:val="21"/>
-          <w:lang w:eastAsia="fr-FR"/>
-        </w:rPr>
-        <w:t xml:space="preserve"> [</w:t>
+          <w:lang w:val="en-US" w:eastAsia="fr-FR"/>
+        </w:rPr>
+        <w:t>"children"</w:t>
+      </w:r>
+      <w:r>
+        <w:rPr>
+          <w:rFonts w:ascii="Consolas" w:eastAsia="Times New Roman" w:hAnsi="Consolas" w:cs="Times New Roman"/>
+          <w:color w:val="D4D4D4"/>
+          <w:sz w:val="21"/>
+          <w:szCs w:val="21"/>
+          <w:lang w:val="en-US" w:eastAsia="fr-FR"/>
+        </w:rPr>
+        <w:t>: [</w:t>
       </w:r>
     </w:p>
     <w:p>
@@ -7314,16 +6800,16 @@
           <w:color w:val="D4D4D4"/>
           <w:sz w:val="21"/>
           <w:szCs w:val="21"/>
-          <w:lang w:eastAsia="fr-FR"/>
-        </w:rPr>
-      </w:pPr>
-      <w:r>
-        <w:rPr>
-          <w:rFonts w:ascii="Consolas" w:eastAsia="Times New Roman" w:hAnsi="Consolas" w:cs="Times New Roman"/>
-          <w:color w:val="D4D4D4"/>
-          <w:sz w:val="21"/>
-          <w:szCs w:val="21"/>
-          <w:lang w:eastAsia="fr-FR"/>
+          <w:lang w:val="en-US" w:eastAsia="fr-FR"/>
+        </w:rPr>
+      </w:pPr>
+      <w:r>
+        <w:rPr>
+          <w:rFonts w:ascii="Consolas" w:eastAsia="Times New Roman" w:hAnsi="Consolas" w:cs="Times New Roman"/>
+          <w:color w:val="D4D4D4"/>
+          <w:sz w:val="21"/>
+          <w:szCs w:val="21"/>
+          <w:lang w:val="en-US" w:eastAsia="fr-FR"/>
         </w:rPr>
         <w:t>          {</w:t>
       </w:r>
@@ -7337,16 +6823,16 @@
           <w:color w:val="D4D4D4"/>
           <w:sz w:val="21"/>
           <w:szCs w:val="21"/>
-          <w:lang w:eastAsia="fr-FR"/>
-        </w:rPr>
-      </w:pPr>
-      <w:r>
-        <w:rPr>
-          <w:rFonts w:ascii="Consolas" w:eastAsia="Times New Roman" w:hAnsi="Consolas" w:cs="Times New Roman"/>
-          <w:color w:val="D4D4D4"/>
-          <w:sz w:val="21"/>
-          <w:szCs w:val="21"/>
-          <w:lang w:eastAsia="fr-FR"/>
+          <w:lang w:val="en-US" w:eastAsia="fr-FR"/>
+        </w:rPr>
+      </w:pPr>
+      <w:r>
+        <w:rPr>
+          <w:rFonts w:ascii="Consolas" w:eastAsia="Times New Roman" w:hAnsi="Consolas" w:cs="Times New Roman"/>
+          <w:color w:val="D4D4D4"/>
+          <w:sz w:val="21"/>
+          <w:szCs w:val="21"/>
+          <w:lang w:val="en-US" w:eastAsia="fr-FR"/>
         </w:rPr>
         <w:t xml:space="preserve">            </w:t>
       </w:r>
@@ -7356,53 +6842,19 @@
           <w:color w:val="9CDCFE"/>
           <w:sz w:val="21"/>
           <w:szCs w:val="21"/>
-          <w:lang w:eastAsia="fr-FR"/>
-        </w:rPr>
-        <w:t>"</w:t>
-      </w:r>
-      <w:proofErr w:type="spellStart"/>
-      <w:r>
-        <w:rPr>
-          <w:rFonts w:ascii="Consolas" w:eastAsia="Times New Roman" w:hAnsi="Consolas" w:cs="Times New Roman"/>
-          <w:color w:val="9CDCFE"/>
-          <w:sz w:val="21"/>
-          <w:szCs w:val="21"/>
-          <w:lang w:eastAsia="fr-FR"/>
-        </w:rPr>
-        <w:t>name</w:t>
-      </w:r>
-      <w:proofErr w:type="spellEnd"/>
-      <w:proofErr w:type="gramStart"/>
-      <w:r>
-        <w:rPr>
-          <w:rFonts w:ascii="Consolas" w:eastAsia="Times New Roman" w:hAnsi="Consolas" w:cs="Times New Roman"/>
-          <w:color w:val="9CDCFE"/>
-          <w:sz w:val="21"/>
-          <w:szCs w:val="21"/>
-          <w:lang w:eastAsia="fr-FR"/>
-        </w:rPr>
-        <w:t>"</w:t>
-      </w:r>
-      <w:r>
-        <w:rPr>
-          <w:rFonts w:ascii="Consolas" w:eastAsia="Times New Roman" w:hAnsi="Consolas" w:cs="Times New Roman"/>
-          <w:color w:val="D4D4D4"/>
-          <w:sz w:val="21"/>
-          <w:szCs w:val="21"/>
-          <w:lang w:eastAsia="fr-FR"/>
-        </w:rPr>
-        <w:t>:</w:t>
-      </w:r>
-      <w:proofErr w:type="gramEnd"/>
-      <w:r>
-        <w:rPr>
-          <w:rFonts w:ascii="Consolas" w:eastAsia="Times New Roman" w:hAnsi="Consolas" w:cs="Times New Roman"/>
-          <w:color w:val="D4D4D4"/>
-          <w:sz w:val="21"/>
-          <w:szCs w:val="21"/>
-          <w:lang w:eastAsia="fr-FR"/>
-        </w:rPr>
-        <w:t xml:space="preserve"> </w:t>
+          <w:lang w:val="en-US" w:eastAsia="fr-FR"/>
+        </w:rPr>
+        <w:t>"name"</w:t>
+      </w:r>
+      <w:r>
+        <w:rPr>
+          <w:rFonts w:ascii="Consolas" w:eastAsia="Times New Roman" w:hAnsi="Consolas" w:cs="Times New Roman"/>
+          <w:color w:val="D4D4D4"/>
+          <w:sz w:val="21"/>
+          <w:szCs w:val="21"/>
+          <w:lang w:val="en-US" w:eastAsia="fr-FR"/>
+        </w:rPr>
+        <w:t xml:space="preserve">: </w:t>
       </w:r>
       <w:r>
         <w:rPr>
@@ -7410,7 +6862,7 @@
           <w:color w:val="CE9178"/>
           <w:sz w:val="21"/>
           <w:szCs w:val="21"/>
-          <w:lang w:eastAsia="fr-FR"/>
+          <w:lang w:val="en-US" w:eastAsia="fr-FR"/>
         </w:rPr>
         <w:t>"logo.png"</w:t>
       </w:r>
@@ -7420,7 +6872,7 @@
           <w:color w:val="D4D4D4"/>
           <w:sz w:val="21"/>
           <w:szCs w:val="21"/>
-          <w:lang w:eastAsia="fr-FR"/>
+          <w:lang w:val="en-US" w:eastAsia="fr-FR"/>
         </w:rPr>
         <w:t>,</w:t>
       </w:r>
@@ -7434,16 +6886,16 @@
           <w:color w:val="D4D4D4"/>
           <w:sz w:val="21"/>
           <w:szCs w:val="21"/>
-          <w:lang w:eastAsia="fr-FR"/>
-        </w:rPr>
-      </w:pPr>
-      <w:r>
-        <w:rPr>
-          <w:rFonts w:ascii="Consolas" w:eastAsia="Times New Roman" w:hAnsi="Consolas" w:cs="Times New Roman"/>
-          <w:color w:val="D4D4D4"/>
-          <w:sz w:val="21"/>
-          <w:szCs w:val="21"/>
-          <w:lang w:eastAsia="fr-FR"/>
+          <w:lang w:val="en-US" w:eastAsia="fr-FR"/>
+        </w:rPr>
+      </w:pPr>
+      <w:r>
+        <w:rPr>
+          <w:rFonts w:ascii="Consolas" w:eastAsia="Times New Roman" w:hAnsi="Consolas" w:cs="Times New Roman"/>
+          <w:color w:val="D4D4D4"/>
+          <w:sz w:val="21"/>
+          <w:szCs w:val="21"/>
+          <w:lang w:val="en-US" w:eastAsia="fr-FR"/>
         </w:rPr>
         <w:t xml:space="preserve">            </w:t>
       </w:r>
@@ -7453,51 +6905,51 @@
           <w:color w:val="9CDCFE"/>
           <w:sz w:val="21"/>
           <w:szCs w:val="21"/>
-          <w:lang w:eastAsia="fr-FR"/>
-        </w:rPr>
-        <w:t>"file</w:t>
-      </w:r>
-      <w:proofErr w:type="gramStart"/>
-      <w:r>
-        <w:rPr>
-          <w:rFonts w:ascii="Consolas" w:eastAsia="Times New Roman" w:hAnsi="Consolas" w:cs="Times New Roman"/>
-          <w:color w:val="9CDCFE"/>
-          <w:sz w:val="21"/>
-          <w:szCs w:val="21"/>
-          <w:lang w:eastAsia="fr-FR"/>
+          <w:lang w:val="en-US" w:eastAsia="fr-FR"/>
+        </w:rPr>
+        <w:t>"file"</w:t>
+      </w:r>
+      <w:r>
+        <w:rPr>
+          <w:rFonts w:ascii="Consolas" w:eastAsia="Times New Roman" w:hAnsi="Consolas" w:cs="Times New Roman"/>
+          <w:color w:val="D4D4D4"/>
+          <w:sz w:val="21"/>
+          <w:szCs w:val="21"/>
+          <w:lang w:val="en-US" w:eastAsia="fr-FR"/>
+        </w:rPr>
+        <w:t xml:space="preserve">: </w:t>
+      </w:r>
+      <w:r>
+        <w:rPr>
+          <w:rFonts w:ascii="Consolas" w:eastAsia="Times New Roman" w:hAnsi="Consolas" w:cs="Times New Roman"/>
+          <w:color w:val="CE9178"/>
+          <w:sz w:val="21"/>
+          <w:szCs w:val="21"/>
+          <w:lang w:val="en-US" w:eastAsia="fr-FR"/>
         </w:rPr>
         <w:t>"</w:t>
       </w:r>
-      <w:r>
-        <w:rPr>
-          <w:rFonts w:ascii="Consolas" w:eastAsia="Times New Roman" w:hAnsi="Consolas" w:cs="Times New Roman"/>
-          <w:color w:val="D4D4D4"/>
-          <w:sz w:val="21"/>
-          <w:szCs w:val="21"/>
-          <w:lang w:eastAsia="fr-FR"/>
-        </w:rPr>
-        <w:t>:</w:t>
-      </w:r>
-      <w:proofErr w:type="gramEnd"/>
-      <w:r>
-        <w:rPr>
-          <w:rFonts w:ascii="Consolas" w:eastAsia="Times New Roman" w:hAnsi="Consolas" w:cs="Times New Roman"/>
-          <w:color w:val="D4D4D4"/>
-          <w:sz w:val="21"/>
-          <w:szCs w:val="21"/>
-          <w:lang w:eastAsia="fr-FR"/>
-        </w:rPr>
-        <w:t xml:space="preserve"> </w:t>
-      </w:r>
+      <w:proofErr w:type="spellStart"/>
       <w:r>
         <w:rPr>
           <w:rFonts w:ascii="Consolas" w:eastAsia="Times New Roman" w:hAnsi="Consolas" w:cs="Times New Roman"/>
           <w:color w:val="CE9178"/>
           <w:sz w:val="21"/>
           <w:szCs w:val="21"/>
-          <w:lang w:eastAsia="fr-FR"/>
-        </w:rPr>
-        <w:t>"png"</w:t>
+          <w:lang w:val="en-US" w:eastAsia="fr-FR"/>
+        </w:rPr>
+        <w:t>png</w:t>
+      </w:r>
+      <w:proofErr w:type="spellEnd"/>
+      <w:r>
+        <w:rPr>
+          <w:rFonts w:ascii="Consolas" w:eastAsia="Times New Roman" w:hAnsi="Consolas" w:cs="Times New Roman"/>
+          <w:color w:val="CE9178"/>
+          <w:sz w:val="21"/>
+          <w:szCs w:val="21"/>
+          <w:lang w:val="en-US" w:eastAsia="fr-FR"/>
+        </w:rPr>
+        <w:t>"</w:t>
       </w:r>
     </w:p>
     <w:p>
@@ -7518,9 +6970,19 @@
           <w:color w:val="D4D4D4"/>
           <w:sz w:val="21"/>
           <w:szCs w:val="21"/>
-          <w:lang w:eastAsia="fr-FR"/>
-        </w:rPr>
-        <w:t>          }</w:t>
+          <w:lang w:val="en-US" w:eastAsia="fr-FR"/>
+        </w:rPr>
+        <w:t xml:space="preserve">          </w:t>
+      </w:r>
+      <w:r>
+        <w:rPr>
+          <w:rFonts w:ascii="Consolas" w:eastAsia="Times New Roman" w:hAnsi="Consolas" w:cs="Times New Roman"/>
+          <w:color w:val="D4D4D4"/>
+          <w:sz w:val="21"/>
+          <w:szCs w:val="21"/>
+          <w:lang w:eastAsia="fr-FR"/>
+        </w:rPr>
+        <w:t>}</w:t>
       </w:r>
     </w:p>
     <w:p>
@@ -7621,7 +7083,7 @@
           <w:color w:val="D4D4D4"/>
           <w:sz w:val="21"/>
           <w:szCs w:val="21"/>
-          <w:lang w:eastAsia="fr-FR"/>
+          <w:lang w:val="en-US" w:eastAsia="fr-FR"/>
         </w:rPr>
       </w:pPr>
       <w:r>
@@ -7640,53 +7102,19 @@
           <w:color w:val="9CDCFE"/>
           <w:sz w:val="21"/>
           <w:szCs w:val="21"/>
-          <w:lang w:eastAsia="fr-FR"/>
-        </w:rPr>
-        <w:t>"</w:t>
-      </w:r>
-      <w:proofErr w:type="spellStart"/>
-      <w:r>
-        <w:rPr>
-          <w:rFonts w:ascii="Consolas" w:eastAsia="Times New Roman" w:hAnsi="Consolas" w:cs="Times New Roman"/>
-          <w:color w:val="9CDCFE"/>
-          <w:sz w:val="21"/>
-          <w:szCs w:val="21"/>
-          <w:lang w:eastAsia="fr-FR"/>
-        </w:rPr>
-        <w:t>name</w:t>
-      </w:r>
-      <w:proofErr w:type="spellEnd"/>
-      <w:proofErr w:type="gramStart"/>
-      <w:r>
-        <w:rPr>
-          <w:rFonts w:ascii="Consolas" w:eastAsia="Times New Roman" w:hAnsi="Consolas" w:cs="Times New Roman"/>
-          <w:color w:val="9CDCFE"/>
-          <w:sz w:val="21"/>
-          <w:szCs w:val="21"/>
-          <w:lang w:eastAsia="fr-FR"/>
-        </w:rPr>
-        <w:t>"</w:t>
-      </w:r>
-      <w:r>
-        <w:rPr>
-          <w:rFonts w:ascii="Consolas" w:eastAsia="Times New Roman" w:hAnsi="Consolas" w:cs="Times New Roman"/>
-          <w:color w:val="D4D4D4"/>
-          <w:sz w:val="21"/>
-          <w:szCs w:val="21"/>
-          <w:lang w:eastAsia="fr-FR"/>
-        </w:rPr>
-        <w:t>:</w:t>
-      </w:r>
-      <w:proofErr w:type="gramEnd"/>
-      <w:r>
-        <w:rPr>
-          <w:rFonts w:ascii="Consolas" w:eastAsia="Times New Roman" w:hAnsi="Consolas" w:cs="Times New Roman"/>
-          <w:color w:val="D4D4D4"/>
-          <w:sz w:val="21"/>
-          <w:szCs w:val="21"/>
-          <w:lang w:eastAsia="fr-FR"/>
-        </w:rPr>
-        <w:t xml:space="preserve"> </w:t>
+          <w:lang w:val="en-US" w:eastAsia="fr-FR"/>
+        </w:rPr>
+        <w:t>"name"</w:t>
+      </w:r>
+      <w:r>
+        <w:rPr>
+          <w:rFonts w:ascii="Consolas" w:eastAsia="Times New Roman" w:hAnsi="Consolas" w:cs="Times New Roman"/>
+          <w:color w:val="D4D4D4"/>
+          <w:sz w:val="21"/>
+          <w:szCs w:val="21"/>
+          <w:lang w:val="en-US" w:eastAsia="fr-FR"/>
+        </w:rPr>
+        <w:t xml:space="preserve">: </w:t>
       </w:r>
       <w:r>
         <w:rPr>
@@ -7694,7 +7122,7 @@
           <w:color w:val="CE9178"/>
           <w:sz w:val="21"/>
           <w:szCs w:val="21"/>
-          <w:lang w:eastAsia="fr-FR"/>
+          <w:lang w:val="en-US" w:eastAsia="fr-FR"/>
         </w:rPr>
         <w:t>"index.html"</w:t>
       </w:r>
@@ -7704,7 +7132,7 @@
           <w:color w:val="D4D4D4"/>
           <w:sz w:val="21"/>
           <w:szCs w:val="21"/>
-          <w:lang w:eastAsia="fr-FR"/>
+          <w:lang w:val="en-US" w:eastAsia="fr-FR"/>
         </w:rPr>
         <w:t>,</w:t>
       </w:r>
@@ -7718,16 +7146,16 @@
           <w:color w:val="D4D4D4"/>
           <w:sz w:val="21"/>
           <w:szCs w:val="21"/>
-          <w:lang w:eastAsia="fr-FR"/>
-        </w:rPr>
-      </w:pPr>
-      <w:r>
-        <w:rPr>
-          <w:rFonts w:ascii="Consolas" w:eastAsia="Times New Roman" w:hAnsi="Consolas" w:cs="Times New Roman"/>
-          <w:color w:val="D4D4D4"/>
-          <w:sz w:val="21"/>
-          <w:szCs w:val="21"/>
-          <w:lang w:eastAsia="fr-FR"/>
+          <w:lang w:val="en-US" w:eastAsia="fr-FR"/>
+        </w:rPr>
+      </w:pPr>
+      <w:r>
+        <w:rPr>
+          <w:rFonts w:ascii="Consolas" w:eastAsia="Times New Roman" w:hAnsi="Consolas" w:cs="Times New Roman"/>
+          <w:color w:val="D4D4D4"/>
+          <w:sz w:val="21"/>
+          <w:szCs w:val="21"/>
+          <w:lang w:val="en-US" w:eastAsia="fr-FR"/>
         </w:rPr>
         <w:t xml:space="preserve">        </w:t>
       </w:r>
@@ -7737,41 +7165,19 @@
           <w:color w:val="9CDCFE"/>
           <w:sz w:val="21"/>
           <w:szCs w:val="21"/>
-          <w:lang w:eastAsia="fr-FR"/>
-        </w:rPr>
-        <w:t>"file</w:t>
-      </w:r>
-      <w:proofErr w:type="gramStart"/>
-      <w:r>
-        <w:rPr>
-          <w:rFonts w:ascii="Consolas" w:eastAsia="Times New Roman" w:hAnsi="Consolas" w:cs="Times New Roman"/>
-          <w:color w:val="9CDCFE"/>
-          <w:sz w:val="21"/>
-          <w:szCs w:val="21"/>
-          <w:lang w:eastAsia="fr-FR"/>
-        </w:rPr>
-        <w:t>"</w:t>
-      </w:r>
-      <w:r>
-        <w:rPr>
-          <w:rFonts w:ascii="Consolas" w:eastAsia="Times New Roman" w:hAnsi="Consolas" w:cs="Times New Roman"/>
-          <w:color w:val="D4D4D4"/>
-          <w:sz w:val="21"/>
-          <w:szCs w:val="21"/>
-          <w:lang w:eastAsia="fr-FR"/>
-        </w:rPr>
-        <w:t>:</w:t>
-      </w:r>
-      <w:proofErr w:type="gramEnd"/>
-      <w:r>
-        <w:rPr>
-          <w:rFonts w:ascii="Consolas" w:eastAsia="Times New Roman" w:hAnsi="Consolas" w:cs="Times New Roman"/>
-          <w:color w:val="D4D4D4"/>
-          <w:sz w:val="21"/>
-          <w:szCs w:val="21"/>
-          <w:lang w:eastAsia="fr-FR"/>
-        </w:rPr>
-        <w:t xml:space="preserve"> </w:t>
+          <w:lang w:val="en-US" w:eastAsia="fr-FR"/>
+        </w:rPr>
+        <w:t>"file"</w:t>
+      </w:r>
+      <w:r>
+        <w:rPr>
+          <w:rFonts w:ascii="Consolas" w:eastAsia="Times New Roman" w:hAnsi="Consolas" w:cs="Times New Roman"/>
+          <w:color w:val="D4D4D4"/>
+          <w:sz w:val="21"/>
+          <w:szCs w:val="21"/>
+          <w:lang w:val="en-US" w:eastAsia="fr-FR"/>
+        </w:rPr>
+        <w:t xml:space="preserve">: </w:t>
       </w:r>
       <w:r>
         <w:rPr>
@@ -7779,7 +7185,7 @@
           <w:color w:val="CE9178"/>
           <w:sz w:val="21"/>
           <w:szCs w:val="21"/>
-          <w:lang w:eastAsia="fr-FR"/>
+          <w:lang w:val="en-US" w:eastAsia="fr-FR"/>
         </w:rPr>
         <w:t>"html"</w:t>
       </w:r>
@@ -7802,9 +7208,19 @@
           <w:color w:val="D4D4D4"/>
           <w:sz w:val="21"/>
           <w:szCs w:val="21"/>
-          <w:lang w:eastAsia="fr-FR"/>
-        </w:rPr>
-        <w:t>      }</w:t>
+          <w:lang w:val="en-US" w:eastAsia="fr-FR"/>
+        </w:rPr>
+        <w:t xml:space="preserve">      </w:t>
+      </w:r>
+      <w:r>
+        <w:rPr>
+          <w:rFonts w:ascii="Consolas" w:eastAsia="Times New Roman" w:hAnsi="Consolas" w:cs="Times New Roman"/>
+          <w:color w:val="D4D4D4"/>
+          <w:sz w:val="21"/>
+          <w:szCs w:val="21"/>
+          <w:lang w:eastAsia="fr-FR"/>
+        </w:rPr>
+        <w:t>}</w:t>
       </w:r>
     </w:p>
     <w:p>
@@ -7920,7 +7336,6 @@
         <w:t>name</w:t>
       </w:r>
       <w:proofErr w:type="spellEnd"/>
-      <w:proofErr w:type="gramStart"/>
       <w:r>
         <w:rPr>
           <w:rFonts w:ascii="Consolas" w:eastAsia="Times New Roman" w:hAnsi="Consolas" w:cs="Times New Roman"/>
@@ -7939,18 +7354,7 @@
           <w:szCs w:val="21"/>
           <w:lang w:eastAsia="fr-FR"/>
         </w:rPr>
-        <w:t>:</w:t>
-      </w:r>
-      <w:proofErr w:type="gramEnd"/>
-      <w:r>
-        <w:rPr>
-          <w:rFonts w:ascii="Consolas" w:eastAsia="Times New Roman" w:hAnsi="Consolas" w:cs="Times New Roman"/>
-          <w:color w:val="D4D4D4"/>
-          <w:sz w:val="21"/>
-          <w:szCs w:val="21"/>
-          <w:lang w:eastAsia="fr-FR"/>
-        </w:rPr>
-        <w:t xml:space="preserve"> </w:t>
+        <w:t xml:space="preserve">: </w:t>
       </w:r>
       <w:r>
         <w:rPr>
@@ -8025,39 +7429,17 @@
           <w:szCs w:val="21"/>
           <w:lang w:eastAsia="fr-FR"/>
         </w:rPr>
-        <w:t>"file</w:t>
-      </w:r>
-      <w:proofErr w:type="gramStart"/>
-      <w:r>
-        <w:rPr>
-          <w:rFonts w:ascii="Consolas" w:eastAsia="Times New Roman" w:hAnsi="Consolas" w:cs="Times New Roman"/>
-          <w:color w:val="9CDCFE"/>
-          <w:sz w:val="21"/>
-          <w:szCs w:val="21"/>
-          <w:lang w:eastAsia="fr-FR"/>
-        </w:rPr>
-        <w:t>"</w:t>
-      </w:r>
-      <w:r>
-        <w:rPr>
-          <w:rFonts w:ascii="Consolas" w:eastAsia="Times New Roman" w:hAnsi="Consolas" w:cs="Times New Roman"/>
-          <w:color w:val="D4D4D4"/>
-          <w:sz w:val="21"/>
-          <w:szCs w:val="21"/>
-          <w:lang w:eastAsia="fr-FR"/>
-        </w:rPr>
-        <w:t>:</w:t>
-      </w:r>
-      <w:proofErr w:type="gramEnd"/>
-      <w:r>
-        <w:rPr>
-          <w:rFonts w:ascii="Consolas" w:eastAsia="Times New Roman" w:hAnsi="Consolas" w:cs="Times New Roman"/>
-          <w:color w:val="D4D4D4"/>
-          <w:sz w:val="21"/>
-          <w:szCs w:val="21"/>
-          <w:lang w:eastAsia="fr-FR"/>
-        </w:rPr>
-        <w:t xml:space="preserve"> </w:t>
+        <w:t>"file"</w:t>
+      </w:r>
+      <w:r>
+        <w:rPr>
+          <w:rFonts w:ascii="Consolas" w:eastAsia="Times New Roman" w:hAnsi="Consolas" w:cs="Times New Roman"/>
+          <w:color w:val="D4D4D4"/>
+          <w:sz w:val="21"/>
+          <w:szCs w:val="21"/>
+          <w:lang w:eastAsia="fr-FR"/>
+        </w:rPr>
+        <w:t xml:space="preserve">: </w:t>
       </w:r>
       <w:r>
         <w:rPr>
@@ -8125,7 +7507,7 @@
           <w:color w:val="D4D4D4"/>
           <w:sz w:val="21"/>
           <w:szCs w:val="21"/>
-          <w:lang w:eastAsia="fr-FR"/>
+          <w:lang w:val="en-US" w:eastAsia="fr-FR"/>
         </w:rPr>
       </w:pPr>
       <w:r>
@@ -8144,53 +7526,19 @@
           <w:color w:val="9CDCFE"/>
           <w:sz w:val="21"/>
           <w:szCs w:val="21"/>
-          <w:lang w:eastAsia="fr-FR"/>
-        </w:rPr>
-        <w:t>"</w:t>
-      </w:r>
-      <w:proofErr w:type="spellStart"/>
-      <w:r>
-        <w:rPr>
-          <w:rFonts w:ascii="Consolas" w:eastAsia="Times New Roman" w:hAnsi="Consolas" w:cs="Times New Roman"/>
-          <w:color w:val="9CDCFE"/>
-          <w:sz w:val="21"/>
-          <w:szCs w:val="21"/>
-          <w:lang w:eastAsia="fr-FR"/>
-        </w:rPr>
-        <w:t>name</w:t>
-      </w:r>
-      <w:proofErr w:type="spellEnd"/>
-      <w:proofErr w:type="gramStart"/>
-      <w:r>
-        <w:rPr>
-          <w:rFonts w:ascii="Consolas" w:eastAsia="Times New Roman" w:hAnsi="Consolas" w:cs="Times New Roman"/>
-          <w:color w:val="9CDCFE"/>
-          <w:sz w:val="21"/>
-          <w:szCs w:val="21"/>
-          <w:lang w:eastAsia="fr-FR"/>
-        </w:rPr>
-        <w:t>"</w:t>
-      </w:r>
-      <w:r>
-        <w:rPr>
-          <w:rFonts w:ascii="Consolas" w:eastAsia="Times New Roman" w:hAnsi="Consolas" w:cs="Times New Roman"/>
-          <w:color w:val="D4D4D4"/>
-          <w:sz w:val="21"/>
-          <w:szCs w:val="21"/>
-          <w:lang w:eastAsia="fr-FR"/>
-        </w:rPr>
-        <w:t>:</w:t>
-      </w:r>
-      <w:proofErr w:type="gramEnd"/>
-      <w:r>
-        <w:rPr>
-          <w:rFonts w:ascii="Consolas" w:eastAsia="Times New Roman" w:hAnsi="Consolas" w:cs="Times New Roman"/>
-          <w:color w:val="D4D4D4"/>
-          <w:sz w:val="21"/>
-          <w:szCs w:val="21"/>
-          <w:lang w:eastAsia="fr-FR"/>
-        </w:rPr>
-        <w:t xml:space="preserve"> </w:t>
+          <w:lang w:val="en-US" w:eastAsia="fr-FR"/>
+        </w:rPr>
+        <w:t>"name"</w:t>
+      </w:r>
+      <w:r>
+        <w:rPr>
+          <w:rFonts w:ascii="Consolas" w:eastAsia="Times New Roman" w:hAnsi="Consolas" w:cs="Times New Roman"/>
+          <w:color w:val="D4D4D4"/>
+          <w:sz w:val="21"/>
+          <w:szCs w:val="21"/>
+          <w:lang w:val="en-US" w:eastAsia="fr-FR"/>
+        </w:rPr>
+        <w:t xml:space="preserve">: </w:t>
       </w:r>
       <w:r>
         <w:rPr>
@@ -8198,7 +7546,7 @@
           <w:color w:val="CE9178"/>
           <w:sz w:val="21"/>
           <w:szCs w:val="21"/>
-          <w:lang w:eastAsia="fr-FR"/>
+          <w:lang w:val="en-US" w:eastAsia="fr-FR"/>
         </w:rPr>
         <w:t>"babel.config.js"</w:t>
       </w:r>
@@ -8208,7 +7556,7 @@
           <w:color w:val="D4D4D4"/>
           <w:sz w:val="21"/>
           <w:szCs w:val="21"/>
-          <w:lang w:eastAsia="fr-FR"/>
+          <w:lang w:val="en-US" w:eastAsia="fr-FR"/>
         </w:rPr>
         <w:t>,</w:t>
       </w:r>
@@ -8222,16 +7570,16 @@
           <w:color w:val="D4D4D4"/>
           <w:sz w:val="21"/>
           <w:szCs w:val="21"/>
-          <w:lang w:eastAsia="fr-FR"/>
-        </w:rPr>
-      </w:pPr>
-      <w:r>
-        <w:rPr>
-          <w:rFonts w:ascii="Consolas" w:eastAsia="Times New Roman" w:hAnsi="Consolas" w:cs="Times New Roman"/>
-          <w:color w:val="D4D4D4"/>
-          <w:sz w:val="21"/>
-          <w:szCs w:val="21"/>
-          <w:lang w:eastAsia="fr-FR"/>
+          <w:lang w:val="en-US" w:eastAsia="fr-FR"/>
+        </w:rPr>
+      </w:pPr>
+      <w:r>
+        <w:rPr>
+          <w:rFonts w:ascii="Consolas" w:eastAsia="Times New Roman" w:hAnsi="Consolas" w:cs="Times New Roman"/>
+          <w:color w:val="D4D4D4"/>
+          <w:sz w:val="21"/>
+          <w:szCs w:val="21"/>
+          <w:lang w:val="en-US" w:eastAsia="fr-FR"/>
         </w:rPr>
         <w:t xml:space="preserve">    </w:t>
       </w:r>
@@ -8241,71 +7589,49 @@
           <w:color w:val="9CDCFE"/>
           <w:sz w:val="21"/>
           <w:szCs w:val="21"/>
-          <w:lang w:eastAsia="fr-FR"/>
-        </w:rPr>
-        <w:t>"file</w:t>
-      </w:r>
-      <w:proofErr w:type="gramStart"/>
-      <w:r>
-        <w:rPr>
-          <w:rFonts w:ascii="Consolas" w:eastAsia="Times New Roman" w:hAnsi="Consolas" w:cs="Times New Roman"/>
-          <w:color w:val="9CDCFE"/>
-          <w:sz w:val="21"/>
-          <w:szCs w:val="21"/>
-          <w:lang w:eastAsia="fr-FR"/>
+          <w:lang w:val="en-US" w:eastAsia="fr-FR"/>
+        </w:rPr>
+        <w:t>"file"</w:t>
+      </w:r>
+      <w:r>
+        <w:rPr>
+          <w:rFonts w:ascii="Consolas" w:eastAsia="Times New Roman" w:hAnsi="Consolas" w:cs="Times New Roman"/>
+          <w:color w:val="D4D4D4"/>
+          <w:sz w:val="21"/>
+          <w:szCs w:val="21"/>
+          <w:lang w:val="en-US" w:eastAsia="fr-FR"/>
+        </w:rPr>
+        <w:t xml:space="preserve">: </w:t>
+      </w:r>
+      <w:r>
+        <w:rPr>
+          <w:rFonts w:ascii="Consolas" w:eastAsia="Times New Roman" w:hAnsi="Consolas" w:cs="Times New Roman"/>
+          <w:color w:val="CE9178"/>
+          <w:sz w:val="21"/>
+          <w:szCs w:val="21"/>
+          <w:lang w:val="en-US" w:eastAsia="fr-FR"/>
         </w:rPr>
         <w:t>"</w:t>
       </w:r>
-      <w:r>
-        <w:rPr>
-          <w:rFonts w:ascii="Consolas" w:eastAsia="Times New Roman" w:hAnsi="Consolas" w:cs="Times New Roman"/>
-          <w:color w:val="D4D4D4"/>
-          <w:sz w:val="21"/>
-          <w:szCs w:val="21"/>
-          <w:lang w:eastAsia="fr-FR"/>
-        </w:rPr>
-        <w:t>:</w:t>
-      </w:r>
-      <w:proofErr w:type="gramEnd"/>
-      <w:r>
-        <w:rPr>
-          <w:rFonts w:ascii="Consolas" w:eastAsia="Times New Roman" w:hAnsi="Consolas" w:cs="Times New Roman"/>
-          <w:color w:val="D4D4D4"/>
-          <w:sz w:val="21"/>
-          <w:szCs w:val="21"/>
-          <w:lang w:eastAsia="fr-FR"/>
-        </w:rPr>
-        <w:t xml:space="preserve"> </w:t>
-      </w:r>
+      <w:proofErr w:type="spellStart"/>
       <w:r>
         <w:rPr>
           <w:rFonts w:ascii="Consolas" w:eastAsia="Times New Roman" w:hAnsi="Consolas" w:cs="Times New Roman"/>
           <w:color w:val="CE9178"/>
           <w:sz w:val="21"/>
           <w:szCs w:val="21"/>
-          <w:lang w:eastAsia="fr-FR"/>
-        </w:rPr>
-        <w:t>"</w:t>
-      </w:r>
-      <w:proofErr w:type="spellStart"/>
+          <w:lang w:val="en-US" w:eastAsia="fr-FR"/>
+        </w:rPr>
+        <w:t>js</w:t>
+      </w:r>
+      <w:proofErr w:type="spellEnd"/>
       <w:r>
         <w:rPr>
           <w:rFonts w:ascii="Consolas" w:eastAsia="Times New Roman" w:hAnsi="Consolas" w:cs="Times New Roman"/>
           <w:color w:val="CE9178"/>
           <w:sz w:val="21"/>
           <w:szCs w:val="21"/>
-          <w:lang w:eastAsia="fr-FR"/>
-        </w:rPr>
-        <w:t>js</w:t>
-      </w:r>
-      <w:proofErr w:type="spellEnd"/>
-      <w:r>
-        <w:rPr>
-          <w:rFonts w:ascii="Consolas" w:eastAsia="Times New Roman" w:hAnsi="Consolas" w:cs="Times New Roman"/>
-          <w:color w:val="CE9178"/>
-          <w:sz w:val="21"/>
-          <w:szCs w:val="21"/>
-          <w:lang w:eastAsia="fr-FR"/>
+          <w:lang w:val="en-US" w:eastAsia="fr-FR"/>
         </w:rPr>
         <w:t>"</w:t>
       </w:r>
@@ -8328,9 +7654,19 @@
           <w:color w:val="D4D4D4"/>
           <w:sz w:val="21"/>
           <w:szCs w:val="21"/>
-          <w:lang w:eastAsia="fr-FR"/>
-        </w:rPr>
-        <w:t>  },</w:t>
+          <w:lang w:val="en-US" w:eastAsia="fr-FR"/>
+        </w:rPr>
+        <w:t xml:space="preserve">  </w:t>
+      </w:r>
+      <w:r>
+        <w:rPr>
+          <w:rFonts w:ascii="Consolas" w:eastAsia="Times New Roman" w:hAnsi="Consolas" w:cs="Times New Roman"/>
+          <w:color w:val="D4D4D4"/>
+          <w:sz w:val="21"/>
+          <w:szCs w:val="21"/>
+          <w:lang w:eastAsia="fr-FR"/>
+        </w:rPr>
+        <w:t>},</w:t>
       </w:r>
     </w:p>
     <w:p>
@@ -8365,7 +7701,7 @@
           <w:color w:val="D4D4D4"/>
           <w:sz w:val="21"/>
           <w:szCs w:val="21"/>
-          <w:lang w:eastAsia="fr-FR"/>
+          <w:lang w:val="en-US" w:eastAsia="fr-FR"/>
         </w:rPr>
       </w:pPr>
       <w:r>
@@ -8384,7 +7720,27 @@
           <w:color w:val="9CDCFE"/>
           <w:sz w:val="21"/>
           <w:szCs w:val="21"/>
-          <w:lang w:eastAsia="fr-FR"/>
+          <w:lang w:val="en-US" w:eastAsia="fr-FR"/>
+        </w:rPr>
+        <w:t>"name"</w:t>
+      </w:r>
+      <w:r>
+        <w:rPr>
+          <w:rFonts w:ascii="Consolas" w:eastAsia="Times New Roman" w:hAnsi="Consolas" w:cs="Times New Roman"/>
+          <w:color w:val="D4D4D4"/>
+          <w:sz w:val="21"/>
+          <w:szCs w:val="21"/>
+          <w:lang w:val="en-US" w:eastAsia="fr-FR"/>
+        </w:rPr>
+        <w:t xml:space="preserve">: </w:t>
+      </w:r>
+      <w:r>
+        <w:rPr>
+          <w:rFonts w:ascii="Consolas" w:eastAsia="Times New Roman" w:hAnsi="Consolas" w:cs="Times New Roman"/>
+          <w:color w:val="CE9178"/>
+          <w:sz w:val="21"/>
+          <w:szCs w:val="21"/>
+          <w:lang w:val="en-US" w:eastAsia="fr-FR"/>
         </w:rPr>
         <w:t>"</w:t>
       </w:r>
@@ -8392,22 +7748,21 @@
       <w:r>
         <w:rPr>
           <w:rFonts w:ascii="Consolas" w:eastAsia="Times New Roman" w:hAnsi="Consolas" w:cs="Times New Roman"/>
-          <w:color w:val="9CDCFE"/>
-          <w:sz w:val="21"/>
-          <w:szCs w:val="21"/>
-          <w:lang w:eastAsia="fr-FR"/>
-        </w:rPr>
-        <w:t>name</w:t>
+          <w:color w:val="CE9178"/>
+          <w:sz w:val="21"/>
+          <w:szCs w:val="21"/>
+          <w:lang w:val="en-US" w:eastAsia="fr-FR"/>
+        </w:rPr>
+        <w:t>package.json</w:t>
       </w:r>
       <w:proofErr w:type="spellEnd"/>
-      <w:proofErr w:type="gramStart"/>
-      <w:r>
-        <w:rPr>
-          <w:rFonts w:ascii="Consolas" w:eastAsia="Times New Roman" w:hAnsi="Consolas" w:cs="Times New Roman"/>
-          <w:color w:val="9CDCFE"/>
-          <w:sz w:val="21"/>
-          <w:szCs w:val="21"/>
-          <w:lang w:eastAsia="fr-FR"/>
+      <w:r>
+        <w:rPr>
+          <w:rFonts w:ascii="Consolas" w:eastAsia="Times New Roman" w:hAnsi="Consolas" w:cs="Times New Roman"/>
+          <w:color w:val="CE9178"/>
+          <w:sz w:val="21"/>
+          <w:szCs w:val="21"/>
+          <w:lang w:val="en-US" w:eastAsia="fr-FR"/>
         </w:rPr>
         <w:t>"</w:t>
       </w:r>
@@ -8417,60 +7772,7 @@
           <w:color w:val="D4D4D4"/>
           <w:sz w:val="21"/>
           <w:szCs w:val="21"/>
-          <w:lang w:eastAsia="fr-FR"/>
-        </w:rPr>
-        <w:t>:</w:t>
-      </w:r>
-      <w:proofErr w:type="gramEnd"/>
-      <w:r>
-        <w:rPr>
-          <w:rFonts w:ascii="Consolas" w:eastAsia="Times New Roman" w:hAnsi="Consolas" w:cs="Times New Roman"/>
-          <w:color w:val="D4D4D4"/>
-          <w:sz w:val="21"/>
-          <w:szCs w:val="21"/>
-          <w:lang w:eastAsia="fr-FR"/>
-        </w:rPr>
-        <w:t xml:space="preserve"> </w:t>
-      </w:r>
-      <w:r>
-        <w:rPr>
-          <w:rFonts w:ascii="Consolas" w:eastAsia="Times New Roman" w:hAnsi="Consolas" w:cs="Times New Roman"/>
-          <w:color w:val="CE9178"/>
-          <w:sz w:val="21"/>
-          <w:szCs w:val="21"/>
-          <w:lang w:eastAsia="fr-FR"/>
-        </w:rPr>
-        <w:t>"</w:t>
-      </w:r>
-      <w:proofErr w:type="spellStart"/>
-      <w:r>
-        <w:rPr>
-          <w:rFonts w:ascii="Consolas" w:eastAsia="Times New Roman" w:hAnsi="Consolas" w:cs="Times New Roman"/>
-          <w:color w:val="CE9178"/>
-          <w:sz w:val="21"/>
-          <w:szCs w:val="21"/>
-          <w:lang w:eastAsia="fr-FR"/>
-        </w:rPr>
-        <w:t>package.json</w:t>
-      </w:r>
-      <w:proofErr w:type="spellEnd"/>
-      <w:r>
-        <w:rPr>
-          <w:rFonts w:ascii="Consolas" w:eastAsia="Times New Roman" w:hAnsi="Consolas" w:cs="Times New Roman"/>
-          <w:color w:val="CE9178"/>
-          <w:sz w:val="21"/>
-          <w:szCs w:val="21"/>
-          <w:lang w:eastAsia="fr-FR"/>
-        </w:rPr>
-        <w:t>"</w:t>
-      </w:r>
-      <w:r>
-        <w:rPr>
-          <w:rFonts w:ascii="Consolas" w:eastAsia="Times New Roman" w:hAnsi="Consolas" w:cs="Times New Roman"/>
-          <w:color w:val="D4D4D4"/>
-          <w:sz w:val="21"/>
-          <w:szCs w:val="21"/>
-          <w:lang w:eastAsia="fr-FR"/>
+          <w:lang w:val="en-US" w:eastAsia="fr-FR"/>
         </w:rPr>
         <w:t>,</w:t>
       </w:r>
@@ -8484,16 +7786,16 @@
           <w:color w:val="D4D4D4"/>
           <w:sz w:val="21"/>
           <w:szCs w:val="21"/>
-          <w:lang w:eastAsia="fr-FR"/>
-        </w:rPr>
-      </w:pPr>
-      <w:r>
-        <w:rPr>
-          <w:rFonts w:ascii="Consolas" w:eastAsia="Times New Roman" w:hAnsi="Consolas" w:cs="Times New Roman"/>
-          <w:color w:val="D4D4D4"/>
-          <w:sz w:val="21"/>
-          <w:szCs w:val="21"/>
-          <w:lang w:eastAsia="fr-FR"/>
+          <w:lang w:val="en-US" w:eastAsia="fr-FR"/>
+        </w:rPr>
+      </w:pPr>
+      <w:r>
+        <w:rPr>
+          <w:rFonts w:ascii="Consolas" w:eastAsia="Times New Roman" w:hAnsi="Consolas" w:cs="Times New Roman"/>
+          <w:color w:val="D4D4D4"/>
+          <w:sz w:val="21"/>
+          <w:szCs w:val="21"/>
+          <w:lang w:val="en-US" w:eastAsia="fr-FR"/>
         </w:rPr>
         <w:t xml:space="preserve">    </w:t>
       </w:r>
@@ -8503,71 +7805,49 @@
           <w:color w:val="9CDCFE"/>
           <w:sz w:val="21"/>
           <w:szCs w:val="21"/>
-          <w:lang w:eastAsia="fr-FR"/>
-        </w:rPr>
-        <w:t>"file</w:t>
-      </w:r>
-      <w:proofErr w:type="gramStart"/>
-      <w:r>
-        <w:rPr>
-          <w:rFonts w:ascii="Consolas" w:eastAsia="Times New Roman" w:hAnsi="Consolas" w:cs="Times New Roman"/>
-          <w:color w:val="9CDCFE"/>
-          <w:sz w:val="21"/>
-          <w:szCs w:val="21"/>
-          <w:lang w:eastAsia="fr-FR"/>
+          <w:lang w:val="en-US" w:eastAsia="fr-FR"/>
+        </w:rPr>
+        <w:t>"file"</w:t>
+      </w:r>
+      <w:r>
+        <w:rPr>
+          <w:rFonts w:ascii="Consolas" w:eastAsia="Times New Roman" w:hAnsi="Consolas" w:cs="Times New Roman"/>
+          <w:color w:val="D4D4D4"/>
+          <w:sz w:val="21"/>
+          <w:szCs w:val="21"/>
+          <w:lang w:val="en-US" w:eastAsia="fr-FR"/>
+        </w:rPr>
+        <w:t xml:space="preserve">: </w:t>
+      </w:r>
+      <w:r>
+        <w:rPr>
+          <w:rFonts w:ascii="Consolas" w:eastAsia="Times New Roman" w:hAnsi="Consolas" w:cs="Times New Roman"/>
+          <w:color w:val="CE9178"/>
+          <w:sz w:val="21"/>
+          <w:szCs w:val="21"/>
+          <w:lang w:val="en-US" w:eastAsia="fr-FR"/>
         </w:rPr>
         <w:t>"</w:t>
       </w:r>
-      <w:r>
-        <w:rPr>
-          <w:rFonts w:ascii="Consolas" w:eastAsia="Times New Roman" w:hAnsi="Consolas" w:cs="Times New Roman"/>
-          <w:color w:val="D4D4D4"/>
-          <w:sz w:val="21"/>
-          <w:szCs w:val="21"/>
-          <w:lang w:eastAsia="fr-FR"/>
-        </w:rPr>
-        <w:t>:</w:t>
-      </w:r>
-      <w:proofErr w:type="gramEnd"/>
-      <w:r>
-        <w:rPr>
-          <w:rFonts w:ascii="Consolas" w:eastAsia="Times New Roman" w:hAnsi="Consolas" w:cs="Times New Roman"/>
-          <w:color w:val="D4D4D4"/>
-          <w:sz w:val="21"/>
-          <w:szCs w:val="21"/>
-          <w:lang w:eastAsia="fr-FR"/>
-        </w:rPr>
-        <w:t xml:space="preserve"> </w:t>
-      </w:r>
+      <w:proofErr w:type="spellStart"/>
       <w:r>
         <w:rPr>
           <w:rFonts w:ascii="Consolas" w:eastAsia="Times New Roman" w:hAnsi="Consolas" w:cs="Times New Roman"/>
           <w:color w:val="CE9178"/>
           <w:sz w:val="21"/>
           <w:szCs w:val="21"/>
-          <w:lang w:eastAsia="fr-FR"/>
-        </w:rPr>
-        <w:t>"</w:t>
-      </w:r>
-      <w:proofErr w:type="spellStart"/>
+          <w:lang w:val="en-US" w:eastAsia="fr-FR"/>
+        </w:rPr>
+        <w:t>json</w:t>
+      </w:r>
+      <w:proofErr w:type="spellEnd"/>
       <w:r>
         <w:rPr>
           <w:rFonts w:ascii="Consolas" w:eastAsia="Times New Roman" w:hAnsi="Consolas" w:cs="Times New Roman"/>
           <w:color w:val="CE9178"/>
           <w:sz w:val="21"/>
           <w:szCs w:val="21"/>
-          <w:lang w:eastAsia="fr-FR"/>
-        </w:rPr>
-        <w:t>json</w:t>
-      </w:r>
-      <w:proofErr w:type="spellEnd"/>
-      <w:r>
-        <w:rPr>
-          <w:rFonts w:ascii="Consolas" w:eastAsia="Times New Roman" w:hAnsi="Consolas" w:cs="Times New Roman"/>
-          <w:color w:val="CE9178"/>
-          <w:sz w:val="21"/>
-          <w:szCs w:val="21"/>
-          <w:lang w:eastAsia="fr-FR"/>
+          <w:lang w:val="en-US" w:eastAsia="fr-FR"/>
         </w:rPr>
         <w:t>"</w:t>
       </w:r>
@@ -8590,9 +7870,19 @@
           <w:color w:val="D4D4D4"/>
           <w:sz w:val="21"/>
           <w:szCs w:val="21"/>
-          <w:lang w:eastAsia="fr-FR"/>
-        </w:rPr>
-        <w:t>  },</w:t>
+          <w:lang w:val="en-US" w:eastAsia="fr-FR"/>
+        </w:rPr>
+        <w:t xml:space="preserve">  </w:t>
+      </w:r>
+      <w:r>
+        <w:rPr>
+          <w:rFonts w:ascii="Consolas" w:eastAsia="Times New Roman" w:hAnsi="Consolas" w:cs="Times New Roman"/>
+          <w:color w:val="D4D4D4"/>
+          <w:sz w:val="21"/>
+          <w:szCs w:val="21"/>
+          <w:lang w:eastAsia="fr-FR"/>
+        </w:rPr>
+        <w:t>},</w:t>
       </w:r>
     </w:p>
     <w:p>
@@ -8627,7 +7917,7 @@
           <w:color w:val="D4D4D4"/>
           <w:sz w:val="21"/>
           <w:szCs w:val="21"/>
-          <w:lang w:eastAsia="fr-FR"/>
+          <w:lang w:val="en-US" w:eastAsia="fr-FR"/>
         </w:rPr>
       </w:pPr>
       <w:r>
@@ -8646,53 +7936,19 @@
           <w:color w:val="9CDCFE"/>
           <w:sz w:val="21"/>
           <w:szCs w:val="21"/>
-          <w:lang w:eastAsia="fr-FR"/>
-        </w:rPr>
-        <w:t>"</w:t>
-      </w:r>
-      <w:proofErr w:type="spellStart"/>
-      <w:r>
-        <w:rPr>
-          <w:rFonts w:ascii="Consolas" w:eastAsia="Times New Roman" w:hAnsi="Consolas" w:cs="Times New Roman"/>
-          <w:color w:val="9CDCFE"/>
-          <w:sz w:val="21"/>
-          <w:szCs w:val="21"/>
-          <w:lang w:eastAsia="fr-FR"/>
-        </w:rPr>
-        <w:t>name</w:t>
-      </w:r>
-      <w:proofErr w:type="spellEnd"/>
-      <w:proofErr w:type="gramStart"/>
-      <w:r>
-        <w:rPr>
-          <w:rFonts w:ascii="Consolas" w:eastAsia="Times New Roman" w:hAnsi="Consolas" w:cs="Times New Roman"/>
-          <w:color w:val="9CDCFE"/>
-          <w:sz w:val="21"/>
-          <w:szCs w:val="21"/>
-          <w:lang w:eastAsia="fr-FR"/>
-        </w:rPr>
-        <w:t>"</w:t>
-      </w:r>
-      <w:r>
-        <w:rPr>
-          <w:rFonts w:ascii="Consolas" w:eastAsia="Times New Roman" w:hAnsi="Consolas" w:cs="Times New Roman"/>
-          <w:color w:val="D4D4D4"/>
-          <w:sz w:val="21"/>
-          <w:szCs w:val="21"/>
-          <w:lang w:eastAsia="fr-FR"/>
-        </w:rPr>
-        <w:t>:</w:t>
-      </w:r>
-      <w:proofErr w:type="gramEnd"/>
-      <w:r>
-        <w:rPr>
-          <w:rFonts w:ascii="Consolas" w:eastAsia="Times New Roman" w:hAnsi="Consolas" w:cs="Times New Roman"/>
-          <w:color w:val="D4D4D4"/>
-          <w:sz w:val="21"/>
-          <w:szCs w:val="21"/>
-          <w:lang w:eastAsia="fr-FR"/>
-        </w:rPr>
-        <w:t xml:space="preserve"> </w:t>
+          <w:lang w:val="en-US" w:eastAsia="fr-FR"/>
+        </w:rPr>
+        <w:t>"name"</w:t>
+      </w:r>
+      <w:r>
+        <w:rPr>
+          <w:rFonts w:ascii="Consolas" w:eastAsia="Times New Roman" w:hAnsi="Consolas" w:cs="Times New Roman"/>
+          <w:color w:val="D4D4D4"/>
+          <w:sz w:val="21"/>
+          <w:szCs w:val="21"/>
+          <w:lang w:val="en-US" w:eastAsia="fr-FR"/>
+        </w:rPr>
+        <w:t xml:space="preserve">: </w:t>
       </w:r>
       <w:r>
         <w:rPr>
@@ -8700,7 +7956,7 @@
           <w:color w:val="CE9178"/>
           <w:sz w:val="21"/>
           <w:szCs w:val="21"/>
-          <w:lang w:eastAsia="fr-FR"/>
+          <w:lang w:val="en-US" w:eastAsia="fr-FR"/>
         </w:rPr>
         <w:t>"README.md"</w:t>
       </w:r>
@@ -8710,7 +7966,7 @@
           <w:color w:val="D4D4D4"/>
           <w:sz w:val="21"/>
           <w:szCs w:val="21"/>
-          <w:lang w:eastAsia="fr-FR"/>
+          <w:lang w:val="en-US" w:eastAsia="fr-FR"/>
         </w:rPr>
         <w:t>,</w:t>
       </w:r>
@@ -8724,16 +7980,16 @@
           <w:color w:val="D4D4D4"/>
           <w:sz w:val="21"/>
           <w:szCs w:val="21"/>
-          <w:lang w:eastAsia="fr-FR"/>
-        </w:rPr>
-      </w:pPr>
-      <w:r>
-        <w:rPr>
-          <w:rFonts w:ascii="Consolas" w:eastAsia="Times New Roman" w:hAnsi="Consolas" w:cs="Times New Roman"/>
-          <w:color w:val="D4D4D4"/>
-          <w:sz w:val="21"/>
-          <w:szCs w:val="21"/>
-          <w:lang w:eastAsia="fr-FR"/>
+          <w:lang w:val="en-US" w:eastAsia="fr-FR"/>
+        </w:rPr>
+      </w:pPr>
+      <w:r>
+        <w:rPr>
+          <w:rFonts w:ascii="Consolas" w:eastAsia="Times New Roman" w:hAnsi="Consolas" w:cs="Times New Roman"/>
+          <w:color w:val="D4D4D4"/>
+          <w:sz w:val="21"/>
+          <w:szCs w:val="21"/>
+          <w:lang w:val="en-US" w:eastAsia="fr-FR"/>
         </w:rPr>
         <w:t xml:space="preserve">    </w:t>
       </w:r>
@@ -8743,41 +7999,19 @@
           <w:color w:val="9CDCFE"/>
           <w:sz w:val="21"/>
           <w:szCs w:val="21"/>
-          <w:lang w:eastAsia="fr-FR"/>
-        </w:rPr>
-        <w:t>"file</w:t>
-      </w:r>
-      <w:proofErr w:type="gramStart"/>
-      <w:r>
-        <w:rPr>
-          <w:rFonts w:ascii="Consolas" w:eastAsia="Times New Roman" w:hAnsi="Consolas" w:cs="Times New Roman"/>
-          <w:color w:val="9CDCFE"/>
-          <w:sz w:val="21"/>
-          <w:szCs w:val="21"/>
-          <w:lang w:eastAsia="fr-FR"/>
-        </w:rPr>
-        <w:t>"</w:t>
-      </w:r>
-      <w:r>
-        <w:rPr>
-          <w:rFonts w:ascii="Consolas" w:eastAsia="Times New Roman" w:hAnsi="Consolas" w:cs="Times New Roman"/>
-          <w:color w:val="D4D4D4"/>
-          <w:sz w:val="21"/>
-          <w:szCs w:val="21"/>
-          <w:lang w:eastAsia="fr-FR"/>
-        </w:rPr>
-        <w:t>:</w:t>
-      </w:r>
-      <w:proofErr w:type="gramEnd"/>
-      <w:r>
-        <w:rPr>
-          <w:rFonts w:ascii="Consolas" w:eastAsia="Times New Roman" w:hAnsi="Consolas" w:cs="Times New Roman"/>
-          <w:color w:val="D4D4D4"/>
-          <w:sz w:val="21"/>
-          <w:szCs w:val="21"/>
-          <w:lang w:eastAsia="fr-FR"/>
-        </w:rPr>
-        <w:t xml:space="preserve"> </w:t>
+          <w:lang w:val="en-US" w:eastAsia="fr-FR"/>
+        </w:rPr>
+        <w:t>"file"</w:t>
+      </w:r>
+      <w:r>
+        <w:rPr>
+          <w:rFonts w:ascii="Consolas" w:eastAsia="Times New Roman" w:hAnsi="Consolas" w:cs="Times New Roman"/>
+          <w:color w:val="D4D4D4"/>
+          <w:sz w:val="21"/>
+          <w:szCs w:val="21"/>
+          <w:lang w:val="en-US" w:eastAsia="fr-FR"/>
+        </w:rPr>
+        <w:t xml:space="preserve">: </w:t>
       </w:r>
       <w:r>
         <w:rPr>
@@ -8785,7 +8019,7 @@
           <w:color w:val="CE9178"/>
           <w:sz w:val="21"/>
           <w:szCs w:val="21"/>
-          <w:lang w:eastAsia="fr-FR"/>
+          <w:lang w:val="en-US" w:eastAsia="fr-FR"/>
         </w:rPr>
         <w:t>"md"</w:t>
       </w:r>
@@ -8808,9 +8042,19 @@
           <w:color w:val="D4D4D4"/>
           <w:sz w:val="21"/>
           <w:szCs w:val="21"/>
-          <w:lang w:eastAsia="fr-FR"/>
-        </w:rPr>
-        <w:t>  },</w:t>
+          <w:lang w:val="en-US" w:eastAsia="fr-FR"/>
+        </w:rPr>
+        <w:t xml:space="preserve">  </w:t>
+      </w:r>
+      <w:r>
+        <w:rPr>
+          <w:rFonts w:ascii="Consolas" w:eastAsia="Times New Roman" w:hAnsi="Consolas" w:cs="Times New Roman"/>
+          <w:color w:val="D4D4D4"/>
+          <w:sz w:val="21"/>
+          <w:szCs w:val="21"/>
+          <w:lang w:eastAsia="fr-FR"/>
+        </w:rPr>
+        <w:t>},</w:t>
       </w:r>
     </w:p>
     <w:p>

</xml_diff>

<commit_message>
Affichage du message d'erreur dans l'explorateur de fichiers ok
</commit_message>
<xml_diff>
--- a/docs/Documentation fichier TreeView.docx
+++ b/docs/Documentation fichier TreeView.docx
@@ -1591,16 +1591,7 @@
             <w:jc w:val="both"/>
           </w:pPr>
           <w:r>
-            <w:t>C</w:t>
-          </w:r>
-          <w:r>
-            <w:t xml:space="preserve"> – </w:t>
-          </w:r>
-          <w:r>
-            <w:t>Vue-Router</w:t>
-          </w:r>
-          <w:r>
-            <w:t xml:space="preserve">  </w:t>
+            <w:t xml:space="preserve">C – Vue-Router  </w:t>
           </w:r>
           <w:r>
             <w:ptab w:relativeTo="margin" w:alignment="right" w:leader="dot"/>
@@ -1616,19 +1607,13 @@
             <w:jc w:val="both"/>
           </w:pPr>
           <w:r>
-            <w:t>D</w:t>
-          </w:r>
-          <w:r>
-            <w:t xml:space="preserve"> –</w:t>
+            <w:t>D –</w:t>
           </w:r>
           <w:r>
             <w:t>Menu de contexte :</w:t>
           </w:r>
           <w:r>
-            <w:t xml:space="preserve"> </w:t>
-          </w:r>
-          <w:r>
-            <w:t>vue-</w:t>
+            <w:t xml:space="preserve"> vue-</w:t>
           </w:r>
           <w:proofErr w:type="spellStart"/>
           <w:r>
@@ -1644,10 +1629,7 @@
           </w:r>
           <w:proofErr w:type="spellEnd"/>
           <w:r>
-            <w:t>-menu</w:t>
-          </w:r>
-          <w:r>
-            <w:t xml:space="preserve">  </w:t>
+            <w:t xml:space="preserve">-menu  </w:t>
           </w:r>
           <w:r>
             <w:ptab w:relativeTo="margin" w:alignment="right" w:leader="dot"/>
@@ -2206,12 +2188,10 @@
         <w:t xml:space="preserve"> via un </w:t>
       </w:r>
       <w:proofErr w:type="spellStart"/>
-      <w:proofErr w:type="gramStart"/>
       <w:r>
         <w:t>fichier.json</w:t>
       </w:r>
       <w:proofErr w:type="spellEnd"/>
-      <w:proofErr w:type="gramEnd"/>
       <w:r>
         <w:t>)</w:t>
       </w:r>
@@ -2251,6 +2231,27 @@
         <w:t>L’affichage avec des liens statiques des documents sélectionnés</w:t>
       </w:r>
     </w:p>
+    <w:p>
+      <w:pPr>
+        <w:pStyle w:val="Paragraphedeliste"/>
+        <w:numPr>
+          <w:ilvl w:val="0"/>
+          <w:numId w:val="3"/>
+        </w:numPr>
+      </w:pPr>
+      <w:r>
+        <w:t>L’affichage d’un message d’erreur si le fichier sélectionné n’a pas été trouvé</w:t>
+      </w:r>
+    </w:p>
+    <w:p>
+      <w:pPr>
+        <w:pStyle w:val="Paragraphedeliste"/>
+        <w:numPr>
+          <w:ilvl w:val="0"/>
+          <w:numId w:val="3"/>
+        </w:numPr>
+      </w:pPr>
+    </w:p>
     <w:p/>
     <w:p>
       <w:r>
@@ -2594,7 +2595,6 @@
           <w:lang w:val="en-US" w:eastAsia="fr-FR"/>
         </w:rPr>
       </w:pPr>
-      <w:proofErr w:type="gramStart"/>
       <w:r>
         <w:rPr>
           <w:rFonts w:ascii="Consolas" w:eastAsia="Times New Roman" w:hAnsi="Consolas" w:cs="Times New Roman"/>
@@ -2613,18 +2613,7 @@
           <w:szCs w:val="21"/>
           <w:lang w:val="en-US" w:eastAsia="fr-FR"/>
         </w:rPr>
-        <w:t>(</w:t>
-      </w:r>
-      <w:proofErr w:type="gramEnd"/>
-      <w:r>
-        <w:rPr>
-          <w:rFonts w:ascii="Consolas" w:eastAsia="Times New Roman" w:hAnsi="Consolas" w:cs="Times New Roman"/>
-          <w:color w:val="D4D4D4"/>
-          <w:sz w:val="21"/>
-          <w:szCs w:val="21"/>
-          <w:lang w:val="en-US" w:eastAsia="fr-FR"/>
-        </w:rPr>
-        <w:t>) {</w:t>
+        <w:t>() {</w:t>
       </w:r>
     </w:p>
     <w:p>
@@ -2682,18 +2671,7 @@
           <w:szCs w:val="21"/>
           <w:lang w:val="en-US" w:eastAsia="fr-FR"/>
         </w:rPr>
-        <w:t xml:space="preserve">          </w:t>
-      </w:r>
-      <w:proofErr w:type="gramStart"/>
-      <w:r>
-        <w:rPr>
-          <w:rFonts w:ascii="Consolas" w:eastAsia="Times New Roman" w:hAnsi="Consolas" w:cs="Times New Roman"/>
-          <w:color w:val="D4D4D4"/>
-          <w:sz w:val="21"/>
-          <w:szCs w:val="21"/>
-          <w:lang w:val="en-US" w:eastAsia="fr-FR"/>
-        </w:rPr>
-        <w:t>.</w:t>
+        <w:t>          .</w:t>
       </w:r>
       <w:r>
         <w:rPr>
@@ -2705,7 +2683,6 @@
         </w:rPr>
         <w:t>get</w:t>
       </w:r>
-      <w:proofErr w:type="gramEnd"/>
       <w:r>
         <w:rPr>
           <w:rFonts w:ascii="Consolas" w:eastAsia="Times New Roman" w:hAnsi="Consolas" w:cs="Times New Roman"/>
@@ -2757,18 +2734,7 @@
           <w:szCs w:val="21"/>
           <w:lang w:val="en-US" w:eastAsia="fr-FR"/>
         </w:rPr>
-        <w:t xml:space="preserve">          </w:t>
-      </w:r>
-      <w:proofErr w:type="gramStart"/>
-      <w:r>
-        <w:rPr>
-          <w:rFonts w:ascii="Consolas" w:eastAsia="Times New Roman" w:hAnsi="Consolas" w:cs="Times New Roman"/>
-          <w:color w:val="D4D4D4"/>
-          <w:sz w:val="21"/>
-          <w:szCs w:val="21"/>
-          <w:lang w:val="en-US" w:eastAsia="fr-FR"/>
-        </w:rPr>
-        <w:t>.</w:t>
+        <w:t>          .</w:t>
       </w:r>
       <w:r>
         <w:rPr>
@@ -2780,7 +2746,6 @@
         </w:rPr>
         <w:t>then</w:t>
       </w:r>
-      <w:proofErr w:type="gramEnd"/>
       <w:r>
         <w:rPr>
           <w:rFonts w:ascii="Consolas" w:eastAsia="Times New Roman" w:hAnsi="Consolas" w:cs="Times New Roman"/>
@@ -2973,7 +2938,6 @@
         <w:t xml:space="preserve">            </w:t>
       </w:r>
       <w:proofErr w:type="spellStart"/>
-      <w:proofErr w:type="gramStart"/>
       <w:r>
         <w:rPr>
           <w:rFonts w:ascii="Consolas" w:eastAsia="Times New Roman" w:hAnsi="Consolas" w:cs="Times New Roman"/>
@@ -3005,7 +2969,6 @@
         <w:t>items</w:t>
       </w:r>
       <w:proofErr w:type="spellEnd"/>
-      <w:proofErr w:type="gramEnd"/>
       <w:r>
         <w:rPr>
           <w:rFonts w:ascii="Consolas" w:eastAsia="Times New Roman" w:hAnsi="Consolas" w:cs="Times New Roman"/>
@@ -3117,7 +3080,6 @@
         </w:rPr>
         <w:t xml:space="preserve">          </w:t>
       </w:r>
-      <w:proofErr w:type="gramStart"/>
       <w:r>
         <w:rPr>
           <w:rFonts w:ascii="Consolas" w:eastAsia="Times New Roman" w:hAnsi="Consolas" w:cs="Times New Roman"/>
@@ -3138,7 +3100,6 @@
         </w:rPr>
         <w:t>catch</w:t>
       </w:r>
-      <w:proofErr w:type="gramEnd"/>
       <w:r>
         <w:rPr>
           <w:rFonts w:ascii="Consolas" w:eastAsia="Times New Roman" w:hAnsi="Consolas" w:cs="Times New Roman"/>
@@ -3214,7 +3175,6 @@
         </w:rPr>
         <w:t xml:space="preserve">            </w:t>
       </w:r>
-      <w:proofErr w:type="gramStart"/>
       <w:r>
         <w:rPr>
           <w:rFonts w:ascii="Consolas" w:eastAsia="Times New Roman" w:hAnsi="Consolas" w:cs="Times New Roman"/>
@@ -3255,7 +3215,6 @@
         </w:rPr>
         <w:t>(</w:t>
       </w:r>
-      <w:proofErr w:type="gramEnd"/>
       <w:r>
         <w:rPr>
           <w:rFonts w:ascii="Consolas" w:eastAsia="Times New Roman" w:hAnsi="Consolas" w:cs="Times New Roman"/>
@@ -3773,7 +3732,6 @@
         <w:t xml:space="preserve">      </w:t>
       </w:r>
       <w:proofErr w:type="spellStart"/>
-      <w:proofErr w:type="gramStart"/>
       <w:r>
         <w:rPr>
           <w:rFonts w:ascii="Consolas" w:eastAsia="Times New Roman" w:hAnsi="Consolas" w:cs="Times New Roman"/>
@@ -3795,7 +3753,6 @@
         </w:rPr>
         <w:t>:</w:t>
       </w:r>
-      <w:proofErr w:type="gramEnd"/>
       <w:r>
         <w:rPr>
           <w:rFonts w:ascii="Consolas" w:eastAsia="Times New Roman" w:hAnsi="Consolas" w:cs="Times New Roman"/>
@@ -4274,7 +4231,6 @@
         </w:rPr>
         <w:t xml:space="preserve">            </w:t>
       </w:r>
-      <w:proofErr w:type="gramStart"/>
       <w:r>
         <w:rPr>
           <w:rFonts w:ascii="Consolas" w:eastAsia="Times New Roman" w:hAnsi="Consolas" w:cs="Times New Roman"/>
@@ -4295,7 +4251,6 @@
         </w:rPr>
         <w:t>:</w:t>
       </w:r>
-      <w:proofErr w:type="gramEnd"/>
       <w:r>
         <w:rPr>
           <w:rFonts w:ascii="Consolas" w:eastAsia="Times New Roman" w:hAnsi="Consolas" w:cs="Times New Roman"/>
@@ -4938,15 +4893,22 @@
       <w:pPr>
         <w:jc w:val="both"/>
       </w:pPr>
-      <w:proofErr w:type="gramStart"/>
-      <w:r>
-        <w:rPr>
-          <w:b/>
-          <w:bCs/>
-        </w:rPr>
-        <w:t>vue</w:t>
-      </w:r>
-      <w:proofErr w:type="gramEnd"/>
+      <w:r>
+        <w:rPr>
+          <w:b/>
+          <w:bCs/>
+        </w:rPr>
+        <w:t>vue-</w:t>
+      </w:r>
+      <w:proofErr w:type="spellStart"/>
+      <w:r>
+        <w:rPr>
+          <w:b/>
+          <w:bCs/>
+        </w:rPr>
+        <w:t>lil</w:t>
+      </w:r>
+      <w:proofErr w:type="spellEnd"/>
       <w:r>
         <w:rPr>
           <w:b/>
@@ -4960,7 +4922,7 @@
           <w:b/>
           <w:bCs/>
         </w:rPr>
-        <w:t>lil</w:t>
+        <w:t>context</w:t>
       </w:r>
       <w:proofErr w:type="spellEnd"/>
       <w:r>
@@ -4968,30 +4930,7 @@
           <w:b/>
           <w:bCs/>
         </w:rPr>
-        <w:t>-</w:t>
-      </w:r>
-      <w:proofErr w:type="spellStart"/>
-      <w:r>
-        <w:rPr>
-          <w:b/>
-          <w:bCs/>
-        </w:rPr>
-        <w:t>context</w:t>
-      </w:r>
-      <w:proofErr w:type="spellEnd"/>
-      <w:r>
-        <w:rPr>
-          <w:b/>
-          <w:bCs/>
-        </w:rPr>
-        <w:t>-menu</w:t>
-      </w:r>
-      <w:r>
-        <w:rPr>
-          <w:b/>
-          <w:bCs/>
-        </w:rPr>
-        <w:t xml:space="preserve"> </w:t>
+        <w:t xml:space="preserve">-menu </w:t>
       </w:r>
       <w:r>
         <w:t xml:space="preserve">est une librairie qui </w:t>
@@ -5018,13 +4957,7 @@
         <w:t xml:space="preserve"> propres à un explorateur de fichier (marquer ou démarquer</w:t>
       </w:r>
       <w:r>
-        <w:t xml:space="preserve">, imprimer, supprimer </w:t>
-      </w:r>
-      <w:r>
-        <w:t>le ou les fichiers sélectionnés</w:t>
-      </w:r>
-      <w:r>
-        <w:t>)</w:t>
+        <w:t>, imprimer, supprimer le ou les fichiers sélectionnés)</w:t>
       </w:r>
       <w:r>
         <w:t xml:space="preserve"> pouvant être affiché</w:t>
@@ -5278,7 +5211,6 @@
         <w:t xml:space="preserve">renvoyant des données sur les dossiers/fichiers à afficher au format JSON. </w:t>
       </w:r>
       <w:proofErr w:type="spellStart"/>
-      <w:proofErr w:type="gramStart"/>
       <w:r>
         <w:rPr>
           <w:b/>
@@ -5287,7 +5219,6 @@
         <w:t>json</w:t>
       </w:r>
       <w:proofErr w:type="spellEnd"/>
-      <w:proofErr w:type="gramEnd"/>
       <w:r>
         <w:rPr>
           <w:b/>
@@ -5440,39 +5371,17 @@
           <w:szCs w:val="21"/>
           <w:lang w:eastAsia="fr-FR"/>
         </w:rPr>
-        <w:t>"vue</w:t>
-      </w:r>
-      <w:proofErr w:type="gramStart"/>
-      <w:r>
-        <w:rPr>
-          <w:rFonts w:ascii="Consolas" w:eastAsia="Times New Roman" w:hAnsi="Consolas" w:cs="Times New Roman"/>
-          <w:color w:val="9CDCFE"/>
-          <w:sz w:val="21"/>
-          <w:szCs w:val="21"/>
-          <w:lang w:eastAsia="fr-FR"/>
-        </w:rPr>
-        <w:t>"</w:t>
-      </w:r>
-      <w:r>
-        <w:rPr>
-          <w:rFonts w:ascii="Consolas" w:eastAsia="Times New Roman" w:hAnsi="Consolas" w:cs="Times New Roman"/>
-          <w:color w:val="D4D4D4"/>
-          <w:sz w:val="21"/>
-          <w:szCs w:val="21"/>
-          <w:lang w:eastAsia="fr-FR"/>
-        </w:rPr>
-        <w:t>:</w:t>
-      </w:r>
-      <w:proofErr w:type="gramEnd"/>
-      <w:r>
-        <w:rPr>
-          <w:rFonts w:ascii="Consolas" w:eastAsia="Times New Roman" w:hAnsi="Consolas" w:cs="Times New Roman"/>
-          <w:color w:val="D4D4D4"/>
-          <w:sz w:val="21"/>
-          <w:szCs w:val="21"/>
-          <w:lang w:eastAsia="fr-FR"/>
-        </w:rPr>
-        <w:t xml:space="preserve"> </w:t>
+        <w:t>"vue"</w:t>
+      </w:r>
+      <w:r>
+        <w:rPr>
+          <w:rFonts w:ascii="Consolas" w:eastAsia="Times New Roman" w:hAnsi="Consolas" w:cs="Times New Roman"/>
+          <w:color w:val="D4D4D4"/>
+          <w:sz w:val="21"/>
+          <w:szCs w:val="21"/>
+          <w:lang w:eastAsia="fr-FR"/>
+        </w:rPr>
+        <w:t xml:space="preserve">: </w:t>
       </w:r>
       <w:r>
         <w:rPr>
@@ -5518,7 +5427,6 @@
         <w:t>"</w:t>
       </w:r>
       <w:proofErr w:type="spellStart"/>
-      <w:proofErr w:type="gramStart"/>
       <w:r>
         <w:rPr>
           <w:rFonts w:ascii="Consolas" w:eastAsia="Times New Roman" w:hAnsi="Consolas" w:cs="Times New Roman"/>
@@ -5530,7 +5438,6 @@
         <w:t>vue</w:t>
       </w:r>
       <w:proofErr w:type="spellEnd"/>
-      <w:proofErr w:type="gramEnd"/>
       <w:r>
         <w:rPr>
           <w:rFonts w:ascii="Consolas" w:eastAsia="Times New Roman" w:hAnsi="Consolas" w:cs="Times New Roman"/>
@@ -5595,7 +5502,6 @@
         <w:t>"</w:t>
       </w:r>
       <w:proofErr w:type="spellStart"/>
-      <w:proofErr w:type="gramStart"/>
       <w:r>
         <w:rPr>
           <w:rFonts w:ascii="Consolas" w:eastAsia="Times New Roman" w:hAnsi="Consolas" w:cs="Times New Roman"/>
@@ -5607,7 +5513,6 @@
         <w:t>vue</w:t>
       </w:r>
       <w:proofErr w:type="spellEnd"/>
-      <w:proofErr w:type="gramEnd"/>
       <w:r>
         <w:rPr>
           <w:rFonts w:ascii="Consolas" w:eastAsia="Times New Roman" w:hAnsi="Consolas" w:cs="Times New Roman"/>
@@ -5673,7 +5578,6 @@
         <w:t>axios</w:t>
       </w:r>
       <w:proofErr w:type="spellEnd"/>
-      <w:proofErr w:type="gramStart"/>
       <w:r>
         <w:rPr>
           <w:rFonts w:ascii="Consolas" w:eastAsia="Times New Roman" w:hAnsi="Consolas" w:cs="Times New Roman"/>
@@ -5692,18 +5596,7 @@
           <w:szCs w:val="21"/>
           <w:lang w:eastAsia="fr-FR"/>
         </w:rPr>
-        <w:t>:</w:t>
-      </w:r>
-      <w:proofErr w:type="gramEnd"/>
-      <w:r>
-        <w:rPr>
-          <w:rFonts w:ascii="Consolas" w:eastAsia="Times New Roman" w:hAnsi="Consolas" w:cs="Times New Roman"/>
-          <w:color w:val="D4D4D4"/>
-          <w:sz w:val="21"/>
-          <w:szCs w:val="21"/>
-          <w:lang w:eastAsia="fr-FR"/>
-        </w:rPr>
-        <w:t xml:space="preserve"> </w:t>
+        <w:t xml:space="preserve">: </w:t>
       </w:r>
       <w:r>
         <w:rPr>
@@ -5746,39 +5639,17 @@
           <w:szCs w:val="21"/>
           <w:lang w:eastAsia="fr-FR"/>
         </w:rPr>
-        <w:t>"vue-router</w:t>
-      </w:r>
-      <w:proofErr w:type="gramStart"/>
-      <w:r>
-        <w:rPr>
-          <w:rFonts w:ascii="Consolas" w:eastAsia="Times New Roman" w:hAnsi="Consolas" w:cs="Times New Roman"/>
-          <w:color w:val="9CDCFE"/>
-          <w:sz w:val="21"/>
-          <w:szCs w:val="21"/>
-          <w:lang w:eastAsia="fr-FR"/>
-        </w:rPr>
-        <w:t>"</w:t>
-      </w:r>
-      <w:r>
-        <w:rPr>
-          <w:rFonts w:ascii="Consolas" w:eastAsia="Times New Roman" w:hAnsi="Consolas" w:cs="Times New Roman"/>
-          <w:color w:val="D4D4D4"/>
-          <w:sz w:val="21"/>
-          <w:szCs w:val="21"/>
-          <w:lang w:eastAsia="fr-FR"/>
-        </w:rPr>
-        <w:t>:</w:t>
-      </w:r>
-      <w:proofErr w:type="gramEnd"/>
-      <w:r>
-        <w:rPr>
-          <w:rFonts w:ascii="Consolas" w:eastAsia="Times New Roman" w:hAnsi="Consolas" w:cs="Times New Roman"/>
-          <w:color w:val="D4D4D4"/>
-          <w:sz w:val="21"/>
-          <w:szCs w:val="21"/>
-          <w:lang w:eastAsia="fr-FR"/>
-        </w:rPr>
-        <w:t xml:space="preserve"> </w:t>
+        <w:t>"vue-router"</w:t>
+      </w:r>
+      <w:r>
+        <w:rPr>
+          <w:rFonts w:ascii="Consolas" w:eastAsia="Times New Roman" w:hAnsi="Consolas" w:cs="Times New Roman"/>
+          <w:color w:val="D4D4D4"/>
+          <w:sz w:val="21"/>
+          <w:szCs w:val="21"/>
+          <w:lang w:eastAsia="fr-FR"/>
+        </w:rPr>
+        <w:t xml:space="preserve">: </w:t>
       </w:r>
       <w:r>
         <w:rPr>
@@ -5828,12 +5699,10 @@
         <w:t>L’ensemble des versions utilisées est disponible dans les fichiers package-</w:t>
       </w:r>
       <w:proofErr w:type="spellStart"/>
-      <w:proofErr w:type="gramStart"/>
       <w:r>
         <w:t>lock.json</w:t>
       </w:r>
       <w:proofErr w:type="spellEnd"/>
-      <w:proofErr w:type="gramEnd"/>
       <w:r>
         <w:t xml:space="preserve"> et </w:t>
       </w:r>
@@ -6092,7 +5961,6 @@
         </w:rPr>
       </w:pPr>
       <w:proofErr w:type="spellStart"/>
-      <w:proofErr w:type="gramStart"/>
       <w:r>
         <w:rPr>
           <w:rFonts w:ascii="Consolas" w:eastAsia="Times New Roman" w:hAnsi="Consolas" w:cs="Times New Roman"/>
@@ -6124,7 +5992,6 @@
         <w:t>source</w:t>
       </w:r>
       <w:proofErr w:type="spellEnd"/>
-      <w:proofErr w:type="gramEnd"/>
       <w:r>
         <w:rPr>
           <w:rFonts w:ascii="Consolas" w:eastAsia="Times New Roman" w:hAnsi="Consolas" w:cs="Times New Roman"/>
@@ -6351,13 +6218,8 @@
       <w:pPr>
         <w:jc w:val="center"/>
       </w:pPr>
-      <w:proofErr w:type="gramStart"/>
-      <w:r>
-        <w:t>vue</w:t>
-      </w:r>
-      <w:proofErr w:type="gramEnd"/>
-      <w:r>
-        <w:t xml:space="preserve"> </w:t>
+      <w:r>
+        <w:t xml:space="preserve">vue </w:t>
       </w:r>
       <w:proofErr w:type="spellStart"/>
       <w:r>
@@ -6399,15 +6261,7 @@
         <w:jc w:val="center"/>
       </w:pPr>
       <w:r>
-        <w:t>(</w:t>
-      </w:r>
-      <w:proofErr w:type="gramStart"/>
-      <w:r>
-        <w:t>correspond</w:t>
-      </w:r>
-      <w:proofErr w:type="gramEnd"/>
-      <w:r>
-        <w:t xml:space="preserve"> à la version d’Axios installé sur le projet)</w:t>
+        <w:t>(correspond à la version d’Axios installé sur le projet)</w:t>
       </w:r>
     </w:p>
     <w:p>
@@ -6436,12 +6290,10 @@
         <w:jc w:val="center"/>
       </w:pPr>
       <w:proofErr w:type="spellStart"/>
-      <w:proofErr w:type="gramStart"/>
       <w:r>
         <w:t>npm</w:t>
       </w:r>
       <w:proofErr w:type="spellEnd"/>
-      <w:proofErr w:type="gramEnd"/>
       <w:r>
         <w:t xml:space="preserve"> </w:t>
       </w:r>
@@ -6491,12 +6343,10 @@
         <w:jc w:val="center"/>
       </w:pPr>
       <w:proofErr w:type="spellStart"/>
-      <w:proofErr w:type="gramStart"/>
       <w:r>
         <w:t>json</w:t>
       </w:r>
       <w:proofErr w:type="spellEnd"/>
-      <w:proofErr w:type="gramEnd"/>
       <w:r>
         <w:t>-server --</w:t>
       </w:r>
@@ -6549,15 +6399,7 @@
         <w:jc w:val="center"/>
       </w:pPr>
       <w:r>
-        <w:t>(</w:t>
-      </w:r>
-      <w:proofErr w:type="gramStart"/>
-      <w:r>
-        <w:t>nom</w:t>
-      </w:r>
-      <w:proofErr w:type="gramEnd"/>
-      <w:r>
-        <w:t xml:space="preserve"> du fichier contenant les données au format JSON)</w:t>
+        <w:t>(nom du fichier contenant les données au format JSON)</w:t>
       </w:r>
     </w:p>
     <w:p>
@@ -6581,12 +6423,10 @@
         <w:jc w:val="center"/>
       </w:pPr>
       <w:proofErr w:type="spellStart"/>
-      <w:proofErr w:type="gramStart"/>
       <w:r>
         <w:t>npm</w:t>
       </w:r>
       <w:proofErr w:type="spellEnd"/>
-      <w:proofErr w:type="gramEnd"/>
       <w:r>
         <w:t xml:space="preserve"> run serve</w:t>
       </w:r>
@@ -7454,7 +7294,6 @@
         </w:rPr>
         <w:t xml:space="preserve">: </w:t>
       </w:r>
-      <w:proofErr w:type="gramStart"/>
       <w:r>
         <w:rPr>
           <w:rFonts w:ascii="Consolas" w:eastAsia="Times New Roman" w:hAnsi="Consolas" w:cs="Times New Roman"/>
@@ -7463,18 +7302,7 @@
           <w:szCs w:val="21"/>
           <w:lang w:val="en-US" w:eastAsia="fr-FR"/>
         </w:rPr>
-        <w:t>".git</w:t>
-      </w:r>
-      <w:proofErr w:type="gramEnd"/>
-      <w:r>
-        <w:rPr>
-          <w:rFonts w:ascii="Consolas" w:eastAsia="Times New Roman" w:hAnsi="Consolas" w:cs="Times New Roman"/>
-          <w:color w:val="CE9178"/>
-          <w:sz w:val="21"/>
-          <w:szCs w:val="21"/>
-          <w:lang w:val="en-US" w:eastAsia="fr-FR"/>
-        </w:rPr>
-        <w:t>"</w:t>
+        <w:t>".git"</w:t>
       </w:r>
     </w:p>
     <w:p>
@@ -8424,7 +8252,6 @@
         <w:t>name</w:t>
       </w:r>
       <w:proofErr w:type="spellEnd"/>
-      <w:proofErr w:type="gramStart"/>
       <w:r>
         <w:rPr>
           <w:rFonts w:ascii="Consolas" w:eastAsia="Times New Roman" w:hAnsi="Consolas" w:cs="Times New Roman"/>
@@ -8443,18 +8270,7 @@
           <w:szCs w:val="21"/>
           <w:lang w:eastAsia="fr-FR"/>
         </w:rPr>
-        <w:t>:</w:t>
-      </w:r>
-      <w:proofErr w:type="gramEnd"/>
-      <w:r>
-        <w:rPr>
-          <w:rFonts w:ascii="Consolas" w:eastAsia="Times New Roman" w:hAnsi="Consolas" w:cs="Times New Roman"/>
-          <w:color w:val="D4D4D4"/>
-          <w:sz w:val="21"/>
-          <w:szCs w:val="21"/>
-          <w:lang w:eastAsia="fr-FR"/>
-        </w:rPr>
-        <w:t xml:space="preserve"> </w:t>
+        <w:t xml:space="preserve">: </w:t>
       </w:r>
       <w:r>
         <w:rPr>
@@ -8529,39 +8345,17 @@
           <w:szCs w:val="21"/>
           <w:lang w:eastAsia="fr-FR"/>
         </w:rPr>
-        <w:t>"file</w:t>
-      </w:r>
-      <w:proofErr w:type="gramStart"/>
-      <w:r>
-        <w:rPr>
-          <w:rFonts w:ascii="Consolas" w:eastAsia="Times New Roman" w:hAnsi="Consolas" w:cs="Times New Roman"/>
-          <w:color w:val="9CDCFE"/>
-          <w:sz w:val="21"/>
-          <w:szCs w:val="21"/>
-          <w:lang w:eastAsia="fr-FR"/>
-        </w:rPr>
-        <w:t>"</w:t>
-      </w:r>
-      <w:r>
-        <w:rPr>
-          <w:rFonts w:ascii="Consolas" w:eastAsia="Times New Roman" w:hAnsi="Consolas" w:cs="Times New Roman"/>
-          <w:color w:val="D4D4D4"/>
-          <w:sz w:val="21"/>
-          <w:szCs w:val="21"/>
-          <w:lang w:eastAsia="fr-FR"/>
-        </w:rPr>
-        <w:t>:</w:t>
-      </w:r>
-      <w:proofErr w:type="gramEnd"/>
-      <w:r>
-        <w:rPr>
-          <w:rFonts w:ascii="Consolas" w:eastAsia="Times New Roman" w:hAnsi="Consolas" w:cs="Times New Roman"/>
-          <w:color w:val="D4D4D4"/>
-          <w:sz w:val="21"/>
-          <w:szCs w:val="21"/>
-          <w:lang w:eastAsia="fr-FR"/>
-        </w:rPr>
-        <w:t xml:space="preserve"> </w:t>
+        <w:t>"file"</w:t>
+      </w:r>
+      <w:r>
+        <w:rPr>
+          <w:rFonts w:ascii="Consolas" w:eastAsia="Times New Roman" w:hAnsi="Consolas" w:cs="Times New Roman"/>
+          <w:color w:val="D4D4D4"/>
+          <w:sz w:val="21"/>
+          <w:szCs w:val="21"/>
+          <w:lang w:eastAsia="fr-FR"/>
+        </w:rPr>
+        <w:t xml:space="preserve">: </w:t>
       </w:r>
       <w:r>
         <w:rPr>
@@ -8867,7 +8661,6 @@
         <w:t>"</w:t>
       </w:r>
       <w:proofErr w:type="spellStart"/>
-      <w:proofErr w:type="gramStart"/>
       <w:r>
         <w:rPr>
           <w:rFonts w:ascii="Consolas" w:eastAsia="Times New Roman" w:hAnsi="Consolas" w:cs="Times New Roman"/>
@@ -8879,7 +8672,6 @@
         <w:t>package.json</w:t>
       </w:r>
       <w:proofErr w:type="spellEnd"/>
-      <w:proofErr w:type="gramEnd"/>
       <w:r>
         <w:rPr>
           <w:rFonts w:ascii="Consolas" w:eastAsia="Times New Roman" w:hAnsi="Consolas" w:cs="Times New Roman"/>
@@ -10018,13 +9810,8 @@
     </w:p>
     <w:p>
       <w:bookmarkStart w:id="9" w:name="_Hlk107415227"/>
-      <w:proofErr w:type="gramStart"/>
-      <w:r>
-        <w:t>vue</w:t>
-      </w:r>
-      <w:proofErr w:type="gramEnd"/>
-      <w:r>
-        <w:t>-</w:t>
+      <w:r>
+        <w:t>vue-</w:t>
       </w:r>
       <w:proofErr w:type="spellStart"/>
       <w:r>

</xml_diff>

<commit_message>
Récupération des informations sur les fichiers depuis API ok
</commit_message>
<xml_diff>
--- a/docs/Documentation fichier TreeView.docx
+++ b/docs/Documentation fichier TreeView.docx
@@ -2188,12 +2188,17 @@
         <w:t xml:space="preserve"> via un </w:t>
       </w:r>
       <w:proofErr w:type="spellStart"/>
+      <w:proofErr w:type="gramStart"/>
       <w:r>
         <w:t>fichier.json</w:t>
       </w:r>
       <w:proofErr w:type="spellEnd"/>
+      <w:proofErr w:type="gramEnd"/>
       <w:r>
         <w:t>)</w:t>
+      </w:r>
+      <w:r>
+        <w:t xml:space="preserve"> (Annexe 1)</w:t>
       </w:r>
     </w:p>
     <w:p>
@@ -2216,7 +2221,10 @@
         <w:t xml:space="preserve"> (sans impression et </w:t>
       </w:r>
       <w:r>
-        <w:t>la suppression)</w:t>
+        <w:t>la suppression</w:t>
+      </w:r>
+      <w:r>
+        <w:t>)</w:t>
       </w:r>
     </w:p>
     <w:p>
@@ -2230,6 +2238,9 @@
       <w:r>
         <w:t>L’affichage avec des liens statiques des documents sélectionnés</w:t>
       </w:r>
+      <w:r>
+        <w:t xml:space="preserve"> (Annexe 6)</w:t>
+      </w:r>
     </w:p>
     <w:p>
       <w:pPr>
@@ -2242,6 +2253,9 @@
       <w:r>
         <w:t>L’affichage d’un message d’erreur si le fichier sélectionné n’a pas été trouvé</w:t>
       </w:r>
+      <w:r>
+        <w:t xml:space="preserve"> (Annexe 7)</w:t>
+      </w:r>
     </w:p>
     <w:p>
       <w:pPr>
@@ -2515,24 +2529,7 @@
         <w:t>.</w:t>
       </w:r>
       <w:r>
-        <w:t xml:space="preserve"> Le projet initial n’utilisant pas </w:t>
-      </w:r>
-      <w:proofErr w:type="spellStart"/>
-      <w:r>
-        <w:t>Vuex</w:t>
-      </w:r>
-      <w:proofErr w:type="spellEnd"/>
-      <w:r>
-        <w:t xml:space="preserve"> mais bien Axios,</w:t>
-      </w:r>
-      <w:r>
-        <w:t xml:space="preserve"> il était inutile de concevoir une solution utilisant ce</w:t>
-      </w:r>
-      <w:r>
-        <w:t>tte technologie</w:t>
-      </w:r>
-      <w:r>
-        <w:t>.</w:t>
+        <w:t xml:space="preserve"> </w:t>
       </w:r>
     </w:p>
     <w:p>
@@ -2595,6 +2592,7 @@
           <w:lang w:val="en-US" w:eastAsia="fr-FR"/>
         </w:rPr>
       </w:pPr>
+      <w:proofErr w:type="gramStart"/>
       <w:r>
         <w:rPr>
           <w:rFonts w:ascii="Consolas" w:eastAsia="Times New Roman" w:hAnsi="Consolas" w:cs="Times New Roman"/>
@@ -2613,7 +2611,18 @@
           <w:szCs w:val="21"/>
           <w:lang w:val="en-US" w:eastAsia="fr-FR"/>
         </w:rPr>
-        <w:t>() {</w:t>
+        <w:t>(</w:t>
+      </w:r>
+      <w:proofErr w:type="gramEnd"/>
+      <w:r>
+        <w:rPr>
+          <w:rFonts w:ascii="Consolas" w:eastAsia="Times New Roman" w:hAnsi="Consolas" w:cs="Times New Roman"/>
+          <w:color w:val="D4D4D4"/>
+          <w:sz w:val="21"/>
+          <w:szCs w:val="21"/>
+          <w:lang w:val="en-US" w:eastAsia="fr-FR"/>
+        </w:rPr>
+        <w:t>) {</w:t>
       </w:r>
     </w:p>
     <w:p>
@@ -2671,7 +2680,18 @@
           <w:szCs w:val="21"/>
           <w:lang w:val="en-US" w:eastAsia="fr-FR"/>
         </w:rPr>
-        <w:t>          .</w:t>
+        <w:t xml:space="preserve">          </w:t>
+      </w:r>
+      <w:proofErr w:type="gramStart"/>
+      <w:r>
+        <w:rPr>
+          <w:rFonts w:ascii="Consolas" w:eastAsia="Times New Roman" w:hAnsi="Consolas" w:cs="Times New Roman"/>
+          <w:color w:val="D4D4D4"/>
+          <w:sz w:val="21"/>
+          <w:szCs w:val="21"/>
+          <w:lang w:val="en-US" w:eastAsia="fr-FR"/>
+        </w:rPr>
+        <w:t>.</w:t>
       </w:r>
       <w:r>
         <w:rPr>
@@ -2683,6 +2703,7 @@
         </w:rPr>
         <w:t>get</w:t>
       </w:r>
+      <w:proofErr w:type="gramEnd"/>
       <w:r>
         <w:rPr>
           <w:rFonts w:ascii="Consolas" w:eastAsia="Times New Roman" w:hAnsi="Consolas" w:cs="Times New Roman"/>
@@ -2734,7 +2755,18 @@
           <w:szCs w:val="21"/>
           <w:lang w:val="en-US" w:eastAsia="fr-FR"/>
         </w:rPr>
-        <w:t>          .</w:t>
+        <w:t xml:space="preserve">          </w:t>
+      </w:r>
+      <w:proofErr w:type="gramStart"/>
+      <w:r>
+        <w:rPr>
+          <w:rFonts w:ascii="Consolas" w:eastAsia="Times New Roman" w:hAnsi="Consolas" w:cs="Times New Roman"/>
+          <w:color w:val="D4D4D4"/>
+          <w:sz w:val="21"/>
+          <w:szCs w:val="21"/>
+          <w:lang w:val="en-US" w:eastAsia="fr-FR"/>
+        </w:rPr>
+        <w:t>.</w:t>
       </w:r>
       <w:r>
         <w:rPr>
@@ -2746,6 +2778,7 @@
         </w:rPr>
         <w:t>then</w:t>
       </w:r>
+      <w:proofErr w:type="gramEnd"/>
       <w:r>
         <w:rPr>
           <w:rFonts w:ascii="Consolas" w:eastAsia="Times New Roman" w:hAnsi="Consolas" w:cs="Times New Roman"/>
@@ -2938,6 +2971,7 @@
         <w:t xml:space="preserve">            </w:t>
       </w:r>
       <w:proofErr w:type="spellStart"/>
+      <w:proofErr w:type="gramStart"/>
       <w:r>
         <w:rPr>
           <w:rFonts w:ascii="Consolas" w:eastAsia="Times New Roman" w:hAnsi="Consolas" w:cs="Times New Roman"/>
@@ -2969,6 +3003,7 @@
         <w:t>items</w:t>
       </w:r>
       <w:proofErr w:type="spellEnd"/>
+      <w:proofErr w:type="gramEnd"/>
       <w:r>
         <w:rPr>
           <w:rFonts w:ascii="Consolas" w:eastAsia="Times New Roman" w:hAnsi="Consolas" w:cs="Times New Roman"/>
@@ -3080,6 +3115,7 @@
         </w:rPr>
         <w:t xml:space="preserve">          </w:t>
       </w:r>
+      <w:proofErr w:type="gramStart"/>
       <w:r>
         <w:rPr>
           <w:rFonts w:ascii="Consolas" w:eastAsia="Times New Roman" w:hAnsi="Consolas" w:cs="Times New Roman"/>
@@ -3100,6 +3136,7 @@
         </w:rPr>
         <w:t>catch</w:t>
       </w:r>
+      <w:proofErr w:type="gramEnd"/>
       <w:r>
         <w:rPr>
           <w:rFonts w:ascii="Consolas" w:eastAsia="Times New Roman" w:hAnsi="Consolas" w:cs="Times New Roman"/>
@@ -3175,6 +3212,7 @@
         </w:rPr>
         <w:t xml:space="preserve">            </w:t>
       </w:r>
+      <w:proofErr w:type="gramStart"/>
       <w:r>
         <w:rPr>
           <w:rFonts w:ascii="Consolas" w:eastAsia="Times New Roman" w:hAnsi="Consolas" w:cs="Times New Roman"/>
@@ -3215,6 +3253,7 @@
         </w:rPr>
         <w:t>(</w:t>
       </w:r>
+      <w:proofErr w:type="gramEnd"/>
       <w:r>
         <w:rPr>
           <w:rFonts w:ascii="Consolas" w:eastAsia="Times New Roman" w:hAnsi="Consolas" w:cs="Times New Roman"/>
@@ -3374,6 +3413,39 @@
       </w:r>
       <w:r>
         <w:t xml:space="preserve"> </w:t>
+      </w:r>
+    </w:p>
+    <w:p>
+      <w:pPr>
+        <w:jc w:val="both"/>
+      </w:pPr>
+      <w:r>
+        <w:t>Axios est également utilisé dans le composant Content pour récupération de liens de fichiers</w:t>
+      </w:r>
+      <w:r>
+        <w:t xml:space="preserve"> et remplace donc, dans le contexte du projet principal, l’ensemble des appels vers </w:t>
+      </w:r>
+      <w:proofErr w:type="spellStart"/>
+      <w:r>
+        <w:t>PortalAPI</w:t>
+      </w:r>
+      <w:proofErr w:type="spellEnd"/>
+      <w:r>
+        <w:t>, qui n’est pour l’instant pas accessible.</w:t>
+      </w:r>
+      <w:r>
+        <w:t xml:space="preserve"> Un schéma récapitulatif de l’ensemble des appels vers </w:t>
+      </w:r>
+      <w:proofErr w:type="spellStart"/>
+      <w:r>
+        <w:t>PortalAPI</w:t>
+      </w:r>
+      <w:proofErr w:type="spellEnd"/>
+      <w:r>
+        <w:t xml:space="preserve"> des composants du projet principal est disponible en Annexe</w:t>
+      </w:r>
+      <w:r>
+        <w:t xml:space="preserve"> 4.</w:t>
       </w:r>
     </w:p>
     <w:p>
@@ -3732,6 +3804,7 @@
         <w:t xml:space="preserve">      </w:t>
       </w:r>
       <w:proofErr w:type="spellStart"/>
+      <w:proofErr w:type="gramStart"/>
       <w:r>
         <w:rPr>
           <w:rFonts w:ascii="Consolas" w:eastAsia="Times New Roman" w:hAnsi="Consolas" w:cs="Times New Roman"/>
@@ -3753,6 +3826,7 @@
         </w:rPr>
         <w:t>:</w:t>
       </w:r>
+      <w:proofErr w:type="gramEnd"/>
       <w:r>
         <w:rPr>
           <w:rFonts w:ascii="Consolas" w:eastAsia="Times New Roman" w:hAnsi="Consolas" w:cs="Times New Roman"/>
@@ -4231,6 +4305,7 @@
         </w:rPr>
         <w:t xml:space="preserve">            </w:t>
       </w:r>
+      <w:proofErr w:type="gramStart"/>
       <w:r>
         <w:rPr>
           <w:rFonts w:ascii="Consolas" w:eastAsia="Times New Roman" w:hAnsi="Consolas" w:cs="Times New Roman"/>
@@ -4251,6 +4326,7 @@
         </w:rPr>
         <w:t>:</w:t>
       </w:r>
+      <w:proofErr w:type="gramEnd"/>
       <w:r>
         <w:rPr>
           <w:rFonts w:ascii="Consolas" w:eastAsia="Times New Roman" w:hAnsi="Consolas" w:cs="Times New Roman"/>
@@ -4566,10 +4642,10 @@
           <w:noProof/>
         </w:rPr>
         <w:drawing>
-          <wp:inline distT="0" distB="0" distL="0" distR="0" wp14:anchorId="5388CB3E" wp14:editId="0AD20A3A">
-            <wp:extent cx="5760720" cy="2590800"/>
-            <wp:effectExtent l="0" t="0" r="0" b="0"/>
-            <wp:docPr id="4" name="Image 4"/>
+          <wp:inline distT="0" distB="0" distL="0" distR="0" wp14:anchorId="03E42BDF" wp14:editId="2969B8C0">
+            <wp:extent cx="5760720" cy="2658533"/>
+            <wp:effectExtent l="0" t="0" r="0" b="8890"/>
+            <wp:docPr id="24" name="Image 24"/>
             <wp:cNvGraphicFramePr>
               <a:graphicFrameLocks xmlns:a="http://schemas.openxmlformats.org/drawingml/2006/main" noChangeAspect="1"/>
             </wp:cNvGraphicFramePr>
@@ -4582,13 +4658,13 @@
                   </pic:nvPicPr>
                   <pic:blipFill rotWithShape="1">
                     <a:blip r:embed="rId8"/>
-                    <a:srcRect t="13169" b="6877"/>
+                    <a:srcRect l="-1" t="12803" r="-14" b="5142"/>
                     <a:stretch/>
                   </pic:blipFill>
                   <pic:spPr bwMode="auto">
                     <a:xfrm>
                       <a:off x="0" y="0"/>
-                      <a:ext cx="5760720" cy="2590800"/>
+                      <a:ext cx="5761585" cy="2658932"/>
                     </a:xfrm>
                     <a:prstGeom prst="rect">
                       <a:avLst/>
@@ -4682,7 +4758,16 @@
         <w:t xml:space="preserve">récupère cette information et </w:t>
       </w:r>
       <w:r>
-        <w:t xml:space="preserve">affiche l’élément correspondant. </w:t>
+        <w:t>affiche l’élément correspondant</w:t>
+      </w:r>
+      <w:r>
+        <w:t xml:space="preserve"> grâce à un appel Axios vers une </w:t>
+      </w:r>
+      <w:r>
+        <w:t>API qui nous renvoie au format JSON, l’url de la ressource demandée.</w:t>
+      </w:r>
+      <w:r>
+        <w:t xml:space="preserve"> </w:t>
       </w:r>
     </w:p>
     <w:p>
@@ -4690,39 +4775,23 @@
         <w:jc w:val="both"/>
       </w:pPr>
       <w:r>
-        <w:t xml:space="preserve">Pour l’instant, dans le composant </w:t>
-      </w:r>
-      <w:r>
-        <w:t>Content</w:t>
-      </w:r>
-      <w:r>
-        <w:t xml:space="preserve">, cet élément renvoi à des liens statiques mais lorsque l’accès au serveur sera possible, on peut envisager que l’on pourra rechercher directement les liens menant à la ressource demandée grâce à un appel vers </w:t>
-      </w:r>
-      <w:proofErr w:type="spellStart"/>
-      <w:r>
-        <w:t>PortalAPI</w:t>
-      </w:r>
-      <w:proofErr w:type="spellEnd"/>
+        <w:t xml:space="preserve">Le schéma ci-dessous permet de mieux </w:t>
+      </w:r>
+      <w:r>
+        <w:t>illustrer</w:t>
+      </w:r>
+      <w:r>
+        <w:t xml:space="preserve"> les relations qui existent entre chaque </w:t>
+      </w:r>
+      <w:r>
+        <w:t>composant</w:t>
+      </w:r>
+      <w:r>
+        <w:t xml:space="preserve"> du projet</w:t>
+      </w:r>
       <w:r>
         <w:t>.</w:t>
       </w:r>
-      <w:r>
-        <w:t xml:space="preserve"> Le schéma ci-dessous permet de mieux </w:t>
-      </w:r>
-      <w:r>
-        <w:t>illustrer</w:t>
-      </w:r>
-      <w:r>
-        <w:t xml:space="preserve"> les relations qui existent entre chaque élément du projet</w:t>
-      </w:r>
-      <w:r>
-        <w:t>.</w:t>
-      </w:r>
-    </w:p>
-    <w:p>
-      <w:pPr>
-        <w:jc w:val="both"/>
-      </w:pPr>
     </w:p>
     <w:p>
       <w:r>
@@ -4730,10 +4799,10 @@
           <w:noProof/>
         </w:rPr>
         <w:drawing>
-          <wp:inline distT="0" distB="0" distL="0" distR="0" wp14:anchorId="5BB239FC" wp14:editId="1C95F512">
-            <wp:extent cx="5760720" cy="1894840"/>
-            <wp:effectExtent l="0" t="0" r="0" b="0"/>
-            <wp:docPr id="15" name="Image 15"/>
+          <wp:inline distT="0" distB="0" distL="0" distR="0" wp14:anchorId="1461900D" wp14:editId="584255F4">
+            <wp:extent cx="5760720" cy="3343275"/>
+            <wp:effectExtent l="0" t="0" r="0" b="9525"/>
+            <wp:docPr id="23" name="Image 23"/>
             <wp:cNvGraphicFramePr>
               <a:graphicFrameLocks xmlns:a="http://schemas.openxmlformats.org/drawingml/2006/main" noChangeAspect="1"/>
             </wp:cNvGraphicFramePr>
@@ -4741,7 +4810,7 @@
               <a:graphicData uri="http://schemas.openxmlformats.org/drawingml/2006/picture">
                 <pic:pic xmlns:pic="http://schemas.openxmlformats.org/drawingml/2006/picture">
                   <pic:nvPicPr>
-                    <pic:cNvPr id="0" name="Picture 7"/>
+                    <pic:cNvPr id="0" name="Picture 11"/>
                     <pic:cNvPicPr>
                       <a:picLocks noChangeAspect="1" noChangeArrowheads="1"/>
                     </pic:cNvPicPr>
@@ -4762,7 +4831,7 @@
                   <pic:spPr bwMode="auto">
                     <a:xfrm>
                       <a:off x="0" y="0"/>
-                      <a:ext cx="5760720" cy="1894840"/>
+                      <a:ext cx="5760720" cy="3343275"/>
                     </a:xfrm>
                     <a:prstGeom prst="rect">
                       <a:avLst/>
@@ -4893,12 +4962,21 @@
       <w:pPr>
         <w:jc w:val="both"/>
       </w:pPr>
-      <w:r>
-        <w:rPr>
-          <w:b/>
-          <w:bCs/>
-        </w:rPr>
-        <w:t>vue-</w:t>
+      <w:proofErr w:type="gramStart"/>
+      <w:r>
+        <w:rPr>
+          <w:b/>
+          <w:bCs/>
+        </w:rPr>
+        <w:t>vue</w:t>
+      </w:r>
+      <w:proofErr w:type="gramEnd"/>
+      <w:r>
+        <w:rPr>
+          <w:b/>
+          <w:bCs/>
+        </w:rPr>
+        <w:t>-</w:t>
       </w:r>
       <w:proofErr w:type="spellStart"/>
       <w:r>
@@ -4987,8 +5065,8 @@
           <w:noProof/>
         </w:rPr>
         <w:drawing>
-          <wp:inline distT="0" distB="0" distL="0" distR="0" wp14:anchorId="2F8E9A83" wp14:editId="50346607">
-            <wp:extent cx="5753986" cy="2590800"/>
+          <wp:inline distT="0" distB="0" distL="0" distR="0" wp14:anchorId="2F8E9A83" wp14:editId="4616B0E7">
+            <wp:extent cx="5432002" cy="1930287"/>
             <wp:effectExtent l="0" t="0" r="0" b="0"/>
             <wp:docPr id="5" name="Image 5"/>
             <wp:cNvGraphicFramePr>
@@ -5003,13 +5081,13 @@
                   </pic:nvPicPr>
                   <pic:blipFill rotWithShape="1">
                     <a:blip r:embed="rId10"/>
-                    <a:srcRect l="1819" t="58495" r="66601" b="16226"/>
+                    <a:srcRect l="3585" t="64939" r="66601" b="16226"/>
                     <a:stretch/>
                   </pic:blipFill>
                   <pic:spPr bwMode="auto">
                     <a:xfrm>
                       <a:off x="0" y="0"/>
-                      <a:ext cx="5778396" cy="2601791"/>
+                      <a:ext cx="5455284" cy="1938560"/>
                     </a:xfrm>
                     <a:prstGeom prst="rect">
                       <a:avLst/>
@@ -5184,13 +5262,43 @@
         <w:jc w:val="both"/>
       </w:pPr>
       <w:r>
-        <w:t xml:space="preserve">Pour que le composant </w:t>
-      </w:r>
-      <w:r>
-        <w:t xml:space="preserve">se comporte de la manière dont on le souhaite, c’est-à-dire qu’il </w:t>
-      </w:r>
-      <w:r>
-        <w:t xml:space="preserve">puisse utiliser </w:t>
+        <w:t>Pour que le</w:t>
+      </w:r>
+      <w:r>
+        <w:t>s</w:t>
+      </w:r>
+      <w:r>
+        <w:t xml:space="preserve"> composant</w:t>
+      </w:r>
+      <w:r>
+        <w:t>s</w:t>
+      </w:r>
+      <w:r>
+        <w:t xml:space="preserve"> </w:t>
+      </w:r>
+      <w:r>
+        <w:t>se comporte</w:t>
+      </w:r>
+      <w:r>
+        <w:t>nt</w:t>
+      </w:r>
+      <w:r>
+        <w:t xml:space="preserve"> de la manière dont on le souhaite, c’est-à-dire qu’il</w:t>
+      </w:r>
+      <w:r>
+        <w:t>s</w:t>
+      </w:r>
+      <w:r>
+        <w:t xml:space="preserve"> </w:t>
+      </w:r>
+      <w:r>
+        <w:t>puisse</w:t>
+      </w:r>
+      <w:r>
+        <w:t>nt</w:t>
+      </w:r>
+      <w:r>
+        <w:t xml:space="preserve"> utiliser </w:t>
       </w:r>
       <w:r>
         <w:rPr>
@@ -5211,6 +5319,7 @@
         <w:t xml:space="preserve">renvoyant des données sur les dossiers/fichiers à afficher au format JSON. </w:t>
       </w:r>
       <w:proofErr w:type="spellStart"/>
+      <w:proofErr w:type="gramStart"/>
       <w:r>
         <w:rPr>
           <w:b/>
@@ -5219,6 +5328,7 @@
         <w:t>json</w:t>
       </w:r>
       <w:proofErr w:type="spellEnd"/>
+      <w:proofErr w:type="gramEnd"/>
       <w:r>
         <w:rPr>
           <w:b/>
@@ -5247,13 +5357,16 @@
         <w:jc w:val="both"/>
       </w:pPr>
       <w:r>
-        <w:t>Ce serveur local ne sera alors plus nécessaire dès lors que le composant sera intégré au projet.</w:t>
-      </w:r>
-    </w:p>
-    <w:p>
-      <w:pPr>
-        <w:jc w:val="both"/>
-      </w:pPr>
+        <w:t xml:space="preserve">Ainsi, les données constituant les divers nœuds du </w:t>
+      </w:r>
+      <w:proofErr w:type="spellStart"/>
+      <w:r>
+        <w:t>TreeView</w:t>
+      </w:r>
+      <w:proofErr w:type="spellEnd"/>
+      <w:r>
+        <w:t xml:space="preserve"> ainsi que l’affichage de l’url d’un nœud sélectionné sont issus d’appels Axios vers la fausse API. </w:t>
+      </w:r>
     </w:p>
     <w:p>
       <w:pPr>
@@ -5371,17 +5484,39 @@
           <w:szCs w:val="21"/>
           <w:lang w:eastAsia="fr-FR"/>
         </w:rPr>
-        <w:t>"vue"</w:t>
-      </w:r>
-      <w:r>
-        <w:rPr>
-          <w:rFonts w:ascii="Consolas" w:eastAsia="Times New Roman" w:hAnsi="Consolas" w:cs="Times New Roman"/>
-          <w:color w:val="D4D4D4"/>
-          <w:sz w:val="21"/>
-          <w:szCs w:val="21"/>
-          <w:lang w:eastAsia="fr-FR"/>
-        </w:rPr>
-        <w:t xml:space="preserve">: </w:t>
+        <w:t>"vue</w:t>
+      </w:r>
+      <w:proofErr w:type="gramStart"/>
+      <w:r>
+        <w:rPr>
+          <w:rFonts w:ascii="Consolas" w:eastAsia="Times New Roman" w:hAnsi="Consolas" w:cs="Times New Roman"/>
+          <w:color w:val="9CDCFE"/>
+          <w:sz w:val="21"/>
+          <w:szCs w:val="21"/>
+          <w:lang w:eastAsia="fr-FR"/>
+        </w:rPr>
+        <w:t>"</w:t>
+      </w:r>
+      <w:r>
+        <w:rPr>
+          <w:rFonts w:ascii="Consolas" w:eastAsia="Times New Roman" w:hAnsi="Consolas" w:cs="Times New Roman"/>
+          <w:color w:val="D4D4D4"/>
+          <w:sz w:val="21"/>
+          <w:szCs w:val="21"/>
+          <w:lang w:eastAsia="fr-FR"/>
+        </w:rPr>
+        <w:t>:</w:t>
+      </w:r>
+      <w:proofErr w:type="gramEnd"/>
+      <w:r>
+        <w:rPr>
+          <w:rFonts w:ascii="Consolas" w:eastAsia="Times New Roman" w:hAnsi="Consolas" w:cs="Times New Roman"/>
+          <w:color w:val="D4D4D4"/>
+          <w:sz w:val="21"/>
+          <w:szCs w:val="21"/>
+          <w:lang w:eastAsia="fr-FR"/>
+        </w:rPr>
+        <w:t xml:space="preserve"> </w:t>
       </w:r>
       <w:r>
         <w:rPr>
@@ -5427,6 +5562,7 @@
         <w:t>"</w:t>
       </w:r>
       <w:proofErr w:type="spellStart"/>
+      <w:proofErr w:type="gramStart"/>
       <w:r>
         <w:rPr>
           <w:rFonts w:ascii="Consolas" w:eastAsia="Times New Roman" w:hAnsi="Consolas" w:cs="Times New Roman"/>
@@ -5438,6 +5574,7 @@
         <w:t>vue</w:t>
       </w:r>
       <w:proofErr w:type="spellEnd"/>
+      <w:proofErr w:type="gramEnd"/>
       <w:r>
         <w:rPr>
           <w:rFonts w:ascii="Consolas" w:eastAsia="Times New Roman" w:hAnsi="Consolas" w:cs="Times New Roman"/>
@@ -5502,6 +5639,7 @@
         <w:t>"</w:t>
       </w:r>
       <w:proofErr w:type="spellStart"/>
+      <w:proofErr w:type="gramStart"/>
       <w:r>
         <w:rPr>
           <w:rFonts w:ascii="Consolas" w:eastAsia="Times New Roman" w:hAnsi="Consolas" w:cs="Times New Roman"/>
@@ -5513,6 +5651,7 @@
         <w:t>vue</w:t>
       </w:r>
       <w:proofErr w:type="spellEnd"/>
+      <w:proofErr w:type="gramEnd"/>
       <w:r>
         <w:rPr>
           <w:rFonts w:ascii="Consolas" w:eastAsia="Times New Roman" w:hAnsi="Consolas" w:cs="Times New Roman"/>
@@ -5578,6 +5717,7 @@
         <w:t>axios</w:t>
       </w:r>
       <w:proofErr w:type="spellEnd"/>
+      <w:proofErr w:type="gramStart"/>
       <w:r>
         <w:rPr>
           <w:rFonts w:ascii="Consolas" w:eastAsia="Times New Roman" w:hAnsi="Consolas" w:cs="Times New Roman"/>
@@ -5596,7 +5736,18 @@
           <w:szCs w:val="21"/>
           <w:lang w:eastAsia="fr-FR"/>
         </w:rPr>
-        <w:t xml:space="preserve">: </w:t>
+        <w:t>:</w:t>
+      </w:r>
+      <w:proofErr w:type="gramEnd"/>
+      <w:r>
+        <w:rPr>
+          <w:rFonts w:ascii="Consolas" w:eastAsia="Times New Roman" w:hAnsi="Consolas" w:cs="Times New Roman"/>
+          <w:color w:val="D4D4D4"/>
+          <w:sz w:val="21"/>
+          <w:szCs w:val="21"/>
+          <w:lang w:eastAsia="fr-FR"/>
+        </w:rPr>
+        <w:t xml:space="preserve"> </w:t>
       </w:r>
       <w:r>
         <w:rPr>
@@ -5639,17 +5790,39 @@
           <w:szCs w:val="21"/>
           <w:lang w:eastAsia="fr-FR"/>
         </w:rPr>
-        <w:t>"vue-router"</w:t>
-      </w:r>
-      <w:r>
-        <w:rPr>
-          <w:rFonts w:ascii="Consolas" w:eastAsia="Times New Roman" w:hAnsi="Consolas" w:cs="Times New Roman"/>
-          <w:color w:val="D4D4D4"/>
-          <w:sz w:val="21"/>
-          <w:szCs w:val="21"/>
-          <w:lang w:eastAsia="fr-FR"/>
-        </w:rPr>
-        <w:t xml:space="preserve">: </w:t>
+        <w:t>"vue-router</w:t>
+      </w:r>
+      <w:proofErr w:type="gramStart"/>
+      <w:r>
+        <w:rPr>
+          <w:rFonts w:ascii="Consolas" w:eastAsia="Times New Roman" w:hAnsi="Consolas" w:cs="Times New Roman"/>
+          <w:color w:val="9CDCFE"/>
+          <w:sz w:val="21"/>
+          <w:szCs w:val="21"/>
+          <w:lang w:eastAsia="fr-FR"/>
+        </w:rPr>
+        <w:t>"</w:t>
+      </w:r>
+      <w:r>
+        <w:rPr>
+          <w:rFonts w:ascii="Consolas" w:eastAsia="Times New Roman" w:hAnsi="Consolas" w:cs="Times New Roman"/>
+          <w:color w:val="D4D4D4"/>
+          <w:sz w:val="21"/>
+          <w:szCs w:val="21"/>
+          <w:lang w:eastAsia="fr-FR"/>
+        </w:rPr>
+        <w:t>:</w:t>
+      </w:r>
+      <w:proofErr w:type="gramEnd"/>
+      <w:r>
+        <w:rPr>
+          <w:rFonts w:ascii="Consolas" w:eastAsia="Times New Roman" w:hAnsi="Consolas" w:cs="Times New Roman"/>
+          <w:color w:val="D4D4D4"/>
+          <w:sz w:val="21"/>
+          <w:szCs w:val="21"/>
+          <w:lang w:eastAsia="fr-FR"/>
+        </w:rPr>
+        <w:t xml:space="preserve"> </w:t>
       </w:r>
       <w:r>
         <w:rPr>
@@ -5699,10 +5872,12 @@
         <w:t>L’ensemble des versions utilisées est disponible dans les fichiers package-</w:t>
       </w:r>
       <w:proofErr w:type="spellStart"/>
+      <w:proofErr w:type="gramStart"/>
       <w:r>
         <w:t>lock.json</w:t>
       </w:r>
       <w:proofErr w:type="spellEnd"/>
+      <w:proofErr w:type="gramEnd"/>
       <w:r>
         <w:t xml:space="preserve"> et </w:t>
       </w:r>
@@ -5961,6 +6136,7 @@
         </w:rPr>
       </w:pPr>
       <w:proofErr w:type="spellStart"/>
+      <w:proofErr w:type="gramStart"/>
       <w:r>
         <w:rPr>
           <w:rFonts w:ascii="Consolas" w:eastAsia="Times New Roman" w:hAnsi="Consolas" w:cs="Times New Roman"/>
@@ -5992,6 +6168,7 @@
         <w:t>source</w:t>
       </w:r>
       <w:proofErr w:type="spellEnd"/>
+      <w:proofErr w:type="gramEnd"/>
       <w:r>
         <w:rPr>
           <w:rFonts w:ascii="Consolas" w:eastAsia="Times New Roman" w:hAnsi="Consolas" w:cs="Times New Roman"/>
@@ -6211,57 +6388,49 @@
         <w:jc w:val="both"/>
       </w:pPr>
       <w:r>
-        <w:t>Installer Axios</w:t>
+        <w:t xml:space="preserve">Installer </w:t>
+      </w:r>
+      <w:proofErr w:type="spellStart"/>
+      <w:r>
+        <w:t>json</w:t>
+      </w:r>
+      <w:proofErr w:type="spellEnd"/>
+      <w:r>
+        <w:t>-server</w:t>
       </w:r>
     </w:p>
     <w:p>
       <w:pPr>
         <w:jc w:val="center"/>
       </w:pPr>
-      <w:r>
-        <w:t xml:space="preserve">vue </w:t>
-      </w:r>
       <w:proofErr w:type="spellStart"/>
-      <w:r>
-        <w:t>add</w:t>
+      <w:proofErr w:type="gramStart"/>
+      <w:r>
+        <w:t>npm</w:t>
       </w:r>
       <w:proofErr w:type="spellEnd"/>
-      <w:r>
-        <w:t xml:space="preserve"> axios@</w:t>
-      </w:r>
-      <w:r>
-        <w:rPr>
-          <w:b/>
-          <w:bCs/>
-        </w:rPr>
-        <w:t>0.18.0</w:t>
-      </w:r>
-    </w:p>
-    <w:p>
-      <w:pPr>
-        <w:jc w:val="center"/>
-      </w:pPr>
-      <w:r>
-        <w:tab/>
-      </w:r>
-      <w:r>
-        <w:tab/>
-      </w:r>
-      <w:r>
-        <w:rPr>
-          <w:rFonts w:asciiTheme="majorHAnsi" w:hAnsiTheme="majorHAnsi" w:cstheme="majorHAnsi"/>
-          <w:color w:val="212121"/>
-          <w:shd w:val="clear" w:color="auto" w:fill="FFFFFF"/>
-        </w:rPr>
-        <w:t>↑</w:t>
-      </w:r>
-    </w:p>
-    <w:p>
-      <w:pPr>
-        <w:jc w:val="center"/>
-      </w:pPr>
-      <w:r>
-        <w:t>(correspond à la version d’Axios installé sur le projet)</w:t>
+      <w:proofErr w:type="gramEnd"/>
+      <w:r>
+        <w:t xml:space="preserve"> </w:t>
+      </w:r>
+      <w:proofErr w:type="spellStart"/>
+      <w:r>
+        <w:t>install</w:t>
+      </w:r>
+      <w:proofErr w:type="spellEnd"/>
+      <w:r>
+        <w:t xml:space="preserve"> </w:t>
+      </w:r>
+      <w:r>
+        <w:t xml:space="preserve">-g </w:t>
+      </w:r>
+      <w:proofErr w:type="spellStart"/>
+      <w:r>
+        <w:t>json</w:t>
+      </w:r>
+      <w:proofErr w:type="spellEnd"/>
+      <w:r>
+        <w:t>-server</w:t>
       </w:r>
     </w:p>
     <w:p>
@@ -6274,7 +6443,7 @@
         <w:jc w:val="both"/>
       </w:pPr>
       <w:r>
-        <w:t xml:space="preserve">Installer </w:t>
+        <w:t xml:space="preserve">Lancer </w:t>
       </w:r>
       <w:proofErr w:type="spellStart"/>
       <w:r>
@@ -6290,31 +6459,73 @@
         <w:jc w:val="center"/>
       </w:pPr>
       <w:proofErr w:type="spellStart"/>
-      <w:r>
-        <w:t>npm</w:t>
+      <w:proofErr w:type="gramStart"/>
+      <w:r>
+        <w:t>json</w:t>
       </w:r>
       <w:proofErr w:type="spellEnd"/>
+      <w:proofErr w:type="gramEnd"/>
+      <w:r>
+        <w:t>-server --</w:t>
+      </w:r>
+      <w:proofErr w:type="spellStart"/>
+      <w:r>
+        <w:t>watch</w:t>
+      </w:r>
+      <w:proofErr w:type="spellEnd"/>
       <w:r>
         <w:t xml:space="preserve"> </w:t>
       </w:r>
       <w:proofErr w:type="spellStart"/>
       <w:r>
-        <w:t>install</w:t>
+        <w:rPr>
+          <w:b/>
+          <w:bCs/>
+        </w:rPr>
+        <w:t>db.json</w:t>
       </w:r>
       <w:proofErr w:type="spellEnd"/>
+    </w:p>
+    <w:p>
+      <w:pPr>
+        <w:jc w:val="center"/>
+        <w:rPr>
+          <w:rFonts w:asciiTheme="majorHAnsi" w:hAnsiTheme="majorHAnsi" w:cstheme="majorHAnsi"/>
+        </w:rPr>
+      </w:pPr>
       <w:r>
         <w:t xml:space="preserve"> </w:t>
       </w:r>
       <w:r>
-        <w:t xml:space="preserve">-g </w:t>
-      </w:r>
-      <w:proofErr w:type="spellStart"/>
-      <w:r>
-        <w:t>json</w:t>
-      </w:r>
-      <w:proofErr w:type="spellEnd"/>
-      <w:r>
-        <w:t>-server</w:t>
+        <w:tab/>
+      </w:r>
+      <w:r>
+        <w:tab/>
+        <w:t xml:space="preserve">   </w:t>
+      </w:r>
+      <w:r>
+        <w:rPr>
+          <w:rFonts w:asciiTheme="majorHAnsi" w:hAnsiTheme="majorHAnsi" w:cstheme="majorHAnsi"/>
+          <w:color w:val="212121"/>
+          <w:shd w:val="clear" w:color="auto" w:fill="FFFFFF"/>
+        </w:rPr>
+        <w:t>↑</w:t>
+      </w:r>
+    </w:p>
+    <w:p>
+      <w:pPr>
+        <w:jc w:val="center"/>
+      </w:pPr>
+      <w:r>
+        <w:t>(</w:t>
+      </w:r>
+      <w:proofErr w:type="gramStart"/>
+      <w:r>
+        <w:t>nom</w:t>
+      </w:r>
+      <w:proofErr w:type="gramEnd"/>
+      <w:r>
+        <w:t xml:space="preserve"> du fichier contenant les données au format JSON)</w:t>
       </w:r>
     </w:p>
     <w:p>
@@ -6327,106 +6538,23 @@
         <w:jc w:val="both"/>
       </w:pPr>
       <w:r>
-        <w:t xml:space="preserve">Lancer </w:t>
-      </w:r>
+        <w:t xml:space="preserve">Lancer l’exécution de l’application </w:t>
+      </w:r>
+      <w:r>
+        <w:t>en mode développement</w:t>
+      </w:r>
+    </w:p>
+    <w:p>
+      <w:pPr>
+        <w:jc w:val="center"/>
+      </w:pPr>
       <w:proofErr w:type="spellStart"/>
-      <w:r>
-        <w:t>json</w:t>
+      <w:proofErr w:type="gramStart"/>
+      <w:r>
+        <w:t>npm</w:t>
       </w:r>
       <w:proofErr w:type="spellEnd"/>
-      <w:r>
-        <w:t>-server</w:t>
-      </w:r>
-    </w:p>
-    <w:p>
-      <w:pPr>
-        <w:jc w:val="center"/>
-      </w:pPr>
-      <w:proofErr w:type="spellStart"/>
-      <w:r>
-        <w:t>json</w:t>
-      </w:r>
-      <w:proofErr w:type="spellEnd"/>
-      <w:r>
-        <w:t>-server --</w:t>
-      </w:r>
-      <w:proofErr w:type="spellStart"/>
-      <w:r>
-        <w:t>watch</w:t>
-      </w:r>
-      <w:proofErr w:type="spellEnd"/>
-      <w:r>
-        <w:t xml:space="preserve"> </w:t>
-      </w:r>
-      <w:proofErr w:type="spellStart"/>
-      <w:r>
-        <w:rPr>
-          <w:b/>
-          <w:bCs/>
-        </w:rPr>
-        <w:t>db.json</w:t>
-      </w:r>
-      <w:proofErr w:type="spellEnd"/>
-    </w:p>
-    <w:p>
-      <w:pPr>
-        <w:jc w:val="center"/>
-        <w:rPr>
-          <w:rFonts w:asciiTheme="majorHAnsi" w:hAnsiTheme="majorHAnsi" w:cstheme="majorHAnsi"/>
-        </w:rPr>
-      </w:pPr>
-      <w:r>
-        <w:t xml:space="preserve"> </w:t>
-      </w:r>
-      <w:r>
-        <w:tab/>
-      </w:r>
-      <w:r>
-        <w:tab/>
-        <w:t xml:space="preserve">   </w:t>
-      </w:r>
-      <w:r>
-        <w:rPr>
-          <w:rFonts w:asciiTheme="majorHAnsi" w:hAnsiTheme="majorHAnsi" w:cstheme="majorHAnsi"/>
-          <w:color w:val="212121"/>
-          <w:shd w:val="clear" w:color="auto" w:fill="FFFFFF"/>
-        </w:rPr>
-        <w:t>↑</w:t>
-      </w:r>
-    </w:p>
-    <w:p>
-      <w:pPr>
-        <w:jc w:val="center"/>
-      </w:pPr>
-      <w:r>
-        <w:t>(nom du fichier contenant les données au format JSON)</w:t>
-      </w:r>
-    </w:p>
-    <w:p>
-      <w:pPr>
-        <w:pStyle w:val="Paragraphedeliste"/>
-        <w:numPr>
-          <w:ilvl w:val="0"/>
-          <w:numId w:val="2"/>
-        </w:numPr>
-        <w:jc w:val="both"/>
-      </w:pPr>
-      <w:r>
-        <w:t xml:space="preserve">Lancer l’exécution de l’application </w:t>
-      </w:r>
-      <w:r>
-        <w:t>en mode développement</w:t>
-      </w:r>
-    </w:p>
-    <w:p>
-      <w:pPr>
-        <w:jc w:val="center"/>
-      </w:pPr>
-      <w:proofErr w:type="spellStart"/>
-      <w:r>
-        <w:t>npm</w:t>
-      </w:r>
-      <w:proofErr w:type="spellEnd"/>
+      <w:proofErr w:type="gramEnd"/>
       <w:r>
         <w:t xml:space="preserve"> run serve</w:t>
       </w:r>
@@ -7005,10 +7133,10 @@
           <w:noProof/>
         </w:rPr>
         <w:drawing>
-          <wp:inline distT="0" distB="0" distL="0" distR="0" wp14:anchorId="5D9D3D1D" wp14:editId="50C5B96D">
-            <wp:extent cx="5760720" cy="7238365"/>
-            <wp:effectExtent l="0" t="0" r="0" b="635"/>
-            <wp:docPr id="9" name="Image 9"/>
+          <wp:inline distT="0" distB="0" distL="0" distR="0" wp14:anchorId="5E9CF01C" wp14:editId="10F00B15">
+            <wp:extent cx="5760720" cy="7235825"/>
+            <wp:effectExtent l="0" t="0" r="0" b="3175"/>
+            <wp:docPr id="22" name="Image 22"/>
             <wp:cNvGraphicFramePr>
               <a:graphicFrameLocks xmlns:a="http://schemas.openxmlformats.org/drawingml/2006/main" noChangeAspect="1"/>
             </wp:cNvGraphicFramePr>
@@ -7016,7 +7144,7 @@
               <a:graphicData uri="http://schemas.openxmlformats.org/drawingml/2006/picture">
                 <pic:pic xmlns:pic="http://schemas.openxmlformats.org/drawingml/2006/picture">
                   <pic:nvPicPr>
-                    <pic:cNvPr id="0" name="Picture 7"/>
+                    <pic:cNvPr id="0" name="Picture 3"/>
                     <pic:cNvPicPr>
                       <a:picLocks noChangeAspect="1" noChangeArrowheads="1"/>
                     </pic:cNvPicPr>
@@ -7037,7 +7165,7 @@
                   <pic:spPr bwMode="auto">
                     <a:xfrm>
                       <a:off x="0" y="0"/>
-                      <a:ext cx="5760720" cy="7238365"/>
+                      <a:ext cx="5760720" cy="7235825"/>
                     </a:xfrm>
                     <a:prstGeom prst="rect">
                       <a:avLst/>
@@ -7294,6 +7422,7 @@
         </w:rPr>
         <w:t xml:space="preserve">: </w:t>
       </w:r>
+      <w:proofErr w:type="gramStart"/>
       <w:r>
         <w:rPr>
           <w:rFonts w:ascii="Consolas" w:eastAsia="Times New Roman" w:hAnsi="Consolas" w:cs="Times New Roman"/>
@@ -7302,7 +7431,18 @@
           <w:szCs w:val="21"/>
           <w:lang w:val="en-US" w:eastAsia="fr-FR"/>
         </w:rPr>
-        <w:t>".git"</w:t>
+        <w:t>".git</w:t>
+      </w:r>
+      <w:proofErr w:type="gramEnd"/>
+      <w:r>
+        <w:rPr>
+          <w:rFonts w:ascii="Consolas" w:eastAsia="Times New Roman" w:hAnsi="Consolas" w:cs="Times New Roman"/>
+          <w:color w:val="CE9178"/>
+          <w:sz w:val="21"/>
+          <w:szCs w:val="21"/>
+          <w:lang w:val="en-US" w:eastAsia="fr-FR"/>
+        </w:rPr>
+        <w:t>"</w:t>
       </w:r>
     </w:p>
     <w:p>
@@ -8252,6 +8392,7 @@
         <w:t>name</w:t>
       </w:r>
       <w:proofErr w:type="spellEnd"/>
+      <w:proofErr w:type="gramStart"/>
       <w:r>
         <w:rPr>
           <w:rFonts w:ascii="Consolas" w:eastAsia="Times New Roman" w:hAnsi="Consolas" w:cs="Times New Roman"/>
@@ -8270,7 +8411,18 @@
           <w:szCs w:val="21"/>
           <w:lang w:eastAsia="fr-FR"/>
         </w:rPr>
-        <w:t xml:space="preserve">: </w:t>
+        <w:t>:</w:t>
+      </w:r>
+      <w:proofErr w:type="gramEnd"/>
+      <w:r>
+        <w:rPr>
+          <w:rFonts w:ascii="Consolas" w:eastAsia="Times New Roman" w:hAnsi="Consolas" w:cs="Times New Roman"/>
+          <w:color w:val="D4D4D4"/>
+          <w:sz w:val="21"/>
+          <w:szCs w:val="21"/>
+          <w:lang w:eastAsia="fr-FR"/>
+        </w:rPr>
+        <w:t xml:space="preserve"> </w:t>
       </w:r>
       <w:r>
         <w:rPr>
@@ -8345,17 +8497,39 @@
           <w:szCs w:val="21"/>
           <w:lang w:eastAsia="fr-FR"/>
         </w:rPr>
-        <w:t>"file"</w:t>
-      </w:r>
-      <w:r>
-        <w:rPr>
-          <w:rFonts w:ascii="Consolas" w:eastAsia="Times New Roman" w:hAnsi="Consolas" w:cs="Times New Roman"/>
-          <w:color w:val="D4D4D4"/>
-          <w:sz w:val="21"/>
-          <w:szCs w:val="21"/>
-          <w:lang w:eastAsia="fr-FR"/>
-        </w:rPr>
-        <w:t xml:space="preserve">: </w:t>
+        <w:t>"file</w:t>
+      </w:r>
+      <w:proofErr w:type="gramStart"/>
+      <w:r>
+        <w:rPr>
+          <w:rFonts w:ascii="Consolas" w:eastAsia="Times New Roman" w:hAnsi="Consolas" w:cs="Times New Roman"/>
+          <w:color w:val="9CDCFE"/>
+          <w:sz w:val="21"/>
+          <w:szCs w:val="21"/>
+          <w:lang w:eastAsia="fr-FR"/>
+        </w:rPr>
+        <w:t>"</w:t>
+      </w:r>
+      <w:r>
+        <w:rPr>
+          <w:rFonts w:ascii="Consolas" w:eastAsia="Times New Roman" w:hAnsi="Consolas" w:cs="Times New Roman"/>
+          <w:color w:val="D4D4D4"/>
+          <w:sz w:val="21"/>
+          <w:szCs w:val="21"/>
+          <w:lang w:eastAsia="fr-FR"/>
+        </w:rPr>
+        <w:t>:</w:t>
+      </w:r>
+      <w:proofErr w:type="gramEnd"/>
+      <w:r>
+        <w:rPr>
+          <w:rFonts w:ascii="Consolas" w:eastAsia="Times New Roman" w:hAnsi="Consolas" w:cs="Times New Roman"/>
+          <w:color w:val="D4D4D4"/>
+          <w:sz w:val="21"/>
+          <w:szCs w:val="21"/>
+          <w:lang w:eastAsia="fr-FR"/>
+        </w:rPr>
+        <w:t xml:space="preserve"> </w:t>
       </w:r>
       <w:r>
         <w:rPr>
@@ -8661,6 +8835,7 @@
         <w:t>"</w:t>
       </w:r>
       <w:proofErr w:type="spellStart"/>
+      <w:proofErr w:type="gramStart"/>
       <w:r>
         <w:rPr>
           <w:rFonts w:ascii="Consolas" w:eastAsia="Times New Roman" w:hAnsi="Consolas" w:cs="Times New Roman"/>
@@ -8672,6 +8847,7 @@
         <w:t>package.json</w:t>
       </w:r>
       <w:proofErr w:type="spellEnd"/>
+      <w:proofErr w:type="gramEnd"/>
       <w:r>
         <w:rPr>
           <w:rFonts w:ascii="Consolas" w:eastAsia="Times New Roman" w:hAnsi="Consolas" w:cs="Times New Roman"/>
@@ -8970,7 +9146,7 @@
           <w:szCs w:val="21"/>
           <w:lang w:eastAsia="fr-FR"/>
         </w:rPr>
-        <w:t>},</w:t>
+        <w:t>}</w:t>
       </w:r>
     </w:p>
     <w:p>
@@ -9090,10 +9266,10 @@
           <w:noProof/>
         </w:rPr>
         <w:drawing>
-          <wp:inline distT="0" distB="0" distL="0" distR="0" wp14:anchorId="135F92B5" wp14:editId="2893CEA8">
-            <wp:extent cx="5760720" cy="2651760"/>
-            <wp:effectExtent l="0" t="0" r="0" b="0"/>
-            <wp:docPr id="7" name="Image 7"/>
+          <wp:inline distT="0" distB="0" distL="0" distR="0" wp14:anchorId="324DA7FC" wp14:editId="0E8B26F8">
+            <wp:extent cx="5760720" cy="2658533"/>
+            <wp:effectExtent l="0" t="0" r="0" b="8890"/>
+            <wp:docPr id="21" name="Image 21"/>
             <wp:cNvGraphicFramePr>
               <a:graphicFrameLocks xmlns:a="http://schemas.openxmlformats.org/drawingml/2006/main" noChangeAspect="1"/>
             </wp:cNvGraphicFramePr>
@@ -9106,13 +9282,13 @@
                   </pic:nvPicPr>
                   <pic:blipFill rotWithShape="1">
                     <a:blip r:embed="rId17"/>
-                    <a:srcRect t="12933" b="5233"/>
+                    <a:srcRect t="13064" r="-8" b="4886"/>
                     <a:stretch/>
                   </pic:blipFill>
                   <pic:spPr bwMode="auto">
                     <a:xfrm>
                       <a:off x="0" y="0"/>
-                      <a:ext cx="5760720" cy="2651760"/>
+                      <a:ext cx="5761154" cy="2658733"/>
                     </a:xfrm>
                     <a:prstGeom prst="rect">
                       <a:avLst/>
@@ -9189,10 +9365,10 @@
           <w:noProof/>
         </w:rPr>
         <w:drawing>
-          <wp:inline distT="0" distB="0" distL="0" distR="0" wp14:anchorId="151A6D74" wp14:editId="468730E7">
-            <wp:extent cx="5760720" cy="2651760"/>
+          <wp:inline distT="0" distB="0" distL="0" distR="0" wp14:anchorId="2FCDD61E" wp14:editId="6F6584B6">
+            <wp:extent cx="5772150" cy="2667000"/>
             <wp:effectExtent l="0" t="0" r="0" b="0"/>
-            <wp:docPr id="8" name="Image 8"/>
+            <wp:docPr id="17" name="Image 17"/>
             <wp:cNvGraphicFramePr>
               <a:graphicFrameLocks xmlns:a="http://schemas.openxmlformats.org/drawingml/2006/main" noChangeAspect="1"/>
             </wp:cNvGraphicFramePr>
@@ -9205,13 +9381,13 @@
                   </pic:nvPicPr>
                   <pic:blipFill rotWithShape="1">
                     <a:blip r:embed="rId18"/>
-                    <a:srcRect t="12228" b="5938"/>
+                    <a:srcRect t="13130" r="-198" b="4567"/>
                     <a:stretch/>
                   </pic:blipFill>
                   <pic:spPr bwMode="auto">
                     <a:xfrm>
                       <a:off x="0" y="0"/>
-                      <a:ext cx="5760720" cy="2651760"/>
+                      <a:ext cx="5772150" cy="2667000"/>
                     </a:xfrm>
                     <a:prstGeom prst="rect">
                       <a:avLst/>
@@ -9282,10 +9458,10 @@
         </w:rPr>
         <w:lastRenderedPageBreak/>
         <w:drawing>
-          <wp:inline distT="0" distB="0" distL="0" distR="0" wp14:anchorId="541AED0D" wp14:editId="5D3BB5FF">
-            <wp:extent cx="5760720" cy="2613660"/>
+          <wp:inline distT="0" distB="0" distL="0" distR="0" wp14:anchorId="13E7E3D7" wp14:editId="18CDFFC3">
+            <wp:extent cx="5760720" cy="2654300"/>
             <wp:effectExtent l="0" t="0" r="0" b="0"/>
-            <wp:docPr id="10" name="Image 10"/>
+            <wp:docPr id="19" name="Image 19"/>
             <wp:cNvGraphicFramePr>
               <a:graphicFrameLocks xmlns:a="http://schemas.openxmlformats.org/drawingml/2006/main" noChangeAspect="1"/>
             </wp:cNvGraphicFramePr>
@@ -9298,13 +9474,13 @@
                   </pic:nvPicPr>
                   <pic:blipFill rotWithShape="1">
                     <a:blip r:embed="rId19"/>
-                    <a:srcRect t="12463" b="6879"/>
+                    <a:srcRect t="12346" b="5742"/>
                     <a:stretch/>
                   </pic:blipFill>
                   <pic:spPr bwMode="auto">
                     <a:xfrm>
                       <a:off x="0" y="0"/>
-                      <a:ext cx="5760720" cy="2613660"/>
+                      <a:ext cx="5760720" cy="2654300"/>
                     </a:xfrm>
                     <a:prstGeom prst="rect">
                       <a:avLst/>
@@ -9388,10 +9564,10 @@
           <w:noProof/>
         </w:rPr>
         <w:drawing>
-          <wp:inline distT="0" distB="0" distL="0" distR="0" wp14:anchorId="60CA8142" wp14:editId="1F67099E">
-            <wp:extent cx="5760720" cy="2644140"/>
-            <wp:effectExtent l="0" t="0" r="0" b="3810"/>
-            <wp:docPr id="11" name="Image 11"/>
+          <wp:inline distT="0" distB="0" distL="0" distR="0" wp14:anchorId="5BDCBC2B" wp14:editId="562E5299">
+            <wp:extent cx="5760720" cy="2686050"/>
+            <wp:effectExtent l="0" t="0" r="0" b="0"/>
+            <wp:docPr id="14" name="Image 14"/>
             <wp:cNvGraphicFramePr>
               <a:graphicFrameLocks xmlns:a="http://schemas.openxmlformats.org/drawingml/2006/main" noChangeAspect="1"/>
             </wp:cNvGraphicFramePr>
@@ -9404,13 +9580,13 @@
                   </pic:nvPicPr>
                   <pic:blipFill rotWithShape="1">
                     <a:blip r:embed="rId20"/>
-                    <a:srcRect t="11993" b="6408"/>
+                    <a:srcRect t="12346" b="4763"/>
                     <a:stretch/>
                   </pic:blipFill>
                   <pic:spPr bwMode="auto">
                     <a:xfrm>
                       <a:off x="0" y="0"/>
-                      <a:ext cx="5760720" cy="2644140"/>
+                      <a:ext cx="5760720" cy="2686050"/>
                     </a:xfrm>
                     <a:prstGeom prst="rect">
                       <a:avLst/>
@@ -9467,19 +9643,116 @@
     </w:p>
     <w:p>
       <w:pPr>
-        <w:jc w:val="both"/>
-        <w:rPr>
-          <w:b/>
-          <w:bCs/>
-          <w:sz w:val="24"/>
-          <w:szCs w:val="24"/>
-        </w:rPr>
-      </w:pPr>
-      <w:r>
         <w:rPr>
           <w:i/>
           <w:iCs/>
         </w:rPr>
+      </w:pPr>
+      <w:r>
+        <w:rPr>
+          <w:i/>
+          <w:iCs/>
+        </w:rPr>
+        <w:br w:type="page"/>
+      </w:r>
+    </w:p>
+    <w:p>
+      <w:pPr>
+        <w:jc w:val="both"/>
+        <w:rPr>
+          <w:sz w:val="24"/>
+          <w:szCs w:val="24"/>
+        </w:rPr>
+      </w:pPr>
+      <w:r>
+        <w:rPr>
+          <w:b/>
+          <w:bCs/>
+          <w:sz w:val="24"/>
+          <w:szCs w:val="24"/>
+        </w:rPr>
+        <w:lastRenderedPageBreak/>
+        <w:t>Annexe 7</w:t>
+      </w:r>
+      <w:r>
+        <w:rPr>
+          <w:sz w:val="24"/>
+          <w:szCs w:val="24"/>
+        </w:rPr>
+        <w:t> : Message d’erreur si le fichier sélectionné n’a pas été trouvé</w:t>
+      </w:r>
+    </w:p>
+    <w:p>
+      <w:pPr>
+        <w:jc w:val="both"/>
+        <w:rPr>
+          <w:sz w:val="24"/>
+          <w:szCs w:val="24"/>
+        </w:rPr>
+      </w:pPr>
+    </w:p>
+    <w:p>
+      <w:pPr>
+        <w:jc w:val="both"/>
+        <w:rPr>
+          <w:b/>
+          <w:bCs/>
+          <w:sz w:val="24"/>
+          <w:szCs w:val="24"/>
+        </w:rPr>
+      </w:pPr>
+      <w:r>
+        <w:rPr>
+          <w:noProof/>
+        </w:rPr>
+        <w:drawing>
+          <wp:inline distT="0" distB="0" distL="0" distR="0" wp14:anchorId="6F1C5A76" wp14:editId="61F96698">
+            <wp:extent cx="5782733" cy="2615989"/>
+            <wp:effectExtent l="0" t="0" r="8890" b="0"/>
+            <wp:docPr id="20" name="Image 20"/>
+            <wp:cNvGraphicFramePr>
+              <a:graphicFrameLocks xmlns:a="http://schemas.openxmlformats.org/drawingml/2006/main" noChangeAspect="1"/>
+            </wp:cNvGraphicFramePr>
+            <a:graphic xmlns:a="http://schemas.openxmlformats.org/drawingml/2006/main">
+              <a:graphicData uri="http://schemas.openxmlformats.org/drawingml/2006/picture">
+                <pic:pic xmlns:pic="http://schemas.openxmlformats.org/drawingml/2006/picture">
+                  <pic:nvPicPr>
+                    <pic:cNvPr id="1" name=""/>
+                    <pic:cNvPicPr/>
+                  </pic:nvPicPr>
+                  <pic:blipFill rotWithShape="1">
+                    <a:blip r:embed="rId21"/>
+                    <a:srcRect l="-1" t="12804" r="-390" b="6460"/>
+                    <a:stretch/>
+                  </pic:blipFill>
+                  <pic:spPr bwMode="auto">
+                    <a:xfrm>
+                      <a:off x="0" y="0"/>
+                      <a:ext cx="5783136" cy="2616171"/>
+                    </a:xfrm>
+                    <a:prstGeom prst="rect">
+                      <a:avLst/>
+                    </a:prstGeom>
+                    <a:ln>
+                      <a:noFill/>
+                    </a:ln>
+                    <a:extLst>
+                      <a:ext uri="{53640926-AAD7-44D8-BBD7-CCE9431645EC}">
+                        <a14:shadowObscured xmlns:a14="http://schemas.microsoft.com/office/drawing/2010/main"/>
+                      </a:ext>
+                    </a:extLst>
+                  </pic:spPr>
+                </pic:pic>
+              </a:graphicData>
+            </a:graphic>
+          </wp:inline>
+        </w:drawing>
+      </w:r>
+      <w:r>
+        <w:rPr>
+          <w:i/>
+          <w:iCs/>
+        </w:rPr>
         <w:br w:type="page"/>
       </w:r>
     </w:p>
@@ -9542,7 +9815,7 @@
       <w:pPr>
         <w:jc w:val="both"/>
       </w:pPr>
-      <w:hyperlink r:id="rId21" w:history="1">
+      <w:hyperlink r:id="rId22" w:history="1">
         <w:r>
           <w:rPr>
             <w:rStyle w:val="Lienhypertexte"/>
@@ -9564,7 +9837,7 @@
           <w:rStyle w:val="Lienhypertexte"/>
         </w:rPr>
       </w:pPr>
-      <w:hyperlink r:id="rId22" w:history="1">
+      <w:hyperlink r:id="rId23" w:history="1">
         <w:r>
           <w:rPr>
             <w:rStyle w:val="Lienhypertexte"/>
@@ -9577,7 +9850,7 @@
       <w:pPr>
         <w:jc w:val="both"/>
       </w:pPr>
-      <w:hyperlink r:id="rId23" w:history="1">
+      <w:hyperlink r:id="rId24" w:history="1">
         <w:r>
           <w:rPr>
             <w:rStyle w:val="Lienhypertexte"/>
@@ -9631,7 +9904,7 @@
       <w:pPr>
         <w:jc w:val="both"/>
       </w:pPr>
-      <w:hyperlink r:id="rId24" w:history="1">
+      <w:hyperlink r:id="rId25" w:history="1">
         <w:r>
           <w:rPr>
             <w:rStyle w:val="Lienhypertexte"/>
@@ -9644,7 +9917,7 @@
       <w:pPr>
         <w:jc w:val="both"/>
       </w:pPr>
-      <w:hyperlink r:id="rId25" w:history="1">
+      <w:hyperlink r:id="rId26" w:history="1">
         <w:r>
           <w:rPr>
             <w:rStyle w:val="Lienhypertexte"/>
@@ -9657,7 +9930,7 @@
       <w:pPr>
         <w:jc w:val="both"/>
       </w:pPr>
-      <w:hyperlink r:id="rId26" w:history="1">
+      <w:hyperlink r:id="rId27" w:history="1">
         <w:r>
           <w:rPr>
             <w:rStyle w:val="Lienhypertexte"/>
@@ -9691,7 +9964,7 @@
       <w:pPr>
         <w:jc w:val="both"/>
       </w:pPr>
-      <w:hyperlink r:id="rId27" w:history="1">
+      <w:hyperlink r:id="rId28" w:history="1">
         <w:r>
           <w:rPr>
             <w:rStyle w:val="Lienhypertexte"/>
@@ -9704,7 +9977,7 @@
       <w:pPr>
         <w:jc w:val="both"/>
       </w:pPr>
-      <w:hyperlink r:id="rId28" w:history="1">
+      <w:hyperlink r:id="rId29" w:history="1">
         <w:r>
           <w:rPr>
             <w:rStyle w:val="Lienhypertexte"/>
@@ -9717,7 +9990,7 @@
       <w:pPr>
         <w:jc w:val="both"/>
       </w:pPr>
-      <w:hyperlink r:id="rId29" w:history="1">
+      <w:hyperlink r:id="rId30" w:history="1">
         <w:r>
           <w:rPr>
             <w:rStyle w:val="Lienhypertexte"/>
@@ -9743,7 +10016,7 @@
       <w:pPr>
         <w:jc w:val="both"/>
       </w:pPr>
-      <w:hyperlink r:id="rId30" w:history="1">
+      <w:hyperlink r:id="rId31" w:history="1">
         <w:r>
           <w:rPr>
             <w:rStyle w:val="Lienhypertexte"/>
@@ -9761,7 +10034,7 @@
       </w:r>
     </w:p>
     <w:p>
-      <w:hyperlink r:id="rId31" w:history="1">
+      <w:hyperlink r:id="rId32" w:history="1">
         <w:r>
           <w:rPr>
             <w:rStyle w:val="Lienhypertexte"/>
@@ -9778,7 +10051,7 @@
       </w:r>
     </w:p>
     <w:p>
-      <w:hyperlink r:id="rId32" w:history="1">
+      <w:hyperlink r:id="rId33" w:history="1">
         <w:r>
           <w:rPr>
             <w:rStyle w:val="Lienhypertexte"/>
@@ -9799,7 +10072,7 @@
       <w:proofErr w:type="spellEnd"/>
     </w:p>
     <w:p>
-      <w:hyperlink r:id="rId33" w:history="1">
+      <w:hyperlink r:id="rId34" w:history="1">
         <w:r>
           <w:rPr>
             <w:rStyle w:val="Lienhypertexte"/>
@@ -9810,8 +10083,13 @@
     </w:p>
     <w:p>
       <w:bookmarkStart w:id="9" w:name="_Hlk107415227"/>
-      <w:r>
-        <w:t>vue-</w:t>
+      <w:proofErr w:type="gramStart"/>
+      <w:r>
+        <w:t>vue</w:t>
+      </w:r>
+      <w:proofErr w:type="gramEnd"/>
+      <w:r>
+        <w:t>-</w:t>
       </w:r>
       <w:proofErr w:type="spellStart"/>
       <w:r>
@@ -9857,6 +10135,63 @@
         <w:fldChar w:fldCharType="end"/>
       </w:r>
     </w:p>
+    <w:p>
+      <w:r>
+        <w:lastRenderedPageBreak/>
+        <w:t xml:space="preserve">Redimensionner la taille d’icônes </w:t>
+      </w:r>
+      <w:proofErr w:type="gramStart"/>
+      <w:r>
+        <w:t>font</w:t>
+      </w:r>
+      <w:proofErr w:type="gramEnd"/>
+      <w:r>
+        <w:t xml:space="preserve"> </w:t>
+      </w:r>
+      <w:proofErr w:type="spellStart"/>
+      <w:r>
+        <w:t>awesome</w:t>
+      </w:r>
+      <w:proofErr w:type="spellEnd"/>
+    </w:p>
+    <w:p>
+      <w:hyperlink r:id="rId35" w:history="1">
+        <w:r>
+          <w:rPr>
+            <w:rStyle w:val="Lienhypertexte"/>
+          </w:rPr>
+          <w:t>https://fontawesome.com/docs/web/style/size</w:t>
+        </w:r>
+      </w:hyperlink>
+    </w:p>
+    <w:p>
+      <w:hyperlink r:id="rId36" w:history="1">
+        <w:r>
+          <w:rPr>
+            <w:rStyle w:val="Lienhypertexte"/>
+          </w:rPr>
+          <w:t>https://blog.fontawesome.com/how-to-use-vue-js-with-font-awesome/</w:t>
+        </w:r>
+      </w:hyperlink>
+    </w:p>
+    <w:p/>
+    <w:p>
+      <w:r>
+        <w:t>Pouvoir envoyer des messages cross-Origin</w:t>
+      </w:r>
+    </w:p>
+    <w:p>
+      <w:hyperlink r:id="rId37" w:history="1">
+        <w:r>
+          <w:rPr>
+            <w:rStyle w:val="Lienhypertexte"/>
+          </w:rPr>
+          <w:t>https://developer.mozilla.org/en-US/docs/Web/API/Window/postMessage</w:t>
+        </w:r>
+      </w:hyperlink>
+    </w:p>
+    <w:p/>
+    <w:p/>
     <w:bookmarkEnd w:id="9"/>
     <w:p/>
     <w:sectPr>

</xml_diff>

<commit_message>
Modification des rapports / du diagramme de composants / du lien du pdf
</commit_message>
<xml_diff>
--- a/docs/Documentation fichier TreeView.docx
+++ b/docs/Documentation fichier TreeView.docx
@@ -2188,10 +2188,12 @@
         <w:t xml:space="preserve"> via un </w:t>
       </w:r>
       <w:proofErr w:type="spellStart"/>
+      <w:proofErr w:type="gramStart"/>
       <w:r>
         <w:t>fichier.json</w:t>
       </w:r>
       <w:proofErr w:type="spellEnd"/>
+      <w:proofErr w:type="gramEnd"/>
       <w:r>
         <w:t>)</w:t>
       </w:r>
@@ -2643,6 +2645,7 @@
           <w:lang w:val="en-US" w:eastAsia="fr-FR"/>
         </w:rPr>
       </w:pPr>
+      <w:proofErr w:type="gramStart"/>
       <w:r>
         <w:rPr>
           <w:rFonts w:ascii="Consolas" w:eastAsia="Times New Roman" w:hAnsi="Consolas" w:cs="Times New Roman"/>
@@ -2661,7 +2664,18 @@
           <w:szCs w:val="21"/>
           <w:lang w:val="en-US" w:eastAsia="fr-FR"/>
         </w:rPr>
-        <w:t>() {</w:t>
+        <w:t>(</w:t>
+      </w:r>
+      <w:proofErr w:type="gramEnd"/>
+      <w:r>
+        <w:rPr>
+          <w:rFonts w:ascii="Consolas" w:eastAsia="Times New Roman" w:hAnsi="Consolas" w:cs="Times New Roman"/>
+          <w:color w:val="D4D4D4"/>
+          <w:sz w:val="21"/>
+          <w:szCs w:val="21"/>
+          <w:lang w:val="en-US" w:eastAsia="fr-FR"/>
+        </w:rPr>
+        <w:t>) {</w:t>
       </w:r>
     </w:p>
     <w:p>
@@ -2719,7 +2733,18 @@
           <w:szCs w:val="21"/>
           <w:lang w:val="en-US" w:eastAsia="fr-FR"/>
         </w:rPr>
-        <w:t>          .</w:t>
+        <w:t xml:space="preserve">          </w:t>
+      </w:r>
+      <w:proofErr w:type="gramStart"/>
+      <w:r>
+        <w:rPr>
+          <w:rFonts w:ascii="Consolas" w:eastAsia="Times New Roman" w:hAnsi="Consolas" w:cs="Times New Roman"/>
+          <w:color w:val="D4D4D4"/>
+          <w:sz w:val="21"/>
+          <w:szCs w:val="21"/>
+          <w:lang w:val="en-US" w:eastAsia="fr-FR"/>
+        </w:rPr>
+        <w:t>.</w:t>
       </w:r>
       <w:r>
         <w:rPr>
@@ -2731,6 +2756,7 @@
         </w:rPr>
         <w:t>get</w:t>
       </w:r>
+      <w:proofErr w:type="gramEnd"/>
       <w:r>
         <w:rPr>
           <w:rFonts w:ascii="Consolas" w:eastAsia="Times New Roman" w:hAnsi="Consolas" w:cs="Times New Roman"/>
@@ -2782,7 +2808,18 @@
           <w:szCs w:val="21"/>
           <w:lang w:val="en-US" w:eastAsia="fr-FR"/>
         </w:rPr>
-        <w:t>          .</w:t>
+        <w:t xml:space="preserve">          </w:t>
+      </w:r>
+      <w:proofErr w:type="gramStart"/>
+      <w:r>
+        <w:rPr>
+          <w:rFonts w:ascii="Consolas" w:eastAsia="Times New Roman" w:hAnsi="Consolas" w:cs="Times New Roman"/>
+          <w:color w:val="D4D4D4"/>
+          <w:sz w:val="21"/>
+          <w:szCs w:val="21"/>
+          <w:lang w:val="en-US" w:eastAsia="fr-FR"/>
+        </w:rPr>
+        <w:t>.</w:t>
       </w:r>
       <w:r>
         <w:rPr>
@@ -2794,6 +2831,7 @@
         </w:rPr>
         <w:t>then</w:t>
       </w:r>
+      <w:proofErr w:type="gramEnd"/>
       <w:r>
         <w:rPr>
           <w:rFonts w:ascii="Consolas" w:eastAsia="Times New Roman" w:hAnsi="Consolas" w:cs="Times New Roman"/>
@@ -2986,6 +3024,7 @@
         <w:t xml:space="preserve">            </w:t>
       </w:r>
       <w:proofErr w:type="spellStart"/>
+      <w:proofErr w:type="gramStart"/>
       <w:r>
         <w:rPr>
           <w:rFonts w:ascii="Consolas" w:eastAsia="Times New Roman" w:hAnsi="Consolas" w:cs="Times New Roman"/>
@@ -3017,6 +3056,7 @@
         <w:t>items</w:t>
       </w:r>
       <w:proofErr w:type="spellEnd"/>
+      <w:proofErr w:type="gramEnd"/>
       <w:r>
         <w:rPr>
           <w:rFonts w:ascii="Consolas" w:eastAsia="Times New Roman" w:hAnsi="Consolas" w:cs="Times New Roman"/>
@@ -3128,6 +3168,7 @@
         </w:rPr>
         <w:t xml:space="preserve">          </w:t>
       </w:r>
+      <w:proofErr w:type="gramStart"/>
       <w:r>
         <w:rPr>
           <w:rFonts w:ascii="Consolas" w:eastAsia="Times New Roman" w:hAnsi="Consolas" w:cs="Times New Roman"/>
@@ -3148,6 +3189,7 @@
         </w:rPr>
         <w:t>catch</w:t>
       </w:r>
+      <w:proofErr w:type="gramEnd"/>
       <w:r>
         <w:rPr>
           <w:rFonts w:ascii="Consolas" w:eastAsia="Times New Roman" w:hAnsi="Consolas" w:cs="Times New Roman"/>
@@ -3223,6 +3265,7 @@
         </w:rPr>
         <w:t xml:space="preserve">            </w:t>
       </w:r>
+      <w:proofErr w:type="gramStart"/>
       <w:r>
         <w:rPr>
           <w:rFonts w:ascii="Consolas" w:eastAsia="Times New Roman" w:hAnsi="Consolas" w:cs="Times New Roman"/>
@@ -3263,6 +3306,7 @@
         </w:rPr>
         <w:t>(</w:t>
       </w:r>
+      <w:proofErr w:type="gramEnd"/>
       <w:r>
         <w:rPr>
           <w:rFonts w:ascii="Consolas" w:eastAsia="Times New Roman" w:hAnsi="Consolas" w:cs="Times New Roman"/>
@@ -3470,6 +3514,7 @@
         </w:rPr>
       </w:pPr>
       <w:proofErr w:type="spellStart"/>
+      <w:proofErr w:type="gramStart"/>
       <w:r>
         <w:rPr>
           <w:rFonts w:ascii="Consolas" w:eastAsia="Times New Roman" w:hAnsi="Consolas" w:cs="Times New Roman"/>
@@ -3481,6 +3526,7 @@
         <w:t>axios</w:t>
       </w:r>
       <w:proofErr w:type="spellEnd"/>
+      <w:proofErr w:type="gramEnd"/>
     </w:p>
     <w:p>
       <w:pPr>
@@ -3502,7 +3548,18 @@
           <w:szCs w:val="21"/>
           <w:lang w:eastAsia="fr-FR"/>
         </w:rPr>
-        <w:t>    .</w:t>
+        <w:t xml:space="preserve">    </w:t>
+      </w:r>
+      <w:proofErr w:type="gramStart"/>
+      <w:r>
+        <w:rPr>
+          <w:rFonts w:ascii="Consolas" w:eastAsia="Times New Roman" w:hAnsi="Consolas" w:cs="Times New Roman"/>
+          <w:color w:val="D4D4D4"/>
+          <w:sz w:val="21"/>
+          <w:szCs w:val="21"/>
+          <w:lang w:eastAsia="fr-FR"/>
+        </w:rPr>
+        <w:t>.</w:t>
       </w:r>
       <w:proofErr w:type="spellStart"/>
       <w:r>
@@ -3516,6 +3573,7 @@
         <w:t>get</w:t>
       </w:r>
       <w:proofErr w:type="spellEnd"/>
+      <w:proofErr w:type="gramEnd"/>
       <w:r>
         <w:rPr>
           <w:rFonts w:ascii="Consolas" w:eastAsia="Times New Roman" w:hAnsi="Consolas" w:cs="Times New Roman"/>
@@ -3611,7 +3669,18 @@
           <w:szCs w:val="21"/>
           <w:lang w:eastAsia="fr-FR"/>
         </w:rPr>
-        <w:t>        .</w:t>
+        <w:t xml:space="preserve">        </w:t>
+      </w:r>
+      <w:proofErr w:type="gramStart"/>
+      <w:r>
+        <w:rPr>
+          <w:rFonts w:ascii="Consolas" w:eastAsia="Times New Roman" w:hAnsi="Consolas" w:cs="Times New Roman"/>
+          <w:color w:val="D4D4D4"/>
+          <w:sz w:val="21"/>
+          <w:szCs w:val="21"/>
+          <w:lang w:eastAsia="fr-FR"/>
+        </w:rPr>
+        <w:t>.</w:t>
       </w:r>
       <w:proofErr w:type="spellStart"/>
       <w:r>
@@ -3625,6 +3694,7 @@
         <w:t>then</w:t>
       </w:r>
       <w:proofErr w:type="spellEnd"/>
+      <w:proofErr w:type="gramEnd"/>
       <w:r>
         <w:rPr>
           <w:rFonts w:ascii="Consolas" w:eastAsia="Times New Roman" w:hAnsi="Consolas" w:cs="Times New Roman"/>
@@ -3724,6 +3794,7 @@
         <w:t xml:space="preserve">            </w:t>
       </w:r>
       <w:proofErr w:type="spellStart"/>
+      <w:proofErr w:type="gramStart"/>
       <w:r>
         <w:rPr>
           <w:rFonts w:ascii="Consolas" w:eastAsia="Times New Roman" w:hAnsi="Consolas" w:cs="Times New Roman"/>
@@ -3755,6 +3826,7 @@
         <w:t>searchURL</w:t>
       </w:r>
       <w:proofErr w:type="spellEnd"/>
+      <w:proofErr w:type="gramEnd"/>
       <w:r>
         <w:rPr>
           <w:rFonts w:ascii="Consolas" w:eastAsia="Times New Roman" w:hAnsi="Consolas" w:cs="Times New Roman"/>
@@ -3873,6 +3945,7 @@
         <w:t xml:space="preserve">            </w:t>
       </w:r>
       <w:proofErr w:type="spellStart"/>
+      <w:proofErr w:type="gramStart"/>
       <w:r>
         <w:rPr>
           <w:rFonts w:ascii="Consolas" w:eastAsia="Times New Roman" w:hAnsi="Consolas" w:cs="Times New Roman"/>
@@ -3904,6 +3977,7 @@
         <w:t>readFile</w:t>
       </w:r>
       <w:proofErr w:type="spellEnd"/>
+      <w:proofErr w:type="gramEnd"/>
       <w:r>
         <w:rPr>
           <w:rFonts w:ascii="Consolas" w:eastAsia="Times New Roman" w:hAnsi="Consolas" w:cs="Times New Roman"/>
@@ -4013,7 +4087,18 @@
           <w:szCs w:val="21"/>
           <w:lang w:eastAsia="fr-FR"/>
         </w:rPr>
-        <w:t>        .</w:t>
+        <w:t xml:space="preserve">        </w:t>
+      </w:r>
+      <w:proofErr w:type="gramStart"/>
+      <w:r>
+        <w:rPr>
+          <w:rFonts w:ascii="Consolas" w:eastAsia="Times New Roman" w:hAnsi="Consolas" w:cs="Times New Roman"/>
+          <w:color w:val="D4D4D4"/>
+          <w:sz w:val="21"/>
+          <w:szCs w:val="21"/>
+          <w:lang w:eastAsia="fr-FR"/>
+        </w:rPr>
+        <w:t>.</w:t>
       </w:r>
       <w:r>
         <w:rPr>
@@ -4025,6 +4110,7 @@
         </w:rPr>
         <w:t>catch</w:t>
       </w:r>
+      <w:proofErr w:type="gramEnd"/>
       <w:r>
         <w:rPr>
           <w:rFonts w:ascii="Consolas" w:eastAsia="Times New Roman" w:hAnsi="Consolas" w:cs="Times New Roman"/>
@@ -4100,6 +4186,7 @@
         </w:rPr>
         <w:t xml:space="preserve">            </w:t>
       </w:r>
+      <w:proofErr w:type="gramStart"/>
       <w:r>
         <w:rPr>
           <w:rFonts w:ascii="Consolas" w:eastAsia="Times New Roman" w:hAnsi="Consolas" w:cs="Times New Roman"/>
@@ -4140,6 +4227,7 @@
         </w:rPr>
         <w:t>(</w:t>
       </w:r>
+      <w:proofErr w:type="gramEnd"/>
       <w:r>
         <w:rPr>
           <w:rFonts w:ascii="Consolas" w:eastAsia="Times New Roman" w:hAnsi="Consolas" w:cs="Times New Roman"/>
@@ -4226,6 +4314,7 @@
         <w:t xml:space="preserve">            </w:t>
       </w:r>
       <w:proofErr w:type="spellStart"/>
+      <w:proofErr w:type="gramStart"/>
       <w:r>
         <w:rPr>
           <w:rFonts w:ascii="Consolas" w:eastAsia="Times New Roman" w:hAnsi="Consolas" w:cs="Times New Roman"/>
@@ -4257,6 +4346,7 @@
         <w:t>isError</w:t>
       </w:r>
       <w:proofErr w:type="spellEnd"/>
+      <w:proofErr w:type="gramEnd"/>
       <w:r>
         <w:rPr>
           <w:rFonts w:ascii="Consolas" w:eastAsia="Times New Roman" w:hAnsi="Consolas" w:cs="Times New Roman"/>
@@ -4313,6 +4403,7 @@
         <w:t xml:space="preserve">            </w:t>
       </w:r>
       <w:proofErr w:type="spellStart"/>
+      <w:proofErr w:type="gramStart"/>
       <w:r>
         <w:rPr>
           <w:rFonts w:ascii="Consolas" w:eastAsia="Times New Roman" w:hAnsi="Consolas" w:cs="Times New Roman"/>
@@ -4344,6 +4435,7 @@
         <w:t>calculatingResponse</w:t>
       </w:r>
       <w:proofErr w:type="spellEnd"/>
+      <w:proofErr w:type="gramEnd"/>
       <w:r>
         <w:rPr>
           <w:rFonts w:ascii="Consolas" w:eastAsia="Times New Roman" w:hAnsi="Consolas" w:cs="Times New Roman"/>
@@ -4421,10 +4513,7 @@
         <w:jc w:val="both"/>
       </w:pPr>
       <w:r>
-        <w:t xml:space="preserve">Ainsi, Axios </w:t>
-      </w:r>
-      <w:r>
-        <w:t xml:space="preserve">remplace donc, dans le contexte du projet principal, l’ensemble des appels vers </w:t>
+        <w:t xml:space="preserve">Ainsi, Axios remplace donc, dans le contexte du projet principal, l’ensemble des appels vers </w:t>
       </w:r>
       <w:proofErr w:type="spellStart"/>
       <w:r>
@@ -4432,13 +4521,7 @@
       </w:r>
       <w:proofErr w:type="spellEnd"/>
       <w:r>
-        <w:t xml:space="preserve">, qui n’est pour l’instant pas accessible. Un schéma récapitulatif de </w:t>
-      </w:r>
-      <w:r>
-        <w:t>de ces</w:t>
-      </w:r>
-      <w:r>
-        <w:t xml:space="preserve"> appels vers </w:t>
+        <w:t xml:space="preserve">, qui n’est pour l’instant pas accessible. Un schéma récapitulatif de de ces appels vers </w:t>
       </w:r>
       <w:proofErr w:type="spellStart"/>
       <w:r>
@@ -4800,6 +4883,7 @@
         <w:t xml:space="preserve">      </w:t>
       </w:r>
       <w:proofErr w:type="spellStart"/>
+      <w:proofErr w:type="gramStart"/>
       <w:r>
         <w:rPr>
           <w:rFonts w:ascii="Consolas" w:eastAsia="Times New Roman" w:hAnsi="Consolas" w:cs="Times New Roman"/>
@@ -4821,6 +4905,7 @@
         </w:rPr>
         <w:t>:</w:t>
       </w:r>
+      <w:proofErr w:type="gramEnd"/>
       <w:r>
         <w:rPr>
           <w:rFonts w:ascii="Consolas" w:eastAsia="Times New Roman" w:hAnsi="Consolas" w:cs="Times New Roman"/>
@@ -5299,6 +5384,7 @@
         </w:rPr>
         <w:t xml:space="preserve">            </w:t>
       </w:r>
+      <w:proofErr w:type="gramStart"/>
       <w:r>
         <w:rPr>
           <w:rFonts w:ascii="Consolas" w:eastAsia="Times New Roman" w:hAnsi="Consolas" w:cs="Times New Roman"/>
@@ -5319,6 +5405,7 @@
         </w:rPr>
         <w:t>:</w:t>
       </w:r>
+      <w:proofErr w:type="gramEnd"/>
       <w:r>
         <w:rPr>
           <w:rFonts w:ascii="Consolas" w:eastAsia="Times New Roman" w:hAnsi="Consolas" w:cs="Times New Roman"/>
@@ -5737,6 +5824,7 @@
       <w:pPr>
         <w:jc w:val="both"/>
       </w:pPr>
+      <w:bookmarkStart w:id="4" w:name="_Hlk107824479"/>
       <w:r>
         <w:lastRenderedPageBreak/>
         <w:t xml:space="preserve">Pour résumer le fonctionnement de l’affichage du contenu très brièvement, lorsque l’on clique sur un élément du </w:t>
@@ -5747,13 +5835,22 @@
       </w:r>
       <w:proofErr w:type="spellEnd"/>
       <w:r>
-        <w:t xml:space="preserve">, le nom de cet élément est récupéré et est communiqué à l’ensemble des composants de l’application. </w:t>
-      </w:r>
-      <w:r>
-        <w:t xml:space="preserve">Le composant Content </w:t>
-      </w:r>
-      <w:r>
-        <w:t xml:space="preserve">récupère cette information et </w:t>
+        <w:t xml:space="preserve">, </w:t>
+      </w:r>
+      <w:r>
+        <w:t>l’évènement @item-left-clicked est déclenché et son parent, le</w:t>
+      </w:r>
+      <w:r>
+        <w:t xml:space="preserve"> composant Content </w:t>
+      </w:r>
+      <w:r>
+        <w:t xml:space="preserve">récupère </w:t>
+      </w:r>
+      <w:r>
+        <w:t xml:space="preserve">le nom du fichier </w:t>
+      </w:r>
+      <w:r>
+        <w:t xml:space="preserve">et </w:t>
       </w:r>
       <w:r>
         <w:t>affiche l’élément correspondant</w:t>
@@ -5762,10 +5859,13 @@
         <w:t xml:space="preserve"> grâce à un appel Axios vers une </w:t>
       </w:r>
       <w:r>
-        <w:t>API qui nous renvoie au format JSON, l’url de la ressource demandée.</w:t>
-      </w:r>
-      <w:r>
-        <w:t xml:space="preserve"> </w:t>
+        <w:t xml:space="preserve">API qui nous renvoie au format JSON, l’url de la ressource </w:t>
+      </w:r>
+      <w:r>
+        <w:t>correspondant à l’élément sélectionné</w:t>
+      </w:r>
+      <w:r>
+        <w:t>.</w:t>
       </w:r>
     </w:p>
     <w:p>
@@ -5797,10 +5897,10 @@
           <w:noProof/>
         </w:rPr>
         <w:drawing>
-          <wp:inline distT="0" distB="0" distL="0" distR="0" wp14:anchorId="1461900D" wp14:editId="584255F4">
-            <wp:extent cx="5760720" cy="3343275"/>
-            <wp:effectExtent l="0" t="0" r="0" b="9525"/>
-            <wp:docPr id="23" name="Image 23"/>
+          <wp:inline distT="0" distB="0" distL="0" distR="0" wp14:anchorId="7615558E" wp14:editId="3A601453">
+            <wp:extent cx="5760720" cy="3385820"/>
+            <wp:effectExtent l="0" t="0" r="0" b="5080"/>
+            <wp:docPr id="4" name="Image 4"/>
             <wp:cNvGraphicFramePr>
               <a:graphicFrameLocks xmlns:a="http://schemas.openxmlformats.org/drawingml/2006/main" noChangeAspect="1"/>
             </wp:cNvGraphicFramePr>
@@ -5808,7 +5908,7 @@
               <a:graphicData uri="http://schemas.openxmlformats.org/drawingml/2006/picture">
                 <pic:pic xmlns:pic="http://schemas.openxmlformats.org/drawingml/2006/picture">
                   <pic:nvPicPr>
-                    <pic:cNvPr id="0" name="Picture 11"/>
+                    <pic:cNvPr id="0" name="Picture 1"/>
                     <pic:cNvPicPr>
                       <a:picLocks noChangeAspect="1" noChangeArrowheads="1"/>
                     </pic:cNvPicPr>
@@ -5829,7 +5929,7 @@
                   <pic:spPr bwMode="auto">
                     <a:xfrm>
                       <a:off x="0" y="0"/>
-                      <a:ext cx="5760720" cy="3343275"/>
+                      <a:ext cx="5760720" cy="3385820"/>
                     </a:xfrm>
                     <a:prstGeom prst="rect">
                       <a:avLst/>
@@ -5869,7 +5969,7 @@
           <w:szCs w:val="24"/>
         </w:rPr>
       </w:pPr>
-      <w:bookmarkStart w:id="4" w:name="_Hlk107411522"/>
+      <w:bookmarkStart w:id="5" w:name="_Hlk107411522"/>
       <w:r>
         <w:rPr>
           <w:b/>
@@ -5960,12 +6060,21 @@
       <w:pPr>
         <w:jc w:val="both"/>
       </w:pPr>
+      <w:proofErr w:type="gramStart"/>
       <w:r>
         <w:rPr>
           <w:b/>
           <w:bCs/>
         </w:rPr>
-        <w:t>vue-</w:t>
+        <w:t>vue</w:t>
+      </w:r>
+      <w:proofErr w:type="gramEnd"/>
+      <w:r>
+        <w:rPr>
+          <w:b/>
+          <w:bCs/>
+        </w:rPr>
+        <w:t>-</w:t>
       </w:r>
       <w:proofErr w:type="spellStart"/>
       <w:r>
@@ -6096,6 +6205,37 @@
           </wp:inline>
         </w:drawing>
       </w:r>
+    </w:p>
+    <w:p>
+      <w:pPr>
+        <w:jc w:val="both"/>
+      </w:pPr>
+      <w:r>
+        <w:t xml:space="preserve">L’évènement @item-right-clicked du </w:t>
+      </w:r>
+      <w:proofErr w:type="spellStart"/>
+      <w:r>
+        <w:t>TreeView</w:t>
+      </w:r>
+      <w:proofErr w:type="spellEnd"/>
+      <w:r>
+        <w:t xml:space="preserve"> transmet à son parent, </w:t>
+      </w:r>
+      <w:proofErr w:type="spellStart"/>
+      <w:r>
+        <w:t>SideBar</w:t>
+      </w:r>
+      <w:proofErr w:type="spellEnd"/>
+      <w:r>
+        <w:t xml:space="preserve">, </w:t>
+      </w:r>
+      <w:r>
+        <w:t>son déclenchement</w:t>
+      </w:r>
+      <w:r>
+        <w:t>, permettant ainsi d’afficher le menu de contexte de l’élément qui a déclenché l’événement.</w:t>
+      </w:r>
+      <w:bookmarkEnd w:id="4"/>
       <w:r>
         <w:br w:type="page"/>
       </w:r>
@@ -6111,8 +6251,8 @@
           <w:szCs w:val="24"/>
         </w:rPr>
       </w:pPr>
-      <w:bookmarkStart w:id="5" w:name="_Hlk106871290"/>
-      <w:bookmarkEnd w:id="4"/>
+      <w:bookmarkStart w:id="6" w:name="_Hlk106871290"/>
+      <w:bookmarkEnd w:id="5"/>
       <w:r>
         <w:rPr>
           <w:b/>
@@ -6142,7 +6282,7 @@
         <w:t>Adaptations</w:t>
       </w:r>
     </w:p>
-    <w:bookmarkEnd w:id="5"/>
+    <w:bookmarkEnd w:id="6"/>
     <w:p>
       <w:pPr>
         <w:jc w:val="both"/>
@@ -6299,15 +6439,16 @@
       <w:r>
         <w:t xml:space="preserve">, il était nécessaire de créer une fausse </w:t>
       </w:r>
-      <w:bookmarkStart w:id="6" w:name="_Hlk106626546"/>
+      <w:bookmarkStart w:id="7" w:name="_Hlk106626546"/>
       <w:r>
         <w:t xml:space="preserve">API REST </w:t>
       </w:r>
-      <w:bookmarkEnd w:id="6"/>
+      <w:bookmarkEnd w:id="7"/>
       <w:r>
         <w:t xml:space="preserve">renvoyant des données sur les dossiers/fichiers à afficher au format JSON. </w:t>
       </w:r>
       <w:proofErr w:type="spellStart"/>
+      <w:proofErr w:type="gramStart"/>
       <w:r>
         <w:rPr>
           <w:b/>
@@ -6316,6 +6457,7 @@
         <w:t>json</w:t>
       </w:r>
       <w:proofErr w:type="spellEnd"/>
+      <w:proofErr w:type="gramEnd"/>
       <w:r>
         <w:rPr>
           <w:b/>
@@ -6471,17 +6613,39 @@
           <w:szCs w:val="21"/>
           <w:lang w:eastAsia="fr-FR"/>
         </w:rPr>
-        <w:t>"vue"</w:t>
-      </w:r>
-      <w:r>
-        <w:rPr>
-          <w:rFonts w:ascii="Consolas" w:eastAsia="Times New Roman" w:hAnsi="Consolas" w:cs="Times New Roman"/>
-          <w:color w:val="D4D4D4"/>
-          <w:sz w:val="21"/>
-          <w:szCs w:val="21"/>
-          <w:lang w:eastAsia="fr-FR"/>
-        </w:rPr>
-        <w:t xml:space="preserve">: </w:t>
+        <w:t>"vue</w:t>
+      </w:r>
+      <w:proofErr w:type="gramStart"/>
+      <w:r>
+        <w:rPr>
+          <w:rFonts w:ascii="Consolas" w:eastAsia="Times New Roman" w:hAnsi="Consolas" w:cs="Times New Roman"/>
+          <w:color w:val="9CDCFE"/>
+          <w:sz w:val="21"/>
+          <w:szCs w:val="21"/>
+          <w:lang w:eastAsia="fr-FR"/>
+        </w:rPr>
+        <w:t>"</w:t>
+      </w:r>
+      <w:r>
+        <w:rPr>
+          <w:rFonts w:ascii="Consolas" w:eastAsia="Times New Roman" w:hAnsi="Consolas" w:cs="Times New Roman"/>
+          <w:color w:val="D4D4D4"/>
+          <w:sz w:val="21"/>
+          <w:szCs w:val="21"/>
+          <w:lang w:eastAsia="fr-FR"/>
+        </w:rPr>
+        <w:t>:</w:t>
+      </w:r>
+      <w:proofErr w:type="gramEnd"/>
+      <w:r>
+        <w:rPr>
+          <w:rFonts w:ascii="Consolas" w:eastAsia="Times New Roman" w:hAnsi="Consolas" w:cs="Times New Roman"/>
+          <w:color w:val="D4D4D4"/>
+          <w:sz w:val="21"/>
+          <w:szCs w:val="21"/>
+          <w:lang w:eastAsia="fr-FR"/>
+        </w:rPr>
+        <w:t xml:space="preserve"> </w:t>
       </w:r>
       <w:r>
         <w:rPr>
@@ -6527,6 +6691,7 @@
         <w:t>"</w:t>
       </w:r>
       <w:proofErr w:type="spellStart"/>
+      <w:proofErr w:type="gramStart"/>
       <w:r>
         <w:rPr>
           <w:rFonts w:ascii="Consolas" w:eastAsia="Times New Roman" w:hAnsi="Consolas" w:cs="Times New Roman"/>
@@ -6538,6 +6703,7 @@
         <w:t>vue</w:t>
       </w:r>
       <w:proofErr w:type="spellEnd"/>
+      <w:proofErr w:type="gramEnd"/>
       <w:r>
         <w:rPr>
           <w:rFonts w:ascii="Consolas" w:eastAsia="Times New Roman" w:hAnsi="Consolas" w:cs="Times New Roman"/>
@@ -6602,6 +6768,7 @@
         <w:t>"</w:t>
       </w:r>
       <w:proofErr w:type="spellStart"/>
+      <w:proofErr w:type="gramStart"/>
       <w:r>
         <w:rPr>
           <w:rFonts w:ascii="Consolas" w:eastAsia="Times New Roman" w:hAnsi="Consolas" w:cs="Times New Roman"/>
@@ -6613,6 +6780,7 @@
         <w:t>vue</w:t>
       </w:r>
       <w:proofErr w:type="spellEnd"/>
+      <w:proofErr w:type="gramEnd"/>
       <w:r>
         <w:rPr>
           <w:rFonts w:ascii="Consolas" w:eastAsia="Times New Roman" w:hAnsi="Consolas" w:cs="Times New Roman"/>
@@ -6678,6 +6846,7 @@
         <w:t>axios</w:t>
       </w:r>
       <w:proofErr w:type="spellEnd"/>
+      <w:proofErr w:type="gramStart"/>
       <w:r>
         <w:rPr>
           <w:rFonts w:ascii="Consolas" w:eastAsia="Times New Roman" w:hAnsi="Consolas" w:cs="Times New Roman"/>
@@ -6696,7 +6865,18 @@
           <w:szCs w:val="21"/>
           <w:lang w:eastAsia="fr-FR"/>
         </w:rPr>
-        <w:t xml:space="preserve">: </w:t>
+        <w:t>:</w:t>
+      </w:r>
+      <w:proofErr w:type="gramEnd"/>
+      <w:r>
+        <w:rPr>
+          <w:rFonts w:ascii="Consolas" w:eastAsia="Times New Roman" w:hAnsi="Consolas" w:cs="Times New Roman"/>
+          <w:color w:val="D4D4D4"/>
+          <w:sz w:val="21"/>
+          <w:szCs w:val="21"/>
+          <w:lang w:eastAsia="fr-FR"/>
+        </w:rPr>
+        <w:t xml:space="preserve"> </w:t>
       </w:r>
       <w:r>
         <w:rPr>
@@ -6739,17 +6919,39 @@
           <w:szCs w:val="21"/>
           <w:lang w:eastAsia="fr-FR"/>
         </w:rPr>
-        <w:t>"vue-router"</w:t>
-      </w:r>
-      <w:r>
-        <w:rPr>
-          <w:rFonts w:ascii="Consolas" w:eastAsia="Times New Roman" w:hAnsi="Consolas" w:cs="Times New Roman"/>
-          <w:color w:val="D4D4D4"/>
-          <w:sz w:val="21"/>
-          <w:szCs w:val="21"/>
-          <w:lang w:eastAsia="fr-FR"/>
-        </w:rPr>
-        <w:t xml:space="preserve">: </w:t>
+        <w:t>"vue-router</w:t>
+      </w:r>
+      <w:proofErr w:type="gramStart"/>
+      <w:r>
+        <w:rPr>
+          <w:rFonts w:ascii="Consolas" w:eastAsia="Times New Roman" w:hAnsi="Consolas" w:cs="Times New Roman"/>
+          <w:color w:val="9CDCFE"/>
+          <w:sz w:val="21"/>
+          <w:szCs w:val="21"/>
+          <w:lang w:eastAsia="fr-FR"/>
+        </w:rPr>
+        <w:t>"</w:t>
+      </w:r>
+      <w:r>
+        <w:rPr>
+          <w:rFonts w:ascii="Consolas" w:eastAsia="Times New Roman" w:hAnsi="Consolas" w:cs="Times New Roman"/>
+          <w:color w:val="D4D4D4"/>
+          <w:sz w:val="21"/>
+          <w:szCs w:val="21"/>
+          <w:lang w:eastAsia="fr-FR"/>
+        </w:rPr>
+        <w:t>:</w:t>
+      </w:r>
+      <w:proofErr w:type="gramEnd"/>
+      <w:r>
+        <w:rPr>
+          <w:rFonts w:ascii="Consolas" w:eastAsia="Times New Roman" w:hAnsi="Consolas" w:cs="Times New Roman"/>
+          <w:color w:val="D4D4D4"/>
+          <w:sz w:val="21"/>
+          <w:szCs w:val="21"/>
+          <w:lang w:eastAsia="fr-FR"/>
+        </w:rPr>
+        <w:t xml:space="preserve"> </w:t>
       </w:r>
       <w:r>
         <w:rPr>
@@ -6799,10 +7001,12 @@
         <w:t>L’ensemble des versions utilisées est disponible dans les fichiers package-</w:t>
       </w:r>
       <w:proofErr w:type="spellStart"/>
+      <w:proofErr w:type="gramStart"/>
       <w:r>
         <w:t>lock.json</w:t>
       </w:r>
       <w:proofErr w:type="spellEnd"/>
+      <w:proofErr w:type="gramEnd"/>
       <w:r>
         <w:t xml:space="preserve"> et </w:t>
       </w:r>
@@ -6996,14 +7200,14 @@
       <w:r>
         <w:t xml:space="preserve">Car sinon, ce n’est pas la ressource demandée qui s’affichera mais la page actuelle. </w:t>
       </w:r>
-      <w:bookmarkStart w:id="7" w:name="_Hlk107566205"/>
+      <w:bookmarkStart w:id="8" w:name="_Hlk107566205"/>
       <w:r>
         <w:t>Un exemple illustrant ce cas de figure est disponible sur la prochaine page.</w:t>
       </w:r>
       <w:r>
         <w:t xml:space="preserve"> </w:t>
       </w:r>
-      <w:bookmarkEnd w:id="7"/>
+      <w:bookmarkEnd w:id="8"/>
     </w:p>
     <w:p>
       <w:pPr>
@@ -7066,6 +7270,7 @@
         </w:rPr>
       </w:pPr>
       <w:proofErr w:type="spellStart"/>
+      <w:proofErr w:type="gramStart"/>
       <w:r>
         <w:rPr>
           <w:rFonts w:ascii="Consolas" w:eastAsia="Times New Roman" w:hAnsi="Consolas" w:cs="Times New Roman"/>
@@ -7097,6 +7302,7 @@
         <w:t>source</w:t>
       </w:r>
       <w:proofErr w:type="spellEnd"/>
+      <w:proofErr w:type="gramEnd"/>
       <w:r>
         <w:rPr>
           <w:rFonts w:ascii="Consolas" w:eastAsia="Times New Roman" w:hAnsi="Consolas" w:cs="Times New Roman"/>
@@ -7332,10 +7538,12 @@
         <w:jc w:val="center"/>
       </w:pPr>
       <w:proofErr w:type="spellStart"/>
+      <w:proofErr w:type="gramStart"/>
       <w:r>
         <w:t>npm</w:t>
       </w:r>
       <w:proofErr w:type="spellEnd"/>
+      <w:proofErr w:type="gramEnd"/>
       <w:r>
         <w:t xml:space="preserve"> </w:t>
       </w:r>
@@ -7385,10 +7593,12 @@
         <w:jc w:val="center"/>
       </w:pPr>
       <w:proofErr w:type="spellStart"/>
+      <w:proofErr w:type="gramStart"/>
       <w:r>
         <w:t>json</w:t>
       </w:r>
       <w:proofErr w:type="spellEnd"/>
+      <w:proofErr w:type="gramEnd"/>
       <w:r>
         <w:t>-server --</w:t>
       </w:r>
@@ -7441,7 +7651,15 @@
         <w:jc w:val="center"/>
       </w:pPr>
       <w:r>
-        <w:t>(nom du fichier contenant les données au format JSON)</w:t>
+        <w:t>(</w:t>
+      </w:r>
+      <w:proofErr w:type="gramStart"/>
+      <w:r>
+        <w:t>nom</w:t>
+      </w:r>
+      <w:proofErr w:type="gramEnd"/>
+      <w:r>
+        <w:t xml:space="preserve"> du fichier contenant les données au format JSON)</w:t>
       </w:r>
     </w:p>
     <w:p>
@@ -7465,10 +7683,12 @@
         <w:jc w:val="center"/>
       </w:pPr>
       <w:proofErr w:type="spellStart"/>
+      <w:proofErr w:type="gramStart"/>
       <w:r>
         <w:t>npm</w:t>
       </w:r>
       <w:proofErr w:type="spellEnd"/>
+      <w:proofErr w:type="gramEnd"/>
       <w:r>
         <w:t xml:space="preserve"> run serve</w:t>
       </w:r>
@@ -8253,17 +8473,39 @@
           <w:szCs w:val="21"/>
           <w:lang w:eastAsia="fr-FR"/>
         </w:rPr>
-        <w:t>"items"</w:t>
-      </w:r>
-      <w:r>
-        <w:rPr>
-          <w:rFonts w:ascii="Consolas" w:eastAsia="Times New Roman" w:hAnsi="Consolas" w:cs="Times New Roman"/>
-          <w:color w:val="D4D4D4"/>
-          <w:sz w:val="21"/>
-          <w:szCs w:val="21"/>
-          <w:lang w:eastAsia="fr-FR"/>
-        </w:rPr>
-        <w:t>: [</w:t>
+        <w:t>"items</w:t>
+      </w:r>
+      <w:proofErr w:type="gramStart"/>
+      <w:r>
+        <w:rPr>
+          <w:rFonts w:ascii="Consolas" w:eastAsia="Times New Roman" w:hAnsi="Consolas" w:cs="Times New Roman"/>
+          <w:color w:val="9CDCFE"/>
+          <w:sz w:val="21"/>
+          <w:szCs w:val="21"/>
+          <w:lang w:eastAsia="fr-FR"/>
+        </w:rPr>
+        <w:t>"</w:t>
+      </w:r>
+      <w:r>
+        <w:rPr>
+          <w:rFonts w:ascii="Consolas" w:eastAsia="Times New Roman" w:hAnsi="Consolas" w:cs="Times New Roman"/>
+          <w:color w:val="D4D4D4"/>
+          <w:sz w:val="21"/>
+          <w:szCs w:val="21"/>
+          <w:lang w:eastAsia="fr-FR"/>
+        </w:rPr>
+        <w:t>:</w:t>
+      </w:r>
+      <w:proofErr w:type="gramEnd"/>
+      <w:r>
+        <w:rPr>
+          <w:rFonts w:ascii="Consolas" w:eastAsia="Times New Roman" w:hAnsi="Consolas" w:cs="Times New Roman"/>
+          <w:color w:val="D4D4D4"/>
+          <w:sz w:val="21"/>
+          <w:szCs w:val="21"/>
+          <w:lang w:eastAsia="fr-FR"/>
+        </w:rPr>
+        <w:t xml:space="preserve"> [</w:t>
       </w:r>
     </w:p>
     <w:p>
@@ -8333,6 +8575,7 @@
         <w:t>name</w:t>
       </w:r>
       <w:proofErr w:type="spellEnd"/>
+      <w:proofErr w:type="gramStart"/>
       <w:r>
         <w:rPr>
           <w:rFonts w:ascii="Consolas" w:eastAsia="Times New Roman" w:hAnsi="Consolas" w:cs="Times New Roman"/>
@@ -8351,7 +8594,18 @@
           <w:szCs w:val="21"/>
           <w:lang w:eastAsia="fr-FR"/>
         </w:rPr>
-        <w:t xml:space="preserve">: </w:t>
+        <w:t>:</w:t>
+      </w:r>
+      <w:proofErr w:type="gramEnd"/>
+      <w:r>
+        <w:rPr>
+          <w:rFonts w:ascii="Consolas" w:eastAsia="Times New Roman" w:hAnsi="Consolas" w:cs="Times New Roman"/>
+          <w:color w:val="D4D4D4"/>
+          <w:sz w:val="21"/>
+          <w:szCs w:val="21"/>
+          <w:lang w:eastAsia="fr-FR"/>
+        </w:rPr>
+        <w:t xml:space="preserve"> </w:t>
       </w:r>
       <w:r>
         <w:rPr>
@@ -8431,6 +8685,7 @@
         <w:t>name</w:t>
       </w:r>
       <w:proofErr w:type="spellEnd"/>
+      <w:proofErr w:type="gramStart"/>
       <w:r>
         <w:rPr>
           <w:rFonts w:ascii="Consolas" w:eastAsia="Times New Roman" w:hAnsi="Consolas" w:cs="Times New Roman"/>
@@ -8449,7 +8704,18 @@
           <w:szCs w:val="21"/>
           <w:lang w:eastAsia="fr-FR"/>
         </w:rPr>
-        <w:t xml:space="preserve">: </w:t>
+        <w:t>:</w:t>
+      </w:r>
+      <w:proofErr w:type="gramEnd"/>
+      <w:r>
+        <w:rPr>
+          <w:rFonts w:ascii="Consolas" w:eastAsia="Times New Roman" w:hAnsi="Consolas" w:cs="Times New Roman"/>
+          <w:color w:val="D4D4D4"/>
+          <w:sz w:val="21"/>
+          <w:szCs w:val="21"/>
+          <w:lang w:eastAsia="fr-FR"/>
+        </w:rPr>
+        <w:t xml:space="preserve"> </w:t>
       </w:r>
       <w:r>
         <w:rPr>
@@ -8536,6 +8802,7 @@
         <w:t>children</w:t>
       </w:r>
       <w:proofErr w:type="spellEnd"/>
+      <w:proofErr w:type="gramStart"/>
       <w:r>
         <w:rPr>
           <w:rFonts w:ascii="Consolas" w:eastAsia="Times New Roman" w:hAnsi="Consolas" w:cs="Times New Roman"/>
@@ -8554,7 +8821,18 @@
           <w:szCs w:val="21"/>
           <w:lang w:eastAsia="fr-FR"/>
         </w:rPr>
-        <w:t>: [</w:t>
+        <w:t>:</w:t>
+      </w:r>
+      <w:proofErr w:type="gramEnd"/>
+      <w:r>
+        <w:rPr>
+          <w:rFonts w:ascii="Consolas" w:eastAsia="Times New Roman" w:hAnsi="Consolas" w:cs="Times New Roman"/>
+          <w:color w:val="D4D4D4"/>
+          <w:sz w:val="21"/>
+          <w:szCs w:val="21"/>
+          <w:lang w:eastAsia="fr-FR"/>
+        </w:rPr>
+        <w:t xml:space="preserve"> [</w:t>
       </w:r>
     </w:p>
     <w:p>
@@ -8624,6 +8902,7 @@
         <w:t>name</w:t>
       </w:r>
       <w:proofErr w:type="spellEnd"/>
+      <w:proofErr w:type="gramStart"/>
       <w:r>
         <w:rPr>
           <w:rFonts w:ascii="Consolas" w:eastAsia="Times New Roman" w:hAnsi="Consolas" w:cs="Times New Roman"/>
@@ -8642,7 +8921,18 @@
           <w:szCs w:val="21"/>
           <w:lang w:eastAsia="fr-FR"/>
         </w:rPr>
-        <w:t xml:space="preserve">: </w:t>
+        <w:t>:</w:t>
+      </w:r>
+      <w:proofErr w:type="gramEnd"/>
+      <w:r>
+        <w:rPr>
+          <w:rFonts w:ascii="Consolas" w:eastAsia="Times New Roman" w:hAnsi="Consolas" w:cs="Times New Roman"/>
+          <w:color w:val="D4D4D4"/>
+          <w:sz w:val="21"/>
+          <w:szCs w:val="21"/>
+          <w:lang w:eastAsia="fr-FR"/>
+        </w:rPr>
+        <w:t xml:space="preserve"> </w:t>
       </w:r>
       <w:r>
         <w:rPr>
@@ -8709,6 +8999,7 @@
         <w:t>children</w:t>
       </w:r>
       <w:proofErr w:type="spellEnd"/>
+      <w:proofErr w:type="gramStart"/>
       <w:r>
         <w:rPr>
           <w:rFonts w:ascii="Consolas" w:eastAsia="Times New Roman" w:hAnsi="Consolas" w:cs="Times New Roman"/>
@@ -8727,7 +9018,18 @@
           <w:szCs w:val="21"/>
           <w:lang w:eastAsia="fr-FR"/>
         </w:rPr>
-        <w:t>: [</w:t>
+        <w:t>:</w:t>
+      </w:r>
+      <w:proofErr w:type="gramEnd"/>
+      <w:r>
+        <w:rPr>
+          <w:rFonts w:ascii="Consolas" w:eastAsia="Times New Roman" w:hAnsi="Consolas" w:cs="Times New Roman"/>
+          <w:color w:val="D4D4D4"/>
+          <w:sz w:val="21"/>
+          <w:szCs w:val="21"/>
+          <w:lang w:eastAsia="fr-FR"/>
+        </w:rPr>
+        <w:t xml:space="preserve"> [</w:t>
       </w:r>
     </w:p>
     <w:p>
@@ -8797,6 +9099,7 @@
         <w:t>name</w:t>
       </w:r>
       <w:proofErr w:type="spellEnd"/>
+      <w:proofErr w:type="gramStart"/>
       <w:r>
         <w:rPr>
           <w:rFonts w:ascii="Consolas" w:eastAsia="Times New Roman" w:hAnsi="Consolas" w:cs="Times New Roman"/>
@@ -8815,7 +9118,18 @@
           <w:szCs w:val="21"/>
           <w:lang w:eastAsia="fr-FR"/>
         </w:rPr>
-        <w:t xml:space="preserve">: </w:t>
+        <w:t>:</w:t>
+      </w:r>
+      <w:proofErr w:type="gramEnd"/>
+      <w:r>
+        <w:rPr>
+          <w:rFonts w:ascii="Consolas" w:eastAsia="Times New Roman" w:hAnsi="Consolas" w:cs="Times New Roman"/>
+          <w:color w:val="D4D4D4"/>
+          <w:sz w:val="21"/>
+          <w:szCs w:val="21"/>
+          <w:lang w:eastAsia="fr-FR"/>
+        </w:rPr>
+        <w:t xml:space="preserve"> </w:t>
       </w:r>
       <w:r>
         <w:rPr>
@@ -8868,17 +9182,39 @@
           <w:szCs w:val="21"/>
           <w:lang w:eastAsia="fr-FR"/>
         </w:rPr>
-        <w:t>"file"</w:t>
-      </w:r>
-      <w:r>
-        <w:rPr>
-          <w:rFonts w:ascii="Consolas" w:eastAsia="Times New Roman" w:hAnsi="Consolas" w:cs="Times New Roman"/>
-          <w:color w:val="D4D4D4"/>
-          <w:sz w:val="21"/>
-          <w:szCs w:val="21"/>
-          <w:lang w:eastAsia="fr-FR"/>
-        </w:rPr>
-        <w:t xml:space="preserve">: </w:t>
+        <w:t>"file</w:t>
+      </w:r>
+      <w:proofErr w:type="gramStart"/>
+      <w:r>
+        <w:rPr>
+          <w:rFonts w:ascii="Consolas" w:eastAsia="Times New Roman" w:hAnsi="Consolas" w:cs="Times New Roman"/>
+          <w:color w:val="9CDCFE"/>
+          <w:sz w:val="21"/>
+          <w:szCs w:val="21"/>
+          <w:lang w:eastAsia="fr-FR"/>
+        </w:rPr>
+        <w:t>"</w:t>
+      </w:r>
+      <w:r>
+        <w:rPr>
+          <w:rFonts w:ascii="Consolas" w:eastAsia="Times New Roman" w:hAnsi="Consolas" w:cs="Times New Roman"/>
+          <w:color w:val="D4D4D4"/>
+          <w:sz w:val="21"/>
+          <w:szCs w:val="21"/>
+          <w:lang w:eastAsia="fr-FR"/>
+        </w:rPr>
+        <w:t>:</w:t>
+      </w:r>
+      <w:proofErr w:type="gramEnd"/>
+      <w:r>
+        <w:rPr>
+          <w:rFonts w:ascii="Consolas" w:eastAsia="Times New Roman" w:hAnsi="Consolas" w:cs="Times New Roman"/>
+          <w:color w:val="D4D4D4"/>
+          <w:sz w:val="21"/>
+          <w:szCs w:val="21"/>
+          <w:lang w:eastAsia="fr-FR"/>
+        </w:rPr>
+        <w:t xml:space="preserve"> </w:t>
       </w:r>
       <w:r>
         <w:rPr>
@@ -9027,6 +9363,7 @@
         <w:t>name</w:t>
       </w:r>
       <w:proofErr w:type="spellEnd"/>
+      <w:proofErr w:type="gramStart"/>
       <w:r>
         <w:rPr>
           <w:rFonts w:ascii="Consolas" w:eastAsia="Times New Roman" w:hAnsi="Consolas" w:cs="Times New Roman"/>
@@ -9045,7 +9382,18 @@
           <w:szCs w:val="21"/>
           <w:lang w:eastAsia="fr-FR"/>
         </w:rPr>
-        <w:t xml:space="preserve">: </w:t>
+        <w:t>:</w:t>
+      </w:r>
+      <w:proofErr w:type="gramEnd"/>
+      <w:r>
+        <w:rPr>
+          <w:rFonts w:ascii="Consolas" w:eastAsia="Times New Roman" w:hAnsi="Consolas" w:cs="Times New Roman"/>
+          <w:color w:val="D4D4D4"/>
+          <w:sz w:val="21"/>
+          <w:szCs w:val="21"/>
+          <w:lang w:eastAsia="fr-FR"/>
+        </w:rPr>
+        <w:t xml:space="preserve"> </w:t>
       </w:r>
       <w:r>
         <w:rPr>
@@ -9098,17 +9446,39 @@
           <w:szCs w:val="21"/>
           <w:lang w:eastAsia="fr-FR"/>
         </w:rPr>
-        <w:t>"file"</w:t>
-      </w:r>
-      <w:r>
-        <w:rPr>
-          <w:rFonts w:ascii="Consolas" w:eastAsia="Times New Roman" w:hAnsi="Consolas" w:cs="Times New Roman"/>
-          <w:color w:val="D4D4D4"/>
-          <w:sz w:val="21"/>
-          <w:szCs w:val="21"/>
-          <w:lang w:eastAsia="fr-FR"/>
-        </w:rPr>
-        <w:t xml:space="preserve">: </w:t>
+        <w:t>"file</w:t>
+      </w:r>
+      <w:proofErr w:type="gramStart"/>
+      <w:r>
+        <w:rPr>
+          <w:rFonts w:ascii="Consolas" w:eastAsia="Times New Roman" w:hAnsi="Consolas" w:cs="Times New Roman"/>
+          <w:color w:val="9CDCFE"/>
+          <w:sz w:val="21"/>
+          <w:szCs w:val="21"/>
+          <w:lang w:eastAsia="fr-FR"/>
+        </w:rPr>
+        <w:t>"</w:t>
+      </w:r>
+      <w:r>
+        <w:rPr>
+          <w:rFonts w:ascii="Consolas" w:eastAsia="Times New Roman" w:hAnsi="Consolas" w:cs="Times New Roman"/>
+          <w:color w:val="D4D4D4"/>
+          <w:sz w:val="21"/>
+          <w:szCs w:val="21"/>
+          <w:lang w:eastAsia="fr-FR"/>
+        </w:rPr>
+        <w:t>:</w:t>
+      </w:r>
+      <w:proofErr w:type="gramEnd"/>
+      <w:r>
+        <w:rPr>
+          <w:rFonts w:ascii="Consolas" w:eastAsia="Times New Roman" w:hAnsi="Consolas" w:cs="Times New Roman"/>
+          <w:color w:val="D4D4D4"/>
+          <w:sz w:val="21"/>
+          <w:szCs w:val="21"/>
+          <w:lang w:eastAsia="fr-FR"/>
+        </w:rPr>
+        <w:t xml:space="preserve"> </w:t>
       </w:r>
       <w:r>
         <w:rPr>
@@ -9211,6 +9581,7 @@
         <w:t>name</w:t>
       </w:r>
       <w:proofErr w:type="spellEnd"/>
+      <w:proofErr w:type="gramStart"/>
       <w:r>
         <w:rPr>
           <w:rFonts w:ascii="Consolas" w:eastAsia="Times New Roman" w:hAnsi="Consolas" w:cs="Times New Roman"/>
@@ -9229,7 +9600,18 @@
           <w:szCs w:val="21"/>
           <w:lang w:eastAsia="fr-FR"/>
         </w:rPr>
-        <w:t xml:space="preserve">: </w:t>
+        <w:t>:</w:t>
+      </w:r>
+      <w:proofErr w:type="gramEnd"/>
+      <w:r>
+        <w:rPr>
+          <w:rFonts w:ascii="Consolas" w:eastAsia="Times New Roman" w:hAnsi="Consolas" w:cs="Times New Roman"/>
+          <w:color w:val="D4D4D4"/>
+          <w:sz w:val="21"/>
+          <w:szCs w:val="21"/>
+          <w:lang w:eastAsia="fr-FR"/>
+        </w:rPr>
+        <w:t xml:space="preserve"> </w:t>
       </w:r>
       <w:r>
         <w:rPr>
@@ -9282,17 +9664,39 @@
           <w:szCs w:val="21"/>
           <w:lang w:eastAsia="fr-FR"/>
         </w:rPr>
-        <w:t>"file"</w:t>
-      </w:r>
-      <w:r>
-        <w:rPr>
-          <w:rFonts w:ascii="Consolas" w:eastAsia="Times New Roman" w:hAnsi="Consolas" w:cs="Times New Roman"/>
-          <w:color w:val="D4D4D4"/>
-          <w:sz w:val="21"/>
-          <w:szCs w:val="21"/>
-          <w:lang w:eastAsia="fr-FR"/>
-        </w:rPr>
-        <w:t xml:space="preserve">: </w:t>
+        <w:t>"file</w:t>
+      </w:r>
+      <w:proofErr w:type="gramStart"/>
+      <w:r>
+        <w:rPr>
+          <w:rFonts w:ascii="Consolas" w:eastAsia="Times New Roman" w:hAnsi="Consolas" w:cs="Times New Roman"/>
+          <w:color w:val="9CDCFE"/>
+          <w:sz w:val="21"/>
+          <w:szCs w:val="21"/>
+          <w:lang w:eastAsia="fr-FR"/>
+        </w:rPr>
+        <w:t>"</w:t>
+      </w:r>
+      <w:r>
+        <w:rPr>
+          <w:rFonts w:ascii="Consolas" w:eastAsia="Times New Roman" w:hAnsi="Consolas" w:cs="Times New Roman"/>
+          <w:color w:val="D4D4D4"/>
+          <w:sz w:val="21"/>
+          <w:szCs w:val="21"/>
+          <w:lang w:eastAsia="fr-FR"/>
+        </w:rPr>
+        <w:t>:</w:t>
+      </w:r>
+      <w:proofErr w:type="gramEnd"/>
+      <w:r>
+        <w:rPr>
+          <w:rFonts w:ascii="Consolas" w:eastAsia="Times New Roman" w:hAnsi="Consolas" w:cs="Times New Roman"/>
+          <w:color w:val="D4D4D4"/>
+          <w:sz w:val="21"/>
+          <w:szCs w:val="21"/>
+          <w:lang w:eastAsia="fr-FR"/>
+        </w:rPr>
+        <w:t xml:space="preserve"> </w:t>
       </w:r>
       <w:r>
         <w:rPr>
@@ -9441,6 +9845,7 @@
         <w:t>name</w:t>
       </w:r>
       <w:proofErr w:type="spellEnd"/>
+      <w:proofErr w:type="gramStart"/>
       <w:r>
         <w:rPr>
           <w:rFonts w:ascii="Consolas" w:eastAsia="Times New Roman" w:hAnsi="Consolas" w:cs="Times New Roman"/>
@@ -9459,7 +9864,18 @@
           <w:szCs w:val="21"/>
           <w:lang w:eastAsia="fr-FR"/>
         </w:rPr>
-        <w:t xml:space="preserve">: </w:t>
+        <w:t>:</w:t>
+      </w:r>
+      <w:proofErr w:type="gramEnd"/>
+      <w:r>
+        <w:rPr>
+          <w:rFonts w:ascii="Consolas" w:eastAsia="Times New Roman" w:hAnsi="Consolas" w:cs="Times New Roman"/>
+          <w:color w:val="D4D4D4"/>
+          <w:sz w:val="21"/>
+          <w:szCs w:val="21"/>
+          <w:lang w:eastAsia="fr-FR"/>
+        </w:rPr>
+        <w:t xml:space="preserve"> </w:t>
       </w:r>
       <w:r>
         <w:rPr>
@@ -9512,17 +9928,39 @@
           <w:szCs w:val="21"/>
           <w:lang w:eastAsia="fr-FR"/>
         </w:rPr>
-        <w:t>"file"</w:t>
-      </w:r>
-      <w:r>
-        <w:rPr>
-          <w:rFonts w:ascii="Consolas" w:eastAsia="Times New Roman" w:hAnsi="Consolas" w:cs="Times New Roman"/>
-          <w:color w:val="D4D4D4"/>
-          <w:sz w:val="21"/>
-          <w:szCs w:val="21"/>
-          <w:lang w:eastAsia="fr-FR"/>
-        </w:rPr>
-        <w:t xml:space="preserve">: </w:t>
+        <w:t>"file</w:t>
+      </w:r>
+      <w:proofErr w:type="gramStart"/>
+      <w:r>
+        <w:rPr>
+          <w:rFonts w:ascii="Consolas" w:eastAsia="Times New Roman" w:hAnsi="Consolas" w:cs="Times New Roman"/>
+          <w:color w:val="9CDCFE"/>
+          <w:sz w:val="21"/>
+          <w:szCs w:val="21"/>
+          <w:lang w:eastAsia="fr-FR"/>
+        </w:rPr>
+        <w:t>"</w:t>
+      </w:r>
+      <w:r>
+        <w:rPr>
+          <w:rFonts w:ascii="Consolas" w:eastAsia="Times New Roman" w:hAnsi="Consolas" w:cs="Times New Roman"/>
+          <w:color w:val="D4D4D4"/>
+          <w:sz w:val="21"/>
+          <w:szCs w:val="21"/>
+          <w:lang w:eastAsia="fr-FR"/>
+        </w:rPr>
+        <w:t>:</w:t>
+      </w:r>
+      <w:proofErr w:type="gramEnd"/>
+      <w:r>
+        <w:rPr>
+          <w:rFonts w:ascii="Consolas" w:eastAsia="Times New Roman" w:hAnsi="Consolas" w:cs="Times New Roman"/>
+          <w:color w:val="D4D4D4"/>
+          <w:sz w:val="21"/>
+          <w:szCs w:val="21"/>
+          <w:lang w:eastAsia="fr-FR"/>
+        </w:rPr>
+        <w:t xml:space="preserve"> </w:t>
       </w:r>
       <w:r>
         <w:rPr>
@@ -9647,6 +10085,7 @@
         <w:t>name</w:t>
       </w:r>
       <w:proofErr w:type="spellEnd"/>
+      <w:proofErr w:type="gramStart"/>
       <w:r>
         <w:rPr>
           <w:rFonts w:ascii="Consolas" w:eastAsia="Times New Roman" w:hAnsi="Consolas" w:cs="Times New Roman"/>
@@ -9665,7 +10104,18 @@
           <w:szCs w:val="21"/>
           <w:lang w:eastAsia="fr-FR"/>
         </w:rPr>
-        <w:t xml:space="preserve">: </w:t>
+        <w:t>:</w:t>
+      </w:r>
+      <w:proofErr w:type="gramEnd"/>
+      <w:r>
+        <w:rPr>
+          <w:rFonts w:ascii="Consolas" w:eastAsia="Times New Roman" w:hAnsi="Consolas" w:cs="Times New Roman"/>
+          <w:color w:val="D4D4D4"/>
+          <w:sz w:val="21"/>
+          <w:szCs w:val="21"/>
+          <w:lang w:eastAsia="fr-FR"/>
+        </w:rPr>
+        <w:t xml:space="preserve"> </w:t>
       </w:r>
       <w:r>
         <w:rPr>
@@ -9718,17 +10168,39 @@
           <w:szCs w:val="21"/>
           <w:lang w:eastAsia="fr-FR"/>
         </w:rPr>
-        <w:t>"file"</w:t>
-      </w:r>
-      <w:r>
-        <w:rPr>
-          <w:rFonts w:ascii="Consolas" w:eastAsia="Times New Roman" w:hAnsi="Consolas" w:cs="Times New Roman"/>
-          <w:color w:val="D4D4D4"/>
-          <w:sz w:val="21"/>
-          <w:szCs w:val="21"/>
-          <w:lang w:eastAsia="fr-FR"/>
-        </w:rPr>
-        <w:t xml:space="preserve">: </w:t>
+        <w:t>"file</w:t>
+      </w:r>
+      <w:proofErr w:type="gramStart"/>
+      <w:r>
+        <w:rPr>
+          <w:rFonts w:ascii="Consolas" w:eastAsia="Times New Roman" w:hAnsi="Consolas" w:cs="Times New Roman"/>
+          <w:color w:val="9CDCFE"/>
+          <w:sz w:val="21"/>
+          <w:szCs w:val="21"/>
+          <w:lang w:eastAsia="fr-FR"/>
+        </w:rPr>
+        <w:t>"</w:t>
+      </w:r>
+      <w:r>
+        <w:rPr>
+          <w:rFonts w:ascii="Consolas" w:eastAsia="Times New Roman" w:hAnsi="Consolas" w:cs="Times New Roman"/>
+          <w:color w:val="D4D4D4"/>
+          <w:sz w:val="21"/>
+          <w:szCs w:val="21"/>
+          <w:lang w:eastAsia="fr-FR"/>
+        </w:rPr>
+        <w:t>:</w:t>
+      </w:r>
+      <w:proofErr w:type="gramEnd"/>
+      <w:r>
+        <w:rPr>
+          <w:rFonts w:ascii="Consolas" w:eastAsia="Times New Roman" w:hAnsi="Consolas" w:cs="Times New Roman"/>
+          <w:color w:val="D4D4D4"/>
+          <w:sz w:val="21"/>
+          <w:szCs w:val="21"/>
+          <w:lang w:eastAsia="fr-FR"/>
+        </w:rPr>
+        <w:t xml:space="preserve"> </w:t>
       </w:r>
       <w:r>
         <w:rPr>
@@ -9831,6 +10303,7 @@
         <w:t>name</w:t>
       </w:r>
       <w:proofErr w:type="spellEnd"/>
+      <w:proofErr w:type="gramStart"/>
       <w:r>
         <w:rPr>
           <w:rFonts w:ascii="Consolas" w:eastAsia="Times New Roman" w:hAnsi="Consolas" w:cs="Times New Roman"/>
@@ -9849,7 +10322,18 @@
           <w:szCs w:val="21"/>
           <w:lang w:eastAsia="fr-FR"/>
         </w:rPr>
-        <w:t xml:space="preserve">: </w:t>
+        <w:t>:</w:t>
+      </w:r>
+      <w:proofErr w:type="gramEnd"/>
+      <w:r>
+        <w:rPr>
+          <w:rFonts w:ascii="Consolas" w:eastAsia="Times New Roman" w:hAnsi="Consolas" w:cs="Times New Roman"/>
+          <w:color w:val="D4D4D4"/>
+          <w:sz w:val="21"/>
+          <w:szCs w:val="21"/>
+          <w:lang w:eastAsia="fr-FR"/>
+        </w:rPr>
+        <w:t xml:space="preserve"> </w:t>
       </w:r>
       <w:r>
         <w:rPr>
@@ -9902,17 +10386,39 @@
           <w:szCs w:val="21"/>
           <w:lang w:eastAsia="fr-FR"/>
         </w:rPr>
-        <w:t>"file"</w:t>
-      </w:r>
-      <w:r>
-        <w:rPr>
-          <w:rFonts w:ascii="Consolas" w:eastAsia="Times New Roman" w:hAnsi="Consolas" w:cs="Times New Roman"/>
-          <w:color w:val="D4D4D4"/>
-          <w:sz w:val="21"/>
-          <w:szCs w:val="21"/>
-          <w:lang w:eastAsia="fr-FR"/>
-        </w:rPr>
-        <w:t xml:space="preserve">: </w:t>
+        <w:t>"file</w:t>
+      </w:r>
+      <w:proofErr w:type="gramStart"/>
+      <w:r>
+        <w:rPr>
+          <w:rFonts w:ascii="Consolas" w:eastAsia="Times New Roman" w:hAnsi="Consolas" w:cs="Times New Roman"/>
+          <w:color w:val="9CDCFE"/>
+          <w:sz w:val="21"/>
+          <w:szCs w:val="21"/>
+          <w:lang w:eastAsia="fr-FR"/>
+        </w:rPr>
+        <w:t>"</w:t>
+      </w:r>
+      <w:r>
+        <w:rPr>
+          <w:rFonts w:ascii="Consolas" w:eastAsia="Times New Roman" w:hAnsi="Consolas" w:cs="Times New Roman"/>
+          <w:color w:val="D4D4D4"/>
+          <w:sz w:val="21"/>
+          <w:szCs w:val="21"/>
+          <w:lang w:eastAsia="fr-FR"/>
+        </w:rPr>
+        <w:t>:</w:t>
+      </w:r>
+      <w:proofErr w:type="gramEnd"/>
+      <w:r>
+        <w:rPr>
+          <w:rFonts w:ascii="Consolas" w:eastAsia="Times New Roman" w:hAnsi="Consolas" w:cs="Times New Roman"/>
+          <w:color w:val="D4D4D4"/>
+          <w:sz w:val="21"/>
+          <w:szCs w:val="21"/>
+          <w:lang w:eastAsia="fr-FR"/>
+        </w:rPr>
+        <w:t xml:space="preserve"> </w:t>
       </w:r>
       <w:r>
         <w:rPr>
@@ -10015,6 +10521,7 @@
         <w:t>name</w:t>
       </w:r>
       <w:proofErr w:type="spellEnd"/>
+      <w:proofErr w:type="gramStart"/>
       <w:r>
         <w:rPr>
           <w:rFonts w:ascii="Consolas" w:eastAsia="Times New Roman" w:hAnsi="Consolas" w:cs="Times New Roman"/>
@@ -10033,7 +10540,18 @@
           <w:szCs w:val="21"/>
           <w:lang w:eastAsia="fr-FR"/>
         </w:rPr>
-        <w:t xml:space="preserve">: </w:t>
+        <w:t>:</w:t>
+      </w:r>
+      <w:proofErr w:type="gramEnd"/>
+      <w:r>
+        <w:rPr>
+          <w:rFonts w:ascii="Consolas" w:eastAsia="Times New Roman" w:hAnsi="Consolas" w:cs="Times New Roman"/>
+          <w:color w:val="D4D4D4"/>
+          <w:sz w:val="21"/>
+          <w:szCs w:val="21"/>
+          <w:lang w:eastAsia="fr-FR"/>
+        </w:rPr>
+        <w:t xml:space="preserve"> </w:t>
       </w:r>
       <w:r>
         <w:rPr>
@@ -10086,17 +10604,39 @@
           <w:szCs w:val="21"/>
           <w:lang w:eastAsia="fr-FR"/>
         </w:rPr>
-        <w:t>"file"</w:t>
-      </w:r>
-      <w:r>
-        <w:rPr>
-          <w:rFonts w:ascii="Consolas" w:eastAsia="Times New Roman" w:hAnsi="Consolas" w:cs="Times New Roman"/>
-          <w:color w:val="D4D4D4"/>
-          <w:sz w:val="21"/>
-          <w:szCs w:val="21"/>
-          <w:lang w:eastAsia="fr-FR"/>
-        </w:rPr>
-        <w:t xml:space="preserve">: </w:t>
+        <w:t>"file</w:t>
+      </w:r>
+      <w:proofErr w:type="gramStart"/>
+      <w:r>
+        <w:rPr>
+          <w:rFonts w:ascii="Consolas" w:eastAsia="Times New Roman" w:hAnsi="Consolas" w:cs="Times New Roman"/>
+          <w:color w:val="9CDCFE"/>
+          <w:sz w:val="21"/>
+          <w:szCs w:val="21"/>
+          <w:lang w:eastAsia="fr-FR"/>
+        </w:rPr>
+        <w:t>"</w:t>
+      </w:r>
+      <w:r>
+        <w:rPr>
+          <w:rFonts w:ascii="Consolas" w:eastAsia="Times New Roman" w:hAnsi="Consolas" w:cs="Times New Roman"/>
+          <w:color w:val="D4D4D4"/>
+          <w:sz w:val="21"/>
+          <w:szCs w:val="21"/>
+          <w:lang w:eastAsia="fr-FR"/>
+        </w:rPr>
+        <w:t>:</w:t>
+      </w:r>
+      <w:proofErr w:type="gramEnd"/>
+      <w:r>
+        <w:rPr>
+          <w:rFonts w:ascii="Consolas" w:eastAsia="Times New Roman" w:hAnsi="Consolas" w:cs="Times New Roman"/>
+          <w:color w:val="D4D4D4"/>
+          <w:sz w:val="21"/>
+          <w:szCs w:val="21"/>
+          <w:lang w:eastAsia="fr-FR"/>
+        </w:rPr>
+        <w:t xml:space="preserve"> </w:t>
       </w:r>
       <w:r>
         <w:rPr>
@@ -10167,6 +10707,7 @@
         <w:t>Source : /</w:t>
       </w:r>
       <w:proofErr w:type="spellStart"/>
+      <w:proofErr w:type="gramStart"/>
       <w:r>
         <w:rPr>
           <w:i/>
@@ -10182,6 +10723,7 @@
         <w:t>on</w:t>
       </w:r>
       <w:proofErr w:type="spellEnd"/>
+      <w:proofErr w:type="gramEnd"/>
     </w:p>
     <w:p>
       <w:pPr>
@@ -10273,7 +10815,18 @@
           <w:szCs w:val="21"/>
           <w:lang w:eastAsia="fr-FR"/>
         </w:rPr>
-        <w:t>"url"</w:t>
+        <w:t>"url</w:t>
+      </w:r>
+      <w:proofErr w:type="gramStart"/>
+      <w:r>
+        <w:rPr>
+          <w:rFonts w:ascii="Consolas" w:eastAsia="Times New Roman" w:hAnsi="Consolas" w:cs="Times New Roman"/>
+          <w:color w:val="9CDCFE"/>
+          <w:sz w:val="21"/>
+          <w:szCs w:val="21"/>
+          <w:lang w:eastAsia="fr-FR"/>
+        </w:rPr>
+        <w:t>"</w:t>
       </w:r>
       <w:r>
         <w:rPr>
@@ -10285,6 +10838,7 @@
         </w:rPr>
         <w:t>:[</w:t>
       </w:r>
+      <w:proofErr w:type="gramEnd"/>
     </w:p>
     <w:p>
       <w:pPr>
@@ -10353,6 +10907,7 @@
         <w:t>name</w:t>
       </w:r>
       <w:proofErr w:type="spellEnd"/>
+      <w:proofErr w:type="gramStart"/>
       <w:r>
         <w:rPr>
           <w:rFonts w:ascii="Consolas" w:eastAsia="Times New Roman" w:hAnsi="Consolas" w:cs="Times New Roman"/>
@@ -10371,7 +10926,18 @@
           <w:szCs w:val="21"/>
           <w:lang w:eastAsia="fr-FR"/>
         </w:rPr>
-        <w:t xml:space="preserve">: </w:t>
+        <w:t>:</w:t>
+      </w:r>
+      <w:proofErr w:type="gramEnd"/>
+      <w:r>
+        <w:rPr>
+          <w:rFonts w:ascii="Consolas" w:eastAsia="Times New Roman" w:hAnsi="Consolas" w:cs="Times New Roman"/>
+          <w:color w:val="D4D4D4"/>
+          <w:sz w:val="21"/>
+          <w:szCs w:val="21"/>
+          <w:lang w:eastAsia="fr-FR"/>
+        </w:rPr>
+        <w:t xml:space="preserve"> </w:t>
       </w:r>
       <w:r>
         <w:rPr>
@@ -10438,6 +11004,7 @@
         <w:t>path</w:t>
       </w:r>
       <w:proofErr w:type="spellEnd"/>
+      <w:proofErr w:type="gramStart"/>
       <w:r>
         <w:rPr>
           <w:rFonts w:ascii="Consolas" w:eastAsia="Times New Roman" w:hAnsi="Consolas" w:cs="Times New Roman"/>
@@ -10456,7 +11023,18 @@
           <w:szCs w:val="21"/>
           <w:lang w:eastAsia="fr-FR"/>
         </w:rPr>
-        <w:t xml:space="preserve">: </w:t>
+        <w:t>:</w:t>
+      </w:r>
+      <w:proofErr w:type="gramEnd"/>
+      <w:r>
+        <w:rPr>
+          <w:rFonts w:ascii="Consolas" w:eastAsia="Times New Roman" w:hAnsi="Consolas" w:cs="Times New Roman"/>
+          <w:color w:val="D4D4D4"/>
+          <w:sz w:val="21"/>
+          <w:szCs w:val="21"/>
+          <w:lang w:eastAsia="fr-FR"/>
+        </w:rPr>
+        <w:t xml:space="preserve"> </w:t>
       </w:r>
       <w:r>
         <w:rPr>
@@ -10545,7 +11123,18 @@
           <w:szCs w:val="21"/>
           <w:lang w:eastAsia="fr-FR"/>
         </w:rPr>
-        <w:t>"name"</w:t>
+        <w:t>"name</w:t>
+      </w:r>
+      <w:proofErr w:type="gramStart"/>
+      <w:r>
+        <w:rPr>
+          <w:rFonts w:ascii="Consolas" w:eastAsia="Times New Roman" w:hAnsi="Consolas" w:cs="Times New Roman"/>
+          <w:color w:val="9CDCFE"/>
+          <w:sz w:val="21"/>
+          <w:szCs w:val="21"/>
+          <w:lang w:eastAsia="fr-FR"/>
+        </w:rPr>
+        <w:t>"</w:t>
       </w:r>
       <w:r>
         <w:rPr>
@@ -10557,6 +11146,7 @@
         </w:rPr>
         <w:t>:</w:t>
       </w:r>
+      <w:proofErr w:type="gramEnd"/>
       <w:r>
         <w:rPr>
           <w:rFonts w:ascii="Consolas" w:eastAsia="Times New Roman" w:hAnsi="Consolas" w:cs="Times New Roman"/>
@@ -10622,6 +11212,7 @@
         <w:t>path</w:t>
       </w:r>
       <w:proofErr w:type="spellEnd"/>
+      <w:proofErr w:type="gramStart"/>
       <w:r>
         <w:rPr>
           <w:rFonts w:ascii="Consolas" w:eastAsia="Times New Roman" w:hAnsi="Consolas" w:cs="Times New Roman"/>
@@ -10640,7 +11231,18 @@
           <w:szCs w:val="21"/>
           <w:lang w:eastAsia="fr-FR"/>
         </w:rPr>
-        <w:t xml:space="preserve">: </w:t>
+        <w:t>:</w:t>
+      </w:r>
+      <w:proofErr w:type="gramEnd"/>
+      <w:r>
+        <w:rPr>
+          <w:rFonts w:ascii="Consolas" w:eastAsia="Times New Roman" w:hAnsi="Consolas" w:cs="Times New Roman"/>
+          <w:color w:val="D4D4D4"/>
+          <w:sz w:val="21"/>
+          <w:szCs w:val="21"/>
+          <w:lang w:eastAsia="fr-FR"/>
+        </w:rPr>
+        <w:t xml:space="preserve"> </w:t>
       </w:r>
       <w:r>
         <w:rPr>
@@ -10743,6 +11345,7 @@
         <w:t>name</w:t>
       </w:r>
       <w:proofErr w:type="spellEnd"/>
+      <w:proofErr w:type="gramStart"/>
       <w:r>
         <w:rPr>
           <w:rFonts w:ascii="Consolas" w:eastAsia="Times New Roman" w:hAnsi="Consolas" w:cs="Times New Roman"/>
@@ -10761,7 +11364,18 @@
           <w:szCs w:val="21"/>
           <w:lang w:eastAsia="fr-FR"/>
         </w:rPr>
-        <w:t xml:space="preserve">: </w:t>
+        <w:t>:</w:t>
+      </w:r>
+      <w:proofErr w:type="gramEnd"/>
+      <w:r>
+        <w:rPr>
+          <w:rFonts w:ascii="Consolas" w:eastAsia="Times New Roman" w:hAnsi="Consolas" w:cs="Times New Roman"/>
+          <w:color w:val="D4D4D4"/>
+          <w:sz w:val="21"/>
+          <w:szCs w:val="21"/>
+          <w:lang w:eastAsia="fr-FR"/>
+        </w:rPr>
+        <w:t xml:space="preserve"> </w:t>
       </w:r>
       <w:r>
         <w:rPr>
@@ -10828,6 +11442,7 @@
         <w:t>path</w:t>
       </w:r>
       <w:proofErr w:type="spellEnd"/>
+      <w:proofErr w:type="gramStart"/>
       <w:r>
         <w:rPr>
           <w:rFonts w:ascii="Consolas" w:eastAsia="Times New Roman" w:hAnsi="Consolas" w:cs="Times New Roman"/>
@@ -10846,7 +11461,18 @@
           <w:szCs w:val="21"/>
           <w:lang w:eastAsia="fr-FR"/>
         </w:rPr>
-        <w:t xml:space="preserve">: </w:t>
+        <w:t>:</w:t>
+      </w:r>
+      <w:proofErr w:type="gramEnd"/>
+      <w:r>
+        <w:rPr>
+          <w:rFonts w:ascii="Consolas" w:eastAsia="Times New Roman" w:hAnsi="Consolas" w:cs="Times New Roman"/>
+          <w:color w:val="D4D4D4"/>
+          <w:sz w:val="21"/>
+          <w:szCs w:val="21"/>
+          <w:lang w:eastAsia="fr-FR"/>
+        </w:rPr>
+        <w:t xml:space="preserve"> </w:t>
       </w:r>
       <w:r>
         <w:rPr>
@@ -10949,6 +11575,7 @@
         <w:t>name</w:t>
       </w:r>
       <w:proofErr w:type="spellEnd"/>
+      <w:proofErr w:type="gramStart"/>
       <w:r>
         <w:rPr>
           <w:rFonts w:ascii="Consolas" w:eastAsia="Times New Roman" w:hAnsi="Consolas" w:cs="Times New Roman"/>
@@ -10967,7 +11594,18 @@
           <w:szCs w:val="21"/>
           <w:lang w:eastAsia="fr-FR"/>
         </w:rPr>
-        <w:t xml:space="preserve">: </w:t>
+        <w:t>:</w:t>
+      </w:r>
+      <w:proofErr w:type="gramEnd"/>
+      <w:r>
+        <w:rPr>
+          <w:rFonts w:ascii="Consolas" w:eastAsia="Times New Roman" w:hAnsi="Consolas" w:cs="Times New Roman"/>
+          <w:color w:val="D4D4D4"/>
+          <w:sz w:val="21"/>
+          <w:szCs w:val="21"/>
+          <w:lang w:eastAsia="fr-FR"/>
+        </w:rPr>
+        <w:t xml:space="preserve"> </w:t>
       </w:r>
       <w:r>
         <w:rPr>
@@ -11034,6 +11672,7 @@
         <w:t>path</w:t>
       </w:r>
       <w:proofErr w:type="spellEnd"/>
+      <w:proofErr w:type="gramStart"/>
       <w:r>
         <w:rPr>
           <w:rFonts w:ascii="Consolas" w:eastAsia="Times New Roman" w:hAnsi="Consolas" w:cs="Times New Roman"/>
@@ -11052,7 +11691,18 @@
           <w:szCs w:val="21"/>
           <w:lang w:eastAsia="fr-FR"/>
         </w:rPr>
-        <w:t xml:space="preserve">: </w:t>
+        <w:t>:</w:t>
+      </w:r>
+      <w:proofErr w:type="gramEnd"/>
+      <w:r>
+        <w:rPr>
+          <w:rFonts w:ascii="Consolas" w:eastAsia="Times New Roman" w:hAnsi="Consolas" w:cs="Times New Roman"/>
+          <w:color w:val="D4D4D4"/>
+          <w:sz w:val="21"/>
+          <w:szCs w:val="21"/>
+          <w:lang w:eastAsia="fr-FR"/>
+        </w:rPr>
+        <w:t xml:space="preserve"> </w:t>
       </w:r>
       <w:r>
         <w:rPr>
@@ -11160,6 +11810,7 @@
         <w:t>Source : /</w:t>
       </w:r>
       <w:proofErr w:type="spellStart"/>
+      <w:proofErr w:type="gramStart"/>
       <w:r>
         <w:rPr>
           <w:i/>
@@ -11168,6 +11819,7 @@
         <w:t>db.json</w:t>
       </w:r>
       <w:proofErr w:type="spellEnd"/>
+      <w:proofErr w:type="gramEnd"/>
       <w:r>
         <w:rPr>
           <w:i/>
@@ -12019,7 +12671,7 @@
     <w:bookmarkEnd w:id="2"/>
     <w:p/>
     <w:p>
-      <w:bookmarkStart w:id="8" w:name="_Hlk106803237"/>
+      <w:bookmarkStart w:id="9" w:name="_Hlk106803237"/>
       <w:r>
         <w:t>Documentation sur Vue Class Component</w:t>
       </w:r>
@@ -12034,7 +12686,7 @@
         </w:r>
       </w:hyperlink>
     </w:p>
-    <w:bookmarkEnd w:id="8"/>
+    <w:bookmarkEnd w:id="9"/>
     <w:p/>
     <w:p>
       <w:r>
@@ -12086,7 +12738,7 @@
     </w:p>
     <w:p/>
     <w:p>
-      <w:bookmarkStart w:id="9" w:name="_Hlk107415227"/>
+      <w:bookmarkStart w:id="10" w:name="_Hlk107415227"/>
       <w:r>
         <w:lastRenderedPageBreak/>
         <w:t>V</w:t>
@@ -12141,7 +12793,15 @@
     <w:p/>
     <w:p>
       <w:r>
-        <w:t xml:space="preserve">Redimensionner la taille d’icônes font </w:t>
+        <w:t xml:space="preserve">Redimensionner la taille d’icônes </w:t>
+      </w:r>
+      <w:proofErr w:type="gramStart"/>
+      <w:r>
+        <w:t>font</w:t>
+      </w:r>
+      <w:proofErr w:type="gramEnd"/>
+      <w:r>
+        <w:t xml:space="preserve"> </w:t>
       </w:r>
       <w:proofErr w:type="spellStart"/>
       <w:r>
@@ -12201,7 +12861,7 @@
     </w:p>
     <w:p/>
     <w:p/>
-    <w:bookmarkEnd w:id="9"/>
+    <w:bookmarkEnd w:id="10"/>
     <w:p/>
     <w:sectPr>
       <w:pgSz w:w="11906" w:h="16838"/>

</xml_diff>

<commit_message>
Modifiction du rapport et des schémas de composants
</commit_message>
<xml_diff>
--- a/docs/Documentation fichier TreeView.docx
+++ b/docs/Documentation fichier TreeView.docx
@@ -5897,10 +5897,10 @@
           <w:noProof/>
         </w:rPr>
         <w:drawing>
-          <wp:inline distT="0" distB="0" distL="0" distR="0" wp14:anchorId="7615558E" wp14:editId="3A601453">
-            <wp:extent cx="5760720" cy="3385820"/>
-            <wp:effectExtent l="0" t="0" r="0" b="5080"/>
-            <wp:docPr id="4" name="Image 4"/>
+          <wp:inline distT="0" distB="0" distL="0" distR="0" wp14:anchorId="5367BFAA" wp14:editId="697E5B93">
+            <wp:extent cx="5760720" cy="4568825"/>
+            <wp:effectExtent l="0" t="0" r="0" b="3175"/>
+            <wp:docPr id="10" name="Image 10"/>
             <wp:cNvGraphicFramePr>
               <a:graphicFrameLocks xmlns:a="http://schemas.openxmlformats.org/drawingml/2006/main" noChangeAspect="1"/>
             </wp:cNvGraphicFramePr>
@@ -5908,7 +5908,7 @@
               <a:graphicData uri="http://schemas.openxmlformats.org/drawingml/2006/picture">
                 <pic:pic xmlns:pic="http://schemas.openxmlformats.org/drawingml/2006/picture">
                   <pic:nvPicPr>
-                    <pic:cNvPr id="0" name="Picture 1"/>
+                    <pic:cNvPr id="0" name="Picture 7"/>
                     <pic:cNvPicPr>
                       <a:picLocks noChangeAspect="1" noChangeArrowheads="1"/>
                     </pic:cNvPicPr>
@@ -5929,7 +5929,7 @@
                   <pic:spPr bwMode="auto">
                     <a:xfrm>
                       <a:off x="0" y="0"/>
-                      <a:ext cx="5760720" cy="3385820"/>
+                      <a:ext cx="5760720" cy="4568825"/>
                     </a:xfrm>
                     <a:prstGeom prst="rect">
                       <a:avLst/>
@@ -5947,6 +5947,11 @@
       </w:r>
     </w:p>
     <w:p>
+      <w:r>
+        <w:br w:type="page"/>
+      </w:r>
+    </w:p>
+    <w:p>
       <w:pPr>
         <w:ind w:firstLine="708"/>
         <w:jc w:val="both"/>
@@ -5957,26 +5962,15 @@
           <w:szCs w:val="24"/>
         </w:rPr>
       </w:pPr>
-    </w:p>
-    <w:p>
-      <w:pPr>
-        <w:ind w:firstLine="708"/>
-        <w:jc w:val="both"/>
+      <w:bookmarkStart w:id="5" w:name="_Hlk107411522"/>
+      <w:r>
         <w:rPr>
           <w:b/>
           <w:bCs/>
           <w:sz w:val="24"/>
           <w:szCs w:val="24"/>
         </w:rPr>
-      </w:pPr>
-      <w:bookmarkStart w:id="5" w:name="_Hlk107411522"/>
-      <w:r>
-        <w:rPr>
-          <w:b/>
-          <w:bCs/>
-          <w:sz w:val="24"/>
-          <w:szCs w:val="24"/>
-        </w:rPr>
+        <w:lastRenderedPageBreak/>
         <w:t>D</w:t>
       </w:r>
       <w:r>

</xml_diff>